<commit_message>
updating manuscript to match PNAS format...
</commit_message>
<xml_diff>
--- a/manuscript-main.docx
+++ b/manuscript-main.docx
@@ -75,7 +75,16 @@
         <w:t xml:space="preserve"> </w:t>
       </w:r>
       <w:r>
-        <w:t xml:space="preserve">O'Hara,</w:t>
+        <w:t xml:space="preserve">O'Hara</w:t>
+      </w:r>
+      <w:r>
+        <w:rPr>
+          <w:vertAlign w:val="superscript"/>
+        </w:rPr>
+        <w:t xml:space="preserve">1</w:t>
+      </w:r>
+      <w:r>
+        <w:t xml:space="preserve">,</w:t>
       </w:r>
       <w:r>
         <w:t xml:space="preserve"> </w:t>
@@ -87,7 +96,16 @@
         <w:t xml:space="preserve"> </w:t>
       </w:r>
       <w:r>
-        <w:t xml:space="preserve">Afflerbach,</w:t>
+        <w:t xml:space="preserve">Afflerbach</w:t>
+      </w:r>
+      <w:r>
+        <w:rPr>
+          <w:vertAlign w:val="superscript"/>
+        </w:rPr>
+        <w:t xml:space="preserve">1</w:t>
+      </w:r>
+      <w:r>
+        <w:t xml:space="preserve">,</w:t>
       </w:r>
       <w:r>
         <w:t xml:space="preserve"> </w:t>
@@ -105,46 +123,19 @@
         <w:t xml:space="preserve"> </w:t>
       </w:r>
       <w:r>
-        <w:t xml:space="preserve">Halpern</w:t>
-      </w:r>
-    </w:p>
-    <w:p>
-      <w:r>
-        <w:pict>
-          <v:rect style="width:0;height:1.5pt" o:hralign="center" o:hrstd="t" o:hr="t"/>
-        </w:pict>
-      </w:r>
-    </w:p>
-    <w:p>
-      <w:pPr>
-        <w:pStyle w:val="Heading2"/>
-      </w:pPr>
-      <w:bookmarkStart w:id="21" w:name="abstract"/>
-      <w:bookmarkEnd w:id="21"/>
-      <w:r>
-        <w:t xml:space="preserve">Abstract</w:t>
-      </w:r>
-    </w:p>
-    <w:p>
-      <w:r>
-        <w:t xml:space="preserve">Species distribution data provide the foundation for a wide range of ecological research and conservation science and management, yet most species ranges remain unknown, and existing range maps have little overlap. In the ocean, two global species distribution datasets - AquaMaps and the International Union for Conservation of Nature (IUCN) - dominate our understanding of marine species ranges throughout the world's oceans, representing 24,520 species overall, mostly from AquaMaps, with only 2,166 species overlapping. Here we examine differences in predicted species ranges between the two datasets, propose mechanistic causes and potential solutions for such differences, and explore the implications of these differences for management and conservation decisions. We find that IUCN maps often disregard bathymetry for depth-limited species, leading to predictions of species presence at unsuitable depths, and AquaMaps ranges for data-poor species often extrapolate presence far afield from known occurrences. We illustrate the implications of these differences by repeating two recent applications - the Ocean Health Index biodiversity goal and a global analysis of gaps in coverage of marine protected areas - and find significantly different estimates of the status of species diversity and effectiveness of conservation depending on which dataset was used. Understanding these issues points toward solutions for providers and users of these datasets.</w:t>
-      </w:r>
-    </w:p>
-    <w:p>
-      <w:r>
-        <w:pict>
-          <v:rect style="width:0;height:1.5pt" o:hralign="center" o:hrstd="t" o:hr="t"/>
-        </w:pict>
-      </w:r>
-    </w:p>
-    <w:p>
-      <w:pPr>
-        <w:pStyle w:val="Heading2"/>
-      </w:pPr>
-      <w:bookmarkStart w:id="22" w:name="significance"/>
-      <w:bookmarkEnd w:id="22"/>
-      <w:r>
-        <w:t xml:space="preserve">Significance</w:t>
+        <w:t xml:space="preserve">Halpern^1,</w:t>
+      </w:r>
+      <w:r>
+        <w:t xml:space="preserve"> </w:t>
+      </w:r>
+      <w:r>
+        <w:t xml:space="preserve">2,</w:t>
+      </w:r>
+      <w:r>
+        <w:t xml:space="preserve"> </w:t>
+      </w:r>
+      <w:r>
+        <w:t xml:space="preserve">3^</w:t>
       </w:r>
     </w:p>
     <w:p>
@@ -152,309 +143,7 @@
         <w:rPr>
           <w:i/>
         </w:rPr>
-        <w:t xml:space="preserve">subset of the abstract</w:t>
-      </w:r>
-    </w:p>
-    <w:p>
-      <w:r>
-        <w:pict>
-          <v:rect style="width:0;height:1.5pt" o:hralign="center" o:hrstd="t" o:hr="t"/>
-        </w:pict>
-      </w:r>
-    </w:p>
-    <w:p>
-      <w:pPr>
-        <w:pStyle w:val="Heading1"/>
-      </w:pPr>
-      <w:bookmarkStart w:id="23" w:name="introduction"/>
-      <w:bookmarkEnd w:id="23"/>
-      <w:r>
-        <w:t xml:space="preserve">Introduction</w:t>
-      </w:r>
-    </w:p>
-    <w:p>
-      <w:r>
-        <w:rPr>
-          <w:i/>
-        </w:rPr>
-        <w:t xml:space="preserve">Peer beneath the waves anywhere in the world - a moody kelp forest, a bustling coral reefscape, the frigid depths beneath a polar ice sheet, the endless blue of the open ocean - and you will find a unique ecosystem defined as much by which species are absent as by which species are abundant.</w:t>
-      </w:r>
-      <w:r>
-        <w:t xml:space="preserve"> </w:t>
-      </w:r>
-      <w:r>
-        <w:t xml:space="preserve">Knowing where individuals of a species thrive is fundamental to the sciences of ecology, biogeography, and conservation, among many others. This knowledge provides foundational information for understanding species ranges and diversity, predicting species responses to human impacts and climate change, and managing and protecting species effectively. A rich literature tackles the many dimensions of these questions.</w:t>
-      </w:r>
-    </w:p>
-    <w:p>
-      <w:r>
-        <w:t xml:space="preserve">One major outcome of this body of science is the various compiled databases of species distribution maps. Two global-scale repositories predict marine species ranges throughout the world's oceans – AquaMaps modeled species distribution maps (Kaschner et al. 2013) and International Union for Conservation of Nature (IUCN) species range maps (REF). These two spatial datasets are used for a wide range of purposes, including assessing marine species status (Halpern et al. 2012, Selig et al. 2013), evaluating global biodiversity patterns (Coll et al. 2010, Martin et al. 2014), predicting range shifts (Molinos et al. 2015), and setting conservation priorities (Klein et al. 2015).</w:t>
-      </w:r>
-    </w:p>
-    <w:p>
-      <w:r>
-        <w:t xml:space="preserve">The two datasets ostensibly describe the same information, but significant differences in methodology and intent could lead to dramatically different understandings of our marine ecosystems, with significant implications for policy and conservation recommendations. Importantly, biases in taxonomic or spatial coverage within a dataset could shift management and conservation actions away from places or species that are most in need. Inaccurate indications of presence or absence could lead to ineffective marine reserve systems and management plans (Rondinini et al. 2006) (Jetz 2008?).</w:t>
-      </w:r>
-    </w:p>
-    <w:p>
-      <w:r>
-        <w:t xml:space="preserve">To understand the implications of differences between the AquaMaps and IUCN datasets, we compared how each data source represents the global spatial and taxonomic distribution of species. Most notably, AquaMaps includes range maps for many more species (currently 22,889; 93.3% of total), such that most global analyses related to biodiversity to date have used AquaMaps (IUCN range map data exist for only 4,138 species). For the 2,166 (8.8% of total) species mapped in both datasets, we examined how well the maps align and determined several issues that lead to misalignment between predicted species distributions, and outline possible improvements.</w:t>
-      </w:r>
-    </w:p>
-    <w:p>
-      <w:r>
-        <w:t xml:space="preserve">We then subjected two recent marine biodiversity studies - an assessment of the status of global biodiversity within the Ocean Health Index (Halpern et al. 2012, 2015) and a global analysis of gaps in protection afforded by marine protected areas (MPAs) (Klein et al. 2015) - to a sensitivity analysis. ...</w:t>
-      </w:r>
-      <w:r>
-        <w:t xml:space="preserve"> </w:t>
-      </w:r>
-      <w:r>
-        <w:rPr>
-          <w:i/>
-          <w:b/>
-        </w:rPr>
-        <w:t xml:space="preserve">substituting</w:t>
-      </w:r>
-      <w:r>
-        <w:t xml:space="preserve"> </w:t>
-      </w:r>
-      <w:r>
-        <w:t xml:space="preserve">one dataset over the other, to highlight the possible consequences of different data use decisions on our understanding of</w:t>
-      </w:r>
-      <w:r>
-        <w:t xml:space="preserve"> </w:t>
-      </w:r>
-      <w:r>
-        <w:rPr>
-          <w:i/>
-        </w:rPr>
-        <w:t xml:space="preserve">the status of</w:t>
-      </w:r>
-      <w:r>
-        <w:t xml:space="preserve"> </w:t>
-      </w:r>
-      <w:r>
-        <w:t xml:space="preserve">marine biodiversity.</w:t>
-      </w:r>
-      <w:r>
-        <w:t xml:space="preserve"> </w:t>
-      </w:r>
-      <w:r>
-        <w:rPr>
-          <w:i/>
-          <w:b/>
-        </w:rPr>
-        <w:t xml:space="preserve">BSH suggestion: We used all unique species range data from both sources but substituted one dataset over the other for shared species to highlight the possible consequences of different data use decisions on our understanding of the status of and protection of marine biodiversity.</w:t>
-      </w:r>
-    </w:p>
-    <w:p>
-      <w:r>
-        <w:pict>
-          <v:rect style="width:0;height:1.5pt" o:hralign="center" o:hrstd="t" o:hr="t"/>
-        </w:pict>
-      </w:r>
-    </w:p>
-    <w:p>
-      <w:pPr>
-        <w:pStyle w:val="Heading1"/>
-      </w:pPr>
-      <w:bookmarkStart w:id="24" w:name="results-and-discussion"/>
-      <w:bookmarkEnd w:id="24"/>
-      <w:r>
-        <w:t xml:space="preserve">Results and Discussion</w:t>
-      </w:r>
-    </w:p>
-    <w:p>
-      <w:pPr>
-        <w:pStyle w:val="Heading2"/>
-      </w:pPr>
-      <w:bookmarkStart w:id="25" w:name="how-and-why-the-datasets-differ"/>
-      <w:bookmarkEnd w:id="25"/>
-      <w:r>
-        <w:t xml:space="preserve">How and why the datasets differ</w:t>
-      </w:r>
-    </w:p>
-    <w:p>
-      <w:r>
-        <w:t xml:space="preserve">The IUCN publishes species range maps as polygon shapefiles, bundled by taxonomic groups (REF). Using a geographic information system (GIS), experts outline spatial polygons to represent a given species' "limits of distribution" (IUCN 2014) - essentially a refined extent of occurrence, based on observation records and refined by expert understanding of the species' range and habitat preferences. AquaMaps models species distribution maps based environmental preferences (e.g. temperature, depth, salinity) deduced from occurrence records, published species databases such as FishBase, and expert knowledge. The AquaMaps model overlays these environmental preferences atop a map of environmental attributes on a 0.5 degree grid, creating a global raster of probability of occurrence for each species.</w:t>
-      </w:r>
-    </w:p>
-    <w:p>
-      <w:r>
-        <w:t xml:space="preserve">The two datasets have notably different taxonomic (Fig. 1A) and regional (Fig. 1B,C) coverage. IUCN-mapped species focus on tropical latitudes and away from the Atlantic and Eastern Pacific compared to AquaMaps-mapped species. These differences can be mitigated by using both datasets, but the underlying methodological differences complicate such direct comparisons, and furthermore</w:t>
-      </w:r>
-      <w:r>
-        <w:t xml:space="preserve"> </w:t>
-      </w:r>
-      <w:r>
-        <w:rPr>
-          <w:i/>
-          <w:b/>
-        </w:rPr>
-        <w:t xml:space="preserve">requires resolving differences (or choosing one source over the other) for the 2,166 shared species.</w:t>
-      </w:r>
-    </w:p>
-    <w:p>
-      <w:r>
-        <w:pict>
-          <v:rect style="width:0;height:1.5pt" o:hralign="center" o:hrstd="t" o:hr="t"/>
-        </w:pict>
-      </w:r>
-    </w:p>
-    <w:p>
-      <w:r>
-        <w:rPr>
-          <w:i/>
-          <w:b/>
-        </w:rPr>
-        <w:t xml:space="preserve">BSH suggestion</w:t>
-      </w:r>
-      <w:r>
-        <w:t xml:space="preserve"> </w:t>
-      </w:r>
-      <w:r>
-        <w:t xml:space="preserve">To explore differences in species distribution and range between the two datasets, we plotted the distribution alignment (where on the map) against the ratio of extent (how much of the map) for each shared species (Fig. 2a).</w:t>
-      </w:r>
-      <w:r>
-        <w:t xml:space="preserve"> </w:t>
-      </w:r>
-      <w:r>
-        <w:rPr>
-          <w:b/>
-        </w:rPr>
-        <w:t xml:space="preserve">Overall we see a negative linear relationship, where increasing similarity in extent (extent ratio approaches 100%) correlates with a decrease in alignment. [explain/discuss].</w:t>
-      </w:r>
-    </w:p>
-    <w:p>
-      <w:r>
-        <w:t xml:space="preserve">Dividing the map-paired species into quadrants highlights different categories of relationships. The upper right quadrant includes species (n = 401) whose map pairs agree in both spatial distribution and extent of described ranges. These species tend to be well-studied and predominantly fall within wide-ranging pelagic organisms such as marine mammals, tunas, and billfishes (Fig. 2B). This result is not surprising, as species with very large ranges are likely to be more aligned regardless of methodology simply because they exist nearly everywhere.</w:t>
-      </w:r>
-    </w:p>
-    <w:p>
-      <w:r>
-        <w:t xml:space="preserve">The extent-mismatched maps contained in the upper left quadrant (n = 682) provide a richer set of examples to understand the fundamental differences between the datasets. For many of these species, while the spatial distribution is similar, the IUCN range predicts a significant buffer zone beyond the AquaMaps range. Corals dominate this quadrant (294; 43.1% of all species in this quadrant). Most corals and reef-associated organisms prefer shallower waters, and we suspect that many of these disagreements in extent can be explained by bathymetry: seafloor depth is explicitly included in AquaMaps models, while depth is frequently ignored as a factor in IUCN range maps, leading to overprediction of species range into areas too deep to support the species. (For examples and details, see SOM)</w:t>
-      </w:r>
-    </w:p>
-    <w:p>
-      <w:r>
-        <w:t xml:space="preserve">The differences in extent of species maps found in the lower right quadrant (n = 682) can in many cases be attributed to "two wrongs make a right." For these species, IUCN ranges frequently overextend into unsuitable depths, as in the case of many upper left quadrant species, while at the same time AquaMaps ranges often aggressively extrapolate presence into locations where IUCN predicts absence. This results in an area ratio close to 100%, but similar extents are meaningless when the distributions are poorly aligned.</w:t>
-      </w:r>
-    </w:p>
-    <w:p>
-      <w:r>
-        <w:t xml:space="preserve">Moving from the lower right to lower left quadrant, AquaMaps more frequently extrapolates species presence well beyond known occurrences, resulting in poor matches in both distribution and extent. Of the 401 species in this quadrant, 159 (39.7%) are data-poor (in which the AquaMaps environmental envelope model is based on fewer than 10 known cell occurrences), compared with 21.1% for the full set of map-paired species and only 8.2% of species in the upper left quadrant. A mere 6.2% of AquaMaps maps in this quadrant have undergone expert review, compared with 13.4% of all map-paired species and 24.9% of species in the upper left quadrant.</w:t>
-      </w:r>
-    </w:p>
-    <w:p>
-      <w:r>
-        <w:t xml:space="preserve">This breakdown by quadrant helps explain the negative linear relationship seen in the plot, in which increasing similarity in extent correlates with decreasing distribution alignment. Expanding species range beyond known occurrences, the marginal range predicted by the AquaMaps model will fall in different locations than the marginal range predicted using IUCN methodology. For species with dissimilar extents, predicted distribution for the smaller range can more easily fall within the generous bounds of the larger range. As we examine species with increasingly similar extents, the differences in methodology become more difficult to "hide," and the distribution alignment generally becomes poorer.</w:t>
-      </w:r>
-    </w:p>
-    <w:p>
-      <w:r>
-        <w:pict>
-          <v:rect style="width:0;height:1.5pt" o:hralign="center" o:hrstd="t" o:hr="t"/>
-        </w:pict>
-      </w:r>
-    </w:p>
-    <w:p>
-      <w:pPr>
-        <w:pStyle w:val="Heading1"/>
-      </w:pPr>
-      <w:bookmarkStart w:id="26" w:name="implications-of-the-differences"/>
-      <w:bookmarkEnd w:id="26"/>
-      <w:r>
-        <w:t xml:space="preserve">Implications of the differences</w:t>
-      </w:r>
-    </w:p>
-    <w:p>
-      <w:r>
-        <w:rPr>
-          <w:i/>
-          <w:b/>
-        </w:rPr>
-        <w:t xml:space="preserve">From JSL:</w:t>
-      </w:r>
-      <w:r>
-        <w:t xml:space="preserve"> </w:t>
-      </w:r>
-      <w:r>
-        <w:rPr>
-          <w:i/>
-        </w:rPr>
-        <w:t xml:space="preserve">I think you need a broader discussion of implications. How many times has IUCN/Aquamaps been cited? How long have they been around? What scales are the studies? Then you can muse about how results/interpretations would be different depending on which dataset they used, and reference Fig 3’s.</w:t>
-      </w:r>
-    </w:p>
-    <w:p>
-      <w:r>
-        <w:rPr>
-          <w:i/>
-        </w:rPr>
-        <w:t xml:space="preserve">Then, say for example, the OHI uses these datasets together (don’t need to get too much into OHI background I think, maybe they don’t even need to know about the biodiversity goal?), but say that to try to combine them they use a threshold at 40% since others use this threshold (but check out the SOM for analyses about thresholds)</w:t>
-      </w:r>
-    </w:p>
-    <w:p>
-      <w:pPr>
-        <w:pStyle w:val="Heading2"/>
-      </w:pPr>
-      <w:bookmarkStart w:id="27" w:name="application-to-ohi"/>
-      <w:bookmarkEnd w:id="27"/>
-      <w:r>
-        <w:t xml:space="preserve">Application to OHI</w:t>
-      </w:r>
-    </w:p>
-    <w:p>
-      <w:r>
-        <w:t xml:space="preserve">The global Ocean Health Index (OHI) (Halpern et al. 2012, 2015), a composite index made up of 10 sustainable benefits provided by a healthy ocean, uses species spatial distribution data and IUCN Red List conservation status to calculate biodiversity status for each of the world's 221 exclusive economic zones. To maximize the number of represented species, OHI gleans spatial distributions from both IUCN and AquaMaps datasets, preferring IUCN data for the subset of species in both sources. OHI uses a probability threshold of 40% to determine species presence for AquaMaps data.</w:t>
-      </w:r>
-      <w:r>
-        <w:t xml:space="preserve"> </w:t>
-      </w:r>
-    </w:p>
-    <w:p>
-      <w:r>
-        <w:rPr>
-          <w:i/>
-        </w:rPr>
-        <w:t xml:space="preserve">Briefly summarize results</w:t>
-      </w:r>
-    </w:p>
-    <w:p>
-      <w:r>
-        <w:t xml:space="preserve">Since the Ocean Health Index Species subgoal relies on spatial data from both datasets, the impacts of these threshold and preference changes will be somewhat muted (</w:t>
-      </w:r>
-      <w:r>
-        <w:t xml:space="preserve">Figure 3</w:t>
-      </w:r>
-      <w:r>
-        <w:t xml:space="preserve">). When IUCN range maps are the preferred data source, only the subset of AquaMaps-only species will be affected by threshold changes; and when AquaMaps is the preferred source, the IUCN-only species will dampen the effect of a threshold change.</w:t>
-      </w:r>
-    </w:p>
-    <w:p>
-      <w:r>
-        <w:pict>
-          <v:rect style="width:0;height:1.5pt" o:hralign="center" o:hrstd="t" o:hr="t"/>
-        </w:pict>
-      </w:r>
-    </w:p>
-    <w:p>
-      <w:pPr>
-        <w:pStyle w:val="Heading2"/>
-      </w:pPr>
-      <w:bookmarkStart w:id="28" w:name="application-to-mpa-gap-analysis"/>
-      <w:bookmarkEnd w:id="28"/>
-      <w:r>
-        <w:t xml:space="preserve">Application to MPA Gap Analysis</w:t>
-      </w:r>
-    </w:p>
-    <w:p>
-      <w:r>
-        <w:t xml:space="preserve">Klein et al. (2015) compared the global distribution of species to the global distribution of marine protected areas to assess how well the MPAs protect key species, and to identify which species fall through the gaps in protection. The MPA gap analysis relied on the AquaMaps database available in early 2015, comprising distribution maps for XXX species. Species presence was defined using a probability threshold of 50% or greater. The study defined four subsets of protected areas using the World Database of Protected Areas, based upon combinations of IUCN protected area classification, marine designation, and spatial marine coverage. The study determined that currently defined marine protected areas (IUCN categories I through IV overlapping with marine areas) are woefully inadequate in protecting marine biodiversity; 90.5% of species have less than 5% of their overall range represented within marine protected areas.</w:t>
-      </w:r>
-    </w:p>
-    <w:p>
-      <w:r>
-        <w:t xml:space="preserve">working on the analysis...</w:t>
+        <w:t xml:space="preserve">Classification:</w:t>
       </w:r>
     </w:p>
     <w:p>
@@ -466,7 +155,7 @@
         </w:numPr>
       </w:pPr>
       <w:r>
-        <w:t xml:space="preserve">rerun based on old AquaMaps at 50% (to verify methodology gets a close result to paper), then new AquaMaps for updated baseline</w:t>
+        <w:t xml:space="preserve">BIOLOGICAL SCIENCES:</w:t>
       </w:r>
     </w:p>
     <w:p>
@@ -478,55 +167,18 @@
         </w:numPr>
       </w:pPr>
       <w:r>
-        <w:t xml:space="preserve">consider also: filter on STATUS == 'Designated', and filter out those pesky fishery management areas and manatee speed zones...</w:t>
-      </w:r>
-    </w:p>
-    <w:p>
-      <w:pPr>
-        <w:pStyle w:val="Compact"/>
-        <w:numPr>
-          <w:numId w:val="1001"/>
-          <w:ilvl w:val="0"/>
-        </w:numPr>
-      </w:pPr>
-      <w:r>
-        <w:t xml:space="preserve">run with threshold at 0% (not all the same as original paper)</w:t>
-      </w:r>
-    </w:p>
-    <w:p>
-      <w:pPr>
-        <w:pStyle w:val="Compact"/>
-        <w:numPr>
-          <w:numId w:val="1001"/>
-          <w:ilvl w:val="0"/>
-        </w:numPr>
-      </w:pPr>
-      <w:r>
-        <w:t xml:space="preserve">run with filtering out data-poor species?</w:t>
-      </w:r>
-    </w:p>
-    <w:p>
-      <w:pPr>
-        <w:pStyle w:val="Compact"/>
-        <w:numPr>
-          <w:numId w:val="1001"/>
-          <w:ilvl w:val="0"/>
-        </w:numPr>
-      </w:pPr>
-      <w:r>
-        <w:t xml:space="preserve">run with IUCN maps instead of AquaMaps</w:t>
-      </w:r>
-    </w:p>
-    <w:p>
-      <w:pPr>
-        <w:pStyle w:val="Compact"/>
-        <w:numPr>
-          <w:numId w:val="1001"/>
-          <w:ilvl w:val="0"/>
-        </w:numPr>
-      </w:pPr>
-      <w:r>
-        <w:t xml:space="preserve">Which aspects of the analysis should we focus on?:</w:t>
+        <w:t xml:space="preserve">Ecology? Environmental Sciences? Sustainability Science?</w:t>
+      </w:r>
+    </w:p>
+    <w:p>
+      <w:r>
+        <w:rPr>
+          <w:i/>
+        </w:rPr>
+        <w:t xml:space="preserve">Author affiliation:</w:t>
+      </w:r>
+      <w:r>
+        <w:t xml:space="preserve"> </w:t>
       </w:r>
     </w:p>
     <w:p>
@@ -534,11 +186,11 @@
         <w:pStyle w:val="Compact"/>
         <w:numPr>
           <w:numId w:val="1003"/>
-          <w:ilvl w:val="1"/>
+          <w:ilvl w:val="0"/>
         </w:numPr>
       </w:pPr>
       <w:r>
-        <w:t xml:space="preserve">overall protection, for 4th subset of protected areas? or overall for all subsets? (see paper, table 1)</w:t>
+        <w:t xml:space="preserve">National Center for Ecological Analysis and Synthesis, 735 State Street, Suite 300, Santa Barbara CA 93101</w:t>
       </w:r>
     </w:p>
     <w:p>
@@ -546,11 +198,11 @@
         <w:pStyle w:val="Compact"/>
         <w:numPr>
           <w:numId w:val="1003"/>
-          <w:ilvl w:val="1"/>
+          <w:ilvl w:val="0"/>
         </w:numPr>
       </w:pPr>
       <w:r>
-        <w:t xml:space="preserve">overall vs broken down by taxonomic groups? (see paper, figure 1)</w:t>
+        <w:t xml:space="preserve">Bren School of Environmental Science and Management, University of California, Santa Barbara CA 93106</w:t>
       </w:r>
     </w:p>
     <w:p>
@@ -558,11 +210,11 @@
         <w:pStyle w:val="Compact"/>
         <w:numPr>
           <w:numId w:val="1003"/>
-          <w:ilvl w:val="1"/>
+          <w:ilvl w:val="0"/>
         </w:numPr>
       </w:pPr>
       <w:r>
-        <w:t xml:space="preserve">spatial distribution of gap species (see paper, figure 2)</w:t>
+        <w:t xml:space="preserve">Imperial College London, Silwood Park Campus, Ascot, United Kingdom (need address?)</w:t>
       </w:r>
     </w:p>
     <w:p>
@@ -570,37 +222,10 @@
         <w:rPr>
           <w:i/>
         </w:rPr>
-        <w:t xml:space="preserve">Predictions: What happens when using a 0% threshold instead of a 50%? What happens when using IUCN rather than AM? IUCN tends to overestimate extent esp for coastal species? More species will be included in MPAs so fewer apparent gap species. Included range area inside MPAs will increase. Policy implications?</w:t>
-      </w:r>
-    </w:p>
-    <w:p>
-      <w:r>
-        <w:pict>
-          <v:rect style="width:0;height:1.5pt" o:hralign="center" o:hrstd="t" o:hr="t"/>
-        </w:pict>
-      </w:r>
-    </w:p>
-    <w:p>
-      <w:pPr>
-        <w:pStyle w:val="Heading1"/>
-      </w:pPr>
-      <w:bookmarkStart w:id="29" w:name="conclusions-what-can-be-done-to-address-the-differences"/>
-      <w:bookmarkEnd w:id="29"/>
-      <w:r>
-        <w:t xml:space="preserve">Conclusions: What can be done to address the differences</w:t>
-      </w:r>
-    </w:p>
-    <w:p>
-      <w:r>
-        <w:t xml:space="preserve">By addressing some of the mechanistic causes of differences, we can better align the predictions of species distributions between these two important datasets. improving their utility and increasing our confidence in conclusions</w:t>
-      </w:r>
-    </w:p>
-    <w:p>
-      <w:r>
-        <w:rPr>
-          <w:b/>
-        </w:rPr>
-        <w:t xml:space="preserve">Suggestions for data providers:</w:t>
+        <w:t xml:space="preserve">Corresponding author:</w:t>
+      </w:r>
+      <w:r>
+        <w:t xml:space="preserve"> </w:t>
       </w:r>
     </w:p>
     <w:p>
@@ -612,12 +237,472 @@
         </w:numPr>
       </w:pPr>
       <w:r>
-        <w:t xml:space="preserve">The training manual for experts creating IUCN Red List maps for marine species suggests that "bathymetry can be used to delineate species' ranges limited by depth in the same way as elevation is used for terrestrial species" (REF</w:t>
-      </w:r>
-      <w:r>
-        <w:t xml:space="preserve"> </w:t>
-      </w:r>
-      <w:hyperlink r:id="rId30">
+        <w:t xml:space="preserve">Casey O'Hara, National Center for Ecological Analysis and Synthesis, 735 State Street, Suite 300, Santa Barbara CA 93101;</w:t>
+      </w:r>
+      <w:r>
+        <w:t xml:space="preserve"> </w:t>
+      </w:r>
+      <w:r>
+        <w:rPr>
+          <w:i/>
+        </w:rPr>
+        <w:t xml:space="preserve">NCEAS phone #?</w:t>
+      </w:r>
+      <w:r>
+        <w:t xml:space="preserve">;</w:t>
+      </w:r>
+      <w:r>
+        <w:t xml:space="preserve"> </w:t>
+      </w:r>
+      <w:hyperlink r:id="rId21">
+        <w:r>
+          <w:rPr>
+            <w:rStyle w:val="Link"/>
+          </w:rPr>
+          <w:t xml:space="preserve">ohara@nceas.ucsb.edu</w:t>
+        </w:r>
+      </w:hyperlink>
+    </w:p>
+    <w:p>
+      <w:r>
+        <w:rPr>
+          <w:i/>
+        </w:rPr>
+        <w:t xml:space="preserve">Keywords:</w:t>
+      </w:r>
+      <w:r>
+        <w:t xml:space="preserve"> </w:t>
+      </w:r>
+      <w:r>
+        <w:t xml:space="preserve"> </w:t>
+      </w:r>
+      <w:r>
+        <w:t xml:space="preserve">TBD</w:t>
+      </w:r>
+    </w:p>
+    <w:p>
+      <w:r>
+        <w:pict>
+          <v:rect style="width:0;height:1.5pt" o:hralign="center" o:hrstd="t" o:hr="t"/>
+        </w:pict>
+      </w:r>
+    </w:p>
+    <w:p>
+      <w:pPr>
+        <w:pStyle w:val="Heading2"/>
+      </w:pPr>
+      <w:bookmarkStart w:id="22" w:name="abstract"/>
+      <w:bookmarkEnd w:id="22"/>
+      <w:r>
+        <w:t xml:space="preserve">Abstract</w:t>
+      </w:r>
+    </w:p>
+    <w:p>
+      <w:r>
+        <w:rPr>
+          <w:i/>
+        </w:rPr>
+        <w:t xml:space="preserve">Abstract. Provide an abstract of no more than 250 words on page 2 of the manuscript. Abstracts should explain to the general reader the major contributions of the article. References in the abstract must be cited in full within the abstract itself and cited in the text.</w:t>
+      </w:r>
+    </w:p>
+    <w:p>
+      <w:r>
+        <w:t xml:space="preserve">Species distribution data provide the foundation for a wide range of ecological research and conservation science and management, yet most species ranges remain unknown, and existing range maps have little overlap. In the ocean, two global species distribution datasets - AquaMaps and the International Union for Conservation of Nature (IUCN) - dominate our understanding of marine species ranges throughout the world's oceans, representing 24,520 species overall, mostly from AquaMaps, with only 2,166 species overlapping. Here we examine differences in predicted species ranges between the two datasets, propose mechanistic causes and potential solutions for such differences, and explore the implications of these differences for management and conservation decisions. We find that IUCN maps often disregard bathymetry for depth-limited species, leading to predictions of species presence at unsuitable depths, and AquaMaps ranges for data-poor species often extrapolate presence far afield from known occurrences. We illustrate the implications of these differences by repeating two recent applications - the Ocean Health Index biodiversity goal and a global analysis of gaps in coverage of marine protected areas - and find significantly different estimates of the status of species diversity and effectiveness of conservation depending on which dataset was used. Understanding these issues points toward solutions for providers and users of these datasets.</w:t>
+      </w:r>
+    </w:p>
+    <w:p>
+      <w:r>
+        <w:pict>
+          <v:rect style="width:0;height:1.5pt" o:hralign="center" o:hrstd="t" o:hr="t"/>
+        </w:pict>
+      </w:r>
+    </w:p>
+    <w:p>
+      <w:pPr>
+        <w:pStyle w:val="Heading2"/>
+      </w:pPr>
+      <w:bookmarkStart w:id="23" w:name="significance"/>
+      <w:bookmarkEnd w:id="23"/>
+      <w:r>
+        <w:t xml:space="preserve">Significance</w:t>
+      </w:r>
+    </w:p>
+    <w:p>
+      <w:r>
+        <w:rPr>
+          <w:i/>
+        </w:rPr>
+        <w:t xml:space="preserve">Significance Statement. Authors must submit a 120-word-maximum statement about the significance of their research paper written at a level understandable to an undergraduate-educated scientist outside their field of specialty. The primary goal of the Significance Statement is to explain the relevance of the work in broad context to a broad readership. The Significance Statement appears in the paper itself and is required for all research papers.</w:t>
+      </w:r>
+    </w:p>
+    <w:p>
+      <w:r>
+        <w:pict>
+          <v:rect style="width:0;height:1.5pt" o:hralign="center" o:hrstd="t" o:hr="t"/>
+        </w:pict>
+      </w:r>
+    </w:p>
+    <w:p>
+      <w:pPr>
+        <w:pStyle w:val="Heading1"/>
+      </w:pPr>
+      <w:bookmarkStart w:id="24" w:name="introduction"/>
+      <w:bookmarkEnd w:id="24"/>
+      <w:r>
+        <w:t xml:space="preserve">Introduction</w:t>
+      </w:r>
+    </w:p>
+    <w:p>
+      <w:r>
+        <w:t xml:space="preserve">Peer beneath the waves anywhere in the world - a moody kelp forest, a bustling coral reefscape, the frigid depths beneath a polar ice sheet, the endless blue of the open ocean - and you will find a unique ecosystem defined as much by which species are absent as by which species are abundant. Knowing where individuals of a species thrive is fundamental to the sciences of ecology, biogeography, and conservation, among many others. This knowledge provides foundational information for understanding species ranges and diversity, predicting species responses to human impacts and climate change, and managing and protecting species effectively. A rich literature tackles the many dimensions of these questions.</w:t>
+      </w:r>
+    </w:p>
+    <w:p>
+      <w:r>
+        <w:t xml:space="preserve">One major outcome of this body of science is the various compiled databases of species distribution maps. Two global-scale repositories predict marine species ranges throughout the world's oceans – AquaMaps modeled species distribution maps (Kaschner et al. 2013) and International Union for Conservation of Nature (IUCN) species range maps (REF). These two spatial datasets are used for a wide range of purposes, including assessing marine species status (Halpern et al. 2012, Selig et al. 2013), evaluating global biodiversity patterns (Coll et al. 2010, Martin et al. 2014), predicting range shifts (Molinos et al. 2015), and setting conservation priorities (Klein et al. 2015).</w:t>
+      </w:r>
+    </w:p>
+    <w:p>
+      <w:r>
+        <w:t xml:space="preserve">The two datasets ostensibly describe the same information, but significant differences in methodology and intent could lead to dramatically different understandings of our marine ecosystems, with significant implications for policy and conservation recommendations. Importantly, biases in taxonomic or spatial coverage within a dataset could shift management and conservation actions away from places or species that are most in need. Inaccurate indications of presence or absence could lead to ineffective marine reserve systems and management plans (Rondinini et al. 2006) (Jetz 2008?).</w:t>
+      </w:r>
+    </w:p>
+    <w:p>
+      <w:r>
+        <w:t xml:space="preserve">To understand the implications of differences between the AquaMaps and IUCN datasets, we compared how each data source represents the global spatial and taxonomic distribution of species. Most notably, AquaMaps includes range maps for many more species (currently 22,889 species; 93.3% of total), such that most global analyses related to biodiversity to date have used AquaMaps (IUCN range map data exist for only 4,138 species). For the 2,166 species (8.8% of total) mapped in both datasets, we examined how well the maps align and determined several issues that lead to misalignment between predicted species distributions, and outline possible improvements.</w:t>
+      </w:r>
+    </w:p>
+    <w:p>
+      <w:r>
+        <w:t xml:space="preserve">We then subjected two recent marine biodiversity studies - an assessment of the status of global biodiversity within the Ocean Health Index (Halpern et al. 2012, 2015) and a global analysis of gaps in protection afforded by marine protected areas (MPAs) (Klein et al. 2015) - to a sensitivity analysis. ...</w:t>
+      </w:r>
+      <w:r>
+        <w:t xml:space="preserve"> </w:t>
+      </w:r>
+      <w:r>
+        <w:rPr>
+          <w:i/>
+          <w:b/>
+        </w:rPr>
+        <w:t xml:space="preserve">substituting</w:t>
+      </w:r>
+      <w:r>
+        <w:t xml:space="preserve"> </w:t>
+      </w:r>
+      <w:r>
+        <w:t xml:space="preserve">one dataset over the other, to highlight the possible consequences of different data use decisions on our understanding of</w:t>
+      </w:r>
+      <w:r>
+        <w:t xml:space="preserve"> </w:t>
+      </w:r>
+      <w:r>
+        <w:rPr>
+          <w:i/>
+        </w:rPr>
+        <w:t xml:space="preserve">the status of</w:t>
+      </w:r>
+      <w:r>
+        <w:t xml:space="preserve"> </w:t>
+      </w:r>
+      <w:r>
+        <w:t xml:space="preserve">marine biodiversity.</w:t>
+      </w:r>
+      <w:r>
+        <w:t xml:space="preserve"> </w:t>
+      </w:r>
+      <w:r>
+        <w:rPr>
+          <w:i/>
+          <w:b/>
+        </w:rPr>
+        <w:t xml:space="preserve">BSH suggestion: We used all unique species range data from both sources but substituted one dataset over the other for shared species to highlight the possible consequences of different data use decisions on our understanding of the status of and protection of marine biodiversity.</w:t>
+      </w:r>
+    </w:p>
+    <w:p>
+      <w:r>
+        <w:pict>
+          <v:rect style="width:0;height:1.5pt" o:hralign="center" o:hrstd="t" o:hr="t"/>
+        </w:pict>
+      </w:r>
+    </w:p>
+    <w:p>
+      <w:pPr>
+        <w:pStyle w:val="Heading1"/>
+      </w:pPr>
+      <w:bookmarkStart w:id="25" w:name="results-and-discussion"/>
+      <w:bookmarkEnd w:id="25"/>
+      <w:r>
+        <w:t xml:space="preserve">Results and Discussion</w:t>
+      </w:r>
+    </w:p>
+    <w:p>
+      <w:pPr>
+        <w:pStyle w:val="Heading2"/>
+      </w:pPr>
+      <w:bookmarkStart w:id="26" w:name="how-and-why-the-datasets-differ"/>
+      <w:bookmarkEnd w:id="26"/>
+      <w:r>
+        <w:t xml:space="preserve">How and why the datasets differ</w:t>
+      </w:r>
+    </w:p>
+    <w:p>
+      <w:r>
+        <w:t xml:space="preserve">The IUCN publishes species range maps as polygon shapefiles, bundled by taxonomic groups (REF). Using a geographic information system (GIS), experts outline spatial polygons to represent a given species' "limits of distribution" (REF IUCN 2014) - essentially a refined extent of occurrence, based on observation records and refined by expert understanding of the species' range and habitat preferences. AquaMaps models species distribution based environmental preferences (e.g. temperature, depth, salinity) deduced from occurrence records, published species databases such as FishBase, and expert knowledge. The AquaMaps model overlays these environmental preferences atop a map of environmental attributes on a 0.5 degree grid, creating a global raster of probability of occurrence for each species (AquaMaps 2013)</w:t>
+      </w:r>
+    </w:p>
+    <w:p>
+      <w:r>
+        <w:t xml:space="preserve">The methodologies behind these datasets imply differences in prediction of species distribution due to errors of commission (falsely indicating species presence) and omission (falsely indicating species absence). Geographic range data such as IUCN range maps generally include large commission errors, while predicted distribution models such as AquaMaps will likely include fewer commission errors but more omission errors. Each type of error bears different implications for conservation goals (Rondinini, 2006).</w:t>
+      </w:r>
+    </w:p>
+    <w:p>
+      <w:r>
+        <w:t xml:space="preserve">The two datasets have notably different taxonomic (Fig. 1A) and regional (Fig. 1B,C) coverage. IUCN-mapped species focus on tropical latitudes and away from the Atlantic and Eastern Pacific compared to AquaMaps-mapped species. These differences can be mitigated by using both datasets, but the underlying methodological differences complicate such direct comparisons.</w:t>
+      </w:r>
+      <w:r>
+        <w:t xml:space="preserve"> </w:t>
+      </w:r>
+      <w:r>
+        <w:rPr>
+          <w:i/>
+        </w:rPr>
+        <w:t xml:space="preserve">and furthermore requires resolving differences (or choosing one source over the other) for the 2,166 shared species.</w:t>
+      </w:r>
+    </w:p>
+    <w:p>
+      <w:r>
+        <w:pict>
+          <v:rect style="width:0;height:1.5pt" o:hralign="center" o:hrstd="t" o:hr="t"/>
+        </w:pict>
+      </w:r>
+    </w:p>
+    <w:p>
+      <w:r>
+        <w:t xml:space="preserve">To explore differences in species distribution and range between the two datasets, we plotted the distribution alignment (where on the map) against the ratio of extent (how much of the map) for each shared species (Fig. 2A).</w:t>
+      </w:r>
+    </w:p>
+    <w:p>
+      <w:r>
+        <w:t xml:space="preserve">Dividing the map-paired species into quadrants highlights different categories of relationships. The upper right quadrant includes species (n = 401) whose map pairs agree in both spatial distribution and extent of described ranges. These species tend to be well-studied and predominantly fall within wide-ranging pelagic organisms such as marine mammals, tunas, and billfishes (Fig. 2B). This result is not surprising, as species with very large ranges are likely to be more aligned regardless of methodology simply because they exist nearly everywhere.</w:t>
+      </w:r>
+    </w:p>
+    <w:p>
+      <w:r>
+        <w:t xml:space="preserve">The extent-mismatched maps contained in the upper left quadrant (n = 682) provide a richer set of examples to understand the fundamental differences between the datasets. For many of these species, while the spatial distribution is similar, the IUCN range includes a significant buffer zone beyond the AquaMaps range. Corals dominate this quadrant (n = 294; 43.1% of all species in this quadrant). Most corals and reef-associated organisms prefer shallower waters, and we suspect that many of these disagreements in extent can be explained by bathymetry: seafloor depth is explicitly included in AquaMaps models, while depth is frequently overlooked as a factor in IUCN range maps, leading to overprediction of species range into areas too deep to support the species (For examples and details, see SOM).</w:t>
+      </w:r>
+      <w:r>
+        <w:t xml:space="preserve"> </w:t>
+      </w:r>
+      <w:r>
+        <w:rPr>
+          <w:i/>
+        </w:rPr>
+        <w:t xml:space="preserve">commission error terminology?</w:t>
+      </w:r>
+    </w:p>
+    <w:p>
+      <w:r>
+        <w:t xml:space="preserve">The differences in extent of species maps found in the lower right quadrant (n = 682) can in many cases be attributed to "two wrongs make a right." For these species, IUCN ranges frequently overextend into unsuitable depths, as in the case of many upper left quadrant species, while at the same time AquaMaps ranges often aggressively extrapolate presence into locations where IUCN predicts absence. This results in an area ratio close to 100%, but similar extents are meaningless when the distributions are poorly aligned.</w:t>
+      </w:r>
+      <w:r>
+        <w:t xml:space="preserve"> </w:t>
+      </w:r>
+      <w:r>
+        <w:rPr>
+          <w:i/>
+        </w:rPr>
+        <w:t xml:space="preserve">commission error terminology?</w:t>
+      </w:r>
+    </w:p>
+    <w:p>
+      <w:r>
+        <w:t xml:space="preserve">Moving from the lower right to lower left quadrant, AquaMaps more frequently relies on limited data to predict species presence well beyond known occurrences, resulting in poor matches in both distribution and extent. Of the 401 species in this quadrant, 159 (39.7%) are data-poor (in which the AquaMaps environmental envelope model is based on fewer than 10 known cell occurrences), compared with 21.1% for the full set of map-paired species and only 8.2% of species in the upper left quadrant. A mere 6.2% of AquaMaps maps in this quadrant have undergone expert review, compared with 13.4% of all map-paired species and 24.9% of species in the upper left quadrant.</w:t>
+      </w:r>
+    </w:p>
+    <w:p>
+      <w:r>
+        <w:t xml:space="preserve">This breakdown by quadrant helps explain the negative linear relationship seen in the plot, in which increasing similarity in extent correlates with decreasing distribution alignment. When extrapolating species range beyond known occurrences, the marginal range predicted by the AquaMaps model will fall in different locations than the marginal range predicted using IUCN methodology. For species with dissimilar extents, predicted distribution for the smaller range can more easily fall within the generous bounds of the larger range. As we examine species with increasingly similar extents, the differences in methodology become more difficult to "hide," and the distribution alignment generally becomes poorer.</w:t>
+      </w:r>
+    </w:p>
+    <w:p>
+      <w:r>
+        <w:pict>
+          <v:rect style="width:0;height:1.5pt" o:hralign="center" o:hrstd="t" o:hr="t"/>
+        </w:pict>
+      </w:r>
+    </w:p>
+    <w:p>
+      <w:pPr>
+        <w:pStyle w:val="Heading1"/>
+      </w:pPr>
+      <w:bookmarkStart w:id="27" w:name="implications"/>
+      <w:bookmarkEnd w:id="27"/>
+      <w:r>
+        <w:t xml:space="preserve">Implications</w:t>
+      </w:r>
+    </w:p>
+    <w:p>
+      <w:r>
+        <w:rPr>
+          <w:i/>
+        </w:rPr>
+        <w:t xml:space="preserve">brief intro to implications - where/how long have IUCN/AquaMaps been used for various purposes; then introduce two case studies</w:t>
+      </w:r>
+    </w:p>
+    <w:p>
+      <w:pPr>
+        <w:pStyle w:val="Compact"/>
+        <w:numPr>
+          <w:numId w:val="1005"/>
+          <w:ilvl w:val="0"/>
+        </w:numPr>
+      </w:pPr>
+      <w:r>
+        <w:rPr>
+          <w:i/>
+          <w:b/>
+        </w:rPr>
+        <w:t xml:space="preserve">From JSL:</w:t>
+      </w:r>
+      <w:r>
+        <w:t xml:space="preserve"> </w:t>
+      </w:r>
+      <w:r>
+        <w:rPr>
+          <w:i/>
+        </w:rPr>
+        <w:t xml:space="preserve">I think you need a broader discussion of implications. How many times has IUCN/Aquamaps been cited? How long have they been around? What scales are the studies? Then you can muse about how results/interpretations would be different depending on which dataset they used, and reference Fig 3’s.</w:t>
+      </w:r>
+    </w:p>
+    <w:p>
+      <w:pPr>
+        <w:pStyle w:val="Compact"/>
+        <w:numPr>
+          <w:numId w:val="1005"/>
+          <w:ilvl w:val="0"/>
+        </w:numPr>
+      </w:pPr>
+      <w:r>
+        <w:rPr>
+          <w:i/>
+        </w:rPr>
+        <w:t xml:space="preserve">Then, say for example, the OHI uses these datasets together (don’t need to get too much into OHI background I think, maybe they don’t even need to know about the biodiversity goal?), but say that to try to combine them they use a threshold at 40% since others use this threshold (but check out the SOM for analyses about thresholds)</w:t>
+      </w:r>
+    </w:p>
+    <w:p>
+      <w:r>
+        <w:rPr>
+          <w:b/>
+        </w:rPr>
+        <w:t xml:space="preserve">Case Study: The Ocean Health Index</w:t>
+      </w:r>
+    </w:p>
+    <w:p>
+      <w:r>
+        <w:t xml:space="preserve">The global Ocean Health Index (OHI) (Halpern et al. 2012, 2015), a composite index comprising ten sustainable benefits provided by a healthy ocean, uses species spatial distribution data and IUCN Red List conservation status to calculate biodiversity status (scored from zero to 100) for each of the world's 221 exclusive economic zones. To maximize the number of represented species, OHI gleans spatial distributions from both IUCN and AquaMaps datasets, prioritizing IUCN data for the subset of species in both sources. OHI uses a probability threshold of 40% to determine species presence for AquaMaps data.</w:t>
+      </w:r>
+    </w:p>
+    <w:p>
+      <w:r>
+        <w:t xml:space="preserve">We recalculated the OHI species status score under several scenarios to observe the impact of toggling the prioritized data set from IUCN to AquaMaps, and toggling the AquaMaps presence threshold from 40% to 0% (</w:t>
+      </w:r>
+      <w:r>
+        <w:t xml:space="preserve">Fig. 3</w:t>
+      </w:r>
+      <w:r>
+        <w:t xml:space="preserve">). Most country scores varied by fewer than five points across the three scenarios; a few country scores decreased by as many as 12 points, indicating a more dire assessment of species conservation status.</w:t>
+      </w:r>
+    </w:p>
+    <w:p>
+      <w:r>
+        <w:rPr>
+          <w:i/>
+        </w:rPr>
+        <w:t xml:space="preserve">Since the Ocean Health Index Species subgoal relies on spatial data from both datasets, the impacts of these threshold and preference changes will be somewhat muted. When IUCN range maps are the preferred data source, only the subset of AquaMaps-only species will be affected by threshold changes; and when AquaMaps is the preferred source, the IUCN-only species will dampen the effect of a threshold change.</w:t>
+      </w:r>
+    </w:p>
+    <w:p>
+      <w:r>
+        <w:pict>
+          <v:rect style="width:0;height:1.5pt" o:hralign="center" o:hrstd="t" o:hr="t"/>
+        </w:pict>
+      </w:r>
+    </w:p>
+    <w:p>
+      <w:r>
+        <w:rPr>
+          <w:b/>
+        </w:rPr>
+        <w:t xml:space="preserve">Case Study: MPA Gap Analysis</w:t>
+      </w:r>
+    </w:p>
+    <w:p>
+      <w:r>
+        <w:t xml:space="preserve">Klein et al. (2015) compared the global distribution of species to the global distribution of marine protected areas to assess how well the MPAs protect key species and to identify which species fall through gaps in protection. The study relied on the AquaMaps database, using a probability threshold of 50% or greater, to determine species presence, and the World Database of Protected Areas to define zones of marine protection. The study determined that currently defined marine protected areas (IUCN categories I through IV overlapping with marine areas) are woefully inadequate in protecting marine biodiversity; 90.5% of species have less than 5% of their overall range represented within marine protected areas.</w:t>
+      </w:r>
+    </w:p>
+    <w:p>
+      <w:r>
+        <w:rPr>
+          <w:i/>
+          <w:b/>
+        </w:rPr>
+        <w:t xml:space="preserve">working on the analysis...</w:t>
+      </w:r>
+    </w:p>
+    <w:p>
+      <w:r>
+        <w:rPr>
+          <w:i/>
+        </w:rPr>
+        <w:t xml:space="preserve">Predictions: What happens when using a 0% threshold instead of a 50%? What happens when using IUCN rather than AM? IUCN tends to overestimate extent esp for coastal species? More species will be included in MPAs so fewer apparent gap species. Included range area inside MPAs will increase. Policy implications?</w:t>
+      </w:r>
+    </w:p>
+    <w:p>
+      <w:r>
+        <w:pict>
+          <v:rect style="width:0;height:1.5pt" o:hralign="center" o:hrstd="t" o:hr="t"/>
+        </w:pict>
+      </w:r>
+    </w:p>
+    <w:p>
+      <w:pPr>
+        <w:pStyle w:val="Heading1"/>
+      </w:pPr>
+      <w:bookmarkStart w:id="28" w:name="conclusions"/>
+      <w:bookmarkEnd w:id="28"/>
+      <w:r>
+        <w:t xml:space="preserve">Conclusions</w:t>
+      </w:r>
+    </w:p>
+    <w:p>
+      <w:r>
+        <w:t xml:space="preserve">What can be done to address the differences between these two important marine species distribution datasets? We have identified several potential causes of commission errors among these datasets. Understanding these causes points toward a few improvements that may help us better align the predictions of species distributions, increasing their utility for ecology research and conservation actions.</w:t>
+      </w:r>
+    </w:p>
+    <w:p>
+      <w:r>
+        <w:rPr>
+          <w:b/>
+        </w:rPr>
+        <w:t xml:space="preserve">Suggestions for data providers:</w:t>
+      </w:r>
+    </w:p>
+    <w:p>
+      <w:pPr>
+        <w:pStyle w:val="Compact"/>
+        <w:numPr>
+          <w:numId w:val="1006"/>
+          <w:ilvl w:val="0"/>
+        </w:numPr>
+      </w:pPr>
+      <w:r>
+        <w:t xml:space="preserve">The IUCN Red List instructional materials for mapping marine species suggest that "bathymetry can be used to delineate species' ranges limited by depth in the same way as elevation is used for terrestrial species" (REF</w:t>
+      </w:r>
+      <w:r>
+        <w:t xml:space="preserve"> </w:t>
+      </w:r>
+      <w:hyperlink r:id="rId29">
         <w:r>
           <w:rPr>
             <w:rStyle w:val="Link"/>
@@ -626,63 +711,7 @@
         </w:r>
       </w:hyperlink>
       <w:r>
-        <w:t xml:space="preserve">). Unfortunately, this recommendation appears to be applied haphazardly. Especially for demersal communities dependent on photosynthesis, bathymetry should be a primary consideration; even a simple cutoff at the photosynthetic limit of 200 meters would improve the utility of species range maps.</w:t>
-      </w:r>
-    </w:p>
-    <w:p>
-      <w:pPr>
-        <w:pStyle w:val="Compact"/>
-        <w:numPr>
-          <w:numId w:val="1004"/>
-          <w:ilvl w:val="0"/>
-        </w:numPr>
-      </w:pPr>
-      <w:r>
-        <w:t xml:space="preserve">The AquaMaps model is a powerful tool for quickly estimating species distribution based on limited information; however, the model's output is only as good as the input data, which for marine species is often sorely limited. AquaMaps encourages experts to review and comment on the predicted species distribution maps; lessons from the small sample of reviewed maps can be generalized, for example to other species in the same taxonomic group, to further refine the predictions, especially for data-poor species.</w:t>
-      </w:r>
-    </w:p>
-    <w:p>
-      <w:pPr>
-        <w:pStyle w:val="Compact"/>
-        <w:numPr>
-          <w:numId w:val="1004"/>
-          <w:ilvl w:val="0"/>
-        </w:numPr>
-      </w:pPr>
-      <w:r>
-        <w:t xml:space="preserve">In addition to environmental preferences and conditions, AquaMaps mapping parameters include area restrictions to help limit over-extrapolation of AquaMaps models. Currently the area restrictions are denoted by FAO Major Fishing Areas (REF find a reference in AquaMaps somewhere); however, allowing area restrictions based on biogeographical criteria, a la MEOW, would likely have better resolution and predictive power, especially for data-poor species.</w:t>
-      </w:r>
-    </w:p>
-    <w:p>
-      <w:r>
-        <w:rPr>
-          <w:b/>
-        </w:rPr>
-        <w:t xml:space="preserve">Suggestions for data users:</w:t>
-      </w:r>
-    </w:p>
-    <w:p>
-      <w:pPr>
-        <w:pStyle w:val="Compact"/>
-        <w:numPr>
-          <w:numId w:val="1005"/>
-          <w:ilvl w:val="0"/>
-        </w:numPr>
-      </w:pPr>
-      <w:r>
-        <w:t xml:space="preserve">understand that range maps a la IUCN tend to overestimate presence; AquaMaps are less likely to overestimate presence, but trade off for overestimating absence. Both better than simple point locality data. (Rondinini etc)</w:t>
-      </w:r>
-    </w:p>
-    <w:p>
-      <w:pPr>
-        <w:pStyle w:val="Compact"/>
-        <w:numPr>
-          <w:numId w:val="1005"/>
-          <w:ilvl w:val="0"/>
-        </w:numPr>
-      </w:pPr>
-      <w:r>
-        <w:t xml:space="preserve">Using both datasets together can increase the taxonomic and spatial breadth of coverage, as long as the differences between the datasets can be reasonably minimized. Consider:</w:t>
+        <w:t xml:space="preserve">). Unfortunately, this recommendation appears to be applied inconsistently. Especially for demersal communities dependent on photosynthesis, bathymetry should be a primary consideration; even a simple cutoff at the photosynthetic limit of 200 meters would minimize a likely source of commission errors.</w:t>
       </w:r>
     </w:p>
     <w:p>
@@ -690,11 +719,11 @@
         <w:pStyle w:val="Compact"/>
         <w:numPr>
           <w:numId w:val="1006"/>
-          <w:ilvl w:val="1"/>
+          <w:ilvl w:val="0"/>
         </w:numPr>
       </w:pPr>
       <w:r>
-        <w:t xml:space="preserve">An AquaMaps presence threshold of 0% more closely approximates the "limits of distribution" outlined by IUCN range maps.</w:t>
+        <w:t xml:space="preserve">The AquaMaps model is a powerful tool for quickly estimating species distribution based on limited information; however, the model's output is only as good as the input data, which for marine species is often sorely limited. AquaMaps encourages experts to review and comment on the predicted species distribution maps; lessons from the small sample of reviewed maps can be generalized, for example to other species in the same taxonomic group, to further refine the predictions. This is especially important for data-poor species.</w:t>
       </w:r>
     </w:p>
     <w:p>
@@ -702,23 +731,67 @@
         <w:pStyle w:val="Compact"/>
         <w:numPr>
           <w:numId w:val="1006"/>
+          <w:ilvl w:val="0"/>
+        </w:numPr>
+      </w:pPr>
+      <w:r>
+        <w:t xml:space="preserve">In addition to environmental preferences and conditions, AquaMaps mapping parameters include area restrictions to help limit over-extrapolation of AquaMaps models. Currently the area restrictions are denoted by FAO Major Fishing Areas (REF find a reference in AquaMaps somewhere); however, allowing area restrictions based on biogeographical criteria, e.g. Marine Ecoregions of the World (REF), would likely have better resolution and predictive power, especially for data-poor species.</w:t>
+      </w:r>
+    </w:p>
+    <w:p>
+      <w:r>
+        <w:rPr>
+          <w:b/>
+        </w:rPr>
+        <w:t xml:space="preserve">Suggestions for data users:</w:t>
+      </w:r>
+    </w:p>
+    <w:p>
+      <w:pPr>
+        <w:pStyle w:val="Compact"/>
+        <w:numPr>
+          <w:numId w:val="1007"/>
+          <w:ilvl w:val="0"/>
+        </w:numPr>
+      </w:pPr>
+      <w:r>
+        <w:t xml:space="preserve">For depth-limited species and taxa, clipping IUCN range polygons to a reasonable bathymetry contour can reduce commission errors due to overprediction of species presence into unsuitable habitats.</w:t>
+      </w:r>
+    </w:p>
+    <w:p>
+      <w:pPr>
+        <w:pStyle w:val="Compact"/>
+        <w:numPr>
+          <w:numId w:val="1007"/>
+          <w:ilvl w:val="0"/>
+        </w:numPr>
+      </w:pPr>
+      <w:r>
+        <w:t xml:space="preserve">Using both datasets together can increase the taxonomic and spatial breadth of coverage, as long as the differences between the datasets can be reasonably minimized. Consider:</w:t>
+      </w:r>
+    </w:p>
+    <w:p>
+      <w:pPr>
+        <w:pStyle w:val="Compact"/>
+        <w:numPr>
+          <w:numId w:val="1008"/>
           <w:ilvl w:val="1"/>
         </w:numPr>
       </w:pPr>
       <w:r>
-        <w:t xml:space="preserve">Additional filters and criteria on AquaMaps distribution maps can help avoid overextrapolation for data poor species. The AquaMaps native range dataset includes information on expert review and the number of occurrence cells used to generate the environmental envelope.</w:t>
+        <w:t xml:space="preserve">An AquaMaps presence threshold of 0% most closely approximates the "limits of distribution" defined by IUCN range maps.</w:t>
       </w:r>
     </w:p>
     <w:p>
       <w:pPr>
         <w:pStyle w:val="Compact"/>
         <w:numPr>
-          <w:numId w:val="1006"/>
+          <w:numId w:val="1008"/>
           <w:ilvl w:val="1"/>
         </w:numPr>
       </w:pPr>
       <w:r>
-        <w:t xml:space="preserve">For depth-limited species or taxa, clipping IUCN range polygons to a reasonable bathymetry contour can limit overprediction of species presence into unsuitable habitats.</w:t>
+        <w:t xml:space="preserve">Additional filters on AquaMaps distribution criteria, such as expert review status or the number of occurrence cells used to generate the species model, can help avoid overextrapolation for data poor species.</w:t>
       </w:r>
     </w:p>
     <w:p>
@@ -732,104 +805,78 @@
       <w:pPr>
         <w:pStyle w:val="Heading1"/>
       </w:pPr>
-      <w:bookmarkStart w:id="31" w:name="methods"/>
-      <w:bookmarkEnd w:id="31"/>
+      <w:bookmarkStart w:id="30" w:name="methods"/>
+      <w:bookmarkEnd w:id="30"/>
       <w:r>
         <w:t xml:space="preserve">Methods</w:t>
       </w:r>
     </w:p>
     <w:p>
-      <w:pPr>
-        <w:pStyle w:val="Heading3"/>
-      </w:pPr>
-      <w:bookmarkStart w:id="32" w:name="taxonomic-distribution-comparison"/>
-      <w:bookmarkEnd w:id="32"/>
-      <w:r>
-        <w:t xml:space="preserve">taxonomic distribution comparison</w:t>
-      </w:r>
-    </w:p>
-    <w:p>
-      <w:r>
-        <w:t xml:space="preserve">To examine the overall taxonomic distribution across the spatial datasets, we grouped species by taxonomic class and data source (IUCN, AquaMaps, or both), and examined the proportion of each class represented in each data source category. We then filtered the species list to those that have been evaluated for the IUCN Red List of Threatened Species (in SOM).</w:t>
-      </w:r>
-    </w:p>
-    <w:p>
+      <w:r>
+        <w:rPr>
+          <w:b/>
+        </w:rPr>
+        <w:t xml:space="preserve">Comparison of taxonomic and regional distribution:</w:t>
+      </w:r>
+      <w:r>
+        <w:t xml:space="preserve"> </w:t>
+      </w:r>
+      <w:r>
+        <w:t xml:space="preserve">To examine the overall taxonomic distribution across the spatial datasets (Fig. 1A), we grouped species by taxonomic class and data source (IUCN, AquaMaps, or both), and examined the proportion of each class represented in each data source category.</w:t>
+      </w:r>
+    </w:p>
+    <w:p>
+      <w:r>
+        <w:t xml:space="preserve">To compare the spatial representation of the two datasets directly, we rasterized the IUCN species polygons to the same 0.5° grid as the AquaMaps species maps; species presence within a grid cell was determined by any non-zero overlap of a species polygon with the cell, and species richness per cell was simply the count of the species present. For the AquaMaps dataset, we determined per-cell species richness by counting all species with non-zero probability of occurrence, to best approximate the "extent of occurrence" generally indicated by IUCN maps. We represented relative distribution of species richness for each dataset by plotting average species count against latitude and longitude (Fig. 1B, 1C).</w:t>
+      </w:r>
+    </w:p>
+    <w:p>
+      <w:r>
+        <w:rPr>
+          <w:b/>
+        </w:rPr>
+        <w:t xml:space="preserve">Comparison of paired maps:</w:t>
+      </w:r>
+      <w:r>
+        <w:t xml:space="preserve"> </w:t>
+      </w:r>
+      <w:r>
+        <w:t xml:space="preserve">Using genus and species binomials as a matching key, we selected the subset of marine species that have range maps in both IUCN and AquaMaps current native distribution. To avoid double-counting, we removed subpopulations and species aliases. We determined species presence within each spatial cell using the same criteria as outlined above.</w:t>
+      </w:r>
+    </w:p>
+    <w:p>
+      <w:r>
+        <w:t xml:space="preserve">Overlaying paired distribution maps for a given species, we defined and calculated</w:t>
+      </w:r>
+      <w:r>
+        <w:t xml:space="preserve"> </w:t>
+      </w:r>
       <w:r>
         <w:rPr>
           <w:i/>
-          <w:b/>
-        </w:rPr>
-        <w:t xml:space="preserve">Currently this is also included in body - take out and leave in here? Per BH: "Either cut or move to data description section of methods above."</w:t>
-      </w:r>
-      <w:r>
-        <w:t xml:space="preserve">: The IUCN releases spatial data sets when a taxonomic group (typically on the scale of order or family) has been comprehensively assessed, to guard against sample bias (though non-comprehensive datasets are available for reptiles and marine fish). As such, spatial data for many taxonomic classes remain unavailable, and within a class, the assessed sub-groups may not represent the entire class.</w:t>
-      </w:r>
-    </w:p>
-    <w:p>
-      <w:pPr>
-        <w:pStyle w:val="Heading3"/>
-      </w:pPr>
-      <w:bookmarkStart w:id="33" w:name="global-spatial-distribution-comparison"/>
-      <w:bookmarkEnd w:id="33"/>
-      <w:r>
-        <w:t xml:space="preserve">global spatial distribution comparison</w:t>
-      </w:r>
-    </w:p>
-    <w:p>
-      <w:r>
-        <w:t xml:space="preserve">To compare the spatial representation of the two datasets directly, we first rasterized the IUCN species polygons to the same 0.5° grid as the AquaMaps species maps; species presence within a grid cell was determined by any non-zero overlap of a species polygon with the cell, and species richness per cell was simply the count of the species present. For the AquaMaps dataset, we determined per-cell species richness by counting all species with non-zero probability of occurrence, to best approximate the "extent of occurrence" generally indicated by IUCN maps. We represented relative distribution of species richness for each dataset by plotting average species count against latitude and longitude.</w:t>
-      </w:r>
-    </w:p>
-    <w:p>
+        </w:rPr>
+        <w:t xml:space="preserve">distribution alignment</w:t>
+      </w:r>
+      <w:r>
+        <w:t xml:space="preserve"> </w:t>
+      </w:r>
+      <w:r>
+        <w:t xml:space="preserve">and</w:t>
+      </w:r>
+      <w:r>
+        <w:t xml:space="preserve"> </w:t>
+      </w:r>
       <w:r>
         <w:rPr>
           <w:i/>
         </w:rPr>
-        <w:t xml:space="preserve">map pairs comparison</w:t>
-      </w:r>
-    </w:p>
-    <w:p>
-      <w:r>
-        <w:t xml:space="preserve">Using genus and species binomials to identify paired maps, we selected the subset of marine species that have range maps in both IUCN and AquaMaps current native distribution (n = 2166). We used the same criteria as outlined above to determine species presence within a cell.</w:t>
-      </w:r>
-    </w:p>
-    <w:p>
-      <w:r>
-        <w:rPr>
-          <w:i/>
-          <w:b/>
-        </w:rPr>
-        <w:t xml:space="preserve">from results/discussion: paraphrase or expand upon this</w:t>
-      </w:r>
-      <w:r>
-        <w:t xml:space="preserve"> </w:t>
-      </w:r>
-      <w:r>
-        <w:t xml:space="preserve">Overlaying paired distribution maps for a given species, we calculated two dimensions of spatial alignment:</w:t>
-      </w:r>
-      <w:r>
-        <w:t xml:space="preserve"> </w:t>
-      </w:r>
-      <w:r>
-        <w:rPr>
-          <w:i/>
-        </w:rPr>
-        <w:t xml:space="preserve">distribution alignment</w:t>
-      </w:r>
-      <w:r>
-        <w:t xml:space="preserve">, which we defined as the proportion of the smaller range intersecting the larger range; and</w:t>
-      </w:r>
-      <w:r>
-        <w:t xml:space="preserve"> </w:t>
-      </w:r>
-      <w:r>
-        <w:rPr>
-          <w:i/>
-        </w:rPr>
-        <w:t xml:space="preserve">area alignment</w:t>
-      </w:r>
-      <w:r>
-        <w:t xml:space="preserve">, which we defined as the ratio of the smaller range to the larger range.</w:t>
+        <w:t xml:space="preserve">extent alignment</w:t>
+      </w:r>
+      <w:r>
+        <w:t xml:space="preserve"> </w:t>
+      </w:r>
+      <w:r>
+        <w:t xml:space="preserve">and plotted these in Fig. 2:</w:t>
       </w:r>
     </w:p>
     <w:p>
@@ -1193,23 +1240,188 @@
       </m:oMathPara>
     </w:p>
     <w:p>
-      <w:pPr>
-        <w:pStyle w:val="Heading3"/>
-      </w:pPr>
-      <w:bookmarkStart w:id="34" w:name="methods-for-ohi-comparison"/>
-      <w:bookmarkEnd w:id="34"/>
-      <w:r>
-        <w:t xml:space="preserve">Methods for OHI comparison</w:t>
-      </w:r>
-    </w:p>
-    <w:p>
-      <w:pPr>
-        <w:pStyle w:val="Heading3"/>
-      </w:pPr>
-      <w:bookmarkStart w:id="35" w:name="methods-for-mpa-gap-analysis-comparison"/>
-      <w:bookmarkEnd w:id="35"/>
-      <w:r>
-        <w:t xml:space="preserve">Methods for MPA Gap Analysis comparison</w:t>
+      <w:r>
+        <w:t xml:space="preserve">We visually inspected a random selection of paired distribution maps from each quadrant to identify possible mechanistic causes of misalignment. To verify that IUCN predicted unsuitable habitat for depth limited species, we used QGIS (REF) to overlay a selection of IUCN and AquaMaps maps with a 200 meter bathymetry contour.</w:t>
+      </w:r>
+    </w:p>
+    <w:p>
+      <w:r>
+        <w:rPr>
+          <w:b/>
+        </w:rPr>
+        <w:t xml:space="preserve">Methods for OHI case study:</w:t>
+      </w:r>
+      <w:r>
+        <w:rPr>
+          <w:b/>
+        </w:rPr>
+        <w:t xml:space="preserve"> </w:t>
+      </w:r>
+      <w:r>
+        <w:t xml:space="preserve"> </w:t>
+      </w:r>
+      <w:r>
+        <w:t xml:space="preserve">Using methods and supplemental materials from OHI (Halpern et al. 2012, 2015), we modified the original code for OHI 2015 Species status (SPP) (REF), allowing for flexibility in prioritized data source and AquaMaps presence threshold. We ran the SPP code three times, prioritizing IUCN over AquaMaps for a 0% threshold, and prioritizing AquaMaps over IUCN for both a 40% and 0% threshold. We compared each of these to the output of the published OHI 2015 SPP model (prioritizing IUCN over AquaMaps at a 40% threshold).</w:t>
+      </w:r>
+    </w:p>
+    <w:p>
+      <w:r>
+        <w:rPr>
+          <w:b/>
+        </w:rPr>
+        <w:t xml:space="preserve">Methods for MPA Gap Analysis case study:</w:t>
+      </w:r>
+      <w:r>
+        <w:t xml:space="preserve"> </w:t>
+      </w:r>
+      <w:r>
+        <w:t xml:space="preserve">Based upon the methods described in Klein et al. 2015, we reconstructed the analysis using the subset of protected areas spatially covering a marine area and classified as IUCN I-IV</w:t>
+      </w:r>
+      <w:r>
+        <w:t xml:space="preserve"> </w:t>
+      </w:r>
+      <w:r>
+        <w:rPr>
+          <w:i/>
+          <w:b/>
+        </w:rPr>
+        <w:t xml:space="preserve">(Klein paper, table 1, subset 4 - seems to be the one they focus on the most)</w:t>
+      </w:r>
+      <w:r>
+        <w:t xml:space="preserve">, converting the World Database of Protected Areas (WDPA, REF) dataset to a raster of 0.5° cells indicating proportion of protected area within the cell</w:t>
+      </w:r>
+      <w:r>
+        <w:t xml:space="preserve"> </w:t>
+      </w:r>
+      <w:r>
+        <w:rPr>
+          <w:i/>
+          <w:b/>
+        </w:rPr>
+        <w:t xml:space="preserve">(consider also: filter on STATUS == 'Designated', and filter out those pesky fishery management areas and manatee speed zones...)</w:t>
+      </w:r>
+      <w:r>
+        <w:t xml:space="preserve">. To verify our reconstruction we ran the analysis using the AquaMaps dataset available in April 2015 (REF) at a presence threshold of 50%. We then updated the analysis using the most recent AquaMaps dataset (REF?) at 50% threshold</w:t>
+      </w:r>
+    </w:p>
+    <w:p>
+      <w:pPr>
+        <w:pStyle w:val="Compact"/>
+        <w:numPr>
+          <w:numId w:val="1009"/>
+          <w:ilvl w:val="0"/>
+        </w:numPr>
+      </w:pPr>
+      <w:r>
+        <w:t xml:space="preserve">Possible analyses:</w:t>
+      </w:r>
+    </w:p>
+    <w:p>
+      <w:pPr>
+        <w:pStyle w:val="Compact"/>
+        <w:numPr>
+          <w:numId w:val="1010"/>
+          <w:ilvl w:val="1"/>
+        </w:numPr>
+      </w:pPr>
+      <w:r>
+        <w:t xml:space="preserve">run AquaMaps (new data) with threshold at 0%</w:t>
+      </w:r>
+    </w:p>
+    <w:p>
+      <w:pPr>
+        <w:pStyle w:val="Compact"/>
+        <w:numPr>
+          <w:numId w:val="1011"/>
+          <w:ilvl w:val="2"/>
+        </w:numPr>
+      </w:pPr>
+      <w:r>
+        <w:t xml:space="preserve">already done in original paper for old data, but redo it to compare to AM + IUCN scenario below</w:t>
+      </w:r>
+    </w:p>
+    <w:p>
+      <w:pPr>
+        <w:pStyle w:val="Compact"/>
+        <w:numPr>
+          <w:numId w:val="1010"/>
+          <w:ilvl w:val="1"/>
+        </w:numPr>
+      </w:pPr>
+      <w:r>
+        <w:t xml:space="preserve">run with AquaMaps only, but filtering out data-poor species?</w:t>
+      </w:r>
+    </w:p>
+    <w:p>
+      <w:pPr>
+        <w:pStyle w:val="Compact"/>
+        <w:numPr>
+          <w:numId w:val="1010"/>
+          <w:ilvl w:val="1"/>
+        </w:numPr>
+      </w:pPr>
+      <w:r>
+        <w:t xml:space="preserve">run with IUCN maps only in place of AquaMaps?</w:t>
+      </w:r>
+    </w:p>
+    <w:p>
+      <w:pPr>
+        <w:pStyle w:val="Compact"/>
+        <w:numPr>
+          <w:numId w:val="1010"/>
+          <w:ilvl w:val="1"/>
+        </w:numPr>
+      </w:pPr>
+      <w:r>
+        <w:t xml:space="preserve">run with AquaMaps and IUCN both, using 0% threshold; which preferred?</w:t>
+      </w:r>
+    </w:p>
+    <w:p>
+      <w:pPr>
+        <w:pStyle w:val="Compact"/>
+        <w:numPr>
+          <w:numId w:val="1012"/>
+          <w:ilvl w:val="2"/>
+        </w:numPr>
+      </w:pPr>
+      <w:r>
+        <w:t xml:space="preserve">Should we clip corals (and coral-associated taxa) to 200 meter bathymetry, just for fun?</w:t>
+      </w:r>
+    </w:p>
+    <w:p>
+      <w:pPr>
+        <w:pStyle w:val="Compact"/>
+        <w:numPr>
+          <w:numId w:val="1009"/>
+          <w:ilvl w:val="0"/>
+        </w:numPr>
+      </w:pPr>
+      <w:r>
+        <w:t xml:space="preserve">Which aspects of the analysis should we focus on?:</w:t>
+      </w:r>
+    </w:p>
+    <w:p>
+      <w:pPr>
+        <w:pStyle w:val="Compact"/>
+        <w:numPr>
+          <w:numId w:val="1013"/>
+          <w:ilvl w:val="1"/>
+        </w:numPr>
+      </w:pPr>
+      <w:r>
+        <w:t xml:space="preserve">overall vs broken down by taxonomic groups? (see paper, figure 1)</w:t>
+      </w:r>
+    </w:p>
+    <w:p>
+      <w:pPr>
+        <w:pStyle w:val="Compact"/>
+        <w:numPr>
+          <w:numId w:val="1013"/>
+          <w:ilvl w:val="1"/>
+        </w:numPr>
+      </w:pPr>
+      <w:r>
+        <w:t xml:space="preserve">spatial distribution of gap species (see paper, figure 2)</w:t>
       </w:r>
     </w:p>
     <w:p>
@@ -1223,10 +1435,10 @@
       <w:pPr>
         <w:pStyle w:val="Heading1"/>
       </w:pPr>
-      <w:bookmarkStart w:id="36" w:name="figures"/>
-      <w:bookmarkEnd w:id="36"/>
-      <w:r>
-        <w:t xml:space="preserve">Figures</w:t>
+      <w:bookmarkStart w:id="31" w:name="figures-and-captions"/>
+      <w:bookmarkEnd w:id="31"/>
+      <w:r>
+        <w:t xml:space="preserve">Figures and captions</w:t>
       </w:r>
     </w:p>
     <w:p>
@@ -1235,216 +1447,7 @@
           <w:i/>
           <w:b/>
         </w:rPr>
-        <w:t xml:space="preserve">consider using HCL or HSV values for colors on plots?</w:t>
-      </w:r>
-      <w:r>
-        <w:t xml:space="preserve"> </w:t>
-      </w:r>
-      <w:r>
-        <w:t xml:space="preserve">or ask Mel re: good color choices. Make sure that colors have good contrast to show up on a black-and-white print... Should the quad plot background be colored? How else to quickly code the four quadrants relative to the quadrant-breakdown-by-taxa plot?</w:t>
-      </w:r>
-    </w:p>
-    <w:p>
-      <w:r>
-        <w:rPr>
-          <w:rStyle w:val="VerbatimChar"/>
-          <w:b/>
-        </w:rPr>
-        <w:t xml:space="preserve">hcl {grDevices}</w:t>
-      </w:r>
-      <w:r>
-        <w:t xml:space="preserve">: Create a vector of colors from vectors specifying hue, chroma and luminance.</w:t>
-      </w:r>
-    </w:p>
-    <w:p>
-      <w:r>
-        <w:rPr>
-          <w:i/>
-        </w:rPr>
-        <w:t xml:space="preserve">Usage</w:t>
-      </w:r>
-      <w:r>
-        <w:t xml:space="preserve"> </w:t>
-      </w:r>
-      <w:r>
-        <w:rPr>
-          <w:rStyle w:val="VerbatimChar"/>
-        </w:rPr>
-        <w:t xml:space="preserve">hcl(h = 0, c = 35, l = 85, alpha, fixup = TRUE)</w:t>
-      </w:r>
-      <w:r>
-        <w:t xml:space="preserve"> </w:t>
-      </w:r>
-      <w:r>
-        <w:t xml:space="preserve">Arguments</w:t>
-      </w:r>
-    </w:p>
-    <w:p>
-      <w:r>
-        <w:rPr>
-          <w:i/>
-        </w:rPr>
-        <w:t xml:space="preserve">arguments</w:t>
-      </w:r>
-      <w:r>
-        <w:t xml:space="preserve"> </w:t>
-      </w:r>
-      <w:r>
-        <w:t xml:space="preserve">-</w:t>
-      </w:r>
-      <w:r>
-        <w:t xml:space="preserve"> </w:t>
-      </w:r>
-      <w:r>
-        <w:rPr>
-          <w:rStyle w:val="VerbatimChar"/>
-        </w:rPr>
-        <w:t xml:space="preserve">h</w:t>
-      </w:r>
-      <w:r>
-        <w:t xml:space="preserve">: The hue of the color specified as an angle in the range [0,360]. 0 yields red, 120 yields green 240 yields blue, etc. -</w:t>
-      </w:r>
-      <w:r>
-        <w:t xml:space="preserve"> </w:t>
-      </w:r>
-      <w:r>
-        <w:rPr>
-          <w:rStyle w:val="VerbatimChar"/>
-        </w:rPr>
-        <w:t xml:space="preserve">c</w:t>
-      </w:r>
-      <w:r>
-        <w:t xml:space="preserve">: The chroma of the color. The upper bound for chroma depends on hue and luminance. -</w:t>
-      </w:r>
-      <w:r>
-        <w:t xml:space="preserve"> </w:t>
-      </w:r>
-      <w:r>
-        <w:rPr>
-          <w:rStyle w:val="VerbatimChar"/>
-        </w:rPr>
-        <w:t xml:space="preserve">l</w:t>
-      </w:r>
-      <w:r>
-        <w:t xml:space="preserve">: A value in the range [0,100] giving the luminance of the colour. For a given combination of hue and chroma, only a subset of this range is possible. -</w:t>
-      </w:r>
-      <w:r>
-        <w:t xml:space="preserve"> </w:t>
-      </w:r>
-      <w:r>
-        <w:rPr>
-          <w:rStyle w:val="VerbatimChar"/>
-        </w:rPr>
-        <w:t xml:space="preserve">alpha</w:t>
-      </w:r>
-      <w:r>
-        <w:t xml:space="preserve">: numeric vector of values in the range [0,1] for alpha transparency channel (0 means transparent and 1 means opaque). -</w:t>
-      </w:r>
-      <w:r>
-        <w:t xml:space="preserve"> </w:t>
-      </w:r>
-      <w:r>
-        <w:rPr>
-          <w:rStyle w:val="VerbatimChar"/>
-        </w:rPr>
-        <w:t xml:space="preserve">fixup</w:t>
-      </w:r>
-      <w:r>
-        <w:t xml:space="preserve">: a logical value which indicates whether the resulting RGB values should be corrected to ensure that a real color results. if fixup is FALSE RGB components lying outside the range [0,1] will result in an NA value.</w:t>
-      </w:r>
-    </w:p>
-    <w:p>
-      <w:r>
-        <w:rPr>
-          <w:rStyle w:val="VerbatimChar"/>
-          <w:b/>
-        </w:rPr>
-        <w:t xml:space="preserve">hsv {grDevices}</w:t>
-      </w:r>
-      <w:r>
-        <w:t xml:space="preserve">: Create a vector of colors from vectors specifying hue, saturation and value.</w:t>
-      </w:r>
-    </w:p>
-    <w:p>
-      <w:r>
-        <w:rPr>
-          <w:i/>
-        </w:rPr>
-        <w:t xml:space="preserve">usage</w:t>
-      </w:r>
-      <w:r>
-        <w:t xml:space="preserve"> </w:t>
-      </w:r>
-      <w:r>
-        <w:rPr>
-          <w:rStyle w:val="VerbatimChar"/>
-        </w:rPr>
-        <w:t xml:space="preserve">hsv(h = 1, s = 1, v = 1, alpha)</w:t>
-      </w:r>
-    </w:p>
-    <w:p>
-      <w:r>
-        <w:rPr>
-          <w:i/>
-        </w:rPr>
-        <w:t xml:space="preserve">arguments</w:t>
-      </w:r>
-    </w:p>
-    <w:p>
-      <w:pPr>
-        <w:pStyle w:val="Compact"/>
-        <w:numPr>
-          <w:numId w:val="1007"/>
-          <w:ilvl w:val="0"/>
-        </w:numPr>
-      </w:pPr>
-      <w:r>
-        <w:rPr>
-          <w:rStyle w:val="VerbatimChar"/>
-        </w:rPr>
-        <w:t xml:space="preserve">h</w:t>
-      </w:r>
-      <w:r>
-        <w:t xml:space="preserve">,</w:t>
-      </w:r>
-      <w:r>
-        <w:t xml:space="preserve"> </w:t>
-      </w:r>
-      <w:r>
-        <w:rPr>
-          <w:rStyle w:val="VerbatimChar"/>
-        </w:rPr>
-        <w:t xml:space="preserve">s</w:t>
-      </w:r>
-      <w:r>
-        <w:t xml:space="preserve">,</w:t>
-      </w:r>
-      <w:r>
-        <w:rPr>
-          <w:rStyle w:val="VerbatimChar"/>
-        </w:rPr>
-        <w:t xml:space="preserve">v</w:t>
-      </w:r>
-      <w:r>
-        <w:t xml:space="preserve">: numeric vectors of values in the range [0, 1] for ‘hue’, ‘saturation’ and ‘value’ to be combined to form a vector of colors. Values in shorter arguments are recycled.</w:t>
-      </w:r>
-    </w:p>
-    <w:p>
-      <w:pPr>
-        <w:pStyle w:val="Compact"/>
-        <w:numPr>
-          <w:numId w:val="1007"/>
-          <w:ilvl w:val="0"/>
-        </w:numPr>
-      </w:pPr>
-      <w:r>
-        <w:rPr>
-          <w:rStyle w:val="VerbatimChar"/>
-        </w:rPr>
-        <w:t xml:space="preserve">alpha</w:t>
-      </w:r>
-      <w:r>
-        <w:t xml:space="preserve">: numeric vector of values in the range [0, 1] for alpha transparency channel (0 means transparent and 1 means opaque).</w:t>
+        <w:t xml:space="preserve">still need work on captions; then separate captions from images</w:t>
       </w:r>
     </w:p>
     <w:p>
@@ -1458,10 +1461,10 @@
       <w:pPr>
         <w:pStyle w:val="Heading3"/>
       </w:pPr>
-      <w:bookmarkStart w:id="37" w:name="figure-1"/>
-      <w:bookmarkEnd w:id="37"/>
-      <w:r>
-        <w:t xml:space="preserve">Figure 1</w:t>
+      <w:bookmarkStart w:id="32" w:name="fig.-1"/>
+      <w:bookmarkEnd w:id="32"/>
+      <w:r>
+        <w:t xml:space="preserve">Fig. 1</w:t>
       </w:r>
     </w:p>
     <w:p/>
@@ -1482,7 +1485,7 @@
                     </pic:cNvPicPr>
                   </pic:nvPicPr>
                   <pic:blipFill>
-                    <a:blip r:embed="rId38"/>
+                    <a:blip r:embed="rId33"/>
                     <a:stretch>
                       <a:fillRect/>
                     </a:stretch>
@@ -1526,7 +1529,7 @@
                     </pic:cNvPicPr>
                   </pic:nvPicPr>
                   <pic:blipFill>
-                    <a:blip r:embed="rId39"/>
+                    <a:blip r:embed="rId34"/>
                     <a:stretch>
                       <a:fillRect/>
                     </a:stretch>
@@ -1570,7 +1573,7 @@
                     </pic:cNvPicPr>
                   </pic:nvPicPr>
                   <pic:blipFill>
-                    <a:blip r:embed="rId40"/>
+                    <a:blip r:embed="rId35"/>
                     <a:stretch>
                       <a:fillRect/>
                     </a:stretch>
@@ -1605,38 +1608,21 @@
         <w:rPr>
           <w:b/>
         </w:rPr>
-        <w:t xml:space="preserve">Figure 1(a):</w:t>
-      </w:r>
-      <w:r>
-        <w:t xml:space="preserve"> </w:t>
-      </w:r>
-      <w:r>
-        <w:t xml:space="preserve">Number and proportion of species, listed by taxa, included in each dataset: IUCN, AquaMaps, or both. AquaMaps encompasses a broader range of taxa than IUCN, while IUCN focuses on comprehensively assessing select taxonomic groups, typically at the level of order or family. Overlapping species are dominated by bony fishes (1304 species, primarily tropical taxa) and corals (505 species).</w:t>
-      </w:r>
-    </w:p>
-    <w:p>
-      <w:pPr>
-        <w:pStyle w:val="BlockQuote"/>
-      </w:pPr>
-      <w:r>
-        <w:rPr>
-          <w:b/>
-        </w:rPr>
-        <w:t xml:space="preserve">Figure 1 (b, c):</w:t>
-      </w:r>
-      <w:r>
-        <w:t xml:space="preserve"> </w:t>
-      </w:r>
-      <w:r>
-        <w:t xml:space="preserve">Global marine species richness according to (b) AquaMaps dataset and (c) IUCN dataset. The frequency plot to the right of each map shows relative species count per cell at each latitude; while both datasets peak in tropical latitudes near the equator, the frequency for IUCN maps drops quickly beyond 30°N and 30°S, while the frequency for AquaMaps remains robust well into temperate latitudes. The frequency plot above each map shows relative species count at each longitude, showing a slight bias in the IUCN dataset away from the Atlantic and eastern Pacific compared to AquaMaps.</w:t>
+        <w:t xml:space="preserve">Fig. 1.</w:t>
+      </w:r>
+      <w:r>
+        <w:t xml:space="preserve"> </w:t>
+      </w:r>
+      <w:r>
+        <w:t xml:space="preserve">(A) Number and proportion of species by taxa included in each dataset. AquaMaps encompasses a broader range of taxa than IUCN, while IUCN focuses on comprehensively assessing select taxonomic groups, typically at the level of order or family. Overlapping species are dominated by bony fishes (1304 species, primarily tropical taxa) and corals (505 species). (B, C) Global marine species richness according to (B) AquaMaps dataset and (C) IUCN dataset. The margin frequency plots show relative species count per cell at each latitude and longitude; while both datasets peak in tropical latitudes near the equator, the frequency for IUCN maps drops quickly beyond 30°N and 30°S, while the frequency for AquaMaps remains robust well into temperate latitudes. The longitude frequency plots show a slight bias in the IUCN dataset away from the Atlantic and eastern Pacific compared to AquaMaps.</w:t>
       </w:r>
     </w:p>
     <w:p>
       <w:pPr>
         <w:pStyle w:val="Heading3"/>
       </w:pPr>
-      <w:bookmarkStart w:id="41" w:name="figure-2"/>
-      <w:bookmarkEnd w:id="41"/>
+      <w:bookmarkStart w:id="36" w:name="figure-2"/>
+      <w:bookmarkEnd w:id="36"/>
       <w:r>
         <w:t xml:space="preserve">Figure 2</w:t>
       </w:r>
@@ -1659,7 +1645,7 @@
                     </pic:cNvPicPr>
                   </pic:nvPicPr>
                   <pic:blipFill>
-                    <a:blip r:embed="rId42"/>
+                    <a:blip r:embed="rId37"/>
                     <a:stretch>
                       <a:fillRect/>
                     </a:stretch>
@@ -1685,57 +1671,9 @@
           </wp:inline>
         </w:drawing>
       </w:r>
-    </w:p>
-    <w:p>
-      <w:pPr>
-        <w:pStyle w:val="BlockQuote"/>
-      </w:pPr>
-      <w:r>
-        <w:rPr>
-          <w:b/>
-        </w:rPr>
-        <w:t xml:space="preserve">Figure 2 (a):</w:t>
-      </w:r>
-      <w:r>
-        <w:t xml:space="preserve"> </w:t>
-      </w:r>
-      <w:r>
-        <w:t xml:space="preserve">For each paired-map species, we calculated two dimensions of spatial alignment:</w:t>
-      </w:r>
-      <w:r>
-        <w:t xml:space="preserve"> </w:t>
-      </w:r>
-      <w:r>
-        <w:rPr>
-          <w:i/>
-        </w:rPr>
-        <w:t xml:space="preserve">distribution alignment</w:t>
-      </w:r>
-      <w:r>
-        <w:t xml:space="preserve">, which we defined as the proportion of the smaller predicted range intersecting the larger predicted range (where on the map); and</w:t>
-      </w:r>
-      <w:r>
-        <w:t xml:space="preserve"> </w:t>
-      </w:r>
-      <w:r>
-        <w:rPr>
-          <w:i/>
-        </w:rPr>
-        <w:t xml:space="preserve">extent alignment</w:t>
-      </w:r>
-      <w:r>
-        <w:t xml:space="preserve">, which we defined as the ratio of the smaller range area to the larger range area (how much of the map). For a species whose distribution is well understood and described in both datasets, we would expect to see a value near 100% for each dimension of alignment.</w:t>
-      </w:r>
-    </w:p>
-    <w:p>
-      <w:pPr>
-        <w:pStyle w:val="BlockQuote"/>
-      </w:pPr>
-      <w:r>
-        <w:t xml:space="preserve">The upper right quadrant (quadrant 1) comprises species whose maps largely agree (better than median value) in both spatial distribution and the extent of described ranges (n = 400; 18.5 %). The upper left quadrant (quadrant 2) comprises species whose maps agree well in distribution, but disagree in extent (n = 684; 31.6 %). The lower right quadrant (quadrant 3) includes species for which the paired maps generally agree in range extent, but disagree on where those ranges occur (n = 681; 31.4 %). The lower left quadrant (quadrant 4) indicates species for which the map pairs agree poorly in both area and distribution (n = 401; 18.5 %).</w:t>
-      </w:r>
-    </w:p>
-    <w:p>
+      <w:r>
+        <w:t xml:space="preserve"> </w:t>
+      </w:r>
       <w:r>
         <w:drawing>
           <wp:inline>
@@ -1752,7 +1690,7 @@
                     </pic:cNvPicPr>
                   </pic:nvPicPr>
                   <pic:blipFill>
-                    <a:blip r:embed="rId43"/>
+                    <a:blip r:embed="rId38"/>
                     <a:stretch>
                       <a:fillRect/>
                     </a:stretch>
@@ -1787,13 +1725,19 @@
         <w:rPr>
           <w:b/>
         </w:rPr>
-        <w:t xml:space="preserve">Figure 2 (b):</w:t>
-      </w:r>
-      <w:r>
-        <w:t xml:space="preserve"> </w:t>
-      </w:r>
-      <w:r>
-        <w:t xml:space="preserve">Spatial alignment of paired-map species by taxonomic group.</w:t>
+        <w:t xml:space="preserve">Fig. 2.</w:t>
+      </w:r>
+      <w:r>
+        <w:t xml:space="preserve"> </w:t>
+      </w:r>
+      <w:r>
+        <w:t xml:space="preserve">(A) Distribution alignment (overlap of smaller range within larger) versus extent ratio (the ratio of smaller range area to the larger range area) for 2166 species included in both IUCN and AquaMaps datasets. The upper right quadrant (quadrant 1) comprises species whose maps largely agree (better than median value) in both spatial distribution and the extent of described ranges (n = 400; 18.5 %). The upper left quadrant (quadrant 2) comprises species whose maps agree well in distribution, but disagree in extent (n = 684; 31.6 %). The lower right quadrant (quadrant 3) includes species for which the paired maps generally agree in range extent, but disagree on where those ranges occur (n = 681; 31.4 %). The lower left quadrant (quadrant 4) indicates species for which the map pairs agree poorly in both area and distribution (n = 401; 18.5 %).</w:t>
+      </w:r>
+      <w:r>
+        <w:br w:type="textWrapping"/>
+      </w:r>
+      <w:r>
+        <w:t xml:space="preserve">(B) Alignment breakdown of paired-map species by taxonomic group.</w:t>
       </w:r>
       <w:r>
         <w:t xml:space="preserve"> </w:t>
@@ -1801,26 +1745,16 @@
       <w:r>
         <w:rPr>
           <w:i/>
-          <w:b/>
-        </w:rPr>
-        <w:t xml:space="preserve">REDO with all corals grouped together!</w:t>
-      </w:r>
-      <w:r>
-        <w:t xml:space="preserve"> </w:t>
-      </w:r>
-      <w:r>
-        <w:rPr>
-          <w:i/>
-        </w:rPr>
-        <w:t xml:space="preserve">Also - is it distracting to use order names for some groups and not others? Some of the groups had pretty long names ("acanthuridae" is way shorter than "surgeonfish, tangs, and unicornfish")</w:t>
+        </w:rPr>
+        <w:t xml:space="preserve">is it distracting to use order names for some groups and not others? Some of the IUCN taxonomic groups had pretty long names ("acanthuridae" is way shorter than "surgeonfish, tangs, and unicornfish")</w:t>
       </w:r>
     </w:p>
     <w:p>
       <w:pPr>
         <w:pStyle w:val="Heading3"/>
       </w:pPr>
-      <w:bookmarkStart w:id="44" w:name="figure-3"/>
-      <w:bookmarkEnd w:id="44"/>
+      <w:bookmarkStart w:id="39" w:name="figure-3"/>
+      <w:bookmarkEnd w:id="39"/>
       <w:r>
         <w:t xml:space="preserve">Figure 3</w:t>
       </w:r>
@@ -1843,7 +1777,7 @@
                     </pic:cNvPicPr>
                   </pic:nvPicPr>
                   <pic:blipFill>
-                    <a:blip r:embed="rId45"/>
+                    <a:blip r:embed="rId40"/>
                     <a:stretch>
                       <a:fillRect/>
                     </a:stretch>
@@ -1896,7 +1830,7 @@
         <w:rPr>
           <w:b/>
         </w:rPr>
-        <w:t xml:space="preserve">Figure 3:</w:t>
+        <w:t xml:space="preserve">Fig. 3.</w:t>
       </w:r>
       <w:r>
         <w:t xml:space="preserve"> </w:t>
@@ -2110,12 +2044,12 @@
         <w:pStyle w:val="Compact"/>
         <w:pStyle w:val="BlockQuote"/>
         <w:numPr>
-          <w:numId w:val="1008"/>
+          <w:numId w:val="1014"/>
           <w:ilvl w:val="0"/>
         </w:numPr>
       </w:pPr>
       <w:r>
-        <w:t xml:space="preserve">Scenario 1 shows the effect of reducing the presence threshold for AquaMaps presence. Reducing the threshold will always increase the apparent range of a species, therefore the slight decrease in average score suggests increased spatial representation of threatened species.</w:t>
+        <w:t xml:space="preserve">Scenario 1 shows the effect of reducing the presence threshold for AquaMaps presence. Reducing the threshold increases the apparent range of a species; the slight decrease in average score suggests increased spatial representation of threatened species.</w:t>
       </w:r>
     </w:p>
     <w:p>
@@ -2123,12 +2057,12 @@
         <w:pStyle w:val="Compact"/>
         <w:pStyle w:val="BlockQuote"/>
         <w:numPr>
-          <w:numId w:val="1008"/>
+          <w:numId w:val="1014"/>
           <w:ilvl w:val="0"/>
         </w:numPr>
       </w:pPr>
       <w:r>
-        <w:t xml:space="preserve">Scenario 2 shows the effect of preferring AquaMaps data over IUCN, while maintaining the same presence threshold. This will have different effects depending on the species; in general, AquaMaps ranges are smaller than IUCN ranges, so many but not all overlapping species will see a decrease in represented range. The slight bump in mean score may indicate a small increase in spatial representation of low-risk species, a small decrease in spatial representation of high-risk species, or more likely a combination of both.</w:t>
+        <w:t xml:space="preserve">Scenario 2 shows the effect of prioritizing AquaMaps data over IUCN, while maintaining the same presence threshold. This will have different effects depending on the species; in general, AquaMaps ranges are smaller than IUCN ranges, so most overlapping species will see a decrease in represented range. The slight bump in mean score may indicate a small increase in spatial representation of low-risk species, a small decrease in spatial representation of high-risk species, or more likely a combination of both.</w:t>
       </w:r>
     </w:p>
     <w:p>
@@ -2136,12 +2070,12 @@
         <w:pStyle w:val="Compact"/>
         <w:pStyle w:val="BlockQuote"/>
         <w:numPr>
-          <w:numId w:val="1008"/>
+          <w:numId w:val="1014"/>
           <w:ilvl w:val="0"/>
         </w:numPr>
       </w:pPr>
       <w:r>
-        <w:t xml:space="preserve">Scenario 3 shows the effect of preferring AquaMaps data over IUCN, while eliminating the presence threshold. Just as a presence threshold of zero in scenario 1 drives a decrease in average score relative to the baseline, the zero threshold in scenario 3 drives a decrease in scores relative to scenario 2. The large decrease seems to indicate that within the set of paired-map species, a zero threshold greatly increases the spatial representation of high-risk species relative to low-risk species.</w:t>
+        <w:t xml:space="preserve">Scenario 3 shows the effect of prioritizing AquaMaps data over IUCN, while eliminating the presence threshold. Just as a presence threshold of zero in scenario 1 drives a decrease in average score relative to the baseline, the zero threshold in scenario 3 drives a decrease in scores relative to scenario 2. The large decrease indicates that within the set of paired-map species, a zero threshold greatly increases the spatial representation of high-risk species relative to low-risk species.</w:t>
       </w:r>
     </w:p>
     <w:p>
@@ -2155,10 +2089,19 @@
       <w:pPr>
         <w:pStyle w:val="Heading1"/>
       </w:pPr>
-      <w:bookmarkStart w:id="46" w:name="references"/>
-      <w:bookmarkEnd w:id="46"/>
+      <w:bookmarkStart w:id="41" w:name="references"/>
+      <w:bookmarkEnd w:id="41"/>
       <w:r>
         <w:t xml:space="preserve">References</w:t>
+      </w:r>
+    </w:p>
+    <w:p>
+      <w:r>
+        <w:rPr>
+          <w:i/>
+          <w:b/>
+        </w:rPr>
+        <w:t xml:space="preserve">still need to check citations, format properly, put into order</w:t>
       </w:r>
     </w:p>
     <w:p>
@@ -2340,7 +2283,7 @@
       <w:r>
         <w:t xml:space="preserve"> </w:t>
       </w:r>
-      <w:hyperlink r:id="rId47">
+      <w:hyperlink r:id="rId42">
         <w:r>
           <w:rPr>
             <w:rStyle w:val="Link"/>
@@ -2359,7 +2302,7 @@
       <w:r>
         <w:t xml:space="preserve"> </w:t>
       </w:r>
-      <w:hyperlink r:id="rId48">
+      <w:hyperlink r:id="rId43">
         <w:r>
           <w:rPr>
             <w:rStyle w:val="Link"/>
@@ -2378,7 +2321,7 @@
       <w:r>
         <w:t xml:space="preserve"> </w:t>
       </w:r>
-      <w:hyperlink r:id="rId49">
+      <w:hyperlink r:id="rId44">
         <w:r>
           <w:rPr>
             <w:rStyle w:val="Link"/>
@@ -2397,7 +2340,7 @@
       <w:r>
         <w:t xml:space="preserve"> </w:t>
       </w:r>
-      <w:hyperlink r:id="rId50">
+      <w:hyperlink r:id="rId45">
         <w:r>
           <w:rPr>
             <w:rStyle w:val="Link"/>
@@ -2413,7 +2356,7 @@
       <w:pPr>
         <w:pStyle w:val="Compact"/>
         <w:numPr>
-          <w:numId w:val="1009"/>
+          <w:numId w:val="1015"/>
           <w:ilvl w:val="0"/>
         </w:numPr>
       </w:pPr>
@@ -2425,11 +2368,11 @@
       <w:pPr>
         <w:pStyle w:val="Compact"/>
         <w:numPr>
-          <w:numId w:val="1010"/>
+          <w:numId w:val="1016"/>
           <w:ilvl w:val="1"/>
         </w:numPr>
       </w:pPr>
-      <w:hyperlink r:id="rId51">
+      <w:hyperlink r:id="rId46">
         <w:r>
           <w:rPr>
             <w:rStyle w:val="Link"/>
@@ -2442,11 +2385,11 @@
       <w:pPr>
         <w:pStyle w:val="Compact"/>
         <w:numPr>
-          <w:numId w:val="1010"/>
+          <w:numId w:val="1016"/>
           <w:ilvl w:val="1"/>
         </w:numPr>
       </w:pPr>
-      <w:hyperlink r:id="rId52">
+      <w:hyperlink r:id="rId47">
         <w:r>
           <w:rPr>
             <w:rStyle w:val="Link"/>
@@ -2459,7 +2402,7 @@
       <w:pPr>
         <w:pStyle w:val="Compact"/>
         <w:numPr>
-          <w:numId w:val="1010"/>
+          <w:numId w:val="1016"/>
           <w:ilvl w:val="1"/>
         </w:numPr>
       </w:pPr>
@@ -2471,7 +2414,7 @@
       <w:pPr>
         <w:pStyle w:val="Compact"/>
         <w:numPr>
-          <w:numId w:val="1009"/>
+          <w:numId w:val="1015"/>
           <w:ilvl w:val="0"/>
         </w:numPr>
       </w:pPr>
@@ -2490,8 +2433,8 @@
       <w:pPr>
         <w:pStyle w:val="Heading1"/>
       </w:pPr>
-      <w:bookmarkStart w:id="53" w:name="supplemental-information"/>
-      <w:bookmarkEnd w:id="53"/>
+      <w:bookmarkStart w:id="48" w:name="supplemental-information"/>
+      <w:bookmarkEnd w:id="48"/>
       <w:r>
         <w:t xml:space="preserve">Supplemental Information</w:t>
       </w:r>
@@ -2500,8 +2443,8 @@
       <w:pPr>
         <w:pStyle w:val="Heading2"/>
       </w:pPr>
-      <w:bookmarkStart w:id="54" w:name="info-on-data-prep"/>
-      <w:bookmarkEnd w:id="54"/>
+      <w:bookmarkStart w:id="49" w:name="info-on-data-prep"/>
+      <w:bookmarkEnd w:id="49"/>
       <w:r>
         <w:t xml:space="preserve">Info on data prep</w:t>
       </w:r>
@@ -2510,8 +2453,8 @@
       <w:pPr>
         <w:pStyle w:val="Heading3"/>
       </w:pPr>
-      <w:bookmarkStart w:id="55" w:name="processing-aquamaps"/>
-      <w:bookmarkEnd w:id="55"/>
+      <w:bookmarkStart w:id="50" w:name="processing-aquamaps"/>
+      <w:bookmarkEnd w:id="50"/>
       <w:r>
         <w:t xml:space="preserve">processing AquaMaps</w:t>
       </w:r>
@@ -2520,7 +2463,7 @@
       <w:pPr>
         <w:pStyle w:val="Compact"/>
         <w:numPr>
-          <w:numId w:val="1011"/>
+          <w:numId w:val="1017"/>
           <w:ilvl w:val="0"/>
         </w:numPr>
       </w:pPr>
@@ -2532,7 +2475,7 @@
       <w:pPr>
         <w:pStyle w:val="Compact"/>
         <w:numPr>
-          <w:numId w:val="1011"/>
+          <w:numId w:val="1017"/>
           <w:ilvl w:val="0"/>
         </w:numPr>
       </w:pPr>
@@ -2544,8 +2487,8 @@
       <w:pPr>
         <w:pStyle w:val="Heading3"/>
       </w:pPr>
-      <w:bookmarkStart w:id="56" w:name="downloading-and-processing-iucn-maps"/>
-      <w:bookmarkEnd w:id="56"/>
+      <w:bookmarkStart w:id="51" w:name="downloading-and-processing-iucn-maps"/>
+      <w:bookmarkEnd w:id="51"/>
       <w:r>
         <w:t xml:space="preserve">downloading and processing IUCN maps</w:t>
       </w:r>
@@ -2554,7 +2497,7 @@
       <w:pPr>
         <w:pStyle w:val="Compact"/>
         <w:numPr>
-          <w:numId w:val="1012"/>
+          <w:numId w:val="1018"/>
           <w:ilvl w:val="0"/>
         </w:numPr>
       </w:pPr>
@@ -2566,7 +2509,7 @@
       <w:pPr>
         <w:pStyle w:val="Compact"/>
         <w:numPr>
-          <w:numId w:val="1012"/>
+          <w:numId w:val="1018"/>
           <w:ilvl w:val="0"/>
         </w:numPr>
       </w:pPr>
@@ -2578,7 +2521,7 @@
       <w:pPr>
         <w:pStyle w:val="Compact"/>
         <w:numPr>
-          <w:numId w:val="1012"/>
+          <w:numId w:val="1018"/>
           <w:ilvl w:val="0"/>
         </w:numPr>
       </w:pPr>
@@ -2590,8 +2533,8 @@
       <w:pPr>
         <w:pStyle w:val="Heading3"/>
       </w:pPr>
-      <w:bookmarkStart w:id="57" w:name="creating-master-species-list-for-co-listed-species"/>
-      <w:bookmarkEnd w:id="57"/>
+      <w:bookmarkStart w:id="52" w:name="creating-master-species-list-for-co-listed-species"/>
+      <w:bookmarkEnd w:id="52"/>
       <w:r>
         <w:t xml:space="preserve">creating master species list for co-listed species</w:t>
       </w:r>
@@ -2600,7 +2543,7 @@
       <w:pPr>
         <w:pStyle w:val="Compact"/>
         <w:numPr>
-          <w:numId w:val="1013"/>
+          <w:numId w:val="1019"/>
           <w:ilvl w:val="0"/>
         </w:numPr>
       </w:pPr>
@@ -2612,7 +2555,7 @@
       <w:pPr>
         <w:pStyle w:val="Compact"/>
         <w:numPr>
-          <w:numId w:val="1013"/>
+          <w:numId w:val="1019"/>
           <w:ilvl w:val="0"/>
         </w:numPr>
       </w:pPr>
@@ -2624,7 +2567,7 @@
       <w:pPr>
         <w:pStyle w:val="Compact"/>
         <w:numPr>
-          <w:numId w:val="1013"/>
+          <w:numId w:val="1019"/>
           <w:ilvl w:val="0"/>
         </w:numPr>
       </w:pPr>
@@ -2636,8 +2579,8 @@
       <w:pPr>
         <w:pStyle w:val="Heading2"/>
       </w:pPr>
-      <w:bookmarkStart w:id="58" w:name="descriptions-of-iucn-and-am-data-sets"/>
-      <w:bookmarkEnd w:id="58"/>
+      <w:bookmarkStart w:id="53" w:name="descriptions-of-iucn-and-am-data-sets"/>
+      <w:bookmarkEnd w:id="53"/>
       <w:r>
         <w:t xml:space="preserve">descriptions of IUCN and AM data sets</w:t>
       </w:r>
@@ -2707,7 +2650,7 @@
                     </pic:cNvPicPr>
                   </pic:nvPicPr>
                   <pic:blipFill>
-                    <a:blip r:embed="rId59"/>
+                    <a:blip r:embed="rId54"/>
                     <a:stretch>
                       <a:fillRect/>
                     </a:stretch>
@@ -2751,7 +2694,7 @@
                     </pic:cNvPicPr>
                   </pic:nvPicPr>
                   <pic:blipFill>
-                    <a:blip r:embed="rId60"/>
+                    <a:blip r:embed="rId55"/>
                     <a:stretch>
                       <a:fillRect/>
                     </a:stretch>
@@ -2782,7 +2725,7 @@
       <w:pPr>
         <w:pStyle w:val="Compact"/>
         <w:numPr>
-          <w:numId w:val="1014"/>
+          <w:numId w:val="1020"/>
           <w:ilvl w:val="0"/>
         </w:numPr>
       </w:pPr>
@@ -3257,8 +3200,8 @@
       <w:pPr>
         <w:pStyle w:val="Heading2"/>
       </w:pPr>
-      <w:bookmarkStart w:id="61" w:name="illustrative-maps-for-different-quadrants-and-different-mechanistic-problems"/>
-      <w:bookmarkEnd w:id="61"/>
+      <w:bookmarkStart w:id="56" w:name="illustrative-maps-for-different-quadrants-and-different-mechanistic-problems"/>
+      <w:bookmarkEnd w:id="56"/>
       <w:r>
         <w:t xml:space="preserve">illustrative maps for different quadrants and different mechanistic problems</w:t>
       </w:r>
@@ -3286,7 +3229,7 @@
                     </pic:cNvPicPr>
                   </pic:nvPicPr>
                   <pic:blipFill>
-                    <a:blip r:embed="rId62"/>
+                    <a:blip r:embed="rId57"/>
                     <a:stretch>
                       <a:fillRect/>
                     </a:stretch>
@@ -3317,7 +3260,7 @@
       <w:pPr>
         <w:pStyle w:val="Compact"/>
         <w:numPr>
-          <w:numId w:val="1015"/>
+          <w:numId w:val="1021"/>
           <w:ilvl w:val="0"/>
         </w:numPr>
       </w:pPr>
@@ -3348,7 +3291,7 @@
                     </pic:cNvPicPr>
                   </pic:nvPicPr>
                   <pic:blipFill>
-                    <a:blip r:embed="rId63"/>
+                    <a:blip r:embed="rId58"/>
                     <a:stretch>
                       <a:fillRect/>
                     </a:stretch>
@@ -3379,8 +3322,8 @@
       <w:pPr>
         <w:pStyle w:val="Heading2"/>
       </w:pPr>
-      <w:bookmarkStart w:id="64" w:name="aquamaps-effect-of-changing-presence-threshold-on-apparent-distribution"/>
-      <w:bookmarkEnd w:id="64"/>
+      <w:bookmarkStart w:id="59" w:name="aquamaps-effect-of-changing-presence-threshold-on-apparent-distribution"/>
+      <w:bookmarkEnd w:id="59"/>
       <w:r>
         <w:t xml:space="preserve">AquaMaps: Effect of changing "presence" threshold on apparent distribution</w:t>
       </w:r>
@@ -3389,8 +3332,8 @@
       <w:pPr>
         <w:pStyle w:val="Heading3"/>
       </w:pPr>
-      <w:bookmarkStart w:id="65" w:name="aquamaps-presence-threshold-analysis---move-to-som"/>
-      <w:bookmarkEnd w:id="65"/>
+      <w:bookmarkStart w:id="60" w:name="aquamaps-presence-threshold-analysis---move-to-som"/>
+      <w:bookmarkEnd w:id="60"/>
       <w:r>
         <w:t xml:space="preserve">AquaMaps presence threshold analysis - move to SOM</w:t>
       </w:r>
@@ -3404,8 +3347,8 @@
       <w:pPr>
         <w:pStyle w:val="Heading3"/>
       </w:pPr>
-      <w:bookmarkStart w:id="66" w:name="figure-5-a-b"/>
-      <w:bookmarkEnd w:id="66"/>
+      <w:bookmarkStart w:id="61" w:name="figure-5-a-b"/>
+      <w:bookmarkEnd w:id="61"/>
       <w:r>
         <w:t xml:space="preserve">Figure 5 (a, b):</w:t>
       </w:r>
@@ -3427,7 +3370,7 @@
                     </pic:cNvPicPr>
                   </pic:nvPicPr>
                   <pic:blipFill>
-                    <a:blip r:embed="rId67"/>
+                    <a:blip r:embed="rId62"/>
                     <a:stretch>
                       <a:fillRect/>
                     </a:stretch>
@@ -3471,7 +3414,7 @@
                     </pic:cNvPicPr>
                   </pic:nvPicPr>
                   <pic:blipFill>
-                    <a:blip r:embed="rId68"/>
+                    <a:blip r:embed="rId63"/>
                     <a:stretch>
                       <a:fillRect/>
                     </a:stretch>
@@ -3609,7 +3552,7 @@
     </w:lvl>
   </w:abstractNum>
   <w:abstractNum w:abstractNumId="990">
-    <w:nsid w:val="ac16b3e0"/>
+    <w:nsid w:val="4c79416b"/>
     <w:multiLevelType w:val="multilevel"/>
     <w:lvl w:ilvl="0">
       <w:numFmt w:val="bullet"/>
@@ -3690,7 +3633,7 @@
     </w:lvl>
   </w:abstractNum>
   <w:abstractNum w:abstractNumId="991">
-    <w:nsid w:val="15304d9d"/>
+    <w:nsid w:val="cd4b1feb"/>
     <w:multiLevelType w:val="multilevel"/>
     <w:lvl w:ilvl="0">
       <w:numFmt w:val="bullet"/>
@@ -3761,6 +3704,94 @@
     <w:lvl w:ilvl="6">
       <w:numFmt w:val="bullet"/>
       <w:lvlText w:val="•"/>
+      <w:lvlJc w:val="left"/>
+      <w:pPr>
+        <w:tabs>
+          <w:tab w:val="num" w:pos="4320"/>
+        </w:tabs>
+        <w:ind w:left="4800" w:hanging="480"/>
+      </w:pPr>
+    </w:lvl>
+  </w:abstractNum>
+  <w:abstractNum w:abstractNumId="99411">
+    <w:nsid w:val="d9e07893"/>
+    <w:multiLevelType w:val="multilevel"/>
+    <w:lvl w:ilvl="0">
+      <w:start w:val="1"/>
+      <w:numFmt w:val="decimal"/>
+      <w:lvlText w:val="%1."/>
+      <w:lvlJc w:val="left"/>
+      <w:pPr>
+        <w:tabs>
+          <w:tab w:val="num" w:pos="0"/>
+        </w:tabs>
+        <w:ind w:left="480" w:hanging="480"/>
+      </w:pPr>
+    </w:lvl>
+    <w:lvl w:ilvl="1">
+      <w:start w:val="1"/>
+      <w:numFmt w:val="decimal"/>
+      <w:lvlText w:val="%2."/>
+      <w:lvlJc w:val="left"/>
+      <w:pPr>
+        <w:tabs>
+          <w:tab w:val="num" w:pos="720"/>
+        </w:tabs>
+        <w:ind w:left="1200" w:hanging="480"/>
+      </w:pPr>
+    </w:lvl>
+    <w:lvl w:ilvl="2">
+      <w:start w:val="1"/>
+      <w:numFmt w:val="decimal"/>
+      <w:lvlText w:val="%3."/>
+      <w:lvlJc w:val="left"/>
+      <w:pPr>
+        <w:tabs>
+          <w:tab w:val="num" w:pos="1440"/>
+        </w:tabs>
+        <w:ind w:left="1920" w:hanging="480"/>
+      </w:pPr>
+    </w:lvl>
+    <w:lvl w:ilvl="3">
+      <w:start w:val="1"/>
+      <w:numFmt w:val="decimal"/>
+      <w:lvlText w:val="%4."/>
+      <w:lvlJc w:val="left"/>
+      <w:pPr>
+        <w:tabs>
+          <w:tab w:val="num" w:pos="2160"/>
+        </w:tabs>
+        <w:ind w:left="2640" w:hanging="480"/>
+      </w:pPr>
+    </w:lvl>
+    <w:lvl w:ilvl="4">
+      <w:start w:val="1"/>
+      <w:numFmt w:val="decimal"/>
+      <w:lvlText w:val="%5."/>
+      <w:lvlJc w:val="left"/>
+      <w:pPr>
+        <w:tabs>
+          <w:tab w:val="num" w:pos="2880"/>
+        </w:tabs>
+        <w:ind w:left="3360" w:hanging="480"/>
+      </w:pPr>
+    </w:lvl>
+    <w:lvl w:ilvl="5">
+      <w:start w:val="1"/>
+      <w:numFmt w:val="decimal"/>
+      <w:lvlText w:val="%6."/>
+      <w:lvlJc w:val="left"/>
+      <w:pPr>
+        <w:tabs>
+          <w:tab w:val="num" w:pos="3600"/>
+        </w:tabs>
+        <w:ind w:left="4080" w:hanging="480"/>
+      </w:pPr>
+    </w:lvl>
+    <w:lvl w:ilvl="6">
+      <w:start w:val="1"/>
+      <w:numFmt w:val="decimal"/>
+      <w:lvlText w:val="%7."/>
       <w:lvlJc w:val="left"/>
       <w:pPr>
         <w:tabs>
@@ -3783,7 +3814,28 @@
     <w:abstractNumId w:val="991"/>
   </w:num>
   <w:num w:numId="1003">
-    <w:abstractNumId w:val="991"/>
+    <w:abstractNumId w:val="99411"/>
+    <w:lvlOverride w:ilvl="0">
+      <w:startOverride w:val="1"/>
+    </w:lvlOverride>
+    <w:lvlOverride w:ilvl="1">
+      <w:startOverride w:val="1"/>
+    </w:lvlOverride>
+    <w:lvlOverride w:ilvl="2">
+      <w:startOverride w:val="1"/>
+    </w:lvlOverride>
+    <w:lvlOverride w:ilvl="3">
+      <w:startOverride w:val="1"/>
+    </w:lvlOverride>
+    <w:lvlOverride w:ilvl="4">
+      <w:startOverride w:val="1"/>
+    </w:lvlOverride>
+    <w:lvlOverride w:ilvl="5">
+      <w:startOverride w:val="1"/>
+    </w:lvlOverride>
+    <w:lvlOverride w:ilvl="6">
+      <w:startOverride w:val="1"/>
+    </w:lvlOverride>
   </w:num>
   <w:num w:numId="1004">
     <w:abstractNumId w:val="991"/>
@@ -3819,6 +3871,24 @@
     <w:abstractNumId w:val="991"/>
   </w:num>
   <w:num w:numId="1015">
+    <w:abstractNumId w:val="991"/>
+  </w:num>
+  <w:num w:numId="1016">
+    <w:abstractNumId w:val="991"/>
+  </w:num>
+  <w:num w:numId="1017">
+    <w:abstractNumId w:val="991"/>
+  </w:num>
+  <w:num w:numId="1018">
+    <w:abstractNumId w:val="991"/>
+  </w:num>
+  <w:num w:numId="1019">
+    <w:abstractNumId w:val="991"/>
+  </w:num>
+  <w:num w:numId="1020">
+    <w:abstractNumId w:val="991"/>
+  </w:num>
+  <w:num w:numId="1021">
     <w:abstractNumId w:val="991"/>
   </w:num>
 </w:numbering>

</xml_diff>

<commit_message>
updated figures; added word count; etc
</commit_message>
<xml_diff>
--- a/manuscript-main.docx
+++ b/manuscript-main.docx
@@ -123,7 +123,10 @@
         <w:t xml:space="preserve"> </w:t>
       </w:r>
       <w:r>
-        <w:t xml:space="preserve">Halpern^1,</w:t>
+        <w:t xml:space="preserve">Halpern</w:t>
+      </w:r>
+      <w:r>
+        <w:t xml:space="preserve">1,</w:t>
       </w:r>
       <w:r>
         <w:t xml:space="preserve"> </w:t>
@@ -135,7 +138,7 @@
         <w:t xml:space="preserve"> </w:t>
       </w:r>
       <w:r>
-        <w:t xml:space="preserve">3^</w:t>
+        <w:t xml:space="preserve">3</w:t>
       </w:r>
     </w:p>
     <w:p>
@@ -143,7 +146,10 @@
         <w:rPr>
           <w:i/>
         </w:rPr>
-        <w:t xml:space="preserve">Classification:</w:t>
+        <w:t xml:space="preserve">Author affiliation:</w:t>
+      </w:r>
+      <w:r>
+        <w:t xml:space="preserve"> </w:t>
       </w:r>
     </w:p>
     <w:p>
@@ -155,66 +161,31 @@
         </w:numPr>
       </w:pPr>
       <w:r>
-        <w:t xml:space="preserve">BIOLOGICAL SCIENCES:</w:t>
+        <w:t xml:space="preserve">National Center for Ecological Analysis and Synthesis, 735 State Street Suite 300, Santa Barbara CA 93101</w:t>
       </w:r>
     </w:p>
     <w:p>
       <w:pPr>
         <w:pStyle w:val="Compact"/>
         <w:numPr>
-          <w:numId w:val="1002"/>
-          <w:ilvl w:val="1"/>
+          <w:numId w:val="1001"/>
+          <w:ilvl w:val="0"/>
         </w:numPr>
       </w:pPr>
       <w:r>
-        <w:t xml:space="preserve">Ecology? Environmental Sciences? Sustainability Science?</w:t>
-      </w:r>
-    </w:p>
-    <w:p>
-      <w:r>
-        <w:rPr>
-          <w:i/>
-        </w:rPr>
-        <w:t xml:space="preserve">Author affiliation:</w:t>
-      </w:r>
-      <w:r>
-        <w:t xml:space="preserve"> </w:t>
+        <w:t xml:space="preserve">Bren School of Environmental Science and Management, University of California, Santa Barbara CA 93106</w:t>
       </w:r>
     </w:p>
     <w:p>
       <w:pPr>
         <w:pStyle w:val="Compact"/>
         <w:numPr>
-          <w:numId w:val="1003"/>
+          <w:numId w:val="1001"/>
           <w:ilvl w:val="0"/>
         </w:numPr>
       </w:pPr>
       <w:r>
-        <w:t xml:space="preserve">National Center for Ecological Analysis and Synthesis, 735 State Street, Suite 300, Santa Barbara CA 93101</w:t>
-      </w:r>
-    </w:p>
-    <w:p>
-      <w:pPr>
-        <w:pStyle w:val="Compact"/>
-        <w:numPr>
-          <w:numId w:val="1003"/>
-          <w:ilvl w:val="0"/>
-        </w:numPr>
-      </w:pPr>
-      <w:r>
-        <w:t xml:space="preserve">Bren School of Environmental Science and Management, University of California, Santa Barbara CA 93106</w:t>
-      </w:r>
-    </w:p>
-    <w:p>
-      <w:pPr>
-        <w:pStyle w:val="Compact"/>
-        <w:numPr>
-          <w:numId w:val="1003"/>
-          <w:ilvl w:val="0"/>
-        </w:numPr>
-      </w:pPr>
-      <w:r>
-        <w:t xml:space="preserve">Imperial College London, Silwood Park Campus, Ascot, United Kingdom (need address?)</w:t>
+        <w:t xml:space="preserve">Department of Life Sciences, Imperial College London, Silwood Park Campus, Buckhurst Rd, Ascot, West Berkshire SL5 7PY, United Kingdom (ZIP/postal code?)</w:t>
       </w:r>
     </w:p>
     <w:p>
@@ -227,15 +198,9 @@
       <w:r>
         <w:t xml:space="preserve"> </w:t>
       </w:r>
-    </w:p>
-    <w:p>
-      <w:pPr>
-        <w:pStyle w:val="Compact"/>
-        <w:numPr>
-          <w:numId w:val="1004"/>
-          <w:ilvl w:val="0"/>
-        </w:numPr>
-      </w:pPr>
+      <w:r>
+        <w:t xml:space="preserve"> </w:t>
+      </w:r>
       <w:r>
         <w:t xml:space="preserve">Casey O'Hara, National Center for Ecological Analysis and Synthesis, 735 State Street, Suite 300, Santa Barbara CA 93101;</w:t>
       </w:r>
@@ -246,7 +211,7 @@
         <w:rPr>
           <w:i/>
         </w:rPr>
-        <w:t xml:space="preserve">NCEAS phone #?</w:t>
+        <w:t xml:space="preserve">NCEAS phone #? or one that's actually likely to reach me?</w:t>
       </w:r>
       <w:r>
         <w:t xml:space="preserve">;</w:t>
@@ -268,6 +233,20 @@
         <w:rPr>
           <w:i/>
         </w:rPr>
+        <w:t xml:space="preserve">Classification:</w:t>
+      </w:r>
+      <w:r>
+        <w:t xml:space="preserve"> </w:t>
+      </w:r>
+      <w:r>
+        <w:t xml:space="preserve">BIOLOGICAL SCIENCES: Ecology? Environmental Sciences? Sustainability Science?</w:t>
+      </w:r>
+    </w:p>
+    <w:p>
+      <w:r>
+        <w:rPr>
+          <w:i/>
+        </w:rPr>
         <w:t xml:space="preserve">Keywords:</w:t>
       </w:r>
       <w:r>
@@ -312,6 +291,11 @@
     </w:p>
     <w:p>
       <w:r>
+        <w:t xml:space="preserve">(206 words; 1462 char with spaces)</w:t>
+      </w:r>
+    </w:p>
+    <w:p>
+      <w:r>
         <w:pict>
           <v:rect style="width:0;height:1.5pt" o:hralign="center" o:hrstd="t" o:hr="t"/>
         </w:pict>
@@ -342,6 +326,276 @@
         </w:pict>
       </w:r>
     </w:p>
+    <w:tbl>
+      <w:tblPr>
+        <w:tblStyle w:val="TableNormal"/>
+        <w:tblW w:type="pct" w:w="0.0"/>
+      </w:tblPr>
+      <w:tblGrid/>
+      <w:tr>
+        <w:tc>
+          <w:tcPr>
+            <w:tcBorders>
+              <w:bottom w:val="single"/>
+            </w:tcBorders>
+            <w:vAlign w:val="bottom"/>
+          </w:tcPr>
+          <w:p>
+            <w:pPr>
+              <w:pStyle w:val="Compact"/>
+              <w:jc w:val="left"/>
+            </w:pPr>
+            <w:r>
+              <w:t xml:space="preserve">Section</w:t>
+            </w:r>
+          </w:p>
+        </w:tc>
+        <w:tc>
+          <w:tcPr>
+            <w:tcBorders>
+              <w:bottom w:val="single"/>
+            </w:tcBorders>
+            <w:vAlign w:val="bottom"/>
+          </w:tcPr>
+          <w:p>
+            <w:pPr>
+              <w:pStyle w:val="Compact"/>
+              <w:jc w:val="right"/>
+            </w:pPr>
+            <w:r>
+              <w:t xml:space="preserve">Word #</w:t>
+            </w:r>
+          </w:p>
+        </w:tc>
+        <w:tc>
+          <w:tcPr>
+            <w:tcBorders>
+              <w:bottom w:val="single"/>
+            </w:tcBorders>
+            <w:vAlign w:val="bottom"/>
+          </w:tcPr>
+          <w:p>
+            <w:pPr>
+              <w:pStyle w:val="Compact"/>
+              <w:jc w:val="right"/>
+            </w:pPr>
+            <w:r>
+              <w:t xml:space="preserve">Char # (w/spc)</w:t>
+            </w:r>
+          </w:p>
+        </w:tc>
+      </w:tr>
+      <w:tr>
+        <w:tc>
+          <w:p>
+            <w:pPr>
+              <w:pStyle w:val="Compact"/>
+              <w:jc w:val="left"/>
+            </w:pPr>
+            <w:r>
+              <w:t xml:space="preserve">Introduction</w:t>
+            </w:r>
+          </w:p>
+        </w:tc>
+        <w:tc>
+          <w:p>
+            <w:pPr>
+              <w:pStyle w:val="Compact"/>
+              <w:jc w:val="right"/>
+            </w:pPr>
+            <w:r>
+              <w:t xml:space="preserve">512 words</w:t>
+            </w:r>
+          </w:p>
+        </w:tc>
+        <w:tc>
+          <w:p>
+            <w:pPr>
+              <w:pStyle w:val="Compact"/>
+              <w:jc w:val="right"/>
+            </w:pPr>
+            <w:r>
+              <w:t xml:space="preserve">3411 char</w:t>
+            </w:r>
+          </w:p>
+        </w:tc>
+      </w:tr>
+      <w:tr>
+        <w:tc>
+          <w:p>
+            <w:pPr>
+              <w:pStyle w:val="Compact"/>
+              <w:jc w:val="left"/>
+            </w:pPr>
+            <w:r>
+              <w:t xml:space="preserve">Results/Discussion</w:t>
+            </w:r>
+          </w:p>
+        </w:tc>
+        <w:tc>
+          <w:p>
+            <w:pPr>
+              <w:pStyle w:val="Compact"/>
+              <w:jc w:val="right"/>
+            </w:pPr>
+            <w:r>
+              <w:t xml:space="preserve">802 words</w:t>
+            </w:r>
+          </w:p>
+        </w:tc>
+        <w:tc>
+          <w:p>
+            <w:pPr>
+              <w:pStyle w:val="Compact"/>
+              <w:jc w:val="right"/>
+            </w:pPr>
+            <w:r>
+              <w:t xml:space="preserve">5410 char</w:t>
+            </w:r>
+          </w:p>
+        </w:tc>
+      </w:tr>
+      <w:tr>
+        <w:tc>
+          <w:p>
+            <w:pPr>
+              <w:pStyle w:val="Compact"/>
+              <w:jc w:val="left"/>
+            </w:pPr>
+            <w:r>
+              <w:t xml:space="preserve">Implications (incomplete)</w:t>
+            </w:r>
+          </w:p>
+        </w:tc>
+        <w:tc>
+          <w:p>
+            <w:pPr>
+              <w:pStyle w:val="Compact"/>
+              <w:jc w:val="right"/>
+            </w:pPr>
+            <w:r>
+              <w:t xml:space="preserve">532 words</w:t>
+            </w:r>
+          </w:p>
+        </w:tc>
+        <w:tc>
+          <w:p>
+            <w:pPr>
+              <w:pStyle w:val="Compact"/>
+              <w:jc w:val="right"/>
+            </w:pPr>
+            <w:r>
+              <w:t xml:space="preserve">3334 char</w:t>
+            </w:r>
+          </w:p>
+        </w:tc>
+      </w:tr>
+      <w:tr>
+        <w:tc>
+          <w:p>
+            <w:pPr>
+              <w:pStyle w:val="Compact"/>
+              <w:jc w:val="left"/>
+            </w:pPr>
+            <w:r>
+              <w:t xml:space="preserve">Conclusions</w:t>
+            </w:r>
+          </w:p>
+        </w:tc>
+        <w:tc>
+          <w:p>
+            <w:pPr>
+              <w:pStyle w:val="Compact"/>
+              <w:jc w:val="right"/>
+            </w:pPr>
+            <w:r>
+              <w:t xml:space="preserve">390 words</w:t>
+            </w:r>
+          </w:p>
+        </w:tc>
+        <w:tc>
+          <w:p>
+            <w:pPr>
+              <w:pStyle w:val="Compact"/>
+              <w:jc w:val="right"/>
+            </w:pPr>
+            <w:r>
+              <w:t xml:space="preserve">2813 char</w:t>
+            </w:r>
+          </w:p>
+        </w:tc>
+      </w:tr>
+      <w:tr>
+        <w:tc>
+          <w:p>
+            <w:pPr>
+              <w:pStyle w:val="Compact"/>
+              <w:jc w:val="left"/>
+            </w:pPr>
+            <w:r>
+              <w:t xml:space="preserve">Methods (incomplete)</w:t>
+            </w:r>
+          </w:p>
+        </w:tc>
+        <w:tc>
+          <w:p>
+            <w:pPr>
+              <w:pStyle w:val="Compact"/>
+              <w:jc w:val="right"/>
+            </w:pPr>
+            <w:r>
+              <w:t xml:space="preserve">612 words</w:t>
+            </w:r>
+          </w:p>
+        </w:tc>
+        <w:tc>
+          <w:p>
+            <w:pPr>
+              <w:pStyle w:val="Compact"/>
+              <w:jc w:val="right"/>
+            </w:pPr>
+            <w:r>
+              <w:t xml:space="preserve">3889 char</w:t>
+            </w:r>
+          </w:p>
+        </w:tc>
+      </w:tr>
+      <w:tr>
+        <w:tc>
+          <w:p>
+            <w:pPr>
+              <w:pStyle w:val="Compact"/>
+              <w:jc w:val="left"/>
+            </w:pPr>
+            <w:r>
+              <w:t xml:space="preserve">total body</w:t>
+            </w:r>
+          </w:p>
+        </w:tc>
+        <w:tc>
+          <w:p>
+            <w:pPr>
+              <w:pStyle w:val="Compact"/>
+              <w:jc w:val="right"/>
+            </w:pPr>
+            <w:r>
+              <w:t xml:space="preserve">2848 words</w:t>
+            </w:r>
+          </w:p>
+        </w:tc>
+        <w:tc>
+          <w:p>
+            <w:pPr>
+              <w:pStyle w:val="Compact"/>
+              <w:jc w:val="right"/>
+            </w:pPr>
+            <w:r>
+              <w:t xml:space="preserve">18857 char</w:t>
+            </w:r>
+          </w:p>
+        </w:tc>
+      </w:tr>
+    </w:tbl>
     <w:p>
       <w:pPr>
         <w:pStyle w:val="Heading1"/>
@@ -553,7 +807,7 @@
       <w:pPr>
         <w:pStyle w:val="Compact"/>
         <w:numPr>
-          <w:numId w:val="1005"/>
+          <w:numId w:val="1002"/>
           <w:ilvl w:val="0"/>
         </w:numPr>
       </w:pPr>
@@ -578,7 +832,7 @@
       <w:pPr>
         <w:pStyle w:val="Compact"/>
         <w:numPr>
-          <w:numId w:val="1005"/>
+          <w:numId w:val="1002"/>
           <w:ilvl w:val="0"/>
         </w:numPr>
       </w:pPr>
@@ -692,7 +946,7 @@
       <w:pPr>
         <w:pStyle w:val="Compact"/>
         <w:numPr>
-          <w:numId w:val="1006"/>
+          <w:numId w:val="1003"/>
           <w:ilvl w:val="0"/>
         </w:numPr>
       </w:pPr>
@@ -718,7 +972,7 @@
       <w:pPr>
         <w:pStyle w:val="Compact"/>
         <w:numPr>
-          <w:numId w:val="1006"/>
+          <w:numId w:val="1003"/>
           <w:ilvl w:val="0"/>
         </w:numPr>
       </w:pPr>
@@ -730,7 +984,7 @@
       <w:pPr>
         <w:pStyle w:val="Compact"/>
         <w:numPr>
-          <w:numId w:val="1006"/>
+          <w:numId w:val="1003"/>
           <w:ilvl w:val="0"/>
         </w:numPr>
       </w:pPr>
@@ -750,7 +1004,7 @@
       <w:pPr>
         <w:pStyle w:val="Compact"/>
         <w:numPr>
-          <w:numId w:val="1007"/>
+          <w:numId w:val="1004"/>
           <w:ilvl w:val="0"/>
         </w:numPr>
       </w:pPr>
@@ -762,7 +1016,7 @@
       <w:pPr>
         <w:pStyle w:val="Compact"/>
         <w:numPr>
-          <w:numId w:val="1007"/>
+          <w:numId w:val="1004"/>
           <w:ilvl w:val="0"/>
         </w:numPr>
       </w:pPr>
@@ -774,7 +1028,7 @@
       <w:pPr>
         <w:pStyle w:val="Compact"/>
         <w:numPr>
-          <w:numId w:val="1008"/>
+          <w:numId w:val="1005"/>
           <w:ilvl w:val="1"/>
         </w:numPr>
       </w:pPr>
@@ -786,7 +1040,7 @@
       <w:pPr>
         <w:pStyle w:val="Compact"/>
         <w:numPr>
-          <w:numId w:val="1008"/>
+          <w:numId w:val="1005"/>
           <w:ilvl w:val="1"/>
         </w:numPr>
       </w:pPr>
@@ -1308,12 +1562,96 @@
       <w:pPr>
         <w:pStyle w:val="Compact"/>
         <w:numPr>
-          <w:numId w:val="1009"/>
+          <w:numId w:val="1006"/>
           <w:ilvl w:val="0"/>
         </w:numPr>
       </w:pPr>
       <w:r>
         <w:t xml:space="preserve">Possible analyses:</w:t>
+      </w:r>
+    </w:p>
+    <w:p>
+      <w:pPr>
+        <w:pStyle w:val="Compact"/>
+        <w:numPr>
+          <w:numId w:val="1007"/>
+          <w:ilvl w:val="1"/>
+        </w:numPr>
+      </w:pPr>
+      <w:r>
+        <w:t xml:space="preserve">run AquaMaps (new data) with threshold at 0%</w:t>
+      </w:r>
+    </w:p>
+    <w:p>
+      <w:pPr>
+        <w:pStyle w:val="Compact"/>
+        <w:numPr>
+          <w:numId w:val="1008"/>
+          <w:ilvl w:val="2"/>
+        </w:numPr>
+      </w:pPr>
+      <w:r>
+        <w:t xml:space="preserve">already done in original paper for old data, but redo it to compare to AM + IUCN scenario below</w:t>
+      </w:r>
+    </w:p>
+    <w:p>
+      <w:pPr>
+        <w:pStyle w:val="Compact"/>
+        <w:numPr>
+          <w:numId w:val="1007"/>
+          <w:ilvl w:val="1"/>
+        </w:numPr>
+      </w:pPr>
+      <w:r>
+        <w:t xml:space="preserve">run with AquaMaps only, but filtering out data-poor species?</w:t>
+      </w:r>
+    </w:p>
+    <w:p>
+      <w:pPr>
+        <w:pStyle w:val="Compact"/>
+        <w:numPr>
+          <w:numId w:val="1007"/>
+          <w:ilvl w:val="1"/>
+        </w:numPr>
+      </w:pPr>
+      <w:r>
+        <w:t xml:space="preserve">run with IUCN maps only in place of AquaMaps?</w:t>
+      </w:r>
+    </w:p>
+    <w:p>
+      <w:pPr>
+        <w:pStyle w:val="Compact"/>
+        <w:numPr>
+          <w:numId w:val="1007"/>
+          <w:ilvl w:val="1"/>
+        </w:numPr>
+      </w:pPr>
+      <w:r>
+        <w:t xml:space="preserve">run with AquaMaps and IUCN both, using 0% threshold; which preferred?</w:t>
+      </w:r>
+    </w:p>
+    <w:p>
+      <w:pPr>
+        <w:pStyle w:val="Compact"/>
+        <w:numPr>
+          <w:numId w:val="1009"/>
+          <w:ilvl w:val="2"/>
+        </w:numPr>
+      </w:pPr>
+      <w:r>
+        <w:t xml:space="preserve">Should we clip corals (and coral-associated taxa) to 200 meter bathymetry, just for fun?</w:t>
+      </w:r>
+    </w:p>
+    <w:p>
+      <w:pPr>
+        <w:pStyle w:val="Compact"/>
+        <w:numPr>
+          <w:numId w:val="1006"/>
+          <w:ilvl w:val="0"/>
+        </w:numPr>
+      </w:pPr>
+      <w:r>
+        <w:t xml:space="preserve">Which aspects of the analysis should we focus on?:</w:t>
       </w:r>
     </w:p>
     <w:p>
@@ -1325,19 +1663,7 @@
         </w:numPr>
       </w:pPr>
       <w:r>
-        <w:t xml:space="preserve">run AquaMaps (new data) with threshold at 0%</w:t>
-      </w:r>
-    </w:p>
-    <w:p>
-      <w:pPr>
-        <w:pStyle w:val="Compact"/>
-        <w:numPr>
-          <w:numId w:val="1011"/>
-          <w:ilvl w:val="2"/>
-        </w:numPr>
-      </w:pPr>
-      <w:r>
-        <w:t xml:space="preserve">already done in original paper for old data, but redo it to compare to AM + IUCN scenario below</w:t>
+        <w:t xml:space="preserve">overall vs broken down by taxonomic groups? (see paper, figure 1)</w:t>
       </w:r>
     </w:p>
     <w:p>
@@ -1349,78 +1675,6 @@
         </w:numPr>
       </w:pPr>
       <w:r>
-        <w:t xml:space="preserve">run with AquaMaps only, but filtering out data-poor species?</w:t>
-      </w:r>
-    </w:p>
-    <w:p>
-      <w:pPr>
-        <w:pStyle w:val="Compact"/>
-        <w:numPr>
-          <w:numId w:val="1010"/>
-          <w:ilvl w:val="1"/>
-        </w:numPr>
-      </w:pPr>
-      <w:r>
-        <w:t xml:space="preserve">run with IUCN maps only in place of AquaMaps?</w:t>
-      </w:r>
-    </w:p>
-    <w:p>
-      <w:pPr>
-        <w:pStyle w:val="Compact"/>
-        <w:numPr>
-          <w:numId w:val="1010"/>
-          <w:ilvl w:val="1"/>
-        </w:numPr>
-      </w:pPr>
-      <w:r>
-        <w:t xml:space="preserve">run with AquaMaps and IUCN both, using 0% threshold; which preferred?</w:t>
-      </w:r>
-    </w:p>
-    <w:p>
-      <w:pPr>
-        <w:pStyle w:val="Compact"/>
-        <w:numPr>
-          <w:numId w:val="1012"/>
-          <w:ilvl w:val="2"/>
-        </w:numPr>
-      </w:pPr>
-      <w:r>
-        <w:t xml:space="preserve">Should we clip corals (and coral-associated taxa) to 200 meter bathymetry, just for fun?</w:t>
-      </w:r>
-    </w:p>
-    <w:p>
-      <w:pPr>
-        <w:pStyle w:val="Compact"/>
-        <w:numPr>
-          <w:numId w:val="1009"/>
-          <w:ilvl w:val="0"/>
-        </w:numPr>
-      </w:pPr>
-      <w:r>
-        <w:t xml:space="preserve">Which aspects of the analysis should we focus on?:</w:t>
-      </w:r>
-    </w:p>
-    <w:p>
-      <w:pPr>
-        <w:pStyle w:val="Compact"/>
-        <w:numPr>
-          <w:numId w:val="1013"/>
-          <w:ilvl w:val="1"/>
-        </w:numPr>
-      </w:pPr>
-      <w:r>
-        <w:t xml:space="preserve">overall vs broken down by taxonomic groups? (see paper, figure 1)</w:t>
-      </w:r>
-    </w:p>
-    <w:p>
-      <w:pPr>
-        <w:pStyle w:val="Compact"/>
-        <w:numPr>
-          <w:numId w:val="1013"/>
-          <w:ilvl w:val="1"/>
-        </w:numPr>
-      </w:pPr>
-      <w:r>
         <w:t xml:space="preserve">spatial distribution of gap species (see paper, figure 2)</w:t>
       </w:r>
     </w:p>
@@ -1472,7 +1726,7 @@
       <w:r>
         <w:drawing>
           <wp:inline>
-            <wp:extent cx="5440680" cy="2714057"/>
+            <wp:extent cx="5440680" cy="2128962"/>
             <wp:effectExtent b="0" l="0" r="0" t="0"/>
             <wp:docPr descr="" id="1" name="Picture"/>
             <a:graphic>
@@ -1493,7 +1747,7 @@
                   <pic:spPr bwMode="auto">
                     <a:xfrm>
                       <a:off x="0" y="0"/>
-                      <a:ext cx="5440680" cy="2714057"/>
+                      <a:ext cx="5440680" cy="2128962"/>
                     </a:xfrm>
                     <a:prstGeom prst="rect">
                       <a:avLst/>
@@ -1632,7 +1886,7 @@
       <w:r>
         <w:drawing>
           <wp:inline>
-            <wp:extent cx="5440680" cy="3166400"/>
+            <wp:extent cx="5440680" cy="2741845"/>
             <wp:effectExtent b="0" l="0" r="0" t="0"/>
             <wp:docPr descr="" id="1" name="Picture"/>
             <a:graphic>
@@ -1653,7 +1907,7 @@
                   <pic:spPr bwMode="auto">
                     <a:xfrm>
                       <a:off x="0" y="0"/>
-                      <a:ext cx="5440680" cy="3166400"/>
+                      <a:ext cx="5440680" cy="2741845"/>
                     </a:xfrm>
                     <a:prstGeom prst="rect">
                       <a:avLst/>
@@ -1677,7 +1931,7 @@
       <w:r>
         <w:drawing>
           <wp:inline>
-            <wp:extent cx="5440680" cy="3166400"/>
+            <wp:extent cx="5440680" cy="2128962"/>
             <wp:effectExtent b="0" l="0" r="0" t="0"/>
             <wp:docPr descr="" id="1" name="Picture"/>
             <a:graphic>
@@ -1698,7 +1952,7 @@
                   <pic:spPr bwMode="auto">
                     <a:xfrm>
                       <a:off x="0" y="0"/>
-                      <a:ext cx="5440680" cy="3166400"/>
+                      <a:ext cx="5440680" cy="2128962"/>
                     </a:xfrm>
                     <a:prstGeom prst="rect">
                       <a:avLst/>
@@ -2044,7 +2298,7 @@
         <w:pStyle w:val="Compact"/>
         <w:pStyle w:val="BlockQuote"/>
         <w:numPr>
-          <w:numId w:val="1014"/>
+          <w:numId w:val="1011"/>
           <w:ilvl w:val="0"/>
         </w:numPr>
       </w:pPr>
@@ -2057,7 +2311,7 @@
         <w:pStyle w:val="Compact"/>
         <w:pStyle w:val="BlockQuote"/>
         <w:numPr>
-          <w:numId w:val="1014"/>
+          <w:numId w:val="1011"/>
           <w:ilvl w:val="0"/>
         </w:numPr>
       </w:pPr>
@@ -2070,7 +2324,7 @@
         <w:pStyle w:val="Compact"/>
         <w:pStyle w:val="BlockQuote"/>
         <w:numPr>
-          <w:numId w:val="1014"/>
+          <w:numId w:val="1011"/>
           <w:ilvl w:val="0"/>
         </w:numPr>
       </w:pPr>
@@ -2356,7 +2610,7 @@
       <w:pPr>
         <w:pStyle w:val="Compact"/>
         <w:numPr>
-          <w:numId w:val="1015"/>
+          <w:numId w:val="1012"/>
           <w:ilvl w:val="0"/>
         </w:numPr>
       </w:pPr>
@@ -2368,7 +2622,7 @@
       <w:pPr>
         <w:pStyle w:val="Compact"/>
         <w:numPr>
-          <w:numId w:val="1016"/>
+          <w:numId w:val="1013"/>
           <w:ilvl w:val="1"/>
         </w:numPr>
       </w:pPr>
@@ -2385,7 +2639,7 @@
       <w:pPr>
         <w:pStyle w:val="Compact"/>
         <w:numPr>
-          <w:numId w:val="1016"/>
+          <w:numId w:val="1013"/>
           <w:ilvl w:val="1"/>
         </w:numPr>
       </w:pPr>
@@ -2402,12 +2656,95 @@
       <w:pPr>
         <w:pStyle w:val="Compact"/>
         <w:numPr>
-          <w:numId w:val="1016"/>
+          <w:numId w:val="1013"/>
           <w:ilvl w:val="1"/>
         </w:numPr>
       </w:pPr>
       <w:r>
         <w:t xml:space="preserve">IUCN Red List - accessed 12/21/2015</w:t>
+      </w:r>
+    </w:p>
+    <w:p>
+      <w:pPr>
+        <w:pStyle w:val="Compact"/>
+        <w:numPr>
+          <w:numId w:val="1012"/>
+          <w:ilvl w:val="0"/>
+        </w:numPr>
+      </w:pPr>
+      <w:r>
+        <w:t xml:space="preserve">AquaMaps reference, and accessed date?</w:t>
+      </w:r>
+    </w:p>
+    <w:p>
+      <w:r>
+        <w:pict>
+          <v:rect style="width:0;height:1.5pt" o:hralign="center" o:hrstd="t" o:hr="t"/>
+        </w:pict>
+      </w:r>
+    </w:p>
+    <w:p>
+      <w:pPr>
+        <w:pStyle w:val="Heading1"/>
+      </w:pPr>
+      <w:bookmarkStart w:id="48" w:name="supplemental-information"/>
+      <w:bookmarkEnd w:id="48"/>
+      <w:r>
+        <w:t xml:space="preserve">Supplemental Information</w:t>
+      </w:r>
+    </w:p>
+    <w:p>
+      <w:pPr>
+        <w:pStyle w:val="Heading2"/>
+      </w:pPr>
+      <w:bookmarkStart w:id="49" w:name="info-on-data-prep"/>
+      <w:bookmarkEnd w:id="49"/>
+      <w:r>
+        <w:t xml:space="preserve">Info on data prep</w:t>
+      </w:r>
+    </w:p>
+    <w:p>
+      <w:pPr>
+        <w:pStyle w:val="Heading3"/>
+      </w:pPr>
+      <w:bookmarkStart w:id="50" w:name="processing-aquamaps"/>
+      <w:bookmarkEnd w:id="50"/>
+      <w:r>
+        <w:t xml:space="preserve">processing AquaMaps</w:t>
+      </w:r>
+    </w:p>
+    <w:p>
+      <w:pPr>
+        <w:pStyle w:val="Compact"/>
+        <w:numPr>
+          <w:numId w:val="1014"/>
+          <w:ilvl w:val="0"/>
+        </w:numPr>
+      </w:pPr>
+      <w:r>
+        <w:t xml:space="preserve">start with .sql files - three of 'em - how to get 'em?</w:t>
+      </w:r>
+    </w:p>
+    <w:p>
+      <w:pPr>
+        <w:pStyle w:val="Compact"/>
+        <w:numPr>
+          <w:numId w:val="1014"/>
+          <w:ilvl w:val="0"/>
+        </w:numPr>
+      </w:pPr>
+      <w:r>
+        <w:t xml:space="preserve">turn into .csvs, which columns are critical for this analysis? simplify</w:t>
+      </w:r>
+    </w:p>
+    <w:p>
+      <w:pPr>
+        <w:pStyle w:val="Heading3"/>
+      </w:pPr>
+      <w:bookmarkStart w:id="51" w:name="downloading-and-processing-iucn-maps"/>
+      <w:bookmarkEnd w:id="51"/>
+      <w:r>
+        <w:t xml:space="preserve">downloading and processing IUCN maps</w:t>
       </w:r>
     </w:p>
     <w:p>
@@ -2419,159 +2756,76 @@
         </w:numPr>
       </w:pPr>
       <w:r>
-        <w:t xml:space="preserve">AquaMaps reference, and accessed date?</w:t>
-      </w:r>
-    </w:p>
-    <w:p>
-      <w:r>
-        <w:pict>
-          <v:rect style="width:0;height:1.5pt" o:hralign="center" o:hrstd="t" o:hr="t"/>
-        </w:pict>
-      </w:r>
-    </w:p>
-    <w:p>
-      <w:pPr>
-        <w:pStyle w:val="Heading1"/>
-      </w:pPr>
-      <w:bookmarkStart w:id="48" w:name="supplemental-information"/>
-      <w:bookmarkEnd w:id="48"/>
-      <w:r>
-        <w:t xml:space="preserve">Supplemental Information</w:t>
-      </w:r>
-    </w:p>
-    <w:p>
-      <w:pPr>
-        <w:pStyle w:val="Heading2"/>
-      </w:pPr>
-      <w:bookmarkStart w:id="49" w:name="info-on-data-prep"/>
-      <w:bookmarkEnd w:id="49"/>
-      <w:r>
-        <w:t xml:space="preserve">Info on data prep</w:t>
-      </w:r>
-    </w:p>
-    <w:p>
-      <w:pPr>
-        <w:pStyle w:val="Heading3"/>
-      </w:pPr>
-      <w:bookmarkStart w:id="50" w:name="processing-aquamaps"/>
-      <w:bookmarkEnd w:id="50"/>
-      <w:r>
-        <w:t xml:space="preserve">processing AquaMaps</w:t>
+        <w:t xml:space="preserve">which data sets are included?</w:t>
       </w:r>
     </w:p>
     <w:p>
       <w:pPr>
         <w:pStyle w:val="Compact"/>
         <w:numPr>
-          <w:numId w:val="1017"/>
+          <w:numId w:val="1015"/>
           <w:ilvl w:val="0"/>
         </w:numPr>
       </w:pPr>
       <w:r>
-        <w:t xml:space="preserve">start with .sql files - three of 'em - how to get 'em?</w:t>
+        <w:t xml:space="preserve">raster::extract() to convert polys to csvs</w:t>
       </w:r>
     </w:p>
     <w:p>
       <w:pPr>
         <w:pStyle w:val="Compact"/>
         <w:numPr>
-          <w:numId w:val="1017"/>
+          <w:numId w:val="1015"/>
           <w:ilvl w:val="0"/>
         </w:numPr>
       </w:pPr>
       <w:r>
-        <w:t xml:space="preserve">turn into .csvs, which columns are critical for this analysis? simplify</w:t>
+        <w:t xml:space="preserve">which columns are included?</w:t>
       </w:r>
     </w:p>
     <w:p>
       <w:pPr>
         <w:pStyle w:val="Heading3"/>
       </w:pPr>
-      <w:bookmarkStart w:id="51" w:name="downloading-and-processing-iucn-maps"/>
-      <w:bookmarkEnd w:id="51"/>
-      <w:r>
-        <w:t xml:space="preserve">downloading and processing IUCN maps</w:t>
+      <w:bookmarkStart w:id="52" w:name="creating-master-species-list-for-co-listed-species"/>
+      <w:bookmarkEnd w:id="52"/>
+      <w:r>
+        <w:t xml:space="preserve">creating master species list for co-listed species</w:t>
       </w:r>
     </w:p>
     <w:p>
       <w:pPr>
         <w:pStyle w:val="Compact"/>
         <w:numPr>
-          <w:numId w:val="1018"/>
+          <w:numId w:val="1016"/>
           <w:ilvl w:val="0"/>
         </w:numPr>
       </w:pPr>
       <w:r>
-        <w:t xml:space="preserve">which data sets are included?</w:t>
+        <w:t xml:space="preserve">using AquaMaps and IUCN, and IUCN master list, create the big list</w:t>
       </w:r>
     </w:p>
     <w:p>
       <w:pPr>
         <w:pStyle w:val="Compact"/>
         <w:numPr>
-          <w:numId w:val="1018"/>
+          <w:numId w:val="1016"/>
           <w:ilvl w:val="0"/>
         </w:numPr>
       </w:pPr>
       <w:r>
-        <w:t xml:space="preserve">raster::extract() to convert polys to csvs</w:t>
+        <w:t xml:space="preserve">which columns are included?</w:t>
       </w:r>
     </w:p>
     <w:p>
       <w:pPr>
         <w:pStyle w:val="Compact"/>
         <w:numPr>
-          <w:numId w:val="1018"/>
+          <w:numId w:val="1016"/>
           <w:ilvl w:val="0"/>
         </w:numPr>
       </w:pPr>
       <w:r>
-        <w:t xml:space="preserve">which columns are included?</w:t>
-      </w:r>
-    </w:p>
-    <w:p>
-      <w:pPr>
-        <w:pStyle w:val="Heading3"/>
-      </w:pPr>
-      <w:bookmarkStart w:id="52" w:name="creating-master-species-list-for-co-listed-species"/>
-      <w:bookmarkEnd w:id="52"/>
-      <w:r>
-        <w:t xml:space="preserve">creating master species list for co-listed species</w:t>
-      </w:r>
-    </w:p>
-    <w:p>
-      <w:pPr>
-        <w:pStyle w:val="Compact"/>
-        <w:numPr>
-          <w:numId w:val="1019"/>
-          <w:ilvl w:val="0"/>
-        </w:numPr>
-      </w:pPr>
-      <w:r>
-        <w:t xml:space="preserve">using AquaMaps and IUCN, and IUCN master list, create the big list</w:t>
-      </w:r>
-    </w:p>
-    <w:p>
-      <w:pPr>
-        <w:pStyle w:val="Compact"/>
-        <w:numPr>
-          <w:numId w:val="1019"/>
-          <w:ilvl w:val="0"/>
-        </w:numPr>
-      </w:pPr>
-      <w:r>
-        <w:t xml:space="preserve">which columns are included?</w:t>
-      </w:r>
-    </w:p>
-    <w:p>
-      <w:pPr>
-        <w:pStyle w:val="Compact"/>
-        <w:numPr>
-          <w:numId w:val="1019"/>
-          <w:ilvl w:val="0"/>
-        </w:numPr>
-      </w:pPr>
-      <w:r>
         <w:t xml:space="preserve">adjust this master list to use IUCN SID only for parent - eliminate the whole question of parent/subpop? for the purpose of this analysis</w:t>
       </w:r>
     </w:p>
@@ -2637,7 +2891,7 @@
       <w:r>
         <w:drawing>
           <wp:inline>
-            <wp:extent cx="5440680" cy="2714057"/>
+            <wp:extent cx="5440680" cy="1827896"/>
             <wp:effectExtent b="0" l="0" r="0" t="0"/>
             <wp:docPr descr="" id="1" name="Picture"/>
             <a:graphic>
@@ -2658,7 +2912,7 @@
                   <pic:spPr bwMode="auto">
                     <a:xfrm>
                       <a:off x="0" y="0"/>
-                      <a:ext cx="5440680" cy="2714057"/>
+                      <a:ext cx="5440680" cy="1827896"/>
                     </a:xfrm>
                     <a:prstGeom prst="rect">
                       <a:avLst/>
@@ -2681,7 +2935,7 @@
       <w:r>
         <w:drawing>
           <wp:inline>
-            <wp:extent cx="5440680" cy="1583200"/>
+            <wp:extent cx="5440680" cy="2128962"/>
             <wp:effectExtent b="0" l="0" r="0" t="0"/>
             <wp:docPr descr="" id="1" name="Picture"/>
             <a:graphic>
@@ -2702,7 +2956,7 @@
                   <pic:spPr bwMode="auto">
                     <a:xfrm>
                       <a:off x="0" y="0"/>
-                      <a:ext cx="5440680" cy="1583200"/>
+                      <a:ext cx="5440680" cy="2128962"/>
                     </a:xfrm>
                     <a:prstGeom prst="rect">
                       <a:avLst/>
@@ -2725,7 +2979,7 @@
       <w:pPr>
         <w:pStyle w:val="Compact"/>
         <w:numPr>
-          <w:numId w:val="1020"/>
+          <w:numId w:val="1017"/>
           <w:ilvl w:val="0"/>
         </w:numPr>
       </w:pPr>
@@ -3260,7 +3514,7 @@
       <w:pPr>
         <w:pStyle w:val="Compact"/>
         <w:numPr>
-          <w:numId w:val="1021"/>
+          <w:numId w:val="1018"/>
           <w:ilvl w:val="0"/>
         </w:numPr>
       </w:pPr>
@@ -3357,7 +3611,7 @@
       <w:r>
         <w:drawing>
           <wp:inline>
-            <wp:extent cx="5440680" cy="3166400"/>
+            <wp:extent cx="5440680" cy="2741845"/>
             <wp:effectExtent b="0" l="0" r="0" t="0"/>
             <wp:docPr descr="" id="1" name="Picture"/>
             <a:graphic>
@@ -3378,7 +3632,7 @@
                   <pic:spPr bwMode="auto">
                     <a:xfrm>
                       <a:off x="0" y="0"/>
-                      <a:ext cx="5440680" cy="3166400"/>
+                      <a:ext cx="5440680" cy="2741845"/>
                     </a:xfrm>
                     <a:prstGeom prst="rect">
                       <a:avLst/>
@@ -3401,7 +3655,7 @@
       <w:r>
         <w:drawing>
           <wp:inline>
-            <wp:extent cx="5440680" cy="3166400"/>
+            <wp:extent cx="5440680" cy="1827896"/>
             <wp:effectExtent b="0" l="0" r="0" t="0"/>
             <wp:docPr descr="" id="1" name="Picture"/>
             <a:graphic>
@@ -3422,7 +3676,7 @@
                   <pic:spPr bwMode="auto">
                     <a:xfrm>
                       <a:off x="0" y="0"/>
-                      <a:ext cx="5440680" cy="3166400"/>
+                      <a:ext cx="5440680" cy="1827896"/>
                     </a:xfrm>
                     <a:prstGeom prst="rect">
                       <a:avLst/>
@@ -3552,7 +3806,7 @@
     </w:lvl>
   </w:abstractNum>
   <w:abstractNum w:abstractNumId="990">
-    <w:nsid w:val="4c79416b"/>
+    <w:nsid w:val="3ee13eb8"/>
     <w:multiLevelType w:val="multilevel"/>
     <w:lvl w:ilvl="0">
       <w:numFmt w:val="bullet"/>
@@ -3632,89 +3886,8 @@
       </w:pPr>
     </w:lvl>
   </w:abstractNum>
-  <w:abstractNum w:abstractNumId="991">
-    <w:nsid w:val="cd4b1feb"/>
-    <w:multiLevelType w:val="multilevel"/>
-    <w:lvl w:ilvl="0">
-      <w:numFmt w:val="bullet"/>
-      <w:lvlText w:val="•"/>
-      <w:lvlJc w:val="left"/>
-      <w:pPr>
-        <w:tabs>
-          <w:tab w:val="num" w:pos="0"/>
-        </w:tabs>
-        <w:ind w:left="480" w:hanging="480"/>
-      </w:pPr>
-    </w:lvl>
-    <w:lvl w:ilvl="1">
-      <w:numFmt w:val="bullet"/>
-      <w:lvlText w:val="–"/>
-      <w:lvlJc w:val="left"/>
-      <w:pPr>
-        <w:tabs>
-          <w:tab w:val="num" w:pos="720"/>
-        </w:tabs>
-        <w:ind w:left="1200" w:hanging="480"/>
-      </w:pPr>
-    </w:lvl>
-    <w:lvl w:ilvl="2">
-      <w:numFmt w:val="bullet"/>
-      <w:lvlText w:val="•"/>
-      <w:lvlJc w:val="left"/>
-      <w:pPr>
-        <w:tabs>
-          <w:tab w:val="num" w:pos="1440"/>
-        </w:tabs>
-        <w:ind w:left="1920" w:hanging="480"/>
-      </w:pPr>
-    </w:lvl>
-    <w:lvl w:ilvl="3">
-      <w:numFmt w:val="bullet"/>
-      <w:lvlText w:val="–"/>
-      <w:lvlJc w:val="left"/>
-      <w:pPr>
-        <w:tabs>
-          <w:tab w:val="num" w:pos="2160"/>
-        </w:tabs>
-        <w:ind w:left="2640" w:hanging="480"/>
-      </w:pPr>
-    </w:lvl>
-    <w:lvl w:ilvl="4">
-      <w:numFmt w:val="bullet"/>
-      <w:lvlText w:val="•"/>
-      <w:lvlJc w:val="left"/>
-      <w:pPr>
-        <w:tabs>
-          <w:tab w:val="num" w:pos="2880"/>
-        </w:tabs>
-        <w:ind w:left="3360" w:hanging="480"/>
-      </w:pPr>
-    </w:lvl>
-    <w:lvl w:ilvl="5">
-      <w:numFmt w:val="bullet"/>
-      <w:lvlText w:val="–"/>
-      <w:lvlJc w:val="left"/>
-      <w:pPr>
-        <w:tabs>
-          <w:tab w:val="num" w:pos="3600"/>
-        </w:tabs>
-        <w:ind w:left="4080" w:hanging="480"/>
-      </w:pPr>
-    </w:lvl>
-    <w:lvl w:ilvl="6">
-      <w:numFmt w:val="bullet"/>
-      <w:lvlText w:val="•"/>
-      <w:lvlJc w:val="left"/>
-      <w:pPr>
-        <w:tabs>
-          <w:tab w:val="num" w:pos="4320"/>
-        </w:tabs>
-        <w:ind w:left="4800" w:hanging="480"/>
-      </w:pPr>
-    </w:lvl>
-  </w:abstractNum>
   <w:abstractNum w:abstractNumId="99411">
-    <w:nsid w:val="d9e07893"/>
+    <w:nsid w:val="6031507f"/>
     <w:multiLevelType w:val="multilevel"/>
     <w:lvl w:ilvl="0">
       <w:start w:val="1"/>
@@ -3792,6 +3965,87 @@
       <w:start w:val="1"/>
       <w:numFmt w:val="decimal"/>
       <w:lvlText w:val="%7."/>
+      <w:lvlJc w:val="left"/>
+      <w:pPr>
+        <w:tabs>
+          <w:tab w:val="num" w:pos="4320"/>
+        </w:tabs>
+        <w:ind w:left="4800" w:hanging="480"/>
+      </w:pPr>
+    </w:lvl>
+  </w:abstractNum>
+  <w:abstractNum w:abstractNumId="991">
+    <w:nsid w:val="de1421eb"/>
+    <w:multiLevelType w:val="multilevel"/>
+    <w:lvl w:ilvl="0">
+      <w:numFmt w:val="bullet"/>
+      <w:lvlText w:val="•"/>
+      <w:lvlJc w:val="left"/>
+      <w:pPr>
+        <w:tabs>
+          <w:tab w:val="num" w:pos="0"/>
+        </w:tabs>
+        <w:ind w:left="480" w:hanging="480"/>
+      </w:pPr>
+    </w:lvl>
+    <w:lvl w:ilvl="1">
+      <w:numFmt w:val="bullet"/>
+      <w:lvlText w:val="–"/>
+      <w:lvlJc w:val="left"/>
+      <w:pPr>
+        <w:tabs>
+          <w:tab w:val="num" w:pos="720"/>
+        </w:tabs>
+        <w:ind w:left="1200" w:hanging="480"/>
+      </w:pPr>
+    </w:lvl>
+    <w:lvl w:ilvl="2">
+      <w:numFmt w:val="bullet"/>
+      <w:lvlText w:val="•"/>
+      <w:lvlJc w:val="left"/>
+      <w:pPr>
+        <w:tabs>
+          <w:tab w:val="num" w:pos="1440"/>
+        </w:tabs>
+        <w:ind w:left="1920" w:hanging="480"/>
+      </w:pPr>
+    </w:lvl>
+    <w:lvl w:ilvl="3">
+      <w:numFmt w:val="bullet"/>
+      <w:lvlText w:val="–"/>
+      <w:lvlJc w:val="left"/>
+      <w:pPr>
+        <w:tabs>
+          <w:tab w:val="num" w:pos="2160"/>
+        </w:tabs>
+        <w:ind w:left="2640" w:hanging="480"/>
+      </w:pPr>
+    </w:lvl>
+    <w:lvl w:ilvl="4">
+      <w:numFmt w:val="bullet"/>
+      <w:lvlText w:val="•"/>
+      <w:lvlJc w:val="left"/>
+      <w:pPr>
+        <w:tabs>
+          <w:tab w:val="num" w:pos="2880"/>
+        </w:tabs>
+        <w:ind w:left="3360" w:hanging="480"/>
+      </w:pPr>
+    </w:lvl>
+    <w:lvl w:ilvl="5">
+      <w:numFmt w:val="bullet"/>
+      <w:lvlText w:val="–"/>
+      <w:lvlJc w:val="left"/>
+      <w:pPr>
+        <w:tabs>
+          <w:tab w:val="num" w:pos="3600"/>
+        </w:tabs>
+        <w:ind w:left="4080" w:hanging="480"/>
+      </w:pPr>
+    </w:lvl>
+    <w:lvl w:ilvl="6">
+      <w:numFmt w:val="bullet"/>
+      <w:lvlText w:val="•"/>
       <w:lvlJc w:val="left"/>
       <w:pPr>
         <w:tabs>
@@ -3808,12 +4062,6 @@
     <w:abstractNumId w:val="990"/>
   </w:num>
   <w:num w:numId="1001">
-    <w:abstractNumId w:val="991"/>
-  </w:num>
-  <w:num w:numId="1002">
-    <w:abstractNumId w:val="991"/>
-  </w:num>
-  <w:num w:numId="1003">
     <w:abstractNumId w:val="99411"/>
     <w:lvlOverride w:ilvl="0">
       <w:startOverride w:val="1"/>
@@ -3836,6 +4084,12 @@
     <w:lvlOverride w:ilvl="6">
       <w:startOverride w:val="1"/>
     </w:lvlOverride>
+  </w:num>
+  <w:num w:numId="1002">
+    <w:abstractNumId w:val="991"/>
+  </w:num>
+  <w:num w:numId="1003">
+    <w:abstractNumId w:val="991"/>
   </w:num>
   <w:num w:numId="1004">
     <w:abstractNumId w:val="991"/>
@@ -3880,15 +4134,6 @@
     <w:abstractNumId w:val="991"/>
   </w:num>
   <w:num w:numId="1018">
-    <w:abstractNumId w:val="991"/>
-  </w:num>
-  <w:num w:numId="1019">
-    <w:abstractNumId w:val="991"/>
-  </w:num>
-  <w:num w:numId="1020">
-    <w:abstractNumId w:val="991"/>
-  </w:num>
-  <w:num w:numId="1021">
     <w:abstractNumId w:val="991"/>
   </w:num>
 </w:numbering>

</xml_diff>

<commit_message>
tweaks to manuscript - Abstract bringing in conservation importance earlier; refs adding note on how to include DOIs; discussion - clarifying percents in MPA gap analysis, noting questions about AquaMaps citations, and question about the top right cluster - should it be noted more directly
</commit_message>
<xml_diff>
--- a/manuscript-main.docx
+++ b/manuscript-main.docx
@@ -261,6 +261,13 @@
       </w:r>
     </w:p>
     <w:p>
+      <w:r>
+        <w:pict>
+          <v:rect style="width:0;height:1.5pt" o:hralign="center" o:hrstd="t" o:hr="t"/>
+        </w:pict>
+      </w:r>
+    </w:p>
+    <w:p>
       <w:pPr>
         <w:pStyle w:val="Heading2"/>
       </w:pPr>
@@ -280,7 +287,7 @@
     </w:p>
     <w:p>
       <w:r>
-        <w:t xml:space="preserve">Species distribution data provide the foundation for a wide range of ecological research and conservation science and management, yet most species ranges remain unknown, and existing range maps have little overlap. In the ocean, two global species distribution datasets, produced by AquaMaps (REF) and the International Union for Conservation of Nature (IUCN) (REF), dominate our understanding of marine species ranges throughout the world's oceans. Together they represent 28,847 species, mostly from AquaMaps, with only 2,046 species overlapping. Here we examine differences in predicted species ranges between the two datasets, propose mechanistic causes and potential solutions for such differences, and explore the implications of these differences for management and conservation decisions. We find that IUCN maps often disregard bathymetry for depth-limited species, leading to predictions of species presence at unsuitable depths, and AquaMaps ranges for data-poor species often extrapolate presence far afield from known occurrences. We illustrate the implications of these differences by repeating two recent applications - the Ocean Health Index (Halpern et al. 2012, 2015) biodiversity goal and a global analysis of gaps in coverage of marine protected areas (Klein et al. 2015) - and find significantly different estimates of the status of global biodiversity and effectiveness of conservation depending on how the two datasets were prioritized.</w:t>
+        <w:t xml:space="preserve">Species distribution data provide the foundation for a wide range of ecological research and conservation science and management, yet most species ranges remain unknown, and existing range maps have little overlap. In the ocean, two global species distribution datasets, produced by AquaMaps (Kaschner et al.</w:t>
       </w:r>
       <w:r>
         <w:t xml:space="preserve"> </w:t>
@@ -290,10 +297,33 @@
           <w:i/>
           <w:b/>
         </w:rPr>
+        <w:t xml:space="preserve">2015???</w:t>
+      </w:r>
+      <w:r>
+        <w:t xml:space="preserve">) and the International Union for Conservation of Nature (IUCN) (IUCN 2015), dominate our understanding of marine species ranges throughout the world's oceans</w:t>
+      </w:r>
+      <w:r>
+        <w:t xml:space="preserve"> </w:t>
+      </w:r>
+      <w:r>
+        <w:rPr>
+          <w:i/>
+          <w:b/>
+        </w:rPr>
+        <w:t xml:space="preserve">and drive conservation policy and management decisions</w:t>
+      </w:r>
+      <w:r>
+        <w:t xml:space="preserve">. Together they represent 24,602 species, mostly from AquaMaps, with only 2,314 species overlapping. Here we examine differences in predicted species ranges between the two datasets, propose mechanistic causes and potential solutions for such differences, and explore the implications of these differences for management and conservation decisions. We find that IUCN maps often disregard bathymetry for depth-limited species, leading to predictions of species presence at unsuitable depths, and AquaMaps ranges for data-poor species often extrapolate presence far afield from known occurrences. We illustrate the implications of these differences by repeating two recent applications - the Ocean Health Index (Halpern et al. 2012, 2015) biodiversity goal and a global analysis of gaps in coverage of marine protected areas (Klein et al. 2015) - and find significantly different estimates of the status of global biodiversity and effectiveness of conservation depending on how the two datasets were prioritized.</w:t>
+      </w:r>
+      <w:r>
+        <w:t xml:space="preserve"> </w:t>
+      </w:r>
+      <w:r>
+        <w:rPr>
+          <w:i/>
+          <w:b/>
+        </w:rPr>
         <w:t xml:space="preserve">Creating a single, highly accurate dataset of global marine species ranges will be difficult. Understanding the implications of dataset differences for conservation planning and decision-making is essential.</w:t>
-      </w:r>
-      <w:r>
-        <w:t xml:space="preserve"> </w:t>
       </w:r>
     </w:p>
     <w:p>
@@ -620,100 +650,20 @@
     </w:p>
     <w:p>
       <w:r>
-        <w:t xml:space="preserve">One major outcome of this body of science is the various compiled databases of species distribution maps. Two global-scale repositories predict marine species ranges throughout the world's oceans – AquaMaps (Kaschner et al. 2013) and International Union for Conservation of Nature (IUCN) (REF). These two spatial datasets have been used for a wide range of purposes, including assessing marine species status (Halpern et al. 2012, 2015</w:t>
-      </w:r>
-      <w:r>
-        <w:t xml:space="preserve"> </w:t>
-      </w:r>
-      <w:r>
-        <w:rPr>
-          <w:i/>
-        </w:rPr>
-        <w:t xml:space="preserve">both</w:t>
-      </w:r>
-      <w:r>
-        <w:t xml:space="preserve">; Selig et al. 2013</w:t>
-      </w:r>
-      <w:r>
-        <w:t xml:space="preserve"> </w:t>
-      </w:r>
-      <w:r>
-        <w:rPr>
-          <w:i/>
-        </w:rPr>
-        <w:t xml:space="preserve">both</w:t>
-      </w:r>
-      <w:r>
-        <w:t xml:space="preserve">), evaluating global biodiversity patterns (Coll et al. 2010</w:t>
-      </w:r>
-      <w:r>
-        <w:t xml:space="preserve"> </w:t>
-      </w:r>
-      <w:r>
-        <w:rPr>
-          <w:i/>
-        </w:rPr>
-        <w:t xml:space="preserve">AM</w:t>
-      </w:r>
-      <w:r>
-        <w:t xml:space="preserve">; Martin et al. 2014</w:t>
-      </w:r>
-      <w:r>
-        <w:t xml:space="preserve"> </w:t>
-      </w:r>
-      <w:r>
-        <w:rPr>
-          <w:i/>
-        </w:rPr>
-        <w:t xml:space="preserve">both and others</w:t>
-      </w:r>
-      <w:r>
-        <w:t xml:space="preserve">, Pimm et al. 2014</w:t>
-      </w:r>
-      <w:r>
-        <w:t xml:space="preserve"> </w:t>
-      </w:r>
-      <w:r>
-        <w:rPr>
-          <w:i/>
-        </w:rPr>
-        <w:t xml:space="preserve">IUCN, mostly focusing on terrestrial but some marine</w:t>
-      </w:r>
-      <w:r>
-        <w:t xml:space="preserve">, Kaschner et al. 2011), predicting range shifts (Molinos et al. 2015</w:t>
-      </w:r>
-      <w:r>
-        <w:t xml:space="preserve"> </w:t>
-      </w:r>
-      <w:r>
-        <w:rPr>
-          <w:i/>
-        </w:rPr>
-        <w:t xml:space="preserve">AquaMaps</w:t>
-      </w:r>
-      <w:r>
-        <w:t xml:space="preserve">, and setting conservation priorities (Klein et al. 2015</w:t>
-      </w:r>
-      <w:r>
-        <w:t xml:space="preserve"> </w:t>
-      </w:r>
-      <w:r>
-        <w:rPr>
-          <w:i/>
-        </w:rPr>
-        <w:t xml:space="preserve">AquaMaps</w:t>
-      </w:r>
-      <w:r>
-        <w:t xml:space="preserve">).</w:t>
-      </w:r>
-    </w:p>
-    <w:p>
+        <w:t xml:space="preserve">One major outcome of this body of science is the various compiled databases of species distribution maps. Two global-scale repositories predict marine species ranges throughout the world's oceans – AquaMaps (Kaschner et al.</w:t>
+      </w:r>
+      <w:r>
+        <w:t xml:space="preserve"> </w:t>
+      </w:r>
       <w:r>
         <w:rPr>
           <w:i/>
           <w:b/>
         </w:rPr>
-        <w:t xml:space="preserve">BSH:</w:t>
+        <w:t xml:space="preserve">2013???</w:t>
+      </w:r>
+      <w:r>
+        <w:t xml:space="preserve">) and International Union for Conservation of Nature (IUCN) (IUCN 2015). These two spatial datasets have been used for a wide range of purposes, including assessing marine species status (Halpern et al. 2012, 2015</w:t>
       </w:r>
       <w:r>
         <w:t xml:space="preserve"> </w:t>
@@ -722,7 +672,82 @@
         <w:rPr>
           <w:i/>
         </w:rPr>
-        <w:t xml:space="preserve">I think Julie makes this comment below, but we may need to be able to substantiate this somehow. Is there a way to quickly figure out how many studies have used AM vs. IUCN?</w:t>
+        <w:t xml:space="preserve">both</w:t>
+      </w:r>
+      <w:r>
+        <w:t xml:space="preserve">; Selig et al. 2013</w:t>
+      </w:r>
+      <w:r>
+        <w:t xml:space="preserve"> </w:t>
+      </w:r>
+      <w:r>
+        <w:rPr>
+          <w:i/>
+        </w:rPr>
+        <w:t xml:space="preserve">both</w:t>
+      </w:r>
+      <w:r>
+        <w:t xml:space="preserve">), evaluating global biodiversity patterns (Coll et al. 2010</w:t>
+      </w:r>
+      <w:r>
+        <w:t xml:space="preserve"> </w:t>
+      </w:r>
+      <w:r>
+        <w:rPr>
+          <w:i/>
+        </w:rPr>
+        <w:t xml:space="preserve">AM</w:t>
+      </w:r>
+      <w:r>
+        <w:t xml:space="preserve">; Martin et al. 2014</w:t>
+      </w:r>
+      <w:r>
+        <w:t xml:space="preserve"> </w:t>
+      </w:r>
+      <w:r>
+        <w:rPr>
+          <w:i/>
+        </w:rPr>
+        <w:t xml:space="preserve">both and others</w:t>
+      </w:r>
+      <w:r>
+        <w:t xml:space="preserve">, Pimm et al. 2014</w:t>
+      </w:r>
+      <w:r>
+        <w:t xml:space="preserve"> </w:t>
+      </w:r>
+      <w:r>
+        <w:rPr>
+          <w:i/>
+        </w:rPr>
+        <w:t xml:space="preserve">IUCN, mostly focusing on terrestrial but some marine</w:t>
+      </w:r>
+      <w:r>
+        <w:t xml:space="preserve">, Kaschner et al. 2011), predicting range shifts (Molinos et al. 2015</w:t>
+      </w:r>
+      <w:r>
+        <w:t xml:space="preserve"> </w:t>
+      </w:r>
+      <w:r>
+        <w:rPr>
+          <w:i/>
+        </w:rPr>
+        <w:t xml:space="preserve">AquaMaps</w:t>
+      </w:r>
+      <w:r>
+        <w:t xml:space="preserve">, and setting conservation priorities (Klein et al. 2015</w:t>
+      </w:r>
+      <w:r>
+        <w:t xml:space="preserve"> </w:t>
+      </w:r>
+      <w:r>
+        <w:rPr>
+          <w:i/>
+        </w:rPr>
+        <w:t xml:space="preserve">AquaMaps</w:t>
+      </w:r>
+      <w:r>
+        <w:t xml:space="preserve">).</w:t>
       </w:r>
     </w:p>
     <w:p>
@@ -731,6 +756,24 @@
           <w:i/>
           <w:b/>
         </w:rPr>
+        <w:t xml:space="preserve">BSH:</w:t>
+      </w:r>
+      <w:r>
+        <w:t xml:space="preserve"> </w:t>
+      </w:r>
+      <w:r>
+        <w:rPr>
+          <w:i/>
+        </w:rPr>
+        <w:t xml:space="preserve">I think Julie makes this comment below, but we may need to be able to substantiate this somehow. Is there a way to quickly figure out how many studies have used AM vs. IUCN?</w:t>
+      </w:r>
+    </w:p>
+    <w:p>
+      <w:r>
+        <w:rPr>
+          <w:i/>
+          <w:b/>
+        </w:rPr>
         <w:t xml:space="preserve">CCO:</w:t>
       </w:r>
       <w:r>
@@ -758,7 +801,7 @@
     </w:p>
     <w:p>
       <w:r>
-        <w:t xml:space="preserve">To understand the implications of differences between the AquaMaps and IUCN datasets, we compare how each data source represents the global spatial and taxonomic distribution of species. Most notably, AquaMaps includes range maps for many more species (currently 22,889 species; 79.3% of total), such that most global analyses related to biodiversity to date have used AquaMaps (IUCN range map data exist for only 4,027 unique species). For the 2,013 species (7% of total) mapped in both datasets, we examine how well the maps align, determine several issues that lead to misalignment between predicted species distributions, and outline possible improvements.</w:t>
+        <w:t xml:space="preserve">To understand the implications of differences between the AquaMaps and IUCN datasets, we compare how each data source represents the global spatial and taxonomic distribution of species. Most notably, AquaMaps includes range maps for many more species (currently 22,889 species; 93% of total), such that most global analyses related to biodiversity to date have used AquaMaps (IUCN range map data exist for only 4,027 unique species). For the 2,314 species (9.4% of total) mapped in both datasets, we examine how well the maps align, determine several issues that lead to misalignment between predicted species distributions, and outline possible improvements.</w:t>
       </w:r>
     </w:p>
     <w:p>
@@ -860,12 +903,21 @@
     </w:p>
     <w:p>
       <w:r>
-        <w:t xml:space="preserve">By dividing the map-paired species into quadrants, we highlight different categories of relationships that in turn help further explain the general pattern. The upper right quadrant includes species (n = 399) whose described ranges agree in both spatial distribution and extent. These species tend to be well-studied and include wide-ranging pelagic organisms such as marine mammals, tunas, and billfishes (Fig. 2B). This result is not surprising, as species with very large ranges are likely to be more aligned regardless of methodology simply because they exist nearly everywhere.</w:t>
-      </w:r>
-    </w:p>
-    <w:p>
-      <w:r>
-        <w:t xml:space="preserve">The extent-mismatched ranges contained in the upper left quadrant (n = 624) include many species whose spatial distribution is similar, but where the IUCN range is notably larger, often extending into deeper water. For example, corals dominate this quadrant (n = 221; 35.4% of all species in this quadrant), and IUCN range maps tend to extend corals into waters beyond their preferred depths, likely introducing errors of commission.</w:t>
+        <w:rPr>
+          <w:i/>
+          <w:b/>
+        </w:rPr>
+        <w:t xml:space="preserve">directly address the cluster along the top right of the plot?</w:t>
+      </w:r>
+    </w:p>
+    <w:p>
+      <w:r>
+        <w:t xml:space="preserve">By dividing the map-paired species into quadrants, we highlight different categories of relationships that in turn help further explain the general pattern. The upper right quadrant includes species (n = 470) whose described ranges agree in both spatial distribution and extent. These species tend to be well-studied and include wide-ranging pelagic organisms such as marine mammals, tunas, and billfishes (Fig. 2B). This result is not surprising, as species with very large ranges are likely to be more aligned regardless of methodology simply because they exist nearly everywhere.</w:t>
+      </w:r>
+    </w:p>
+    <w:p>
+      <w:r>
+        <w:t xml:space="preserve">The extent-mismatched ranges contained in the upper left quadrant (n = 687) include many species whose spatial distribution is similar, but where the IUCN range is notably larger, often extending into deeper water. For example, corals dominate this quadrant (n = 236; 34.4% of all species in this quadrant), and IUCN range maps tend to extend corals into waters beyond their preferred depths, likely introducing errors of commission.</w:t>
       </w:r>
       <w:r>
         <w:t xml:space="preserve"> </w:t>
@@ -879,12 +931,12 @@
     </w:p>
     <w:p>
       <w:r>
-        <w:t xml:space="preserve">Species found in the lower right quadrant (n = 624) often represent cases of "two wrongs make a right." For these species, IUCN ranges frequently overextend into unsuitable depths, as in the case of many upper left quadrant species, while at the same time AquaMaps ranges often aggressively extrapolate presence into locations where IUCN predicts absence, introducing additional commission errors. Consequently, area ratios are close to 100%, though similar extents are meaningless when the distributions are poorly aligned.</w:t>
-      </w:r>
-    </w:p>
-    <w:p>
-      <w:r>
-        <w:t xml:space="preserve">The most vexing cases are in the lower left quadrant (n = 399), where neither distribution nor extent match well. Data-poor species are more common in this quadrant; indeed, the median number of species occurrence records (summing (averaging?) OBIS and GBIF occurrences) for this quadrant is NA, compared to a median of for species across the other three quadrants. When extrapolating from limited observations, the AquaMaps model often predicts species presence well beyond known occurrences, introducing commission errors; at the same time, IUCN range maps generally target known occurrences, possibly introducing omission errors for data-limited species.</w:t>
+        <w:t xml:space="preserve">Species found in the lower right quadrant (n = 687) often represent cases of "two wrongs make a right." For these species, IUCN ranges frequently overextend into unsuitable depths, as in the case of many upper left quadrant species, while at the same time AquaMaps ranges often aggressively extrapolate presence into locations where IUCN predicts absence, introducing additional commission errors. Consequently, area ratios are close to 100%, though similar extents are meaningless when the distributions are poorly aligned.</w:t>
+      </w:r>
+    </w:p>
+    <w:p>
+      <w:r>
+        <w:t xml:space="preserve">The most vexing cases are in the lower left quadrant (n = 470), where neither distribution nor extent match well. Data-poor species are more common in this quadrant; indeed, the median number of species occurrence records (summing (averaging?) OBIS and GBIF occurrences) for this quadrant is NA, compared to a median of for species across the other three quadrants. When extrapolating from limited observations, the AquaMaps model often predicts species presence well beyond known occurrences, introducing commission errors; at the same time, IUCN range maps generally target known occurrences, possibly introducing omission errors for data-limited species.</w:t>
       </w:r>
     </w:p>
     <w:p>
@@ -922,7 +974,7 @@
     </w:p>
     <w:p>
       <w:r>
-        <w:t xml:space="preserve">The global Ocean Health Index (OHI) (Halpern et al. 2012, 2015), a composite index comprising ten sustainable benefits provided by a healthy ocean, uses species spatial distribution data and IUCN Red List conservation status to calculate biodiversity status (scored from zero to 100) for each of the world's 221 exclusive economic zones. To maximize the number of represented species, OHI gleans spatial distributions from both IUCN and AquaMaps datasets, prioritizing IUCN data for the 2013 species included in both sources. OHI currently uses a probability threshold of 40% to determine species presence for AquaMaps data.</w:t>
+        <w:t xml:space="preserve">The global Ocean Health Index (OHI) (Halpern et al. 2012, 2015), a composite index comprising ten sustainable benefits provided by a healthy ocean, uses species spatial distribution data and IUCN Red List conservation status to calculate biodiversity status (scored from zero to 100) for each of the world's 221 exclusive economic zones. To maximize the number of represented species, OHI gleans spatial distributions from both IUCN and AquaMaps datasets, prioritizing IUCN data for the 2314 species included in both sources. OHI currently uses a probability threshold of 40% to determine species presence for AquaMaps data.</w:t>
       </w:r>
     </w:p>
     <w:p>
@@ -933,7 +985,7 @@
         <w:t xml:space="preserve">Fig. 3</w:t>
       </w:r>
       <w:r>
-        <w:t xml:space="preserve">). Given that only 2013 species overlap out of 28847, it is surprising that changing the priority for overlapping species from IUCN maps to AquaMaps would result in such large score shifts as seen in scenarios 2 and 3. While many country scores showed only small variation across all three scenarios, select countries gained as many as 5 points while others dropped up to 12 points. Significantly, the global score decreased by two full points in scenario 3, indicating that an arbitrary change in how the two datasets are combined results in a more dire assessment of species conservation status.</w:t>
+        <w:t xml:space="preserve">). Given that only 2314 species overlap out of 24602, it is surprising that changing the priority for overlapping species from IUCN maps to AquaMaps would result in such large score shifts as seen in scenarios 2 and 3. While many country scores showed only small variation across all three scenarios, select countries gained as many as 5 points while others dropped up to 12 points. Significantly, the global score decreased by two full points in scenario 3, indicating that an arbitrary change in how the two datasets are combined results in a more dire assessment of species conservation status.</w:t>
       </w:r>
     </w:p>
     <w:p>
@@ -964,7 +1016,7 @@
         <w:t xml:space="preserve">Figure 4</w:t>
       </w:r>
       <w:r>
-        <w:t xml:space="preserve">) displays the results of applying this methodology under several different scenarios. When comparing the conclusions based upon an IUCN-only scenario to an AquaMaps-only scenario (using 2015 data and a 0% threshold sets the most meaningful comparison) we found a five-fold increase in the proportion of gap species (6.4% vs 1.2%) and dramatically larger proportion of species with less than 2% of their range protected (73.2% vs. 47.7%). However, this comparison also indicates a larger proportion of well-protected species with greater than 10% of range protected (2.9% vs. 1.5%). Conclusions drawn from each of these datasets would paint dramatically different pictures of the protection afforded by our current global MPA network.</w:t>
+        <w:t xml:space="preserve">) displays the results of applying this methodology under several different scenarios. When comparing the conclusions based upon an IUCN-only scenario to an AquaMaps-only scenario (using 2015 data and a 0% threshold sets the most meaningful comparison) we found a five-fold increase in the proportion of gap species (6.4% of species vs 1.2%) and dramatically larger proportion of species with less than 2% of their range protected (73.2% of species vs. 47.7%). However, this comparison also indicates a larger proportion of well-protected species with greater than 10% of range protected (2.9% of species vs. 1.5%). Conclusions drawn from each of these datasets would paint dramatically different pictures of the protection afforded by our current global MPA network.</w:t>
       </w:r>
     </w:p>
     <w:p>
@@ -1578,7 +1630,7 @@
         <w:t xml:space="preserve"> </w:t>
       </w:r>
       <w:r>
-        <w:t xml:space="preserve">Based upon the methods described in Klein et al. 2015, we reconstructed the analysis using the subset of protected areas (WDPA 2014) spatially covering a marine area and classified as IUCN I-IV. The WDPA polygons and marine polygons were rasterized to 0.01° and then aggregated to AquaMaps native 0.5° cells, to calculate proportion of protected area and marine within each cell. After verifying our results using the 2014 AquaMaps dataset, we updated the analysis using the 2015 AquaMaps dataset at a presence threshold of 50% (to compare to Klein et al. directly) and 0% (to better compare with IUCN spatial data). To analyze MPA coverage against IUCN spatial data, we extracted IUCN polygon weights per 0.5° cell for each species and compared against the protected area raster. Finally, we combined AquaMaps data (at 0% threshold) and IUCN data, using AquaMaps for the 2013 overlapping species and again compared against the protected area raster.</w:t>
+        <w:t xml:space="preserve">Based upon the methods described in Klein et al. 2015, we reconstructed the analysis using the subset of protected areas (WDPA 2014) spatially covering a marine area and classified as IUCN I-IV. The WDPA polygons and marine polygons were rasterized to 0.01° and then aggregated to AquaMaps native 0.5° cells, to calculate proportion of protected area and marine within each cell. After verifying our results using the 2014 AquaMaps dataset, we updated the analysis using the 2015 AquaMaps dataset at a presence threshold of 50% (to compare to Klein et al. directly) and 0% (to better compare with IUCN spatial data). To analyze MPA coverage against IUCN spatial data, we extracted IUCN polygon weights per 0.5° cell for each species and compared against the protected area raster. Finally, we combined AquaMaps data (at 0% threshold) and IUCN data, using AquaMaps for the 2314 overlapping species and again compared against the protected area raster.</w:t>
       </w:r>
     </w:p>
     <w:p>
@@ -1793,7 +1845,7 @@
         <w:t xml:space="preserve"> </w:t>
       </w:r>
       <w:r>
-        <w:t xml:space="preserve">(A) Number and proportion of species by taxa included in each dataset. AquaMaps encompasses a broader range of taxa than IUCN, while IUCN focuses on comprehensively assessing select taxonomic groups, typically at the level of order or family. Overlapping species are dominated by bony fishes (896 species, primarily tropical taxa) and corals (362 species). (B, C) Global marine species richness according to (B) AquaMaps dataset and (C) IUCN dataset. The margin frequency plots show relative species count per cell at each latitude and longitude; while both datasets peak in tropical latitudes near the equator, the frequency for IUCN maps drops quickly beyond 30°N and 30°S, while the frequency for AquaMaps remains robust well into temperate latitudes. The longitude frequency plots show a slight bias in the IUCN dataset away from the Atlantic and eastern Pacific compared to AquaMaps.</w:t>
+        <w:t xml:space="preserve">(A) Number and proportion of species by taxa included in each dataset. AquaMaps encompasses a broader range of taxa than IUCN, while IUCN focuses on comprehensively assessing select taxonomic groups, typically at the level of order or family. Overlapping species are dominated by bony fishes (983 species, primarily tropical taxa) and corals (396 species). (B, C) Global marine species richness according to (B) AquaMaps dataset and (C) IUCN dataset. The margin frequency plots show relative species count per cell at each latitude and longitude; while both datasets peak in tropical latitudes near the equator, the frequency for IUCN maps drops quickly beyond 30°N and 30°S, while the frequency for AquaMaps remains robust well into temperate latitudes. The longitude frequency plots show a slight bias in the IUCN dataset away from the Atlantic and eastern Pacific compared to AquaMaps.</w:t>
       </w:r>
     </w:p>
     <w:p/>
@@ -1900,7 +1952,7 @@
         <w:t xml:space="preserve"> </w:t>
       </w:r>
       <w:r>
-        <w:t xml:space="preserve">(A) Distribution alignment (overlap of smaller range within larger) versus extent ratio (the ratio of smaller range area to the larger range area) for 2013 species included in both IUCN and AquaMaps datasets. The upper right quadrant (quadrant 1) comprises species whose maps largely agree (better than median value) in both spatial distribution and the extent of described ranges (n = 398; 19.5 %). The upper left quadrant (quadrant 2) comprises species whose maps agree well in distribution, but disagree in extent (n = 625; 30.5 %). The lower right quadrant (quadrant 3) includes species for which the paired maps generally agree in range extent, but disagree on where those ranges occur (n = 624; 30.5 %). The lower left quadrant (quadrant 4) indicates species for which the map pairs agree poorly in both area and distribution (n = 399; 19.5 %).</w:t>
+        <w:t xml:space="preserve">(A) Distribution alignment (overlap of smaller range within larger) versus extent ratio (the ratio of smaller range area to the larger range area) for 2314 species included in both IUCN and AquaMaps datasets. The upper right quadrant (quadrant 1) comprises species whose maps largely agree (better than median value) in both spatial distribution and the extent of described ranges (n = 466; 20.1 %). The upper left quadrant (quadrant 2) comprises species whose maps agree well in distribution, but disagree in extent (n = 687; 29.7 %). The lower right quadrant (quadrant 3) includes species for which the paired maps generally agree in range extent, but disagree on where those ranges occur (n = 691; 29.9 %). The lower left quadrant (quadrant 4) indicates species for which the map pairs agree poorly in both area and distribution (n = 470; 20.3 %).</w:t>
       </w:r>
       <w:r>
         <w:br w:type="textWrapping"/>
@@ -2605,8 +2657,18 @@
       <w:pPr>
         <w:pStyle w:val="Heading1"/>
       </w:pPr>
-      <w:bookmarkStart w:id="42" w:name="references"/>
+      <w:bookmarkStart w:id="42" w:name="achnowledgments"/>
       <w:bookmarkEnd w:id="42"/>
+      <w:r>
+        <w:t xml:space="preserve">Achnowledgments</w:t>
+      </w:r>
+    </w:p>
+    <w:p>
+      <w:pPr>
+        <w:pStyle w:val="Heading1"/>
+      </w:pPr>
+      <w:bookmarkStart w:id="43" w:name="references"/>
+      <w:bookmarkEnd w:id="43"/>
       <w:r>
         <w:t xml:space="preserve">References</w:t>
       </w:r>
@@ -2617,13 +2679,23 @@
           <w:i/>
           <w:b/>
         </w:rPr>
-        <w:t xml:space="preserve">still need to check citations, format properly, put into order</w:t>
+        <w:t xml:space="preserve">double check formats; also - include DOIs for references? which if any?</w:t>
       </w:r>
     </w:p>
     <w:p>
       <w:r>
         <w:t xml:space="preserve">Kaschner K et al. (2015) AquaMaps: Predicted range maps for aquatic species. World wide web electronic publication, www.aquamaps.org, Version 08/2015.</w:t>
       </w:r>
+      <w:r>
+        <w:t xml:space="preserve"> </w:t>
+      </w:r>
+      <w:r>
+        <w:rPr>
+          <w:i/>
+          <w:b/>
+        </w:rPr>
+        <w:t xml:space="preserve">since this is not a peer-reviewed publication, can we include this for PNAS reference list?</w:t>
+      </w:r>
     </w:p>
     <w:p>
       <w:r>
@@ -2632,7 +2704,7 @@
       <w:r>
         <w:t xml:space="preserve"> </w:t>
       </w:r>
-      <w:hyperlink r:id="rId43">
+      <w:hyperlink r:id="rId44">
         <w:r>
           <w:rPr>
             <w:rStyle w:val="Link"/>
@@ -2643,12 +2715,22 @@
       <w:r>
         <w:t xml:space="preserve">. Downloaded on 21 December 2015.</w:t>
       </w:r>
-    </w:p>
-    <w:p>
-      <w:r>
-        <w:t xml:space="preserve">Halpern BS et al. "An index to assess the health and benefits of the global ocean." Nature 488.7413 (2012): 615-620. _</w:t>
-      </w:r>
-      <w:hyperlink r:id="rId44">
+      <w:r>
+        <w:t xml:space="preserve"> </w:t>
+      </w:r>
+      <w:r>
+        <w:rPr>
+          <w:i/>
+          <w:b/>
+        </w:rPr>
+        <w:t xml:space="preserve">since this is not a peer-reviewed publication, can we include this for PNAS reference list?</w:t>
+      </w:r>
+    </w:p>
+    <w:p>
+      <w:r>
+        <w:t xml:space="preserve">Halpern BS et al. (2012). An index to assess the health and benefits of the global ocean. Nature, 488(7413), 615-620. _</w:t>
+      </w:r>
+      <w:hyperlink r:id="rId45">
         <w:r>
           <w:rPr>
             <w:rStyle w:val="Link"/>
@@ -2661,12 +2743,22 @@
       <w:r>
         <w:t xml:space="preserve">Halpern BS et al. (2015). Patterns and emerging trends in global ocean health. PloS one, 10(3), e0117863.</w:t>
       </w:r>
+      <w:r>
+        <w:t xml:space="preserve"> </w:t>
+      </w:r>
+      <w:r>
+        <w:rPr>
+          <w:i/>
+          <w:b/>
+        </w:rPr>
+        <w:t xml:space="preserve">doi?</w:t>
+      </w:r>
     </w:p>
     <w:p>
       <w:r>
         <w:t xml:space="preserve">Klein CJ et al. (2015). Shortfalls in the global protected area network at representing marine biodiversity. Scientific Reports 5: 17539. _</w:t>
       </w:r>
-      <w:hyperlink r:id="rId45">
+      <w:hyperlink r:id="rId46">
         <w:r>
           <w:rPr>
             <w:rStyle w:val="Link"/>
@@ -2679,7 +2771,7 @@
       <w:r>
         <w:t xml:space="preserve">Selig ER et al. (2013). Assessing global marine biodiversity status within a coupled socio-ecological perspective. PloS one, 8(4), e60284. _</w:t>
       </w:r>
-      <w:hyperlink r:id="rId46">
+      <w:hyperlink r:id="rId47">
         <w:r>
           <w:rPr>
             <w:rStyle w:val="Link"/>
@@ -2748,7 +2840,7 @@
       <w:r>
         <w:t xml:space="preserve">Molinos JG et al. (2015). Climate velocity and the future global redistribution of marine biodiversity. Nature Climate Change. _</w:t>
       </w:r>
-      <w:hyperlink r:id="rId47">
+      <w:hyperlink r:id="rId48">
         <w:r>
           <w:rPr>
             <w:rStyle w:val="Link"/>
@@ -2831,8 +2923,8 @@
       <w:pPr>
         <w:pStyle w:val="Heading3"/>
       </w:pPr>
-      <w:bookmarkStart w:id="48" w:name="not-currently-used"/>
-      <w:bookmarkEnd w:id="48"/>
+      <w:bookmarkStart w:id="49" w:name="not-currently-used"/>
+      <w:bookmarkEnd w:id="49"/>
       <w:r>
         <w:t xml:space="preserve">NOT CURRENTLY USED:</w:t>
       </w:r>
@@ -2876,8 +2968,8 @@
       <w:pPr>
         <w:pStyle w:val="Heading1"/>
       </w:pPr>
-      <w:bookmarkStart w:id="49" w:name="supplemental-information"/>
-      <w:bookmarkEnd w:id="49"/>
+      <w:bookmarkStart w:id="50" w:name="supplemental-information"/>
+      <w:bookmarkEnd w:id="50"/>
       <w:r>
         <w:t xml:space="preserve">Supplemental Information</w:t>
       </w:r>
@@ -2886,8 +2978,8 @@
       <w:pPr>
         <w:pStyle w:val="Heading1"/>
       </w:pPr>
-      <w:bookmarkStart w:id="50" w:name="outline"/>
-      <w:bookmarkEnd w:id="50"/>
+      <w:bookmarkStart w:id="51" w:name="outline"/>
+      <w:bookmarkEnd w:id="51"/>
       <w:r>
         <w:t xml:space="preserve">Outline</w:t>
       </w:r>
@@ -2896,8 +2988,8 @@
       <w:pPr>
         <w:pStyle w:val="Heading2"/>
       </w:pPr>
-      <w:bookmarkStart w:id="51" w:name="data-processing"/>
-      <w:bookmarkEnd w:id="51"/>
+      <w:bookmarkStart w:id="52" w:name="data-processing"/>
+      <w:bookmarkEnd w:id="52"/>
       <w:r>
         <w:t xml:space="preserve">Data processing</w:t>
       </w:r>
@@ -2909,7 +3001,7 @@
       <w:r>
         <w:t xml:space="preserve"> </w:t>
       </w:r>
-      <w:hyperlink r:id="rId52">
+      <w:hyperlink r:id="rId53">
         <w:r>
           <w:rPr>
             <w:rStyle w:val="Link"/>
@@ -2925,8 +3017,8 @@
       <w:pPr>
         <w:pStyle w:val="Heading3"/>
       </w:pPr>
-      <w:bookmarkStart w:id="53" w:name="aquamaps"/>
-      <w:bookmarkEnd w:id="53"/>
+      <w:bookmarkStart w:id="54" w:name="aquamaps"/>
+      <w:bookmarkEnd w:id="54"/>
       <w:r>
         <w:t xml:space="preserve">AquaMaps</w:t>
       </w:r>
@@ -2952,8 +3044,8 @@
       <w:pPr>
         <w:pStyle w:val="Heading4"/>
       </w:pPr>
-      <w:bookmarkStart w:id="54" w:name="possible-figures"/>
-      <w:bookmarkEnd w:id="54"/>
+      <w:bookmarkStart w:id="55" w:name="possible-figures"/>
+      <w:bookmarkEnd w:id="55"/>
       <w:r>
         <w:t xml:space="preserve">Possible figures</w:t>
       </w:r>
@@ -2998,8 +3090,8 @@
       <w:pPr>
         <w:pStyle w:val="Heading3"/>
       </w:pPr>
-      <w:bookmarkStart w:id="55" w:name="iucn"/>
-      <w:bookmarkEnd w:id="55"/>
+      <w:bookmarkStart w:id="56" w:name="iucn"/>
+      <w:bookmarkEnd w:id="56"/>
       <w:r>
         <w:t xml:space="preserve">IUCN</w:t>
       </w:r>
@@ -3011,7 +3103,7 @@
     </w:p>
     <w:p>
       <w:r>
-        <w:t xml:space="preserve">As of December 2015, IUCN had published species distribution maps for 8691 marine species across 24 taxonomic groups. For this analysis, we did not consider IUCN range maps for bird species, as those data are hosted separately by BirdLife International.</w:t>
+        <w:t xml:space="preserve">As of December 2015, IUCN had published species distribution maps for 4027 marine species across 24 taxonomic groups. For this analysis, we did not consider IUCN range maps for bird species, as those data are hosted separately by BirdLife International.</w:t>
       </w:r>
     </w:p>
     <w:p>
@@ -3064,8 +3156,8 @@
       <w:pPr>
         <w:pStyle w:val="Heading4"/>
       </w:pPr>
-      <w:bookmarkStart w:id="56" w:name="possible-figures-1"/>
-      <w:bookmarkEnd w:id="56"/>
+      <w:bookmarkStart w:id="57" w:name="possible-figures-1"/>
+      <w:bookmarkEnd w:id="57"/>
       <w:r>
         <w:t xml:space="preserve">Possible figures</w:t>
       </w:r>
@@ -3074,8 +3166,8 @@
       <w:pPr>
         <w:pStyle w:val="Heading4"/>
       </w:pPr>
-      <w:bookmarkStart w:id="57" w:name="caveats"/>
-      <w:bookmarkEnd w:id="57"/>
+      <w:bookmarkStart w:id="58" w:name="caveats"/>
+      <w:bookmarkEnd w:id="58"/>
       <w:r>
         <w:t xml:space="preserve">Caveats</w:t>
       </w:r>
@@ -3111,7 +3203,7 @@
                     </pic:cNvPicPr>
                   </pic:nvPicPr>
                   <pic:blipFill>
-                    <a:blip r:embed="rId58"/>
+                    <a:blip r:embed="rId59"/>
                     <a:stretch>
                       <a:fillRect/>
                     </a:stretch>
@@ -3155,7 +3247,7 @@
                     </pic:cNvPicPr>
                   </pic:nvPicPr>
                   <pic:blipFill>
-                    <a:blip r:embed="rId59"/>
+                    <a:blip r:embed="rId60"/>
                     <a:stretch>
                       <a:fillRect/>
                     </a:stretch>
@@ -3661,8 +3753,8 @@
       <w:pPr>
         <w:pStyle w:val="Heading2"/>
       </w:pPr>
-      <w:bookmarkStart w:id="60" w:name="illustrative-maps-for-different-quadrants-and-different-mechanistic-problems"/>
-      <w:bookmarkEnd w:id="60"/>
+      <w:bookmarkStart w:id="61" w:name="illustrative-maps-for-different-quadrants-and-different-mechanistic-problems"/>
+      <w:bookmarkEnd w:id="61"/>
       <w:r>
         <w:t xml:space="preserve">illustrative maps for different quadrants and different mechanistic problems</w:t>
       </w:r>
@@ -3690,7 +3782,7 @@
                     </pic:cNvPicPr>
                   </pic:nvPicPr>
                   <pic:blipFill>
-                    <a:blip r:embed="rId61"/>
+                    <a:blip r:embed="rId62"/>
                     <a:stretch>
                       <a:fillRect/>
                     </a:stretch>
@@ -3752,7 +3844,7 @@
                     </pic:cNvPicPr>
                   </pic:nvPicPr>
                   <pic:blipFill>
-                    <a:blip r:embed="rId62"/>
+                    <a:blip r:embed="rId63"/>
                     <a:stretch>
                       <a:fillRect/>
                     </a:stretch>
@@ -3783,8 +3875,8 @@
       <w:pPr>
         <w:pStyle w:val="Heading2"/>
       </w:pPr>
-      <w:bookmarkStart w:id="63" w:name="aquamaps-effect-of-changing-presence-threshold-on-apparent-distribution"/>
-      <w:bookmarkEnd w:id="63"/>
+      <w:bookmarkStart w:id="64" w:name="aquamaps-effect-of-changing-presence-threshold-on-apparent-distribution"/>
+      <w:bookmarkEnd w:id="64"/>
       <w:r>
         <w:t xml:space="preserve">AquaMaps: Effect of changing "presence" threshold on apparent distribution</w:t>
       </w:r>
@@ -3793,8 +3885,8 @@
       <w:pPr>
         <w:pStyle w:val="Heading3"/>
       </w:pPr>
-      <w:bookmarkStart w:id="64" w:name="aquamaps-presence-threshold-analysis---move-to-som"/>
-      <w:bookmarkEnd w:id="64"/>
+      <w:bookmarkStart w:id="65" w:name="aquamaps-presence-threshold-analysis---move-to-som"/>
+      <w:bookmarkEnd w:id="65"/>
       <w:r>
         <w:t xml:space="preserve">AquaMaps presence threshold analysis - move to SOM</w:t>
       </w:r>
@@ -3808,8 +3900,8 @@
       <w:pPr>
         <w:pStyle w:val="Heading3"/>
       </w:pPr>
-      <w:bookmarkStart w:id="65" w:name="figure-5-a-b"/>
-      <w:bookmarkEnd w:id="65"/>
+      <w:bookmarkStart w:id="66" w:name="figure-5-a-b"/>
+      <w:bookmarkEnd w:id="66"/>
       <w:r>
         <w:t xml:space="preserve">Figure 5 (a, b):</w:t>
       </w:r>
@@ -3831,7 +3923,7 @@
                     </pic:cNvPicPr>
                   </pic:nvPicPr>
                   <pic:blipFill>
-                    <a:blip r:embed="rId66"/>
+                    <a:blip r:embed="rId67"/>
                     <a:stretch>
                       <a:fillRect/>
                     </a:stretch>
@@ -3875,7 +3967,7 @@
                     </pic:cNvPicPr>
                   </pic:nvPicPr>
                   <pic:blipFill>
-                    <a:blip r:embed="rId67"/>
+                    <a:blip r:embed="rId68"/>
                     <a:stretch>
                       <a:fillRect/>
                     </a:stretch>
@@ -4013,7 +4105,7 @@
     </w:lvl>
   </w:abstractNum>
   <w:abstractNum w:abstractNumId="990">
-    <w:nsid w:val="9e3f97a0"/>
+    <w:nsid w:val="ce415258"/>
     <w:multiLevelType w:val="multilevel"/>
     <w:lvl w:ilvl="0">
       <w:numFmt w:val="bullet"/>
@@ -4094,7 +4186,7 @@
     </w:lvl>
   </w:abstractNum>
   <w:abstractNum w:abstractNumId="99411">
-    <w:nsid w:val="3dc2e98b"/>
+    <w:nsid w:val="4e71af3f"/>
     <w:multiLevelType w:val="multilevel"/>
     <w:lvl w:ilvl="0">
       <w:start w:val="1"/>
@@ -4182,7 +4274,7 @@
     </w:lvl>
   </w:abstractNum>
   <w:abstractNum w:abstractNumId="991">
-    <w:nsid w:val="19b26647"/>
+    <w:nsid w:val="33b93d12"/>
     <w:multiLevelType w:val="multilevel"/>
     <w:lvl w:ilvl="0">
       <w:numFmt w:val="bullet"/>

</xml_diff>

<commit_message>
updating manuscript, and creating maps for gaps and 10+% MPAs
</commit_message>
<xml_diff>
--- a/manuscript-main.docx
+++ b/manuscript-main.docx
@@ -145,6 +145,27 @@
       </w:r>
       <w:r>
         <w:t xml:space="preserve">3</w:t>
+      </w:r>
+      <w:r>
+        <w:t xml:space="preserve">,</w:t>
+      </w:r>
+      <w:r>
+        <w:t xml:space="preserve"> </w:t>
+      </w:r>
+      <w:r>
+        <w:t xml:space="preserve">Courtney</w:t>
+      </w:r>
+      <w:r>
+        <w:t xml:space="preserve"> </w:t>
+      </w:r>
+      <w:r>
+        <w:t xml:space="preserve">Scarborough</w:t>
+      </w:r>
+      <w:r>
+        <w:rPr>
+          <w:vertAlign w:val="superscript"/>
+        </w:rPr>
+        <w:t xml:space="preserve">1</w:t>
       </w:r>
     </w:p>
     <w:p>
@@ -287,7 +308,7 @@
     </w:p>
     <w:p>
       <w:r>
-        <w:t xml:space="preserve">Species distribution data provide the foundation for a wide range of ecological research and conservation science and management, yet most species ranges remain unknown, and existing range maps have little overlap. In the ocean, two global species distribution datasets, produced by AquaMaps (Kaschner et al.</w:t>
+        <w:t xml:space="preserve">Species distribution data provide the foundation for a wide range of ecological research studies and conservation management decisions, yet most species ranges remain unknown, and existing range maps often suffer from data limitations and show inconsistencies. AquaMaps (Kaschner et al.</w:t>
       </w:r>
       <w:r>
         <w:t xml:space="preserve"> </w:t>
@@ -300,30 +321,7 @@
         <w:t xml:space="preserve">2015???</w:t>
       </w:r>
       <w:r>
-        <w:t xml:space="preserve">) and the International Union for Conservation of Nature (IUCN) (IUCN 2015), dominate our understanding of marine species ranges throughout the world's oceans</w:t>
-      </w:r>
-      <w:r>
-        <w:t xml:space="preserve"> </w:t>
-      </w:r>
-      <w:r>
-        <w:rPr>
-          <w:i/>
-          <w:b/>
-        </w:rPr>
-        <w:t xml:space="preserve">and drive conservation policy and management decisions</w:t>
-      </w:r>
-      <w:r>
-        <w:t xml:space="preserve">. Together they represent 24,602 species, mostly from AquaMaps, with only 2,314 species overlapping. Here we examine differences in predicted species ranges between the two datasets, propose mechanistic causes and potential solutions for such differences, and explore the implications of these differences for management and conservation decisions. We find that IUCN maps often disregard bathymetry for depth-limited species, leading to predictions of species presence at unsuitable depths, and AquaMaps ranges for data-poor species often extrapolate presence far afield from known occurrences. We illustrate the implications of these differences by repeating two recent applications - the Ocean Health Index (Halpern et al. 2012, 2015) biodiversity goal and a global analysis of gaps in coverage of marine protected areas (Klein et al. 2015) - and find significantly different estimates of the status of global biodiversity and effectiveness of conservation depending on how the two datasets were prioritized.</w:t>
-      </w:r>
-      <w:r>
-        <w:t xml:space="preserve"> </w:t>
-      </w:r>
-      <w:r>
-        <w:rPr>
-          <w:i/>
-          <w:b/>
-        </w:rPr>
-        <w:t xml:space="preserve">Creating a single, highly accurate dataset of global marine species ranges will be difficult. Understanding the implications of dataset differences for conservation planning and decision-making is essential.</w:t>
+        <w:t xml:space="preserve">) and the International Union for Conservation of Nature (IUCN) (IUCN 2015) are two distinct efforts to map marine species distributions at a global scale. Together these two databases represent 24,637 species (92.9% within AquaMaps, 16.3% within IUCN), with only 2,279 species included in both. Here we examine differences in predicted species ranges between the two datasets, and find that these misalignments mainly result from divergent methodologies that introduce differing frequencies of commission and omission errors. We illustrate the scientific and management implications of these differences by repeating two recent applications - an assessment of global biodiversity within the Ocean Health Index (Halpern et al. 2012, 2015) and a global analysis of gaps in coverage of marine protected areas (Klein et al. 2015) - and find significantly different estimates of the status of global biodiversity and effectiveness of conservation depending on how the two datasets were prioritized. Until a single, highly accurate dataset of global marine species ranges becomes available, understanding the implications of dataset differences for conservation planning and decision-making will be essential.</w:t>
       </w:r>
     </w:p>
     <w:p>
@@ -645,7 +643,7 @@
     </w:p>
     <w:p>
       <w:r>
-        <w:t xml:space="preserve">Knowing where individuals of a species live is fundamental to the sciences of ecology, biogeography, and conservation, among many others. This knowledge provides foundational information for understanding species ranges and diversity, predicting species responses to human impacts and climate change, and managing and protecting species effectively. A rich literature tackles the many dimensions of these questions.</w:t>
+        <w:t xml:space="preserve">Knowing where species exist and thrive is fundamental to the sciences of ecology, biogeography, and conservation, among many others. This knowledge provides foundational information for understanding species ranges and diversity, predicting species responses to human impacts and climate change, and managing and protecting species effectively. A rich literature tackles the many dimensions of these questions.</w:t>
       </w:r>
     </w:p>
     <w:p>
@@ -735,7 +733,7 @@
         <w:t xml:space="preserve">AquaMaps</w:t>
       </w:r>
       <w:r>
-        <w:t xml:space="preserve">, and setting conservation priorities (Klein et al. 2015</w:t>
+        <w:t xml:space="preserve">), and setting conservation priorities (Klein et al. 2015</w:t>
       </w:r>
       <w:r>
         <w:t xml:space="preserve"> </w:t>
@@ -756,7 +754,7 @@
           <w:i/>
           <w:b/>
         </w:rPr>
-        <w:t xml:space="preserve">BSH:</w:t>
+        <w:t xml:space="preserve">BSH comment:</w:t>
       </w:r>
       <w:r>
         <w:t xml:space="preserve"> </w:t>
@@ -767,41 +765,25 @@
         </w:rPr>
         <w:t xml:space="preserve">I think Julie makes this comment below, but we may need to be able to substantiate this somehow. Is there a way to quickly figure out how many studies have used AM vs. IUCN?</w:t>
       </w:r>
-    </w:p>
-    <w:p>
+      <w:r>
+        <w:t xml:space="preserve"> </w:t>
+      </w:r>
       <w:r>
         <w:rPr>
           <w:i/>
           <w:b/>
         </w:rPr>
-        <w:t xml:space="preserve">CCO:</w:t>
-      </w:r>
-      <w:r>
-        <w:t xml:space="preserve"> </w:t>
-      </w:r>
-      <w:r>
-        <w:rPr>
-          <w:i/>
-        </w:rPr>
-        <w:t xml:space="preserve">What about age - AquaMaps is pretty recent (2006 at earliest); before that, would IUCN have been the dominant dataset for marine? Maybe we can track citations of AquaMaps, but citations of IUCN are generic - just cite the Red List - not referencing spatial information specifically, much less marine. Going by citation year field on the maps themselves, the oldest marine record I can find is 2004.</w:t>
-      </w:r>
-    </w:p>
-    <w:p>
-      <w:r>
-        <w:rPr>
-          <w:i/>
-        </w:rPr>
-        <w:t xml:space="preserve">Three foundational papers relating to AquaMaps (Kaschner et al. 2006, 2011; Ready et al. 2010) have been cited a total of 315 times.</w:t>
-      </w:r>
-    </w:p>
-    <w:p>
-      <w:r>
-        <w:t xml:space="preserve">The two datasets ostensibly describe the same information, but significant differences in methodology and intent could lead to dramatically different understandings of our marine ecosystems, with significant implications for policy and conservation recommendations. Importantly, biases in taxonomic or spatial coverage within a dataset could shift management and conservation actions away from places or species that are most in need. Inaccurate indications of presence or absence could lead to ineffective marine reserve systems and management plans (Rondinini et al. 2006) (Jetz 2008?).</w:t>
-      </w:r>
-    </w:p>
-    <w:p>
-      <w:r>
-        <w:t xml:space="preserve">To understand the implications of differences between the AquaMaps and IUCN datasets, we compare how each data source represents the global spatial and taxonomic distribution of species. Most notably, AquaMaps includes range maps for many more species (currently 22,889 species; 93% of total), such that most global analyses related to biodiversity to date have used AquaMaps (IUCN range map data exist for only 4,027 unique species). For the 2,314 species (9.4% of total) mapped in both datasets, we examine how well the maps align, determine several issues that lead to misalignment between predicted species distributions, and outline possible improvements.</w:t>
+        <w:t xml:space="preserve">CCO: I can give # of citations for AquaMaps foundational papers (~315); IUCN is tougher since IUCN citations aren't necessarily spatial or marine. How important is this - i.e. can I get away without making a big deal here? or making a sweeping statement of some sort??</w:t>
+      </w:r>
+    </w:p>
+    <w:p>
+      <w:r>
+        <w:t xml:space="preserve">The two datasets ostensibly describe the same information, but significant differences in methodology and intent could lead to dramatically different understandings of our marine ecosystems, with significant implications for policy and conservation recommendations. Importantly, biases in taxonomic or spatial coverage within a dataset could shift management and conservation actions away from places or species that are most in need. Inaccurate indications of presence or absence could lead to ineffective marine reserve systems and management plans (Rondinini et al. 2006, Jetz et al. 2008).</w:t>
+      </w:r>
+    </w:p>
+    <w:p>
+      <w:r>
+        <w:t xml:space="preserve">To understand the implications of differences between the AquaMaps and IUCN datasets, we compare how each data source represents the global spatial and taxonomic distribution of species. Most notably, AquaMaps includes range maps for many more species (currently 22,889 species; 92.9% of total), such that most global analyses related to biodiversity to date have used AquaMaps (IUCN range map data exist for only 4,027 unique marine species). For the 2,279 species (9.3% of total) mapped in both datasets, we examine how well the maps align, determine several issues that lead to misalignment between predicted species distributions, and outline possible improvements.</w:t>
       </w:r>
     </w:p>
     <w:p>
@@ -838,105 +820,52 @@
     </w:p>
     <w:p>
       <w:r>
-        <w:t xml:space="preserve">The IUCN publishes species range maps, bundled by taxonomic groups, based on expert input on spatial boundaries of a given species' "limits of distribution" (IUCN 2015) - essentially a refined extent of occurrence, based on observation records and refined by expert understanding of the species' range and habitat preferences. In contrast, AquaMaps models species distribution based environmental preferences (e.g. temperature, depth, salinity) deduced from occurrence records, published species databases such as FishBase, and expert knowledge. The AquaMaps model overlays these environmental preferences atop a map of environmental attributes on a 0.5 degree grid, creating a global raster of probability of occurrence for each species (Kaschner et al. 2006, Ready et al. 2010)</w:t>
-      </w:r>
-    </w:p>
-    <w:p>
-      <w:r>
-        <w:t xml:space="preserve">The methodologies behind these datasets imply differences in prediction of species distribution due to errors of commission (falsely</w:t>
-      </w:r>
-      <w:r>
-        <w:t xml:space="preserve"> </w:t>
-      </w:r>
-      <w:r>
-        <w:rPr>
-          <w:i/>
-        </w:rPr>
-        <w:t xml:space="preserve">(erroneously? less accusatory, but an annoying word)</w:t>
-      </w:r>
-      <w:r>
-        <w:t xml:space="preserve"> </w:t>
-      </w:r>
-      <w:r>
-        <w:t xml:space="preserve">indicating species presence) and omission (falsely indicating species absence). Geographic range data such as IUCN range maps generally include large commission errors, while predicted distribution models such as AquaMaps will likely include fewer commission errors but more omission errors. Each type of error bears different implications for conservation goals: commission errors can result in prioritizing areas not relevant to conservation goals, while omission errors may result in protected area networks that fail to include important habitat and range</w:t>
-      </w:r>
-      <w:r>
-        <w:t xml:space="preserve"> </w:t>
-      </w:r>
-      <w:r>
-        <w:t xml:space="preserve"> </w:t>
-      </w:r>
-      <w:r>
-        <w:t xml:space="preserve">(Rondinini et al. 2006).</w:t>
-      </w:r>
-      <w:r>
-        <w:t xml:space="preserve"> </w:t>
-      </w:r>
-    </w:p>
-    <w:p>
-      <w:r>
-        <w:t xml:space="preserve">The two datasets have notably different taxonomic (Fig. 1A) and regional (Fig. 1B,C) coverage. IUCN-mapped species focus on tropical latitudes and away from the Atlantic and Eastern Pacific compared to AquaMaps-mapped species. These differences can be mitigated by using both datasets, but the underlying methodological differences complicate such direct comparisons.</w:t>
-      </w:r>
-    </w:p>
-    <w:p>
-      <w:r>
-        <w:t xml:space="preserve">To explore differences in species distribution and range between the two datasets, we plotted the distribution alignment (where on the map) against the ratio of extent (how much of the map) for each shared species (Fig. 2A). A general negative linear pattern emerges,</w:t>
-      </w:r>
-      <w:r>
-        <w:t xml:space="preserve"> </w:t>
-      </w:r>
-      <w:r>
-        <w:t xml:space="preserve"> </w:t>
-      </w:r>
-      <w:r>
-        <w:t xml:space="preserve">suggesting that increasing similarity in extent correlates with decreasing distribution alignment.</w:t>
-      </w:r>
-      <w:r>
-        <w:t xml:space="preserve"> </w:t>
-      </w:r>
-      <w:r>
-        <w:t xml:space="preserve"> </w:t>
-      </w:r>
-      <w:r>
-        <w:t xml:space="preserve">AquaMaps tends to extrapolate species ranges beyond known occurrences, such that the marginal range predicted by AquaMaps will fall in different locations than the marginal range predicted using IUCN methodology. For species with dissimilar extents, predicted distribution for the smaller range can more easily fall within the generous bounds of the larger range. For species with increasingly similar extents, differences in methodology become more difficult to "hide," and the distribution alignment generally becomes poorer.</w:t>
-      </w:r>
-    </w:p>
-    <w:p>
-      <w:r>
-        <w:rPr>
-          <w:i/>
-          <w:b/>
-        </w:rPr>
-        <w:t xml:space="preserve">directly address the cluster along the top right of the plot?</w:t>
-      </w:r>
-    </w:p>
-    <w:p>
-      <w:r>
-        <w:t xml:space="preserve">By dividing the map-paired species into quadrants, we highlight different categories of relationships that in turn help further explain the general pattern. The upper right quadrant includes species (n = 470) whose described ranges agree in both spatial distribution and extent. These species tend to be well-studied and include wide-ranging pelagic organisms such as marine mammals, tunas, and billfishes (Fig. 2B). This result is not surprising, as species with very large ranges are likely to be more aligned regardless of methodology simply because they exist nearly everywhere.</w:t>
-      </w:r>
-    </w:p>
-    <w:p>
-      <w:r>
-        <w:t xml:space="preserve">The extent-mismatched ranges contained in the upper left quadrant (n = 687) include many species whose spatial distribution is similar, but where the IUCN range is notably larger, often extending into deeper water. For example, corals dominate this quadrant (n = 236; 34.4% of all species in this quadrant), and IUCN range maps tend to extend corals into waters beyond their preferred depths, likely introducing errors of commission.</w:t>
-      </w:r>
-      <w:r>
-        <w:t xml:space="preserve"> </w:t>
-      </w:r>
-      <w:r>
-        <w:t xml:space="preserve"> </w:t>
-      </w:r>
-      <w:r>
-        <w:t xml:space="preserve">Ocean depth is explicitly included in AquaMaps models, while depth is frequently overlooked as a factor in IUCN range maps. Simply clipping IUCN range maps to known depth preferences would resolve many of these mismatches.</w:t>
-      </w:r>
-    </w:p>
-    <w:p>
-      <w:r>
-        <w:t xml:space="preserve">Species found in the lower right quadrant (n = 687) often represent cases of "two wrongs make a right." For these species, IUCN ranges frequently overextend into unsuitable depths, as in the case of many upper left quadrant species, while at the same time AquaMaps ranges often aggressively extrapolate presence into locations where IUCN predicts absence, introducing additional commission errors. Consequently, area ratios are close to 100%, though similar extents are meaningless when the distributions are poorly aligned.</w:t>
-      </w:r>
-    </w:p>
-    <w:p>
-      <w:r>
-        <w:t xml:space="preserve">The most vexing cases are in the lower left quadrant (n = 470), where neither distribution nor extent match well. Data-poor species are more common in this quadrant; indeed, the median number of species occurrence records (summing (averaging?) OBIS and GBIF occurrences) for this quadrant is NA, compared to a median of for species across the other three quadrants. When extrapolating from limited observations, the AquaMaps model often predicts species presence well beyond known occurrences, introducing commission errors; at the same time, IUCN range maps generally target known occurrences, possibly introducing omission errors for data-limited species.</w:t>
+        <w:t xml:space="preserve">The IUCN publishes species range maps based on expert input of spatial boundaries of a given species' "limits of distribution" (IUCN 2015) - essentially a refined extent of occurrence, based on observation records and refined by expert understanding of the species' range and habitat preferences. In contrast, AquaMaps models species distribution based environmental preferences (e.g. temperature, depth, salinity) deduced from occurrence records, published species databases such as FishBase, and expert knowledge. The AquaMaps model overlays these environmental preferences atop a map of environmental attributes on a 0.5 degree grid, creating a global raster of "probability of occurrence" for each species (Kaschner et al. 2006, Ready et al. 2010). Studies frequently define "presence" for AquaMaps by applying a probability threshold, e.g. 40% or greater probability of occurrence (Halpern et al. 2012, 2015).</w:t>
+      </w:r>
+    </w:p>
+    <w:p>
+      <w:r>
+        <w:t xml:space="preserve">The methodologies behind the creation of these datasets imply differences in prediction of species distribution due to errors of commission (falsely indicating species presence) and omission (falsely indicating species absence). Geographic range data such as IUCN range maps frequently introduce commission errors, while species distribution models such as AquaMaps will likely introduce fewer commission errors but more omission errors. Each type of error bears different implications for conservation goals: commission errors can result in prioritizing areas not relevant to conservation goals, while omission errors may result in protected area networks that fail to include important habitat and range (Rondinini et al. 2006). By comparing maps resulting from IUCN and AquaMaps methodolog, we can identify and possibly address mechanistic causes for each type of error.</w:t>
+      </w:r>
+    </w:p>
+    <w:p>
+      <w:r>
+        <w:t xml:space="preserve">The two datasets have notably different taxonomic (Fig. 1) and regional (Fig. 2) coverage. AquaMaps encompasses a broader range of taxa than IUCN, as IUCN spatial data files are only available for select taxonomic groups that have been comprehensively assessed. While species numbers in both datasets peak in tropical latitudes near the equator, species counts for IUCN maps drops quickly beyond 30°N and 30°S, while species counts for AquaMaps remains robust well into temperate latitudes. The longitude frequency plots show a slight bias in the IUCN dataset away from the Atlantic and eastern Pacific compared to AquaMaps. To achieve more comprehensive global coverage of species ranges these two datasets can be used together, but the underlying methodological differences complicate such direct comparisons.</w:t>
+      </w:r>
+    </w:p>
+    <w:p>
+      <w:r>
+        <w:t xml:space="preserve">To explore differences in species distribution and range between the two datasets, we plotted the distribution alignment (how much of the smaller range falls within the larger range, i.e. where on the map) against the area alignment (ratio of smaller range area to larger range area, i.e. how much of the map) for each shared species (Fig. 3A). This analysis revealed a general negative linear pattern, suggesting that increasing similarity in range area correlates with decreasing distribution alignment. AquaMaps tends to extrapolate species ranges into suitable areas beyond known occurrences, such that each additional unit of range predicted by AquaMaps will fall in different locations than an additional unit of range predicted using IUCN methodology. For species with dissimilar range areas, predicted distribution for the smaller range can more easily fall within the generous bounds of the larger range. For species with increasingly similar range areas, differences in methodology become more difficult to "hide," and the distribution alignment generally becomes poorer.</w:t>
+      </w:r>
+    </w:p>
+    <w:p>
+      <w:r>
+        <w:t xml:space="preserve">The mean distribution alignment for species included in both datasets was 63%; the mean area alignment was 54.5%. By dividing the map-paired species into quadrants based on these means, we highlight categories of relationships that help further explain this general pattern. For representative maps from each category, please refer to the supplemental materials (SI Fig. XXX).</w:t>
+      </w:r>
+    </w:p>
+    <w:p>
+      <w:r>
+        <w:t xml:space="preserve">The upper right quadrant includes species (n = 527) whose described ranges are above average in both spatial distribution and extent. These species tend to be well-studied and include wide-ranging pelagic organisms such as marine mammals, tunas, and billfishes (Fig. 3B). This result is not surprising, as species with very large ranges are likely to be more aligned regardless of methodology simply because their ranges span nearly the entire map.</w:t>
+      </w:r>
+    </w:p>
+    <w:p>
+      <w:r>
+        <w:t xml:space="preserve">The area-mismatched ranges contained in the upper left quadrant (n = 709) include many species whose spatial distribution is similar, but where the IUCN range is notably larger, often extending into deeper water. For example, corals dominate this quadrant (n = 237; 33.4% of all species in this quadrant), and IUCN range maps tend to extend corals into waters beyond their preferred depths, likely introducing errors of commission (SI Figs. XXX, XXX). Ocean depth is explicitly included in AquaMaps models, while depth is frequently overlooked as a factor in IUCN range maps. Simply clipping IUCN range maps to known depth preferences would resolve many of these mismatches.</w:t>
+      </w:r>
+    </w:p>
+    <w:p>
+      <w:r>
+        <w:t xml:space="preserve">Species found in the lower right quadrant (n = 635) often represent cases of "two wrongs make a right." For these species, IUCN ranges frequently overextend into unsuitable depths, as in the case of many upper left quadrant species, while at the same time AquaMaps ranges often aggressively extrapolate presence into locations where IUCN predicts absence, introducing additional commission errors. Consequently, area ratios are close to 100%, though similar areas are meaningless when the distributions are poorly aligned.</w:t>
+      </w:r>
+    </w:p>
+    <w:p>
+      <w:r>
+        <w:t xml:space="preserve">The most vexing cases are in the lower left quadrant (n = 443), where neither distribution nor area match well. Data-poor species are more common in this quadrant; indeed, the median number of species occurrence records (averaging OBIS and GBIF occurrences) for this quadrant is 24 records, compared to a median of 97 records for species across the other three quadrants. When extrapolating from limited observations, the AquaMaps model often predicts species presence well beyond known occurrences, introducing commission errors; at the same time, IUCN range maps generally target known occurrences, possibly introducing omission errors for data-limited species.</w:t>
+      </w:r>
+    </w:p>
+    <w:p>
+      <w:r>
+        <w:t xml:space="preserve">While we examined IUCN Red List extinction risk categories by quadrant, expecting to see more concurrence between maps for species of concern; however, we found no compelling patterns (SI Fig. XXX).</w:t>
       </w:r>
     </w:p>
     <w:p>
@@ -958,7 +887,7 @@
     </w:p>
     <w:p>
       <w:r>
-        <w:t xml:space="preserve">Clear and significant differences in species range descriptions between AquaMaps and IUCN range maps, due to method-driven differences in errors of commission and omission. To examine the implications of these differences, we replicated two recent studies, varying only the prioritization of one data set over the other.</w:t>
+        <w:t xml:space="preserve">Method-driven differences in commission and omission errors drive clear and significant differences in species range descriptions between AquaMaps and IUCN datasets. To examine the implications of these differences, we replicated two recent studies, varying only the prioritization of one data set over the other.</w:t>
       </w:r>
     </w:p>
     <w:p>
@@ -968,13 +897,10 @@
         </w:rPr>
         <w:t xml:space="preserve">Case Study: The Ocean Health Index</w:t>
       </w:r>
-      <w:r>
-        <w:t xml:space="preserve"> </w:t>
-      </w:r>
-    </w:p>
-    <w:p>
-      <w:r>
-        <w:t xml:space="preserve">The global Ocean Health Index (OHI) (Halpern et al. 2012, 2015), a composite index comprising ten sustainable benefits provided by a healthy ocean, uses species spatial distribution data and IUCN Red List conservation status to calculate biodiversity status (scored from zero to 100) for each of the world's 221 exclusive economic zones. To maximize the number of represented species, OHI gleans spatial distributions from both IUCN and AquaMaps datasets, prioritizing IUCN data for the 2314 species included in both sources. OHI currently uses a probability threshold of 40% to determine species presence for AquaMaps data.</w:t>
+    </w:p>
+    <w:p>
+      <w:r>
+        <w:t xml:space="preserve">The global Ocean Health Index (OHI) (Halpern et al. 2012, 2015), a composite index comprising ten sustainable benefits provided by a healthy ocean, uses species spatial distribution data and IUCN Red List conservation status to calculate biodiversity status (scored from zero to 100) for each of the world's 221 exclusive economic zones. To maximize the number of represented species, OHI gleans spatial distributions from both IUCN and AquaMaps datasets, prioritizing IUCN data for the 2,279 species included in both sources. OHI currently uses a probability of occurrence threshold of 40% to determine species presence for AquaMaps data.</w:t>
       </w:r>
     </w:p>
     <w:p>
@@ -982,10 +908,33 @@
         <w:t xml:space="preserve">We recalculated the OHI species status score under several scenarios to observe the impact of toggling the prioritized data set from IUCN to AquaMaps, and toggling the AquaMaps presence threshold from 40% to 0% (</w:t>
       </w:r>
       <w:r>
-        <w:t xml:space="preserve">Fig. 3</w:t>
-      </w:r>
-      <w:r>
-        <w:t xml:space="preserve">). Given that only 2314 species overlap out of 24602, it is surprising that changing the priority for overlapping species from IUCN maps to AquaMaps would result in such large score shifts as seen in scenarios 2 and 3. While many country scores showed only small variation across all three scenarios, select countries gained as many as 5 points while others dropped up to 12 points. Significantly, the global score decreased by two full points in scenario 3, indicating that an arbitrary change in how the two datasets are combined results in a more dire assessment of species conservation status.</w:t>
+        <w:t xml:space="preserve">Fig. 4</w:t>
+      </w:r>
+      <w:r>
+        <w:t xml:space="preserve">).</w:t>
+      </w:r>
+      <w:r>
+        <w:br w:type="textWrapping"/>
+      </w:r>
+      <w:r>
+        <w:t xml:space="preserve"> </w:t>
+      </w:r>
+      <w:r>
+        <w:t xml:space="preserve">Reducing the threshold increases the apparent range of a species; the slight decrease in average score for scenario 1 suggests increased spatial representation of threatened species.</w:t>
+      </w:r>
+      <w:r>
+        <w:br w:type="textWrapping"/>
+      </w:r>
+      <w:r>
+        <w:t xml:space="preserve"> </w:t>
+      </w:r>
+      <w:r>
+        <w:t xml:space="preserve">The slight bump in mean score for scenario 2 may indicate a small increase in spatial representation of low-risk species, a small decrease in spatial representation of high-risk species, or a combination of both. The large decrease shown in scenario 3 indicates that a zero threshold greatly increases the spatial representation of high-risk species.</w:t>
+      </w:r>
+    </w:p>
+    <w:p>
+      <w:r>
+        <w:t xml:space="preserve">Given that only 9.3 percent of species overlap, it is surprising that changing the priority for overlapping species from IUCN maps to AquaMaps would result in such large country-level score shifts as seen in scenarios 2 and 3. While many country scores showed only small variation across all three scenarios, select countries gained up to 5 points while others dropped as many as 12 points. Significantly, the global score decreased by two full points in scenario 3, indicating that an arbitrary change in how the two datasets are combined can result in a more dire assessment of species conservation status.</w:t>
       </w:r>
     </w:p>
     <w:p>
@@ -1005,7 +954,7 @@
     </w:p>
     <w:p>
       <w:r>
-        <w:t xml:space="preserve">Klein et al. (2015) compared the global distribution of species to the global distribution of marine protected areas to assess how well the MPAs protect key species and to identify which species fall through gaps in protection. The study relied on the AquaMaps database, using a probability threshold of 50% or greater, to determine species presence, and the World Database of Protected Areas to define zones of marine protection. The study determined that currently established MPAs (IUCN categories I through IV overlapping with marine areas) are woefully inadequate in protecting marine biodiversity; 90.5% of species have less than 5% of their overall range represented within MPAs and 1.4% of species have no protection at all ("gap" species).</w:t>
+        <w:t xml:space="preserve">Klein et al. (2015) compare the global distribution of species to the global distribution of marine protected areas to assess how well the MPAs protect key species and identify which species fall through gaps in protection. The study relied on the AquaMaps database, using a probability of occurrence threshold of 50% or greater, to determine species presence, and the World Database of Protected Areas to define zones of marine protection. The study determined that the global MPA network is woefully inadequate in protecting marine biodiversity: 90.5% of species have less than 5% of their overall range represented within MPAs and 1.4% of species have no protection at all ("gap" species).</w:t>
       </w:r>
     </w:p>
     <w:p>
@@ -1013,40 +962,19 @@
         <w:t xml:space="preserve">(</w:t>
       </w:r>
       <w:r>
-        <w:t xml:space="preserve">Figure 4</w:t>
-      </w:r>
-      <w:r>
-        <w:t xml:space="preserve">) displays the results of applying this methodology under several different scenarios. When comparing the conclusions based upon an IUCN-only scenario to an AquaMaps-only scenario (using 2015 data and a 0% threshold sets the most meaningful comparison) we found a five-fold increase in the proportion of gap species (6.4% of species vs 1.2%) and dramatically larger proportion of species with less than 2% of their range protected (73.2% of species vs. 47.7%). However, this comparison also indicates a larger proportion of well-protected species with greater than 10% of range protected (2.9% of species vs. 1.5%). Conclusions drawn from each of these datasets would paint dramatically different pictures of the protection afforded by our current global MPA network.</w:t>
-      </w:r>
-    </w:p>
-    <w:p>
-      <w:r>
-        <w:pict>
-          <v:rect style="width:0;height:1.5pt" o:hralign="center" o:hrstd="t" o:hr="t"/>
-        </w:pict>
-      </w:r>
-    </w:p>
-    <w:p>
-      <w:pPr>
-        <w:pStyle w:val="Heading1"/>
-      </w:pPr>
-      <w:bookmarkStart w:id="28" w:name="conclusions"/>
-      <w:bookmarkEnd w:id="28"/>
-      <w:r>
-        <w:t xml:space="preserve">Conclusions</w:t>
-      </w:r>
-    </w:p>
-    <w:p>
-      <w:r>
-        <w:t xml:space="preserve">AquaMaps and IUCN range maps provide important spatial information on marine species ranges, and show reasonable agreement for many well-studied species, but illustrate uncertainty in our understanding of spatial distribution for many others. Identifying and addressing differences in these datasets will increase their utility for ecology research and conservation actions. We have identified several likely drivers of commission errors and omission errors between these datasets, pointing toward improvements to better align the predictions of species distributions.</w:t>
-      </w:r>
-    </w:p>
-    <w:p>
-      <w:r>
-        <w:rPr>
+        <w:t xml:space="preserve">Figure 5</w:t>
+      </w:r>
+      <w:r>
+        <w:t xml:space="preserve">) displays the results of applying this methodology under new scenarios. When comparing the conclusions based upon an IUCN-only scenario to an AquaMaps-only scenario (using 2015 AquaMaps data and a 0% threshold sets the most meaningful comparison to IUCN's "limits of distribution") we found a five-fold increase in the proportion of gap species (6.4% of species vs. 1.2%) and dramatically larger proportion of species with less than 2% of their range protected (73.2% of species vs. 47.7%). However, this comparison also indicates a larger proportion of well-protected species with greater than 10% of range protected (2.9% of species vs. 1.5%). Conclusions drawn from each of these datasets would paint dramatically different pictures of the protection afforded by our current global MPA network.</w:t>
+      </w:r>
+    </w:p>
+    <w:p>
+      <w:r>
+        <w:rPr>
+          <w:i/>
           <w:b/>
         </w:rPr>
-        <w:t xml:space="preserve">Suggestions for data providers:</w:t>
+        <w:t xml:space="preserve">working on checking why so many gaps and 10+ species show up with IUCN. I will write up a paragraph once I've had a little more time to examine maps</w:t>
       </w:r>
     </w:p>
     <w:p>
@@ -1058,7 +986,7 @@
         </w:numPr>
       </w:pPr>
       <w:r>
-        <w:t xml:space="preserve">The IUCN Red List instructional materials for mapping marine species suggest that "bathymetry can be used to delineate species' ranges limited by depth in the same way as elevation is used for terrestrial species" (IUCN 2015). Unfortunately, this recommendation appears to be applied inconsistently. Especially for demersal communities dependent on photosynthesis, bathymetry should be a primary consideration; even a simple cutoff at the photosynthetic limit of 200 meters would minimize a likely source of commission errors.</w:t>
+        <w:t xml:space="preserve">check which species are gap species; check maps</w:t>
       </w:r>
     </w:p>
     <w:p>
@@ -1070,7 +998,7 @@
         </w:numPr>
       </w:pPr>
       <w:r>
-        <w:t xml:space="preserve">The AquaMaps model is a powerful tool for quickly estimating species distribution based on limited information; however, the model's output is only as good as the input data, which for marine species is often sorely limited. AquaMaps encourages experts to review and comment on the predicted species distribution maps; lessons from the small sample of reviewed maps could be generalized, for example to other species in the same taxonomic group, to further refine the predictions. This is especially important for data-poor species.</w:t>
+        <w:t xml:space="preserve">check which species are 10%+ species and check maps</w:t>
       </w:r>
     </w:p>
     <w:p>
@@ -1082,15 +1010,19 @@
         </w:numPr>
       </w:pPr>
       <w:r>
-        <w:t xml:space="preserve">In addition to environmental preferences and conditions, AquaMaps mapping parameters include area restrictions to help limit over-extrapolation of AquaMaps models. Currently area restrictions are denoted by UN Food and Agriculture Organisation (FAO) fisheries reporting areas (Ready et al. 2010); however, area restrictions based on biogeographical criteria, e.g. Marine Ecoregions of the World (Spalding et al. 2007), would likely provide better resolution and predictive power, especially for data-poor species.</w:t>
-      </w:r>
-    </w:p>
-    <w:p>
-      <w:r>
-        <w:rPr>
-          <w:b/>
-        </w:rPr>
-        <w:t xml:space="preserve">Suggestions for data users:</w:t>
+        <w:t xml:space="preserve">where do these species fall georegionally? is there anything odd about their ranges? any reason why IUCN would be</w:t>
+      </w:r>
+    </w:p>
+    <w:p>
+      <w:pPr>
+        <w:pStyle w:val="Compact"/>
+        <w:numPr>
+          <w:numId w:val="1002"/>
+          <w:ilvl w:val="0"/>
+        </w:numPr>
+      </w:pPr>
+      <w:r>
+        <w:t xml:space="preserve">hypothesis to explain more gap species: Aquamaps more diffuse than IUCN, catching individual cells that could be suitable; a single cell (even low probability) moves a species from "gap" to non-gap status. IUCN more clustered by polygon boundaries; so no scattered cells to accidentally fall into an MPA.</w:t>
       </w:r>
     </w:p>
     <w:p>
@@ -1098,23 +1030,23 @@
         <w:pStyle w:val="Compact"/>
         <w:numPr>
           <w:numId w:val="1003"/>
+          <w:ilvl w:val="1"/>
+        </w:numPr>
+      </w:pPr>
+      <w:r>
+        <w:t xml:space="preserve">introducing errors: AM = likely commission (overestimates species with tiny bits of range in MPAs) vs IUCN = possible omission (misses possible real habitat that falls within MPAs)</w:t>
+      </w:r>
+    </w:p>
+    <w:p>
+      <w:pPr>
+        <w:pStyle w:val="Compact"/>
+        <w:numPr>
+          <w:numId w:val="1002"/>
           <w:ilvl w:val="0"/>
         </w:numPr>
       </w:pPr>
       <w:r>
-        <w:t xml:space="preserve">For depth-limited species and taxa, clipping IUCN range polygons to a reasonable bathymetry contour can reduce commission errors due to overprediction of species presence into unsuitable habitats.</w:t>
-      </w:r>
-    </w:p>
-    <w:p>
-      <w:pPr>
-        <w:pStyle w:val="Compact"/>
-        <w:numPr>
-          <w:numId w:val="1003"/>
-          <w:ilvl w:val="0"/>
-        </w:numPr>
-      </w:pPr>
-      <w:r>
-        <w:t xml:space="preserve">Using both datasets together can increase the taxonomic and spatial breadth of coverage, as long as the differences between the datasets can be reasonably minimized. Consider:</w:t>
+        <w:t xml:space="preserve">hypothesis to explain more 10%+ species - ten random samples most have IUCN polygons just east of Australia where a large MPA is indicated - Great Barrier Reef I assume - a single large poly falling in GBR gets a high score, while for the same species, many of the AM ranges (also in same area) scatter suitable area over larger extent, so lower percent of species range is protected</w:t>
       </w:r>
     </w:p>
     <w:p>
@@ -1126,27 +1058,7 @@
         </w:numPr>
       </w:pPr>
       <w:r>
-        <w:t xml:space="preserve">An AquaMaps presence threshold of 0% most closely approximates the "limits of distribution" defined by IUCN range maps.</w:t>
-      </w:r>
-    </w:p>
-    <w:p>
-      <w:pPr>
-        <w:pStyle w:val="Compact"/>
-        <w:numPr>
-          <w:numId w:val="1004"/>
-          <w:ilvl w:val="1"/>
-        </w:numPr>
-      </w:pPr>
-      <w:r>
-        <w:t xml:space="preserve">Additional filters on AquaMaps distribution criteria, such as expert review status or the number of occurrence cells used to generate the species model, can help avoid overextrapolation for data poor species.</w:t>
-      </w:r>
-    </w:p>
-    <w:p>
-      <w:r>
-        <w:rPr>
-          <w:i/>
-        </w:rPr>
-        <w:t xml:space="preserve">(do we need a wrap-it-up paragraph here? I put that more at the top of the conclusions section... could shift it down here, but probably not needed in both places)</w:t>
+        <w:t xml:space="preserve">introducing errors: IUCN = likely omission (skipping possible real habitat outside of MPAs) and likely commission (possibly overcounting real habitat in MPAs e.g. GBR); AquaMaps = probably a little commission (possibly underestimating, if it overpredicts lots of range outside MPAs, thus reducing the proportion of protected range)</w:t>
       </w:r>
     </w:p>
     <w:p>
@@ -1160,6 +1072,48 @@
       <w:pPr>
         <w:pStyle w:val="Heading1"/>
       </w:pPr>
+      <w:bookmarkStart w:id="28" w:name="conclusions"/>
+      <w:bookmarkEnd w:id="28"/>
+      <w:r>
+        <w:t xml:space="preserve">Conclusions</w:t>
+      </w:r>
+    </w:p>
+    <w:p>
+      <w:r>
+        <w:t xml:space="preserve">AquaMaps and IUCN range maps provide important spatial information on marine species ranges, and show reasonable agreement for many well-studied species, but illustrate uncertainty in our understanding of spatial distribution for many others. Identifying and addressing differences in these datasets will increase their utility for ecology research and conservation actions. We have identified several likely drivers of commission errors and omission errors between these datasets, pointing toward improvements to better align the predictions of species distributions.</w:t>
+      </w:r>
+    </w:p>
+    <w:p>
+      <w:r>
+        <w:t xml:space="preserve">The IUCN Red List instructional materials for mapping marine species suggest that "bathymetry can be used to delineate species' ranges limited by depth in the same way as elevation is used for terrestrial species" (IUCN 2015). Especially for demersal communities dependent on photosynthesis, bathymetry should be a primary consideration; data users might consider a simple cutoff at the photosynthetic limit of 200 meters to minimize a likely source of commission errors.</w:t>
+      </w:r>
+    </w:p>
+    <w:p>
+      <w:r>
+        <w:t xml:space="preserve">The AquaMaps methodology is a powerful means of quickly estimating species distribution based on limited information; however, the model's output is only as good as the input data, which for marine species is often sorely limited. In addition to environmental preferences and conditions, AquaMaps mapping parameters include area restrictions to help limit over-extrapolation of AquaMaps models. Currently, these area restrictions are denoted by UN Food and Agriculture Organisation (FAO) fisheries reporting areas (Ready et al. 2010); however, area restrictions based on biogeographical criteria, e.g. Marine Ecoregions of the World (Spalding et al. 2007), would likely decrease commission errors and improve predictive power, especially for data-poor species.</w:t>
+      </w:r>
+    </w:p>
+    <w:p>
+      <w:r>
+        <w:t xml:space="preserve">When using AquaMaps data alone, changing the probability of occurrence threshold to determine presence becomes a tradeoff between errors of commission (low threshold) and omission (high threshold). Using AquaMaps in conjunction with IUCN can increase the taxonomic and spatial breadth of coverage, as long as the differences between the datasets can be reasonably minimized. In this case, we recommend a presence threshold of 0% as it most closely approximates the "limits of distribution" criterion defined by IUCN data providers.</w:t>
+      </w:r>
+    </w:p>
+    <w:p>
+      <w:r>
+        <w:t xml:space="preserve">AquaMaps and IUCN are two of the most important databases providing species distribution information across a wide range of marine species, taxa, and regions. The different methodologies behind the creation of each database is likely to introduce different rates of commission and omission errors, which can have a profound impact on our understanding of species ranges. By comparing overlapping species maps from these two databases, we have identified likely sources of error, allowing data users to address or account for them. For users of AquaMaps, IUCN, and other datasets of species distribution, reducing the likelihood of these errors is critical to effective biodiversity research and conservation action.</w:t>
+      </w:r>
+    </w:p>
+    <w:p>
+      <w:r>
+        <w:pict>
+          <v:rect style="width:0;height:1.5pt" o:hralign="center" o:hrstd="t" o:hr="t"/>
+        </w:pict>
+      </w:r>
+    </w:p>
+    <w:p>
+      <w:pPr>
+        <w:pStyle w:val="Heading1"/>
+      </w:pPr>
       <w:bookmarkStart w:id="29" w:name="methods"/>
       <w:bookmarkEnd w:id="29"/>
       <w:r>
@@ -1177,12 +1131,12 @@
         <w:t xml:space="preserve"> </w:t>
       </w:r>
       <w:r>
-        <w:t xml:space="preserve">To examine the overall taxonomic distribution across the spatial datasets (Fig. 1A), we grouped species by taxonomic class and data source (IUCN, AquaMaps, or both), and examined the proportion of each class represented in each data source category.</w:t>
-      </w:r>
-    </w:p>
-    <w:p>
-      <w:r>
-        <w:t xml:space="preserve">To compare the spatial representation of the two datasets directly, we rasterized the IUCN species polygons to the same 0.5° grid as the AquaMaps species maps; species presence within a grid cell was determined by any non-zero overlap of a species polygon with the cell, and species richness per cell was simply the count of the species present. For the AquaMaps dataset, we determined per-cell species richness by counting all species with non-zero probability of occurrence, to best approximate the "extent of occurrence" generally indicated by IUCN maps. We represented relative distribution of species richness for each dataset by plotting average species count against latitude and longitude (Fig. 1B, 1C).</w:t>
+        <w:t xml:space="preserve">To examine the overall taxonomic distribution across the spatial datasets (Fig. 1), we grouped species by taxonomic class and data source (IUCN, AquaMaps, or both), and examined the proportion of each class represented in each data source category.</w:t>
+      </w:r>
+    </w:p>
+    <w:p>
+      <w:r>
+        <w:t xml:space="preserve">To compare the spatial representation of the two datasets directly, we rasterized the IUCN species polygons to the same 0.5° grid as the AquaMaps species maps; species presence within a grid cell was determined by any non-zero overlap of a species polygon with the cell, and number of species per cell was simply the count of the species present. For the AquaMaps dataset, we determined per-cell species count by including all species with non-zero probability of occurrence, to best approximate the "extent of occurrence" generally indicated by IUCN maps. We represented relative distribution of species count for each dataset by plotting average species count against latitude and longitude (Fig. A, 2B).</w:t>
       </w:r>
     </w:p>
     <w:p>
@@ -1231,7 +1185,7 @@
         <w:t xml:space="preserve"> </w:t>
       </w:r>
       <w:r>
-        <w:t xml:space="preserve">and plotted these in Fig. 2:</w:t>
+        <w:t xml:space="preserve">and plotted these in Fig. 3A:</w:t>
       </w:r>
     </w:p>
     <w:p>
@@ -1596,7 +1550,202 @@
     </w:p>
     <w:p>
       <w:r>
-        <w:t xml:space="preserve">We visually inspected a random selection of paired distribution maps from each quadrant to identify possible mechanistic causes of misalignment. To verify that IUCN predicted unsuitable habitat for depth limited species, we used QGIS (REF) to overlay a selection of IUCN and AquaMaps maps with a 200 meter bathymetry contour.</w:t>
+        <w:t xml:space="preserve">For each species with ranges described in both IUCN and AquaMaps,</w:t>
+      </w:r>
+      <w:r>
+        <w:t xml:space="preserve"> </w:t>
+      </w:r>
+      <m:oMath>
+        <m:sSub>
+          <m:e>
+            <m:r>
+              <m:rPr>
+                <m:sty m:val="p"/>
+              </m:rPr>
+              <m:t>A</m:t>
+            </m:r>
+          </m:e>
+          <m:sub>
+            <m:r>
+              <m:rPr>
+                <m:sty m:val="p"/>
+              </m:rPr>
+              <m:t>s</m:t>
+            </m:r>
+            <m:r>
+              <m:rPr>
+                <m:sty m:val="p"/>
+              </m:rPr>
+              <m:t>m</m:t>
+            </m:r>
+            <m:r>
+              <m:rPr>
+                <m:sty m:val="p"/>
+              </m:rPr>
+              <m:t>a</m:t>
+            </m:r>
+            <m:r>
+              <m:rPr>
+                <m:sty m:val="p"/>
+              </m:rPr>
+              <m:t>l</m:t>
+            </m:r>
+            <m:r>
+              <m:rPr>
+                <m:sty m:val="p"/>
+              </m:rPr>
+              <m:t>l</m:t>
+            </m:r>
+          </m:sub>
+        </m:sSub>
+      </m:oMath>
+      <w:r>
+        <w:t xml:space="preserve"> </w:t>
+      </w:r>
+      <w:r>
+        <w:t xml:space="preserve">and</w:t>
+      </w:r>
+      <w:r>
+        <w:t xml:space="preserve"> </w:t>
+      </w:r>
+      <m:oMath>
+        <m:sSub>
+          <m:e>
+            <m:r>
+              <m:rPr>
+                <m:sty m:val="p"/>
+              </m:rPr>
+              <m:t>A</m:t>
+            </m:r>
+          </m:e>
+          <m:sub>
+            <m:r>
+              <m:rPr>
+                <m:sty m:val="p"/>
+              </m:rPr>
+              <m:t>l</m:t>
+            </m:r>
+            <m:r>
+              <m:rPr>
+                <m:sty m:val="p"/>
+              </m:rPr>
+              <m:t>a</m:t>
+            </m:r>
+            <m:r>
+              <m:rPr>
+                <m:sty m:val="p"/>
+              </m:rPr>
+              <m:t>r</m:t>
+            </m:r>
+            <m:r>
+              <m:rPr>
+                <m:sty m:val="p"/>
+              </m:rPr>
+              <m:t>g</m:t>
+            </m:r>
+            <m:r>
+              <m:rPr>
+                <m:sty m:val="p"/>
+              </m:rPr>
+              <m:t>e</m:t>
+            </m:r>
+          </m:sub>
+        </m:sSub>
+      </m:oMath>
+      <w:r>
+        <w:t xml:space="preserve"> </w:t>
+      </w:r>
+      <w:r>
+        <w:t xml:space="preserve">indicate the smaller and larger range representation (regardless of which dataset).</w:t>
+      </w:r>
+      <w:r>
+        <w:t xml:space="preserve"> </w:t>
+      </w:r>
+      <m:oMath>
+        <m:sSub>
+          <m:e>
+            <m:r>
+              <m:rPr>
+                <m:sty m:val="p"/>
+              </m:rPr>
+              <m:t>A</m:t>
+            </m:r>
+          </m:e>
+          <m:sub>
+            <m:r>
+              <m:rPr>
+                <m:sty m:val="p"/>
+              </m:rPr>
+              <m:t>s</m:t>
+            </m:r>
+            <m:r>
+              <m:rPr>
+                <m:sty m:val="p"/>
+              </m:rPr>
+              <m:t>m</m:t>
+            </m:r>
+            <m:r>
+              <m:rPr>
+                <m:sty m:val="p"/>
+              </m:rPr>
+              <m:t>a</m:t>
+            </m:r>
+            <m:r>
+              <m:rPr>
+                <m:sty m:val="p"/>
+              </m:rPr>
+              <m:t>l</m:t>
+            </m:r>
+            <m:r>
+              <m:rPr>
+                <m:sty m:val="p"/>
+              </m:rPr>
+              <m:t>l</m:t>
+            </m:r>
+            <m:r>
+              <m:rPr>
+                <m:sty m:val="p"/>
+              </m:rPr>
+              <m:t>∩</m:t>
+            </m:r>
+            <m:r>
+              <m:rPr>
+                <m:sty m:val="p"/>
+              </m:rPr>
+              <m:t>l</m:t>
+            </m:r>
+            <m:r>
+              <m:rPr>
+                <m:sty m:val="p"/>
+              </m:rPr>
+              <m:t>a</m:t>
+            </m:r>
+            <m:r>
+              <m:rPr>
+                <m:sty m:val="p"/>
+              </m:rPr>
+              <m:t>r</m:t>
+            </m:r>
+            <m:r>
+              <m:rPr>
+                <m:sty m:val="p"/>
+              </m:rPr>
+              <m:t>g</m:t>
+            </m:r>
+            <m:r>
+              <m:rPr>
+                <m:sty m:val="p"/>
+              </m:rPr>
+              <m:t>e</m:t>
+            </m:r>
+          </m:sub>
+        </m:sSub>
+      </m:oMath>
+      <w:r>
+        <w:t xml:space="preserve"> </w:t>
+      </w:r>
+      <w:r>
+        <w:t xml:space="preserve">represents the amount of overlapping area between the two datasets. We visually inspected a random selection of paired distribution maps from each quadrant to identify possible mechanistic causes of misalignment. To verify that IUCN predicted unsuitable habitat for depth limited species, we used QGIS (REF) to overlay a selection of IUCN and AquaMaps maps with a 200 meter bathymetry contour.</w:t>
       </w:r>
     </w:p>
     <w:p>
@@ -1630,7 +1779,7 @@
         <w:t xml:space="preserve"> </w:t>
       </w:r>
       <w:r>
-        <w:t xml:space="preserve">Based upon the methods described in Klein et al. 2015, we reconstructed the analysis using the subset of protected areas (WDPA 2014) spatially covering a marine area and classified as IUCN I-IV. The WDPA polygons and marine polygons were rasterized to 0.01° and then aggregated to AquaMaps native 0.5° cells, to calculate proportion of protected area and marine within each cell. After verifying our results using the 2014 AquaMaps dataset, we updated the analysis using the 2015 AquaMaps dataset at a presence threshold of 50% (to compare to Klein et al. directly) and 0% (to better compare with IUCN spatial data). To analyze MPA coverage against IUCN spatial data, we extracted IUCN polygon weights per 0.5° cell for each species and compared against the protected area raster. Finally, we combined AquaMaps data (at 0% threshold) and IUCN data, using AquaMaps for the 2314 overlapping species and again compared against the protected area raster.</w:t>
+        <w:t xml:space="preserve">Based upon the methods described in Klein et al. 2015, we reconstructed the analysis using the subset of protected areas (WDPA 2014) spatially covering a marine area and classified as IUCN I-IV. The WDPA polygons and marine polygons were rasterized to 0.01° and then aggregated to AquaMaps native 0.5° cells, to calculate proportion of protected area and marine within each cell. After verifying our results using the 2014 AquaMaps dataset, we updated the analysis using the 2015 AquaMaps dataset at a presence threshold of 50% (to compare to Klein et al. directly) and 0% (to better compare with IUCN spatial data). To analyze MPA coverage against IUCN spatial data, we extracted IUCN polygon weights per 0.5° cell for each species and compared against the protected area raster. Finally, we combined AquaMaps data (at 0% threshold) and IUCN data, using AquaMaps for the 2279 overlapping species and again compared against the protected area raster.</w:t>
       </w:r>
     </w:p>
     <w:p>
@@ -1694,16 +1843,13 @@
       <w:r>
         <w:t xml:space="preserve">Fig. 1</w:t>
       </w:r>
-      <w:r>
-        <w:t xml:space="preserve"> </w:t>
-      </w:r>
     </w:p>
     <w:p/>
     <w:p>
       <w:r>
         <w:drawing>
           <wp:inline>
-            <wp:extent cx="5440680" cy="2128962"/>
+            <wp:extent cx="5440680" cy="2137965"/>
             <wp:effectExtent b="0" l="0" r="0" t="0"/>
             <wp:docPr descr="" id="1" name="Picture"/>
             <a:graphic>
@@ -1724,7 +1870,7 @@
                   <pic:spPr bwMode="auto">
                     <a:xfrm>
                       <a:off x="0" y="0"/>
-                      <a:ext cx="5440680" cy="2128962"/>
+                      <a:ext cx="5440680" cy="2137965"/>
                     </a:xfrm>
                     <a:prstGeom prst="rect">
                       <a:avLst/>
@@ -1744,6 +1890,34 @@
       </w:r>
     </w:p>
     <w:p>
+      <w:pPr>
+        <w:pStyle w:val="BlockQuote"/>
+      </w:pPr>
+      <w:r>
+        <w:rPr>
+          <w:b/>
+        </w:rPr>
+        <w:t xml:space="preserve">Fig. 1.</w:t>
+      </w:r>
+      <w:r>
+        <w:t xml:space="preserve"> </w:t>
+      </w:r>
+      <w:r>
+        <w:t xml:space="preserve">(A) Number and proportion of species by taxa included in each dataset. Overlapping species are dominated by bony fishes (983 species, primarily tropical taxa) and corals (396 species).</w:t>
+      </w:r>
+    </w:p>
+    <w:p>
+      <w:pPr>
+        <w:pStyle w:val="Heading3"/>
+      </w:pPr>
+      <w:bookmarkStart w:id="34" w:name="fig.-2"/>
+      <w:bookmarkEnd w:id="34"/>
+      <w:r>
+        <w:t xml:space="preserve">Fig. 2</w:t>
+      </w:r>
+    </w:p>
+    <w:p/>
+    <w:p>
       <w:r>
         <w:drawing>
           <wp:inline>
@@ -1755,50 +1929,6 @@
                 <pic:pic>
                   <pic:nvPicPr>
                     <pic:cNvPr descr="figures/all_aquamaps_map.png" id="0" name="Picture"/>
-                    <pic:cNvPicPr>
-                      <a:picLocks noChangeArrowheads="1" noChangeAspect="1"/>
-                    </pic:cNvPicPr>
-                  </pic:nvPicPr>
-                  <pic:blipFill>
-                    <a:blip r:embed="rId34"/>
-                    <a:stretch>
-                      <a:fillRect/>
-                    </a:stretch>
-                  </pic:blipFill>
-                  <pic:spPr bwMode="auto">
-                    <a:xfrm>
-                      <a:off x="0" y="0"/>
-                      <a:ext cx="5440680" cy="3855494"/>
-                    </a:xfrm>
-                    <a:prstGeom prst="rect">
-                      <a:avLst/>
-                    </a:prstGeom>
-                    <a:noFill/>
-                    <a:ln w="9525">
-                      <a:noFill/>
-                      <a:headEnd/>
-                      <a:tailEnd/>
-                    </a:ln>
-                  </pic:spPr>
-                </pic:pic>
-              </a:graphicData>
-            </a:graphic>
-          </wp:inline>
-        </w:drawing>
-      </w:r>
-    </w:p>
-    <w:p>
-      <w:r>
-        <w:drawing>
-          <wp:inline>
-            <wp:extent cx="5440680" cy="3855494"/>
-            <wp:effectExtent b="0" l="0" r="0" t="0"/>
-            <wp:docPr descr="" id="1" name="Picture"/>
-            <a:graphic>
-              <a:graphicData uri="http://schemas.openxmlformats.org/drawingml/2006/picture">
-                <pic:pic>
-                  <pic:nvPicPr>
-                    <pic:cNvPr descr="figures/all_iucn_map.png" id="0" name="Picture"/>
                     <pic:cNvPicPr>
                       <a:picLocks noChangeArrowheads="1" noChangeAspect="1"/>
                     </pic:cNvPicPr>
@@ -1832,6 +1962,50 @@
       </w:r>
     </w:p>
     <w:p>
+      <w:r>
+        <w:drawing>
+          <wp:inline>
+            <wp:extent cx="5440680" cy="3855494"/>
+            <wp:effectExtent b="0" l="0" r="0" t="0"/>
+            <wp:docPr descr="" id="1" name="Picture"/>
+            <a:graphic>
+              <a:graphicData uri="http://schemas.openxmlformats.org/drawingml/2006/picture">
+                <pic:pic>
+                  <pic:nvPicPr>
+                    <pic:cNvPr descr="figures/all_iucn_map.png" id="0" name="Picture"/>
+                    <pic:cNvPicPr>
+                      <a:picLocks noChangeArrowheads="1" noChangeAspect="1"/>
+                    </pic:cNvPicPr>
+                  </pic:nvPicPr>
+                  <pic:blipFill>
+                    <a:blip r:embed="rId36"/>
+                    <a:stretch>
+                      <a:fillRect/>
+                    </a:stretch>
+                  </pic:blipFill>
+                  <pic:spPr bwMode="auto">
+                    <a:xfrm>
+                      <a:off x="0" y="0"/>
+                      <a:ext cx="5440680" cy="3855494"/>
+                    </a:xfrm>
+                    <a:prstGeom prst="rect">
+                      <a:avLst/>
+                    </a:prstGeom>
+                    <a:noFill/>
+                    <a:ln w="9525">
+                      <a:noFill/>
+                      <a:headEnd/>
+                      <a:tailEnd/>
+                    </a:ln>
+                  </pic:spPr>
+                </pic:pic>
+              </a:graphicData>
+            </a:graphic>
+          </wp:inline>
+        </w:drawing>
+      </w:r>
+    </w:p>
+    <w:p>
       <w:pPr>
         <w:pStyle w:val="BlockQuote"/>
       </w:pPr>
@@ -1839,13 +2013,20 @@
         <w:rPr>
           <w:b/>
         </w:rPr>
-        <w:t xml:space="preserve">Fig. 1.</w:t>
-      </w:r>
-      <w:r>
-        <w:t xml:space="preserve"> </w:t>
-      </w:r>
-      <w:r>
-        <w:t xml:space="preserve">(A) Number and proportion of species by taxa included in each dataset. AquaMaps encompasses a broader range of taxa than IUCN, while IUCN focuses on comprehensively assessing select taxonomic groups, typically at the level of order or family. Overlapping species are dominated by bony fishes (983 species, primarily tropical taxa) and corals (396 species). (B, C) Global marine species richness according to (B) AquaMaps dataset and (C) IUCN dataset. The margin frequency plots show relative species count per cell at each latitude and longitude; while both datasets peak in tropical latitudes near the equator, the frequency for IUCN maps drops quickly beyond 30°N and 30°S, while the frequency for AquaMaps remains robust well into temperate latitudes. The longitude frequency plots show a slight bias in the IUCN dataset away from the Atlantic and eastern Pacific compared to AquaMaps.</w:t>
+        <w:t xml:space="preserve">Fig. 2.</w:t>
+      </w:r>
+      <w:r>
+        <w:t xml:space="preserve">(A, B) Number of global marine species according to (A) AquaMaps and (B) IUCN. The margin frequency plots show relative species count per cell at each latitude and longitude.</w:t>
+      </w:r>
+    </w:p>
+    <w:p>
+      <w:pPr>
+        <w:pStyle w:val="Heading3"/>
+      </w:pPr>
+      <w:bookmarkStart w:id="37" w:name="fig.-3"/>
+      <w:bookmarkEnd w:id="37"/>
+      <w:r>
+        <w:t xml:space="preserve">Fig. 3</w:t>
       </w:r>
     </w:p>
     <w:p/>
@@ -1866,7 +2047,7 @@
                     </pic:cNvPicPr>
                   </pic:nvPicPr>
                   <pic:blipFill>
-                    <a:blip r:embed="rId36"/>
+                    <a:blip r:embed="rId38"/>
                     <a:stretch>
                       <a:fillRect/>
                     </a:stretch>
@@ -1911,7 +2092,7 @@
                     </pic:cNvPicPr>
                   </pic:nvPicPr>
                   <pic:blipFill>
-                    <a:blip r:embed="rId37"/>
+                    <a:blip r:embed="rId39"/>
                     <a:stretch>
                       <a:fillRect/>
                     </a:stretch>
@@ -1946,29 +2127,29 @@
         <w:rPr>
           <w:b/>
         </w:rPr>
-        <w:t xml:space="preserve">Fig. 2.</w:t>
-      </w:r>
-      <w:r>
-        <w:t xml:space="preserve"> </w:t>
-      </w:r>
-      <w:r>
-        <w:t xml:space="preserve">(A) Distribution alignment (overlap of smaller range within larger) versus extent ratio (the ratio of smaller range area to the larger range area) for 2314 species included in both IUCN and AquaMaps datasets. The upper right quadrant (quadrant 1) comprises species whose maps largely agree (better than median value) in both spatial distribution and the extent of described ranges (n = 466; 20.1 %). The upper left quadrant (quadrant 2) comprises species whose maps agree well in distribution, but disagree in extent (n = 687; 29.7 %). The lower right quadrant (quadrant 3) includes species for which the paired maps generally agree in range extent, but disagree on where those ranges occur (n = 691; 29.9 %). The lower left quadrant (quadrant 4) indicates species for which the map pairs agree poorly in both area and distribution (n = 470; 20.3 %).</w:t>
+        <w:t xml:space="preserve">Fig. 3.</w:t>
+      </w:r>
+      <w:r>
+        <w:t xml:space="preserve"> </w:t>
+      </w:r>
+      <w:r>
+        <w:t xml:space="preserve">(A) Distribution alignment (overlap of smaller range within larger) versus extent ratio (the ratio of smaller range area to the larger range area) for 2279 species included in both IUCN and AquaMaps datasets. The upper right quadrant (quadrant 1) comprises species whose maps largely agree (better than median value) in both spatial distribution and the extent of described ranges (n = 466; 20.1 %). The upper left quadrant (quadrant 2) comprises species whose maps agree well in distribution, but disagree in extent (n = 687; 29.7 %). The lower right quadrant (quadrant 3) includes species for which the paired maps generally agree in range extent, but disagree on where those ranges occur (n = 691; 29.9 %). The lower left quadrant (quadrant 4) indicates species for which the map pairs agree poorly in both area and distribution (n = 470; 20.3 %).</w:t>
       </w:r>
       <w:r>
         <w:br w:type="textWrapping"/>
       </w:r>
       <w:r>
-        <w:t xml:space="preserve">(B) Alignment breakdown of paired-map species by taxonomic group.</w:t>
+        <w:t xml:space="preserve">(B) Alignment quadrant breakdown of paired-map species by taxonomic group.</w:t>
       </w:r>
     </w:p>
     <w:p>
       <w:pPr>
         <w:pStyle w:val="Heading3"/>
       </w:pPr>
-      <w:bookmarkStart w:id="38" w:name="figure-3"/>
-      <w:bookmarkEnd w:id="38"/>
-      <w:r>
-        <w:t xml:space="preserve">Figure 3</w:t>
+      <w:bookmarkStart w:id="40" w:name="figure-4"/>
+      <w:bookmarkEnd w:id="40"/>
+      <w:r>
+        <w:t xml:space="preserve">Figure 4</w:t>
       </w:r>
     </w:p>
     <w:p/>
@@ -1989,7 +2170,7 @@
                     </pic:cNvPicPr>
                   </pic:nvPicPr>
                   <pic:blipFill>
-                    <a:blip r:embed="rId39"/>
+                    <a:blip r:embed="rId41"/>
                     <a:stretch>
                       <a:fillRect/>
                     </a:stretch>
@@ -2024,13 +2205,25 @@
         <w:rPr>
           <w:b/>
         </w:rPr>
-        <w:t xml:space="preserve">Fig. 3.</w:t>
-      </w:r>
-      <w:r>
-        <w:t xml:space="preserve"> </w:t>
-      </w:r>
-      <w:r>
-        <w:t xml:space="preserve">Change in status score for the Species Subgoal within the global Ocean Health Index under three different scenarios. Scenario 1 shows the effect of reducing the probability threshold for AquaMaps presence to more accurately track the definition of IUCN “limits of distribution." Reducing the threshold increases the apparent range of a species; the slight decrease in average score suggests increased spatial representation of threatened species. Scenario 2 shows the effect of prioritizing AquaMaps data over IUCN, while maintaining the 40% presence threshold. In general, AquaMaps ranges are smaller than IUCN ranges, so most overlapping species will see a decrease in represented range. The slight bump in mean score may indicate a small increase in spatial representation of low-risk species, a small decrease in spatial representation of high-risk species, or a combination of both. Scenario 3 shows the effect of prioritizing AquaMaps data over IUCN, and simultaneously eliminating the presence threshold. The zero threshold in scenario 3 drives a decrease in scores relative to scenario 2. The large decrease indicates that a zero threshold greatly increases the spatial representation of high-risk species.</w:t>
+        <w:t xml:space="preserve">Fig. 4.</w:t>
+      </w:r>
+      <w:r>
+        <w:t xml:space="preserve"> </w:t>
+      </w:r>
+      <w:r>
+        <w:t xml:space="preserve">Change in status score for the Species Subgoal within the global Ocean Health Index under three different scenarios. Scenario 1 shows the effect of reducing the probability threshold to 0% for AquaMaps presence to more accurately track the definition of IUCN “limits of distribution."</w:t>
+      </w:r>
+      <w:r>
+        <w:br w:type="textWrapping"/>
+      </w:r>
+      <w:r>
+        <w:t xml:space="preserve">Scenario 2 shows the effect of prioritizing AquaMaps data over IUCN, while maintaining the 40% presence threshold. In general, AquaMaps ranges are smaller than IUCN ranges, so most overlapping species will see a decrease in represented range.</w:t>
+      </w:r>
+      <w:r>
+        <w:br w:type="textWrapping"/>
+      </w:r>
+      <w:r>
+        <w:t xml:space="preserve">Scenario 3 shows the effect of prioritizing AquaMaps data over IUCN, and simultaneously eliminating the presence threshold. The zero threshold in scenario 3 drives a decrease in scores relative to scenario 2.</w:t>
       </w:r>
     </w:p>
     <w:p>
@@ -2055,10 +2248,10 @@
       <w:pPr>
         <w:pStyle w:val="Heading3"/>
       </w:pPr>
-      <w:bookmarkStart w:id="40" w:name="figure-4"/>
-      <w:bookmarkEnd w:id="40"/>
-      <w:r>
-        <w:t xml:space="preserve">Figure 4</w:t>
+      <w:bookmarkStart w:id="42" w:name="figure-5"/>
+      <w:bookmarkEnd w:id="42"/>
+      <w:r>
+        <w:t xml:space="preserve">Figure 5</w:t>
       </w:r>
     </w:p>
     <w:p/>
@@ -2066,7 +2259,7 @@
       <w:r>
         <w:drawing>
           <wp:inline>
-            <wp:extent cx="5440680" cy="1526831"/>
+            <wp:extent cx="5440680" cy="1527118"/>
             <wp:effectExtent b="0" l="0" r="0" t="0"/>
             <wp:docPr descr="" id="1" name="Picture"/>
             <a:graphic>
@@ -2079,7 +2272,7 @@
                     </pic:cNvPicPr>
                   </pic:nvPicPr>
                   <pic:blipFill>
-                    <a:blip r:embed="rId41"/>
+                    <a:blip r:embed="rId43"/>
                     <a:stretch>
                       <a:fillRect/>
                     </a:stretch>
@@ -2087,7 +2280,7 @@
                   <pic:spPr bwMode="auto">
                     <a:xfrm>
                       <a:off x="0" y="0"/>
-                      <a:ext cx="5440680" cy="1526831"/>
+                      <a:ext cx="5440680" cy="1527118"/>
                     </a:xfrm>
                     <a:prstGeom prst="rect">
                       <a:avLst/>
@@ -2114,538 +2307,15 @@
         <w:rPr>
           <w:b/>
         </w:rPr>
-        <w:t xml:space="preserve">Fig. 4.</w:t>
-      </w:r>
-      <w:r>
-        <w:t xml:space="preserve"> </w:t>
-      </w:r>
-      <w:r>
-        <w:t xml:space="preserve">Percent of species range covered by MPAs based upon methods in Klein et al. (2015). Scenario 1 replicates the original results, measuring protected range of species in AquaMaps 2014 dataset, with a 50% presence threshold, against the 2014 World Database of Protected Areas, filtered for IUCN categories I-IV that overlap marine areas. Scenario 2 updates the results using the 2015 AquaMaps dataset; the small changes despite the inclusion of an additional 5545 species demonstrates the robustness of the conclusions of Klein et al. (2015). Scenario 3, using 2015 AquaMaps data, drops the presence threshold to zero, showing an expected decrease in gap species, but also a decrease in species with 5% or greater protected range. Scenario 4 adds an additional 1745 species unique to the IUCN dataset, resulting in increases in gap species and species with less than 2% coverage. Scenario 5 examines species MPA coverage using only the IUCN dataset.</w:t>
-      </w:r>
-    </w:p>
-    <w:tbl>
-      <w:tblPr>
-        <w:tblStyle w:val="TableNormal"/>
-        <w:tblW w:type="pct" w:w="0.0"/>
-      </w:tblPr>
-      <w:tblGrid/>
-      <w:tr>
-        <w:tc>
-          <w:tcPr>
-            <w:tcBorders>
-              <w:bottom w:val="single"/>
-            </w:tcBorders>
-            <w:vAlign w:val="bottom"/>
-          </w:tcPr>
-          <w:p>
-            <w:pPr>
-              <w:pStyle w:val="Compact"/>
-              <w:jc w:val="left"/>
-            </w:pPr>
-            <w:r>
-              <w:t xml:space="preserve">Scenario</w:t>
-            </w:r>
-          </w:p>
-        </w:tc>
-        <w:tc>
-          <w:tcPr>
-            <w:tcBorders>
-              <w:bottom w:val="single"/>
-            </w:tcBorders>
-            <w:vAlign w:val="bottom"/>
-          </w:tcPr>
-          <w:p>
-            <w:pPr>
-              <w:pStyle w:val="Compact"/>
-              <w:jc w:val="right"/>
-            </w:pPr>
-            <w:r>
-              <w:t xml:space="preserve">n</w:t>
-            </w:r>
-          </w:p>
-        </w:tc>
-        <w:tc>
-          <w:tcPr>
-            <w:tcBorders>
-              <w:bottom w:val="single"/>
-            </w:tcBorders>
-            <w:vAlign w:val="bottom"/>
-          </w:tcPr>
-          <w:p>
-            <w:pPr>
-              <w:pStyle w:val="Compact"/>
-              <w:jc w:val="right"/>
-            </w:pPr>
-            <w:r>
-              <w:t xml:space="preserve">gap</w:t>
-            </w:r>
-          </w:p>
-        </w:tc>
-        <w:tc>
-          <w:tcPr>
-            <w:tcBorders>
-              <w:bottom w:val="single"/>
-            </w:tcBorders>
-            <w:vAlign w:val="bottom"/>
-          </w:tcPr>
-          <w:p>
-            <w:pPr>
-              <w:pStyle w:val="Compact"/>
-              <w:jc w:val="right"/>
-            </w:pPr>
-            <w:r>
-              <w:t xml:space="preserve">covered 0-2%</w:t>
-            </w:r>
-          </w:p>
-        </w:tc>
-        <w:tc>
-          <w:tcPr>
-            <w:tcBorders>
-              <w:bottom w:val="single"/>
-            </w:tcBorders>
-            <w:vAlign w:val="bottom"/>
-          </w:tcPr>
-          <w:p>
-            <w:pPr>
-              <w:pStyle w:val="Compact"/>
-              <w:jc w:val="right"/>
-            </w:pPr>
-            <w:r>
-              <w:t xml:space="preserve">covered 2-5%</w:t>
-            </w:r>
-          </w:p>
-        </w:tc>
-        <w:tc>
-          <w:tcPr>
-            <w:tcBorders>
-              <w:bottom w:val="single"/>
-            </w:tcBorders>
-            <w:vAlign w:val="bottom"/>
-          </w:tcPr>
-          <w:p>
-            <w:pPr>
-              <w:pStyle w:val="Compact"/>
-              <w:jc w:val="right"/>
-            </w:pPr>
-            <w:r>
-              <w:t xml:space="preserve">covered 5-10%</w:t>
-            </w:r>
-          </w:p>
-        </w:tc>
-        <w:tc>
-          <w:tcPr>
-            <w:tcBorders>
-              <w:bottom w:val="single"/>
-            </w:tcBorders>
-            <w:vAlign w:val="bottom"/>
-          </w:tcPr>
-          <w:p>
-            <w:pPr>
-              <w:pStyle w:val="Compact"/>
-              <w:jc w:val="right"/>
-            </w:pPr>
-            <w:r>
-              <w:t xml:space="preserve">covered &gt;10%</w:t>
-            </w:r>
-          </w:p>
-        </w:tc>
-      </w:tr>
-      <w:tr>
-        <w:tc>
-          <w:p>
-            <w:pPr>
-              <w:pStyle w:val="Compact"/>
-              <w:jc w:val="left"/>
-            </w:pPr>
-            <w:r>
-              <w:t xml:space="preserve">am2014 (50%)</w:t>
-            </w:r>
-          </w:p>
-        </w:tc>
-        <w:tc>
-          <w:p>
-            <w:pPr>
-              <w:pStyle w:val="Compact"/>
-              <w:jc w:val="right"/>
-            </w:pPr>
-            <w:r>
-              <w:t xml:space="preserve">17344</w:t>
-            </w:r>
-          </w:p>
-        </w:tc>
-        <w:tc>
-          <w:p>
-            <w:pPr>
-              <w:pStyle w:val="Compact"/>
-              <w:jc w:val="right"/>
-            </w:pPr>
-            <w:r>
-              <w:t xml:space="preserve">1.6</w:t>
-            </w:r>
-          </w:p>
-        </w:tc>
-        <w:tc>
-          <w:p>
-            <w:pPr>
-              <w:pStyle w:val="Compact"/>
-              <w:jc w:val="right"/>
-            </w:pPr>
-            <w:r>
-              <w:t xml:space="preserve">44.6</w:t>
-            </w:r>
-          </w:p>
-        </w:tc>
-        <w:tc>
-          <w:p>
-            <w:pPr>
-              <w:pStyle w:val="Compact"/>
-              <w:jc w:val="right"/>
-            </w:pPr>
-            <w:r>
-              <w:t xml:space="preserve">44.6</w:t>
-            </w:r>
-          </w:p>
-        </w:tc>
-        <w:tc>
-          <w:p>
-            <w:pPr>
-              <w:pStyle w:val="Compact"/>
-              <w:jc w:val="right"/>
-            </w:pPr>
-            <w:r>
-              <w:t xml:space="preserve">6.8</w:t>
-            </w:r>
-          </w:p>
-        </w:tc>
-        <w:tc>
-          <w:p>
-            <w:pPr>
-              <w:pStyle w:val="Compact"/>
-              <w:jc w:val="right"/>
-            </w:pPr>
-            <w:r>
-              <w:t xml:space="preserve">2.4</w:t>
-            </w:r>
-          </w:p>
-        </w:tc>
-      </w:tr>
-      <w:tr>
-        <w:tc>
-          <w:p>
-            <w:pPr>
-              <w:pStyle w:val="Compact"/>
-              <w:jc w:val="left"/>
-            </w:pPr>
-            <w:r>
-              <w:t xml:space="preserve">am2015 (50%)</w:t>
-            </w:r>
-          </w:p>
-        </w:tc>
-        <w:tc>
-          <w:p>
-            <w:pPr>
-              <w:pStyle w:val="Compact"/>
-              <w:jc w:val="right"/>
-            </w:pPr>
-            <w:r>
-              <w:t xml:space="preserve">22885</w:t>
-            </w:r>
-          </w:p>
-        </w:tc>
-        <w:tc>
-          <w:p>
-            <w:pPr>
-              <w:pStyle w:val="Compact"/>
-              <w:jc w:val="right"/>
-            </w:pPr>
-            <w:r>
-              <w:t xml:space="preserve">1.7</w:t>
-            </w:r>
-          </w:p>
-        </w:tc>
-        <w:tc>
-          <w:p>
-            <w:pPr>
-              <w:pStyle w:val="Compact"/>
-              <w:jc w:val="right"/>
-            </w:pPr>
-            <w:r>
-              <w:t xml:space="preserve">45.7</w:t>
-            </w:r>
-          </w:p>
-        </w:tc>
-        <w:tc>
-          <w:p>
-            <w:pPr>
-              <w:pStyle w:val="Compact"/>
-              <w:jc w:val="right"/>
-            </w:pPr>
-            <w:r>
-              <w:t xml:space="preserve">42.7</w:t>
-            </w:r>
-          </w:p>
-        </w:tc>
-        <w:tc>
-          <w:p>
-            <w:pPr>
-              <w:pStyle w:val="Compact"/>
-              <w:jc w:val="right"/>
-            </w:pPr>
-            <w:r>
-              <w:t xml:space="preserve">7.2</w:t>
-            </w:r>
-          </w:p>
-        </w:tc>
-        <w:tc>
-          <w:p>
-            <w:pPr>
-              <w:pStyle w:val="Compact"/>
-              <w:jc w:val="right"/>
-            </w:pPr>
-            <w:r>
-              <w:t xml:space="preserve">2.7</w:t>
-            </w:r>
-          </w:p>
-        </w:tc>
-      </w:tr>
-      <w:tr>
-        <w:tc>
-          <w:p>
-            <w:pPr>
-              <w:pStyle w:val="Compact"/>
-              <w:jc w:val="left"/>
-            </w:pPr>
-            <w:r>
-              <w:t xml:space="preserve">am2015 (0%)</w:t>
-            </w:r>
-          </w:p>
-        </w:tc>
-        <w:tc>
-          <w:p>
-            <w:pPr>
-              <w:pStyle w:val="Compact"/>
-              <w:jc w:val="right"/>
-            </w:pPr>
-            <w:r>
-              <w:t xml:space="preserve">22889</w:t>
-            </w:r>
-          </w:p>
-        </w:tc>
-        <w:tc>
-          <w:p>
-            <w:pPr>
-              <w:pStyle w:val="Compact"/>
-              <w:jc w:val="right"/>
-            </w:pPr>
-            <w:r>
-              <w:t xml:space="preserve">1.2</w:t>
-            </w:r>
-          </w:p>
-        </w:tc>
-        <w:tc>
-          <w:p>
-            <w:pPr>
-              <w:pStyle w:val="Compact"/>
-              <w:jc w:val="right"/>
-            </w:pPr>
-            <w:r>
-              <w:t xml:space="preserve">46.5</w:t>
-            </w:r>
-          </w:p>
-        </w:tc>
-        <w:tc>
-          <w:p>
-            <w:pPr>
-              <w:pStyle w:val="Compact"/>
-              <w:jc w:val="right"/>
-            </w:pPr>
-            <w:r>
-              <w:t xml:space="preserve">44.5</w:t>
-            </w:r>
-          </w:p>
-        </w:tc>
-        <w:tc>
-          <w:p>
-            <w:pPr>
-              <w:pStyle w:val="Compact"/>
-              <w:jc w:val="right"/>
-            </w:pPr>
-            <w:r>
-              <w:t xml:space="preserve">6.4</w:t>
-            </w:r>
-          </w:p>
-        </w:tc>
-        <w:tc>
-          <w:p>
-            <w:pPr>
-              <w:pStyle w:val="Compact"/>
-              <w:jc w:val="right"/>
-            </w:pPr>
-            <w:r>
-              <w:t xml:space="preserve">1.5</w:t>
-            </w:r>
-          </w:p>
-        </w:tc>
-      </w:tr>
-      <w:tr>
-        <w:tc>
-          <w:p>
-            <w:pPr>
-              <w:pStyle w:val="Compact"/>
-              <w:jc w:val="left"/>
-            </w:pPr>
-            <w:r>
-              <w:t xml:space="preserve">am2015 (0%) + iucn2015</w:t>
-            </w:r>
-          </w:p>
-        </w:tc>
-        <w:tc>
-          <w:p>
-            <w:pPr>
-              <w:pStyle w:val="Compact"/>
-              <w:jc w:val="right"/>
-            </w:pPr>
-            <w:r>
-              <w:t xml:space="preserve">24634</w:t>
-            </w:r>
-          </w:p>
-        </w:tc>
-        <w:tc>
-          <w:p>
-            <w:pPr>
-              <w:pStyle w:val="Compact"/>
-              <w:jc w:val="right"/>
-            </w:pPr>
-            <w:r>
-              <w:t xml:space="preserve">2.0</w:t>
-            </w:r>
-          </w:p>
-        </w:tc>
-        <w:tc>
-          <w:p>
-            <w:pPr>
-              <w:pStyle w:val="Compact"/>
-              <w:jc w:val="right"/>
-            </w:pPr>
-            <w:r>
-              <w:t xml:space="preserve">48.0</w:t>
-            </w:r>
-          </w:p>
-        </w:tc>
-        <w:tc>
-          <w:p>
-            <w:pPr>
-              <w:pStyle w:val="Compact"/>
-              <w:jc w:val="right"/>
-            </w:pPr>
-            <w:r>
-              <w:t xml:space="preserve">42.2</w:t>
-            </w:r>
-          </w:p>
-        </w:tc>
-        <w:tc>
-          <w:p>
-            <w:pPr>
-              <w:pStyle w:val="Compact"/>
-              <w:jc w:val="right"/>
-            </w:pPr>
-            <w:r>
-              <w:t xml:space="preserve">6.2</w:t>
-            </w:r>
-          </w:p>
-        </w:tc>
-        <w:tc>
-          <w:p>
-            <w:pPr>
-              <w:pStyle w:val="Compact"/>
-              <w:jc w:val="right"/>
-            </w:pPr>
-            <w:r>
-              <w:t xml:space="preserve">1.6</w:t>
-            </w:r>
-          </w:p>
-        </w:tc>
-      </w:tr>
-      <w:tr>
-        <w:tc>
-          <w:p>
-            <w:pPr>
-              <w:pStyle w:val="Compact"/>
-              <w:jc w:val="left"/>
-            </w:pPr>
-            <w:r>
-              <w:t xml:space="preserve">iucn2015</w:t>
-            </w:r>
-          </w:p>
-        </w:tc>
-        <w:tc>
-          <w:p>
-            <w:pPr>
-              <w:pStyle w:val="Compact"/>
-              <w:jc w:val="right"/>
-            </w:pPr>
-            <w:r>
-              <w:t xml:space="preserve">4024</w:t>
-            </w:r>
-          </w:p>
-        </w:tc>
-        <w:tc>
-          <w:p>
-            <w:pPr>
-              <w:pStyle w:val="Compact"/>
-              <w:jc w:val="right"/>
-            </w:pPr>
-            <w:r>
-              <w:t xml:space="preserve">6.4</w:t>
-            </w:r>
-          </w:p>
-        </w:tc>
-        <w:tc>
-          <w:p>
-            <w:pPr>
-              <w:pStyle w:val="Compact"/>
-              <w:jc w:val="right"/>
-            </w:pPr>
-            <w:r>
-              <w:t xml:space="preserve">66.8</w:t>
-            </w:r>
-          </w:p>
-        </w:tc>
-        <w:tc>
-          <w:p>
-            <w:pPr>
-              <w:pStyle w:val="Compact"/>
-              <w:jc w:val="right"/>
-            </w:pPr>
-            <w:r>
-              <w:t xml:space="preserve">20.1</w:t>
-            </w:r>
-          </w:p>
-        </w:tc>
-        <w:tc>
-          <w:p>
-            <w:pPr>
-              <w:pStyle w:val="Compact"/>
-              <w:jc w:val="right"/>
-            </w:pPr>
-            <w:r>
-              <w:t xml:space="preserve">3.8</w:t>
-            </w:r>
-          </w:p>
-        </w:tc>
-        <w:tc>
-          <w:p>
-            <w:pPr>
-              <w:pStyle w:val="Compact"/>
-              <w:jc w:val="right"/>
-            </w:pPr>
-            <w:r>
-              <w:t xml:space="preserve">2.9</w:t>
-            </w:r>
-          </w:p>
-        </w:tc>
-      </w:tr>
-    </w:tbl>
+        <w:t xml:space="preserve">Fig. 5.</w:t>
+      </w:r>
+      <w:r>
+        <w:t xml:space="preserve"> </w:t>
+      </w:r>
+      <w:r>
+        <w:t xml:space="preserve">Percent of species range covered by MPAs based upon methods in Klein et al. (2015). Scenario 1 replicates the original results, measuring protected range of species in AquaMaps 2014 dataset, with a 50% presence threshold, against the 2014 World Database of Protected Areas, filtered for IUCN categories I-IV that overlap marine areas. Scenario 2 updates the results using AquaMaps 2015, showing very small changes despite the inclusion of an additional 5545 species. Scenario 3, using 2015 AquaMaps data, drops the presence threshold to zero, showing an expected decrease in gap species, but also a decrease in species with 5% or greater protected range. Scenario 4 adds an additional 1745 species unique to IUCN, resulting in increases in gap species and species with less than 2% coverage. Scenario 5 examines species MPA coverage using only the IUCN dataset.</w:t>
+      </w:r>
+    </w:p>
     <w:p>
       <w:r>
         <w:pict>
@@ -2657,18 +2327,18 @@
       <w:pPr>
         <w:pStyle w:val="Heading1"/>
       </w:pPr>
-      <w:bookmarkStart w:id="42" w:name="achnowledgments"/>
-      <w:bookmarkEnd w:id="42"/>
-      <w:r>
-        <w:t xml:space="preserve">Achnowledgments</w:t>
+      <w:bookmarkStart w:id="44" w:name="acknowledgments"/>
+      <w:bookmarkEnd w:id="44"/>
+      <w:r>
+        <w:t xml:space="preserve">Acknowledgments</w:t>
       </w:r>
     </w:p>
     <w:p>
       <w:pPr>
         <w:pStyle w:val="Heading1"/>
       </w:pPr>
-      <w:bookmarkStart w:id="43" w:name="references"/>
-      <w:bookmarkEnd w:id="43"/>
+      <w:bookmarkStart w:id="45" w:name="references"/>
+      <w:bookmarkEnd w:id="45"/>
       <w:r>
         <w:t xml:space="preserve">References</w:t>
       </w:r>
@@ -2704,7 +2374,7 @@
       <w:r>
         <w:t xml:space="preserve"> </w:t>
       </w:r>
-      <w:hyperlink r:id="rId44">
+      <w:hyperlink r:id="rId46">
         <w:r>
           <w:rPr>
             <w:rStyle w:val="Link"/>
@@ -2730,7 +2400,7 @@
       <w:r>
         <w:t xml:space="preserve">Halpern BS et al. (2012). An index to assess the health and benefits of the global ocean. Nature, 488(7413), 615-620. _</w:t>
       </w:r>
-      <w:hyperlink r:id="rId45">
+      <w:hyperlink r:id="rId47">
         <w:r>
           <w:rPr>
             <w:rStyle w:val="Link"/>
@@ -2758,7 +2428,7 @@
       <w:r>
         <w:t xml:space="preserve">Klein CJ et al. (2015). Shortfalls in the global protected area network at representing marine biodiversity. Scientific Reports 5: 17539. _</w:t>
       </w:r>
-      <w:hyperlink r:id="rId46">
+      <w:hyperlink r:id="rId48">
         <w:r>
           <w:rPr>
             <w:rStyle w:val="Link"/>
@@ -2771,7 +2441,7 @@
       <w:r>
         <w:t xml:space="preserve">Selig ER et al. (2013). Assessing global marine biodiversity status within a coupled socio-ecological perspective. PloS one, 8(4), e60284. _</w:t>
       </w:r>
-      <w:hyperlink r:id="rId47">
+      <w:hyperlink r:id="rId49">
         <w:r>
           <w:rPr>
             <w:rStyle w:val="Link"/>
@@ -2840,7 +2510,7 @@
       <w:r>
         <w:t xml:space="preserve">Molinos JG et al. (2015). Climate velocity and the future global redistribution of marine biodiversity. Nature Climate Change. _</w:t>
       </w:r>
-      <w:hyperlink r:id="rId48">
+      <w:hyperlink r:id="rId50">
         <w:r>
           <w:rPr>
             <w:rStyle w:val="Link"/>
@@ -2923,8 +2593,76 @@
       <w:pPr>
         <w:pStyle w:val="Heading3"/>
       </w:pPr>
-      <w:bookmarkStart w:id="49" w:name="not-currently-used"/>
-      <w:bookmarkEnd w:id="49"/>
+      <w:bookmarkStart w:id="51" w:name="datasets-and-tools-cite-these"/>
+      <w:bookmarkEnd w:id="51"/>
+      <w:r>
+        <w:t xml:space="preserve">Datasets and tools: cite these?</w:t>
+      </w:r>
+    </w:p>
+    <w:p>
+      <w:pPr>
+        <w:numPr>
+          <w:numId w:val="1005"/>
+          <w:ilvl w:val="0"/>
+        </w:numPr>
+      </w:pPr>
+      <w:r>
+        <w:t xml:space="preserve">WDPA IUCN and UNEP-WCMC (2014). The World Database on Protected Areas (WDPA) [On-line]. Cambridge, UK: UNEP- WCMC. Available at: www.protectedplanet.net [Accessed December 1, 2014].</w:t>
+      </w:r>
+    </w:p>
+    <w:p>
+      <w:pPr>
+        <w:numPr>
+          <w:numId w:val="1005"/>
+          <w:ilvl w:val="0"/>
+        </w:numPr>
+      </w:pPr>
+      <w:r>
+        <w:t xml:space="preserve">R R Core Team (2015). R: A language and environment for statistical computing. R Foundation for Statistical Computing, Vienna, Austria. URL</w:t>
+      </w:r>
+      <w:r>
+        <w:t xml:space="preserve"> </w:t>
+      </w:r>
+      <w:hyperlink r:id="rId52">
+        <w:r>
+          <w:rPr>
+            <w:rStyle w:val="Link"/>
+          </w:rPr>
+          <w:t xml:space="preserve">https://www.R-project.org/</w:t>
+        </w:r>
+      </w:hyperlink>
+      <w:r>
+        <w:t xml:space="preserve">.</w:t>
+      </w:r>
+    </w:p>
+    <w:p>
+      <w:pPr>
+        <w:numPr>
+          <w:numId w:val="1005"/>
+          <w:ilvl w:val="0"/>
+        </w:numPr>
+      </w:pPr>
+      <w:r>
+        <w:t xml:space="preserve">QGIS QGIS Development Team (2015). QGIS Geographic Information System. Open Source Geospatial Foundation Project.</w:t>
+      </w:r>
+      <w:r>
+        <w:t xml:space="preserve"> </w:t>
+      </w:r>
+      <w:hyperlink r:id="rId53">
+        <w:r>
+          <w:rPr>
+            <w:rStyle w:val="Link"/>
+          </w:rPr>
+          <w:t xml:space="preserve">http://qgis.osgeo.org</w:t>
+        </w:r>
+      </w:hyperlink>
+    </w:p>
+    <w:p>
+      <w:pPr>
+        <w:pStyle w:val="Heading3"/>
+      </w:pPr>
+      <w:bookmarkStart w:id="54" w:name="not-currently-used"/>
+      <w:bookmarkEnd w:id="54"/>
       <w:r>
         <w:t xml:space="preserve">NOT CURRENTLY USED:</w:t>
       </w:r>
@@ -2968,8 +2706,8 @@
       <w:pPr>
         <w:pStyle w:val="Heading1"/>
       </w:pPr>
-      <w:bookmarkStart w:id="50" w:name="supplemental-information"/>
-      <w:bookmarkEnd w:id="50"/>
+      <w:bookmarkStart w:id="55" w:name="supplemental-information"/>
+      <w:bookmarkEnd w:id="55"/>
       <w:r>
         <w:t xml:space="preserve">Supplemental Information</w:t>
       </w:r>
@@ -2978,8 +2716,8 @@
       <w:pPr>
         <w:pStyle w:val="Heading1"/>
       </w:pPr>
-      <w:bookmarkStart w:id="51" w:name="outline"/>
-      <w:bookmarkEnd w:id="51"/>
+      <w:bookmarkStart w:id="56" w:name="outline"/>
+      <w:bookmarkEnd w:id="56"/>
       <w:r>
         <w:t xml:space="preserve">Outline</w:t>
       </w:r>
@@ -2988,8 +2726,8 @@
       <w:pPr>
         <w:pStyle w:val="Heading2"/>
       </w:pPr>
-      <w:bookmarkStart w:id="52" w:name="data-processing"/>
-      <w:bookmarkEnd w:id="52"/>
+      <w:bookmarkStart w:id="57" w:name="data-processing"/>
+      <w:bookmarkEnd w:id="57"/>
       <w:r>
         <w:t xml:space="preserve">Data processing</w:t>
       </w:r>
@@ -3001,7 +2739,7 @@
       <w:r>
         <w:t xml:space="preserve"> </w:t>
       </w:r>
-      <w:hyperlink r:id="rId53">
+      <w:hyperlink r:id="rId58">
         <w:r>
           <w:rPr>
             <w:rStyle w:val="Link"/>
@@ -3017,8 +2755,8 @@
       <w:pPr>
         <w:pStyle w:val="Heading3"/>
       </w:pPr>
-      <w:bookmarkStart w:id="54" w:name="aquamaps"/>
-      <w:bookmarkEnd w:id="54"/>
+      <w:bookmarkStart w:id="59" w:name="aquamaps"/>
+      <w:bookmarkEnd w:id="59"/>
       <w:r>
         <w:t xml:space="preserve">AquaMaps</w:t>
       </w:r>
@@ -3044,66 +2782,10 @@
       <w:pPr>
         <w:pStyle w:val="Heading4"/>
       </w:pPr>
-      <w:bookmarkStart w:id="55" w:name="possible-figures"/>
-      <w:bookmarkEnd w:id="55"/>
+      <w:bookmarkStart w:id="60" w:name="possible-figures"/>
+      <w:bookmarkEnd w:id="60"/>
       <w:r>
         <w:t xml:space="preserve">Possible figures</w:t>
-      </w:r>
-    </w:p>
-    <w:p>
-      <w:pPr>
-        <w:pStyle w:val="Compact"/>
-        <w:numPr>
-          <w:numId w:val="1005"/>
-          <w:ilvl w:val="0"/>
-        </w:numPr>
-      </w:pPr>
-      <w:r>
-        <w:t xml:space="preserve">Map of all cells</w:t>
-      </w:r>
-    </w:p>
-    <w:p>
-      <w:pPr>
-        <w:pStyle w:val="Compact"/>
-        <w:numPr>
-          <w:numId w:val="1005"/>
-          <w:ilvl w:val="0"/>
-        </w:numPr>
-      </w:pPr>
-      <w:r>
-        <w:t xml:space="preserve">Map of # of species per cell</w:t>
-      </w:r>
-    </w:p>
-    <w:p>
-      <w:pPr>
-        <w:pStyle w:val="Compact"/>
-        <w:numPr>
-          <w:numId w:val="1005"/>
-          <w:ilvl w:val="0"/>
-        </w:numPr>
-      </w:pPr>
-      <w:r>
-        <w:t xml:space="preserve">Example aquamaps (one species range)</w:t>
-      </w:r>
-    </w:p>
-    <w:p>
-      <w:pPr>
-        <w:pStyle w:val="Heading3"/>
-      </w:pPr>
-      <w:bookmarkStart w:id="56" w:name="iucn"/>
-      <w:bookmarkEnd w:id="56"/>
-      <w:r>
-        <w:t xml:space="preserve">IUCN</w:t>
-      </w:r>
-    </w:p>
-    <w:p>
-      <w:r>
-        <w:t xml:space="preserve">IUCN: While the polygons roughly define regions of presence/absence, additional attributes provide information on extant/extinct ranges, native/introduced ranges, and seasonality.</w:t>
-      </w:r>
-    </w:p>
-    <w:p>
-      <w:r>
-        <w:t xml:space="preserve">As of December 2015, IUCN had published species distribution maps for 4027 marine species across 24 taxonomic groups. For this analysis, we did not consider IUCN range maps for bird species, as those data are hosted separately by BirdLife International.</w:t>
       </w:r>
     </w:p>
     <w:p>
@@ -3115,7 +2797,7 @@
         </w:numPr>
       </w:pPr>
       <w:r>
-        <w:t xml:space="preserve">which data sets are included?</w:t>
+        <w:t xml:space="preserve">Map of all cells</w:t>
       </w:r>
     </w:p>
     <w:p>
@@ -3127,7 +2809,7 @@
         </w:numPr>
       </w:pPr>
       <w:r>
-        <w:t xml:space="preserve">raster::extract() to convert polys to csvs</w:t>
+        <w:t xml:space="preserve">Map of # of species per cell</w:t>
       </w:r>
     </w:p>
     <w:p>
@@ -3139,6 +2821,62 @@
         </w:numPr>
       </w:pPr>
       <w:r>
+        <w:t xml:space="preserve">Example aquamaps (one species range)</w:t>
+      </w:r>
+    </w:p>
+    <w:p>
+      <w:pPr>
+        <w:pStyle w:val="Heading3"/>
+      </w:pPr>
+      <w:bookmarkStart w:id="61" w:name="iucn"/>
+      <w:bookmarkEnd w:id="61"/>
+      <w:r>
+        <w:t xml:space="preserve">IUCN</w:t>
+      </w:r>
+    </w:p>
+    <w:p>
+      <w:r>
+        <w:t xml:space="preserve">IUCN: While the polygons roughly define regions of presence/absence, additional attributes provide information on extant/extinct ranges, native/introduced ranges, and seasonality.</w:t>
+      </w:r>
+    </w:p>
+    <w:p>
+      <w:r>
+        <w:t xml:space="preserve">As of December 2015, IUCN had published species distribution maps for 4027 marine species across 24 taxonomic groups. For this analysis, we did not consider IUCN range maps for bird species, as those data are hosted separately by BirdLife International.</w:t>
+      </w:r>
+    </w:p>
+    <w:p>
+      <w:pPr>
+        <w:pStyle w:val="Compact"/>
+        <w:numPr>
+          <w:numId w:val="1007"/>
+          <w:ilvl w:val="0"/>
+        </w:numPr>
+      </w:pPr>
+      <w:r>
+        <w:t xml:space="preserve">which data sets are included?</w:t>
+      </w:r>
+    </w:p>
+    <w:p>
+      <w:pPr>
+        <w:pStyle w:val="Compact"/>
+        <w:numPr>
+          <w:numId w:val="1007"/>
+          <w:ilvl w:val="0"/>
+        </w:numPr>
+      </w:pPr>
+      <w:r>
+        <w:t xml:space="preserve">raster::extract() to convert polys to csvs</w:t>
+      </w:r>
+    </w:p>
+    <w:p>
+      <w:pPr>
+        <w:pStyle w:val="Compact"/>
+        <w:numPr>
+          <w:numId w:val="1007"/>
+          <w:ilvl w:val="0"/>
+        </w:numPr>
+      </w:pPr>
+      <w:r>
         <w:t xml:space="preserve">which columns are included?</w:t>
       </w:r>
     </w:p>
@@ -3156,8 +2894,8 @@
       <w:pPr>
         <w:pStyle w:val="Heading4"/>
       </w:pPr>
-      <w:bookmarkStart w:id="57" w:name="possible-figures-1"/>
-      <w:bookmarkEnd w:id="57"/>
+      <w:bookmarkStart w:id="62" w:name="possible-figures-1"/>
+      <w:bookmarkEnd w:id="62"/>
       <w:r>
         <w:t xml:space="preserve">Possible figures</w:t>
       </w:r>
@@ -3166,8 +2904,8 @@
       <w:pPr>
         <w:pStyle w:val="Heading4"/>
       </w:pPr>
-      <w:bookmarkStart w:id="58" w:name="caveats"/>
-      <w:bookmarkEnd w:id="58"/>
+      <w:bookmarkStart w:id="63" w:name="caveats"/>
+      <w:bookmarkEnd w:id="63"/>
       <w:r>
         <w:t xml:space="preserve">Caveats</w:t>
       </w:r>
@@ -3203,7 +2941,7 @@
                     </pic:cNvPicPr>
                   </pic:nvPicPr>
                   <pic:blipFill>
-                    <a:blip r:embed="rId59"/>
+                    <a:blip r:embed="rId64"/>
                     <a:stretch>
                       <a:fillRect/>
                     </a:stretch>
@@ -3247,7 +2985,7 @@
                     </pic:cNvPicPr>
                   </pic:nvPicPr>
                   <pic:blipFill>
-                    <a:blip r:embed="rId60"/>
+                    <a:blip r:embed="rId65"/>
                     <a:stretch>
                       <a:fillRect/>
                     </a:stretch>
@@ -3278,7 +3016,7 @@
       <w:pPr>
         <w:pStyle w:val="Compact"/>
         <w:numPr>
-          <w:numId w:val="1007"/>
+          <w:numId w:val="1008"/>
           <w:ilvl w:val="0"/>
         </w:numPr>
       </w:pPr>
@@ -3753,8 +3491,8 @@
       <w:pPr>
         <w:pStyle w:val="Heading2"/>
       </w:pPr>
-      <w:bookmarkStart w:id="61" w:name="illustrative-maps-for-different-quadrants-and-different-mechanistic-problems"/>
-      <w:bookmarkEnd w:id="61"/>
+      <w:bookmarkStart w:id="66" w:name="illustrative-maps-for-different-quadrants-and-different-mechanistic-problems"/>
+      <w:bookmarkEnd w:id="66"/>
       <w:r>
         <w:t xml:space="preserve">illustrative maps for different quadrants and different mechanistic problems</w:t>
       </w:r>
@@ -3782,7 +3520,7 @@
                     </pic:cNvPicPr>
                   </pic:nvPicPr>
                   <pic:blipFill>
-                    <a:blip r:embed="rId62"/>
+                    <a:blip r:embed="rId67"/>
                     <a:stretch>
                       <a:fillRect/>
                     </a:stretch>
@@ -3813,7 +3551,7 @@
       <w:pPr>
         <w:pStyle w:val="Compact"/>
         <w:numPr>
-          <w:numId w:val="1008"/>
+          <w:numId w:val="1009"/>
           <w:ilvl w:val="0"/>
         </w:numPr>
       </w:pPr>
@@ -3844,7 +3582,7 @@
                     </pic:cNvPicPr>
                   </pic:nvPicPr>
                   <pic:blipFill>
-                    <a:blip r:embed="rId63"/>
+                    <a:blip r:embed="rId68"/>
                     <a:stretch>
                       <a:fillRect/>
                     </a:stretch>
@@ -3875,8 +3613,8 @@
       <w:pPr>
         <w:pStyle w:val="Heading2"/>
       </w:pPr>
-      <w:bookmarkStart w:id="64" w:name="aquamaps-effect-of-changing-presence-threshold-on-apparent-distribution"/>
-      <w:bookmarkEnd w:id="64"/>
+      <w:bookmarkStart w:id="69" w:name="aquamaps-effect-of-changing-presence-threshold-on-apparent-distribution"/>
+      <w:bookmarkEnd w:id="69"/>
       <w:r>
         <w:t xml:space="preserve">AquaMaps: Effect of changing "presence" threshold on apparent distribution</w:t>
       </w:r>
@@ -3885,8 +3623,8 @@
       <w:pPr>
         <w:pStyle w:val="Heading3"/>
       </w:pPr>
-      <w:bookmarkStart w:id="65" w:name="aquamaps-presence-threshold-analysis---move-to-som"/>
-      <w:bookmarkEnd w:id="65"/>
+      <w:bookmarkStart w:id="70" w:name="aquamaps-presence-threshold-analysis---move-to-som"/>
+      <w:bookmarkEnd w:id="70"/>
       <w:r>
         <w:t xml:space="preserve">AquaMaps presence threshold analysis - move to SOM</w:t>
       </w:r>
@@ -3900,8 +3638,8 @@
       <w:pPr>
         <w:pStyle w:val="Heading3"/>
       </w:pPr>
-      <w:bookmarkStart w:id="66" w:name="figure-5-a-b"/>
-      <w:bookmarkEnd w:id="66"/>
+      <w:bookmarkStart w:id="71" w:name="figure-5-a-b"/>
+      <w:bookmarkEnd w:id="71"/>
       <w:r>
         <w:t xml:space="preserve">Figure 5 (a, b):</w:t>
       </w:r>
@@ -3923,7 +3661,7 @@
                     </pic:cNvPicPr>
                   </pic:nvPicPr>
                   <pic:blipFill>
-                    <a:blip r:embed="rId67"/>
+                    <a:blip r:embed="rId72"/>
                     <a:stretch>
                       <a:fillRect/>
                     </a:stretch>
@@ -3967,7 +3705,7 @@
                     </pic:cNvPicPr>
                   </pic:nvPicPr>
                   <pic:blipFill>
-                    <a:blip r:embed="rId68"/>
+                    <a:blip r:embed="rId73"/>
                     <a:stretch>
                       <a:fillRect/>
                     </a:stretch>
@@ -4105,7 +3843,7 @@
     </w:lvl>
   </w:abstractNum>
   <w:abstractNum w:abstractNumId="990">
-    <w:nsid w:val="ce415258"/>
+    <w:nsid w:val="4673596a"/>
     <w:multiLevelType w:val="multilevel"/>
     <w:lvl w:ilvl="0">
       <w:numFmt w:val="bullet"/>
@@ -4186,7 +3924,7 @@
     </w:lvl>
   </w:abstractNum>
   <w:abstractNum w:abstractNumId="99411">
-    <w:nsid w:val="4e71af3f"/>
+    <w:nsid w:val="98671010"/>
     <w:multiLevelType w:val="multilevel"/>
     <w:lvl w:ilvl="0">
       <w:start w:val="1"/>
@@ -4274,7 +4012,7 @@
     </w:lvl>
   </w:abstractNum>
   <w:abstractNum w:abstractNumId="991">
-    <w:nsid w:val="33b93d12"/>
+    <w:nsid w:val="fa117c38"/>
     <w:multiLevelType w:val="multilevel"/>
     <w:lvl w:ilvl="0">
       <w:numFmt w:val="bullet"/>
@@ -4403,6 +4141,9 @@
     <w:abstractNumId w:val="991"/>
   </w:num>
   <w:num w:numId="1008">
+    <w:abstractNumId w:val="991"/>
+  </w:num>
+  <w:num w:numId="1009">
     <w:abstractNumId w:val="991"/>
   </w:num>
 </w:numbering>

</xml_diff>

<commit_message>
cleaning out old plots; updating figures; editing manuscript
</commit_message>
<xml_diff>
--- a/manuscript-main.docx
+++ b/manuscript-main.docx
@@ -617,23 +617,7 @@
         <w:pStyle w:val="BodyText"/>
       </w:pPr>
       <w:r>
-        <w:t xml:space="preserve">Neither dataset claims to represent the "truth" of a species' spatial distribution, but rather each presents one understanding of the truth - one database relying primarily on expert opinion and the other on modeling. Uncertainties inherent in the methods and intents inevitably drive differences in the range predictions made by each dataset. Significant differences could</w:t>
-      </w:r>
-      <w:r>
-        <w:t xml:space="preserve"> </w:t>
-      </w:r>
-      <w:r>
-        <w:rPr>
-          <w:i/>
-          <w:b/>
-        </w:rPr>
-        <w:t xml:space="preserve">lead to, communicate, imply</w:t>
-      </w:r>
-      <w:r>
-        <w:t xml:space="preserve"> </w:t>
-      </w:r>
-      <w:r>
-        <w:t xml:space="preserve">dramatically different understandings of our marine ecosystems, with significant implications for policy and conservation recommendations. Importantly, biases in taxonomic or spatial coverage within a dataset could shift management and conservation actions away from places or species that are most in need. Inaccurate indications of presence or absence could lead to ineffective marine reserve systems and management plans</w:t>
+        <w:t xml:space="preserve">Neither dataset claims to represent the "truth" of a species' spatial distribution, but rather each presents one understanding of the "truth" - one database relying primarily on expert opinion and the other on model predictions. Uncertainties inherent in the method and intent inevitably drive differences in the range predictions made by each dataset; significant differences could indicate dramatically different understandings of our marine ecosystems, with significant implications for policy and conservation recommendations. Inaccurate indications of presence or absence could lead to ineffective marine reserve systems and management plans</w:t>
       </w:r>
       <w:r>
         <w:t xml:space="preserve"> </w:t>
@@ -657,7 +641,7 @@
         <w:t xml:space="preserve">2006; Jetz, Sekercioglu &amp; Watson 2008)</w:t>
       </w:r>
       <w:r>
-        <w:t xml:space="preserve">.</w:t>
+        <w:t xml:space="preserve">. Importantly, biases in taxonomic or spatial coverage within a dataset could shift management and conservation actions away from places or species that are most in need.</w:t>
       </w:r>
     </w:p>
     <w:p>
@@ -673,7 +657,17 @@
         <w:pStyle w:val="BodyText"/>
       </w:pPr>
       <w:r>
-        <w:t xml:space="preserve">We can reasonably assume that range predictions from these two datasets would be more tightly aligned for well-understood species. For the 2,279 species (9.3% of total) mapped in both datasets, we examine how well the predicted ranges align in distribution and area, and determine several issues that lead to poor alignment between the two datasets. ___</w:t>
+        <w:rPr>
+          <w:i/>
+          <w:b/>
+        </w:rPr>
+        <w:t xml:space="preserve">It seems fair to assume that/we can reasonably assume that</w:t>
+      </w:r>
+      <w:r>
+        <w:t xml:space="preserve"> </w:t>
+      </w:r>
+      <w:r>
+        <w:t xml:space="preserve">range predictions from each dataset would be more closely aligned for well-understood species. For the 2,279 species (9.3% of total) mapped in both datasets, we examine how well the maps align, determine several issues that lead to misalignment between predicted species distributions, and suggest methods to improve confidence in species range predictions.</w:t>
       </w:r>
     </w:p>
     <w:p>
@@ -743,11 +737,7 @@
         <w:pStyle w:val="BodyText"/>
       </w:pPr>
       <w:r>
-        <w:rPr>
-          <w:i/>
-          <w:b/>
-        </w:rPr>
-        <w:t xml:space="preserve">While we cannot recommend one data set as more accurate than the other, we do suggest methods to improve confidence in species range predictions and conservation outcomes based on these two datasets.</w:t>
+        <w:t xml:space="preserve">While we cannot recommmend one data set as more accurate than the other, we suggest methods to improve confidence in species range predictions to better inform conservation management and policy decisions.</w:t>
       </w:r>
     </w:p>
     <w:p>
@@ -797,7 +787,7 @@
         <w:t xml:space="preserve"> </w:t>
       </w:r>
       <w:r>
-        <w:t xml:space="preserve">- essentially a refined extent of occurrence (EOO), based on observation records and informed by expert understanding of species' range and habitat preferences. In contrast, AquaMaps models species distribution based on environmental preferences (e.g., temperature, depth, salinity) deduced from occurrence records, published species databases such as FishBase, and expert knowledge. The AquaMaps model overlays these environmental preferences atop a map of environmental attributes on a 0.5 degree grid, creating a global map of "probability of occurrence" for each species</w:t>
+        <w:t xml:space="preserve">- essentially a refined extent of occurrence (EOO), based on observation records and informed by expert understanding of species' range and habitat preferences. In contrast, AquaMaps models species distribution based on environmental preferences (e.g., temperature, depth, salinity) deduced from occurrence records, published species databases such as FishBase, and expert knowledge. The AquaMaps model overlays these environmental preferences atop a map of environmental attributes on a 0.5 degree grid, creating a global map of suitable habitat. The model masks habitat to certain FAO Major Fishing Areas as a rough cut of geographic range, resulting in a "probability of occurrence" for each species. Of the resulting maps, 1296 (5.7%) have been further refined under expert review</w:t>
       </w:r>
       <w:r>
         <w:t xml:space="preserve"> </w:t>
@@ -862,253 +852,186 @@
       <w:r>
         <w:t xml:space="preserve">. In the 2016 OHI assessment, the presence threshold was eliminated, to better approximate the "extent of occurrence" generally indicated by IUCN maps, since the two datasets are used together.</w:t>
       </w:r>
-      <w:r>
-        <w:t xml:space="preserve"> </w:t>
-      </w:r>
-      <w:r>
+    </w:p>
+    <w:p>
+      <w:pPr>
+        <w:pStyle w:val="BodyText"/>
+      </w:pPr>
+      <w:r>
+        <w:rPr>
+          <w:i/>
+          <w:b/>
+        </w:rPr>
+        <w:t xml:space="preserve">short paragraph about other datasets we didn't include, i.e. SAUP? BOTW?</w:t>
+      </w:r>
+    </w:p>
+    <w:p>
+      <w:pPr>
+        <w:pStyle w:val="BodyText"/>
+      </w:pPr>
+      <w:r>
+        <w:rPr>
+          <w:b/>
+        </w:rPr>
+        <w:t xml:space="preserve">Comparison of taxonomic and regional distribution</w:t>
+      </w:r>
+      <w:r>
+        <w:t xml:space="preserve">: To examine the overall taxonomic distribution across the spatial datasets (Fig. 1A), we grouped species by taxonomic class and data source, and determined the proportion of each class represented in each dataset. We defined "paired map" species as those with spatial data in both datasets.</w:t>
+      </w:r>
+    </w:p>
+    <w:p>
+      <w:pPr>
+        <w:pStyle w:val="BodyText"/>
+      </w:pPr>
+      <w:r>
+        <w:t xml:space="preserve">To compare the spatial representation of the two datasets directly, we rasterized the IUCN species polygons to the same 0.5° grid as the AquaMaps species maps; we determined species presence within a grid cell as any non-zero overlap of a species polygon with the cell</w:t>
+      </w:r>
+      <w:r>
+        <w:t xml:space="preserve"> </w:t>
+      </w:r>
+      <w:r>
+        <w:rPr>
+          <w:i/>
+          <w:b/>
+        </w:rPr>
+        <w:t xml:space="preserve">(Fig. SXXX)</w:t>
+      </w:r>
+      <w:r>
+        <w:t xml:space="preserve">. For the AquaMaps dataset, we determined per-cell species count by including all species with non-zero probability of occurrence, to best approximate the "extent of occurrence" generally indicated by IUCN maps</w:t>
+      </w:r>
+      <w:r>
+        <w:t xml:space="preserve"> </w:t>
+      </w:r>
+      <w:r>
+        <w:rPr>
+          <w:i/>
+          <w:b/>
+        </w:rPr>
+        <w:t xml:space="preserve">(Fig. SXXX)</w:t>
+      </w:r>
+      <w:r>
+        <w:t xml:space="preserve">. We represented relative distribution of species count for each dataset by plotting average species count against latitude and longitude (Fig. 1B, 1C).</w:t>
+      </w:r>
+    </w:p>
+    <w:p>
+      <w:pPr>
+        <w:pStyle w:val="BodyText"/>
+      </w:pPr>
+      <w:r>
+        <w:rPr>
+          <w:b/>
+        </w:rPr>
+        <w:t xml:space="preserve">Comparison of paired maps</w:t>
+      </w:r>
+      <w:r>
+        <w:t xml:space="preserve">: Using genus and species binomials as a matching key, we selected the "paired map" species - the subset of marine species that have range maps in both IUCN and AquaMaps current native distribution.</w:t>
+      </w:r>
+      <w:r>
+        <w:t xml:space="preserve"> </w:t>
+      </w:r>
+      <w:r>
+        <w:rPr>
+          <w:i/>
+        </w:rPr>
+        <w:t xml:space="preserve">We used the taxize package</w:t>
+      </w:r>
+      <w:r>
+        <w:rPr>
+          <w:i/>
+        </w:rPr>
+        <w:t xml:space="preserve"> </w:t>
+      </w:r>
+      <w:r>
+        <w:rPr>
+          <w:i/>
+        </w:rPr>
         <w:t xml:space="preserve">(</w:t>
       </w:r>
       <w:r>
         <w:rPr>
           <w:b/>
+          <w:i/>
         </w:rPr>
         <w:t xml:space="preserve">???</w:t>
       </w:r>
       <w:r>
+        <w:rPr>
+          <w:i/>
+        </w:rPr>
         <w:t xml:space="preserve">)</w:t>
       </w:r>
+      <w:r>
+        <w:rPr>
+          <w:i/>
+        </w:rPr>
+        <w:t xml:space="preserve"> </w:t>
+      </w:r>
+      <w:r>
+        <w:rPr>
+          <w:i/>
+        </w:rPr>
+        <w:t xml:space="preserve">in R</w:t>
+      </w:r>
+      <w:r>
+        <w:rPr>
+          <w:i/>
+        </w:rPr>
+        <w:t xml:space="preserve"> </w:t>
+      </w:r>
+      <w:r>
+        <w:rPr>
+          <w:i/>
+        </w:rPr>
+        <w:t xml:space="preserve">(</w:t>
+      </w:r>
+      <w:r>
+        <w:rPr>
+          <w:b/>
+          <w:i/>
+        </w:rPr>
+        <w:t xml:space="preserve">???</w:t>
+      </w:r>
+      <w:r>
+        <w:rPr>
+          <w:i/>
+        </w:rPr>
+        <w:t xml:space="preserve">)</w:t>
+      </w:r>
+      <w:r>
+        <w:rPr>
+          <w:i/>
+        </w:rPr>
+        <w:t xml:space="preserve"> </w:t>
+      </w:r>
+      <w:r>
+        <w:rPr>
+          <w:i/>
+        </w:rPr>
+        <w:t xml:space="preserve">to standardize species names and synonyms; for species with separate subpopulation maps in IUCN, we combined all subpopulations to create a single global population.</w:t>
+      </w:r>
+      <w:r>
+        <w:t xml:space="preserve"> </w:t>
+      </w:r>
+      <w:r>
+        <w:rPr>
+          <w:i/>
+          <w:b/>
+        </w:rPr>
+        <w:t xml:space="preserve">To avoid double-counting, we removed subpopulations and species aliases. Used the taxize package? which version?</w:t>
+      </w:r>
+      <w:r>
+        <w:t xml:space="preserve"> </w:t>
+      </w:r>
+      <w:r>
+        <w:t xml:space="preserve">We determined species presence within each spatial cell using the same criteria outlined above.</w:t>
+      </w:r>
     </w:p>
     <w:p>
       <w:pPr>
         <w:pStyle w:val="BodyText"/>
       </w:pPr>
       <w:r>
-        <w:rPr>
-          <w:i/>
-          <w:b/>
-        </w:rPr>
-        <w:t xml:space="preserve">should this go in the discussion?</w:t>
-      </w:r>
-      <w:r>
-        <w:t xml:space="preserve"> </w:t>
-      </w:r>
-      <w:r>
-        <w:rPr>
-          <w:i/>
-        </w:rPr>
-        <w:t xml:space="preserve">The methodologies behind the creation of these datasets imply differences in prediction of species distribution due to errors of commission (falsely indicating species presence) and omission (falsely indicating species absence). Geographic range data such as IUCN range maps frequently introduce commission errors, while species distribution models such as AquaMaps will likely introduce fewer commission errors but more omission errors. Each type of error bears different implications for conservation goals: commission errors can result in prioritizing areas not relevant to conservation goals, while omission errors may result in protected area networks that fail to include important habitat and range</w:t>
-      </w:r>
-      <w:r>
-        <w:rPr>
-          <w:i/>
-        </w:rPr>
-        <w:t xml:space="preserve"> </w:t>
-      </w:r>
-      <w:r>
-        <w:rPr>
-          <w:i/>
-        </w:rPr>
-        <w:t xml:space="preserve">(Rondinini</w:t>
-      </w:r>
-      <w:r>
-        <w:rPr>
-          <w:i/>
-        </w:rPr>
-        <w:t xml:space="preserve"> </w:t>
-      </w:r>
-      <w:r>
-        <w:rPr>
-          <w:i/>
-          <w:i/>
-        </w:rPr>
-        <w:t xml:space="preserve">et al.</w:t>
-      </w:r>
-      <w:r>
-        <w:rPr>
-          <w:i/>
-        </w:rPr>
-        <w:t xml:space="preserve"> </w:t>
-      </w:r>
-      <w:r>
-        <w:rPr>
-          <w:i/>
-        </w:rPr>
-        <w:t xml:space="preserve">2006)</w:t>
-      </w:r>
-      <w:r>
-        <w:rPr>
-          <w:i/>
-        </w:rPr>
-        <w:t xml:space="preserve">. By comparing maps resulting from IUCN and AquaMaps methodologies, we can identify and possibly address mechanistic causes for each type of error.</w:t>
-      </w:r>
-    </w:p>
-    <w:p>
-      <w:pPr>
-        <w:pStyle w:val="BodyText"/>
-      </w:pPr>
-      <w:r>
-        <w:rPr>
-          <w:b/>
-        </w:rPr>
-        <w:t xml:space="preserve">Comparison of taxonomic and regional distribution</w:t>
-      </w:r>
-      <w:r>
-        <w:t xml:space="preserve">: To examine the overall taxonomic distribution across the spatial datasets (Fig. 1A), we grouped species by taxonomic class and data source, and determined the proportion of each class represented in each dataset. We defined "paired map" species as those with spatial data in both datasets.</w:t>
-      </w:r>
-    </w:p>
-    <w:p>
-      <w:pPr>
-        <w:pStyle w:val="BodyText"/>
-      </w:pPr>
-      <w:r>
-        <w:t xml:space="preserve">To compare the spatial representation of the two datasets directly, we rasterized the IUCN species polygons to the same 0.5° grid as the AquaMaps species maps; we determined species presence within a grid cell as any non-zero overlap of a species polygon with the cell</w:t>
-      </w:r>
-      <w:r>
-        <w:t xml:space="preserve"> </w:t>
-      </w:r>
-      <w:r>
-        <w:rPr>
-          <w:i/>
-          <w:b/>
-        </w:rPr>
-        <w:t xml:space="preserve">(Fig. SXXX)</w:t>
-      </w:r>
-      <w:r>
-        <w:t xml:space="preserve">. For the AquaMaps dataset, we determined per-cell species count by including all species with non-zero probability of occurrence, to best approximate the "extent of occurrence" generally indicated by IUCN maps</w:t>
-      </w:r>
-      <w:r>
-        <w:t xml:space="preserve"> </w:t>
-      </w:r>
-      <w:r>
-        <w:rPr>
-          <w:i/>
-          <w:b/>
-        </w:rPr>
-        <w:t xml:space="preserve">(Fig. SXXX)</w:t>
-      </w:r>
-      <w:r>
-        <w:t xml:space="preserve">. We represented relative distribution of species count for each dataset by plotting average species count against latitude and longitude (Fig. 1B, 1C).</w:t>
-      </w:r>
-    </w:p>
-    <w:p>
-      <w:pPr>
-        <w:pStyle w:val="BodyText"/>
-      </w:pPr>
-      <w:r>
-        <w:rPr>
-          <w:b/>
-        </w:rPr>
-        <w:t xml:space="preserve">Comparison of paired maps</w:t>
-      </w:r>
-      <w:r>
-        <w:t xml:space="preserve">: Using genus and species binomials as a matching key, we selected the "paired map" species - the subset of marine species that have range maps in both IUCN and AquaMaps current native distribution.</w:t>
-      </w:r>
-      <w:r>
-        <w:t xml:space="preserve"> </w:t>
-      </w:r>
-      <w:r>
-        <w:rPr>
-          <w:i/>
-        </w:rPr>
-        <w:t xml:space="preserve">We used the taxize package</w:t>
-      </w:r>
-      <w:r>
-        <w:rPr>
-          <w:i/>
-        </w:rPr>
-        <w:t xml:space="preserve"> </w:t>
-      </w:r>
-      <w:r>
-        <w:rPr>
-          <w:i/>
-        </w:rPr>
-        <w:t xml:space="preserve">(</w:t>
-      </w:r>
-      <w:r>
-        <w:rPr>
-          <w:b/>
-          <w:i/>
-        </w:rPr>
-        <w:t xml:space="preserve">???</w:t>
-      </w:r>
-      <w:r>
-        <w:rPr>
-          <w:i/>
-        </w:rPr>
-        <w:t xml:space="preserve">)</w:t>
-      </w:r>
-      <w:r>
-        <w:rPr>
-          <w:i/>
-        </w:rPr>
-        <w:t xml:space="preserve"> </w:t>
-      </w:r>
-      <w:r>
-        <w:rPr>
-          <w:i/>
-        </w:rPr>
-        <w:t xml:space="preserve">in R</w:t>
-      </w:r>
-      <w:r>
-        <w:rPr>
-          <w:i/>
-        </w:rPr>
-        <w:t xml:space="preserve"> </w:t>
-      </w:r>
-      <w:r>
-        <w:rPr>
-          <w:i/>
-        </w:rPr>
-        <w:t xml:space="preserve">(</w:t>
-      </w:r>
-      <w:r>
-        <w:rPr>
-          <w:b/>
-          <w:i/>
-        </w:rPr>
-        <w:t xml:space="preserve">???</w:t>
-      </w:r>
-      <w:r>
-        <w:rPr>
-          <w:i/>
-        </w:rPr>
-        <w:t xml:space="preserve">)</w:t>
-      </w:r>
-      <w:r>
-        <w:rPr>
-          <w:i/>
-        </w:rPr>
-        <w:t xml:space="preserve"> </w:t>
-      </w:r>
-      <w:r>
-        <w:rPr>
-          <w:i/>
-        </w:rPr>
-        <w:t xml:space="preserve">to standardize species names and synonyms; for species with separate subpopulation maps in IUCN, we combined all subpopulations to create a single global population.</w:t>
-      </w:r>
-      <w:r>
-        <w:t xml:space="preserve"> </w:t>
-      </w:r>
-      <w:r>
-        <w:rPr>
-          <w:i/>
-          <w:b/>
-        </w:rPr>
-        <w:t xml:space="preserve">To avoid double-counting, we removed subpopulations and species aliases. Used the taxize package? which version?</w:t>
-      </w:r>
-      <w:r>
-        <w:t xml:space="preserve"> </w:t>
-      </w:r>
-      <w:r>
-        <w:t xml:space="preserve">We determined species presence within each spatial cell using the same criteria outlined above.</w:t>
-      </w:r>
-    </w:p>
-    <w:p>
-      <w:pPr>
-        <w:pStyle w:val="BodyText"/>
-      </w:pPr>
-      <w:r>
-        <w:t xml:space="preserve">Overlaying paired distribution maps for a given species, we defined and calculated</w:t>
+        <w:t xml:space="preserve">Overlaying paired distribution maps for each species, we defined and calculated</w:t>
       </w:r>
       <w:r>
         <w:t xml:space="preserve"> </w:t>
@@ -1574,7 +1497,7 @@
         <w:rPr>
           <w:i/>
         </w:rPr>
-        <w:t xml:space="preserve">Distribution alignment - overlap as proxy for common understanding; use Bayesian argument to show that these areas are high-confidence areas; area ratio as proxy for errors of commission/omission. While we cannot know which dataset is closer to the "truth" we can make inferences based on expectations of EOO and AOO maps - is AquaMaps AOO?</w:t>
+        <w:t xml:space="preserve">Distribution alignment uses overlapping predictions of presence as means of identifying areas of high confidence. Area ratio provides a proxy for frequency of commission and/or omission errors.</w:t>
       </w:r>
     </w:p>
     <w:p>
@@ -1590,7 +1513,16 @@
         <w:pStyle w:val="BodyText"/>
       </w:pPr>
       <w:r>
-        <w:t xml:space="preserve">Noting that a large proportion of corals were identified in the upper-left quadrant, we examined a handful of IUCN coral maps and found that each predicted coral presence in far deeper waters than would be expected based on the IUCN's habitat description. Using the IUCN's API [REF] to find life history information for all IUCN-mapped corals, we found that none of the paired-map corals is described as occurring deeper than 200 m; 94% are noted as being limited to 50 m or shallower. We created a 200 m bathymetry raster from Natural Earth's 200 m bathymetry polygon</w:t>
+        <w:rPr>
+          <w:i/>
+        </w:rPr>
+        <w:t xml:space="preserve">Based on the results of the map alignment analysis, we chose to examine the effect of explicitly restricting IUCN ranges to depths based on species' life histories. We selected corals as a case study, due to their foundational role in biodiverse habitats, as well as their lack of mobility and general reliance on photosynthesis.</w:t>
+      </w:r>
+      <w:r>
+        <w:t xml:space="preserve"> </w:t>
+      </w:r>
+      <w:r>
+        <w:t xml:space="preserve">Using the IUCN's API [REF] to find life history information for all IUCN-mapped corals, we found that none of the paired-map corals is described as occurring deeper than 200 m; 94% are noted as being limited to 50 m or shallower. We created a 200 m bathymetry raster from Natural Earth's 200 m bathymetry polygon</w:t>
       </w:r>
       <w:r>
         <w:t xml:space="preserve"> </w:t>
@@ -1639,16 +1571,6 @@
       <w:r>
         <w:t xml:space="preserve">plots shifts in coral species alignment due to this depth clipping.</w:t>
       </w:r>
-      <w:r>
-        <w:t xml:space="preserve"> </w:t>
-      </w:r>
-      <w:r>
-        <w:rPr>
-          <w:i/>
-          <w:b/>
-        </w:rPr>
-        <w:t xml:space="preserve">does some of this belong in the results/discussion?</w:t>
-      </w:r>
     </w:p>
     <w:p>
       <w:pPr>
@@ -1711,17 +1633,44 @@
         <w:rPr>
           <w:i/>
         </w:rPr>
-        <w:t xml:space="preserve">To highlight the differences in the datasets, we recalculated the OHI SPP status values using only one complete dataset at a time. For the AquaMaps dataset, we used a presence threshold of 0% to align with the OHI 2016 assessment.</w:t>
-      </w:r>
-      <w:r>
-        <w:t xml:space="preserve"> </w:t>
-      </w:r>
-      <w:r>
-        <w:rPr>
-          <w:i/>
-          <w:b/>
-        </w:rPr>
-        <w:t xml:space="preserve">Fig. 3 compares these single-dataset scores to the 2016 OHI SPP status values.</w:t>
+        <w:t xml:space="preserve">To highlight the differences in the datasets, we recalculated the OHI SPP status values using only one complete dataset at a time. For the AquaMaps dataset, we used a presence threshold of 0% to align with the OHI 2016 assessment. Fig. 3 compares these single-dataset scores to the 2016 OHI SPP status values. While the full OHI 2016 assessment includes the Birds of the World dataset</w:t>
+      </w:r>
+      <w:r>
+        <w:rPr>
+          <w:i/>
+        </w:rPr>
+        <w:t xml:space="preserve"> </w:t>
+      </w:r>
+      <w:r>
+        <w:rPr>
+          <w:i/>
+        </w:rPr>
+        <w:t xml:space="preserve">(</w:t>
+      </w:r>
+      <w:r>
+        <w:rPr>
+          <w:b/>
+          <w:i/>
+        </w:rPr>
+        <w:t xml:space="preserve">???</w:t>
+      </w:r>
+      <w:r>
+        <w:rPr>
+          <w:i/>
+        </w:rPr>
+        <w:t xml:space="preserve">)</w:t>
+      </w:r>
+      <w:r>
+        <w:rPr>
+          <w:i/>
+        </w:rPr>
+        <w:t xml:space="preserve"> </w:t>
+      </w:r>
+      <w:r>
+        <w:rPr>
+          <w:i/>
+        </w:rPr>
+        <w:t xml:space="preserve">in addition to IUCN and AquaMaps, we omitted it from our calculations for simplicity.</w:t>
       </w:r>
     </w:p>
     <w:p>
@@ -1729,10 +1678,7 @@
         <w:pStyle w:val="BodyText"/>
       </w:pPr>
       <w:r>
-        <w:rPr>
-          <w:i/>
-        </w:rPr>
-        <w:t xml:space="preserve">To highlight the differences in the datasets, we selected the subset of species whose ranges are represented in both datasets, eliminating species found in only one or the other dataset. In the original OHI SPP analysis, IUCN data was used to determine ranges for these overlapping species; we calculated all regional SPP status scores for just these species as our baseline. We then recalculated the scores using AquaMaps ranges at a 40% presence threshold (as used in the original OHI analysis) and a 0% threshold (to better simulate the "limits of distribution" defined by IUCN maps) and compared them to our IUCN baseline.</w:t>
+        <w:t xml:space="preserve">~To highlight the differences in the datasets, we selected the subset of species whose ranges are represented in both datasets, eliminating species found in only one or the other dataset. In the original OHI SPP analysis, IUCN data was used to determine ranges for these overlapping species; we calculated all regional SPP status scores for just these species as our baseline. We then recalculated the scores using AquaMaps ranges at a 40% presence threshold (as used in the original OHI analysis) and a 0% threshold (to better simulate the "limits of distribution" defined by IUCN maps) and compared them to our IUCN baseline.~</w:t>
       </w:r>
     </w:p>
     <w:p>
@@ -1740,10 +1686,7 @@
         <w:pStyle w:val="BodyText"/>
       </w:pPr>
       <w:r>
-        <w:rPr>
-          <w:i/>
-        </w:rPr>
-        <w:t xml:space="preserve">We then modified the original OHI source code to recalculate the 2015 SPP status scores for all regions and all species to examine the effects of changing the AquaMaps presence threshold from 40% to 0% (all range included), and the effects of changing the data source for the overlapping species from IUCN to AquaMaps. We calculated the differences between these results and the published SPP status scores for 2015.</w:t>
+        <w:t xml:space="preserve">~We then modified the original OHI source code to recalculate the 2015 SPP status scores for all regions and all species to examine the effects of changing the AquaMaps presence threshold from 40% to 0% (all range included), and the effects of changing the data source for the overlapping species from IUCN to AquaMaps. We calculated the differences between these results and the published SPP status scores for 2015.~</w:t>
       </w:r>
     </w:p>
     <w:p>
@@ -1856,20 +1799,97 @@
     </w:p>
     <w:p>
       <w:pPr>
+        <w:numPr>
+          <w:numId w:val="1003"/>
+          <w:ilvl w:val="0"/>
+        </w:numPr>
+      </w:pPr>
+      <w:r>
+        <w:t xml:space="preserve">The two datasets have notably different taxonomic (Fig. 1A) and regional (Figs. 1B, 1C) coverage. AquaMaps encompasses a broader range of taxa than IUCN, as IUCN spatial data files are only available for select taxonomic groups that have been comprehensively assessed. While species numbers in both datasets peak in tropical latitudes near the equator, species counts for IUCN maps drop quickly beyond 30°N and 30°S, while species counts for AquaMaps remain robust well into temperate latitudes. The longitude frequency plots show a slight shift in the IUCN dataset away from the Atlantic and eastern Pacific compared to AquaMaps.</w:t>
+      </w:r>
+    </w:p>
+    <w:p>
+      <w:pPr>
+        <w:numPr>
+          <w:numId w:val="1003"/>
+          <w:ilvl w:val="0"/>
+        </w:numPr>
+      </w:pPr>
+      <w:r>
+        <w:rPr>
+          <w:i/>
+        </w:rPr>
+        <w:t xml:space="preserve">To achieve more comprehensive global coverage of species ranges these two datasets can be used together, understanding that the underlying differences complicate such direct comparisons. Major considerations include aligning the criteria used to determine "presence" (e.g. selecting an appropriate presence threshold for AquaMaps) and reducing mechanisms that introduce errors of commission and omission.</w:t>
+      </w:r>
+    </w:p>
+    <w:p>
+      <w:pPr>
         <w:pStyle w:val="FirstParagraph"/>
       </w:pPr>
       <w:r>
-        <w:t xml:space="preserve">The two datasets have notably different taxonomic (Fig. 1A) and regional (Figs. 1B, 1C) coverage. AquaMaps encompasses a broader range of taxa than IUCN, as IUCN spatial data files are only available for select taxonomic groups that have been comprehensively assessed. While species numbers in both datasets peak in tropical latitudes near the equator, species counts for IUCN maps drop quickly beyond 30°N and 30°S, while species counts for AquaMaps remain robust well into temperate latitudes. The longitude frequency plots show a slight shift in the IUCN dataset away from the Atlantic and eastern Pacific compared to AquaMaps.</w:t>
-      </w:r>
-      <w:r>
-        <w:t xml:space="preserve"> </w:t>
-      </w:r>
-      <w:r>
-        <w:rPr>
-          <w:i/>
-          <w:b/>
-        </w:rPr>
-        <w:t xml:space="preserve">To achieve more comprehensive global coverage of species ranges these two datasets can be used together, but the underlying methodological differences complicate such direct comparisons.</w:t>
+        <w:rPr>
+          <w:i/>
+          <w:b/>
+        </w:rPr>
+        <w:t xml:space="preserve">from Methods</w:t>
+      </w:r>
+      <w:r>
+        <w:t xml:space="preserve"> </w:t>
+      </w:r>
+      <w:r>
+        <w:t xml:space="preserve">(D)</w:t>
+      </w:r>
+      <w:r>
+        <w:t xml:space="preserve"> </w:t>
+      </w:r>
+      <w:r>
+        <w:rPr>
+          <w:i/>
+        </w:rPr>
+        <w:t xml:space="preserve">The methodologies behind the creation of these datasets imply differences in prediction of species distribution due to errors of commission (falsely indicating species presence) and omission (falsely indicating species absence). Geographic range data such as IUCN range maps frequently introduce commission errors, while species distribution models such as AquaMaps will likely introduce fewer commission errors but more omission errors. Each type of error bears different implications for conservation goals: commission errors can result in prioritizing areas not relevant to conservation goals, while omission errors may result in protected area networks that fail to include important habitat and range</w:t>
+      </w:r>
+      <w:r>
+        <w:rPr>
+          <w:i/>
+        </w:rPr>
+        <w:t xml:space="preserve"> </w:t>
+      </w:r>
+      <w:r>
+        <w:rPr>
+          <w:i/>
+        </w:rPr>
+        <w:t xml:space="preserve">(Rondinini</w:t>
+      </w:r>
+      <w:r>
+        <w:rPr>
+          <w:i/>
+        </w:rPr>
+        <w:t xml:space="preserve"> </w:t>
+      </w:r>
+      <w:r>
+        <w:rPr>
+          <w:i/>
+          <w:i/>
+        </w:rPr>
+        <w:t xml:space="preserve">et al.</w:t>
+      </w:r>
+      <w:r>
+        <w:rPr>
+          <w:i/>
+        </w:rPr>
+        <w:t xml:space="preserve"> </w:t>
+      </w:r>
+      <w:r>
+        <w:rPr>
+          <w:i/>
+        </w:rPr>
+        <w:t xml:space="preserve">2006)</w:t>
+      </w:r>
+      <w:r>
+        <w:rPr>
+          <w:i/>
+        </w:rPr>
+        <w:t xml:space="preserve">. By comparing maps resulting from IUCN and AquaMaps methodologies, we can identify and possibly address mechanistic causes for each type of error.</w:t>
       </w:r>
     </w:p>
     <w:p>
@@ -1877,37 +1897,11 @@
         <w:pStyle w:val="BodyText"/>
       </w:pPr>
       <w:r>
-        <w:rPr>
-          <w:i/>
-          <w:b/>
-        </w:rPr>
-        <w:t xml:space="preserve">Distribution alignment - overlap as proxy for common understanding; these areas are high-confidence areas. Area ratio as proxy for errors of commission/omission. While we cannot know which dataset is closer to the "truth" we can make inferences based on expectations of EOO and AOO maps - is AquaMaps AOO?</w:t>
-      </w:r>
-    </w:p>
-    <w:p>
-      <w:pPr>
-        <w:pStyle w:val="BodyText"/>
-      </w:pPr>
-      <w:r>
-        <w:rPr>
-          <w:i/>
-        </w:rPr>
-        <w:t xml:space="preserve">Distribution alignment - higher confidence when both datasets predict presence (or absence) in the same area</w:t>
-      </w:r>
-      <w:r>
-        <w:t xml:space="preserve"> </w:t>
-      </w:r>
-      <w:r>
-        <w:rPr>
-          <w:i/>
-        </w:rPr>
-        <w:t xml:space="preserve">Area ratio is defined as the ratio of the smaller range area to the larger range area. This can provide insights into commission and omission errors: a large difference in areas implies a greater number of errors in one or both datasets. While we cannot know which dataset is closer to representing the "truth" of each species' range, we can expect that IUCN (representing EOO) will introduce more commission errors, while AquaMaps (representing AOO) is likely to reduce these at the expense of introducing more omission errors.</w:t>
-      </w:r>
-    </w:p>
-    <w:p>
-      <w:pPr>
-        <w:pStyle w:val="BodyText"/>
-      </w:pPr>
+        <w:t xml:space="preserve">(D/M)</w:t>
+      </w:r>
+      <w:r>
+        <w:t xml:space="preserve"> </w:t>
+      </w:r>
       <w:r>
         <w:rPr>
           <w:i/>
@@ -1919,66 +1913,325 @@
         <w:t xml:space="preserve"> </w:t>
       </w:r>
       <w:r>
-        <w:t xml:space="preserve">To explore differences in species distribution and range between the two datasets, we plotted the distribution alignment (how much of the smaller range falls within the larger range, i.e., where on the map) against the area alignment (ratio of smaller range area to larger range area, i.e., how much of the map) for each shared species (Fig. 2A). This analysis revealed a general negative linear pattern, suggesting that increasing similarity in range area correlates with decreasing distribution alignment. AquaMaps tends to extrapolate species ranges into suitable areas beyond known occurrences, such that each additional unit of range predicted by AquaMaps will fall in different locations than an additional unit of range predicted using IUCN methodology. For species with dissimilar range areas, predicted distribution for the smaller range can more easily fall within the generous bounds of the larger range. For species with increasingly similar range areas, differences in methodology become more difficult to "hide," and the distribution alignment generally becomes poorer.</w:t>
-      </w:r>
-    </w:p>
-    <w:p>
-      <w:pPr>
-        <w:pStyle w:val="BodyText"/>
-      </w:pPr>
-      <w:r>
-        <w:t xml:space="preserve">The mean distribution alignment for species included in both datasets was 63%; the mean area alignment was 54.5%. By dividing the map-paired species into quadrants based on these means, we highlight categories of relationships that help further explain this general pattern. Representative maps from each category are provided in the supporting materials (Fig. S1).</w:t>
-      </w:r>
-    </w:p>
-    <w:p>
-      <w:pPr>
-        <w:pStyle w:val="BodyText"/>
-      </w:pPr>
-      <w:r>
-        <w:t xml:space="preserve">The upper right quadrant includes species (n = 527) whose described ranges are above average in alignment of both spatial distribution and area. These species tend to be well-studied and include wide-ranging pelagic organisms such as marine mammals, tunas, and billfishes (Fig. 2B). This result is not surprising, as species with very large ranges are likely to be more aligned regardless of methodology simply because their ranges span nearly the entire map.</w:t>
-      </w:r>
-    </w:p>
-    <w:p>
-      <w:pPr>
-        <w:pStyle w:val="BodyText"/>
-      </w:pPr>
-      <w:r>
-        <w:t xml:space="preserve">The area-mismatched ranges contained in the upper left quadrant (n = 709) include many species whose spatial distribution is similar, but where the IUCN range is notably larger, often extending into deeper water than the AquaMaps ranges suggest. For example, corals dominate this quadrant (n = 237; 33.4% of all species in this quadrant), and IUCN range maps tend to extend corals into waters beyond their preferred depths, likely introducing errors of commission (Fig. S3).</w:t>
-      </w:r>
-      <w:r>
-        <w:t xml:space="preserve"> </w:t>
-      </w:r>
-      <w:r>
-        <w:rPr>
-          <w:i/>
-        </w:rPr>
-        <w:t xml:space="preserve">Ocean depth preference is explicitly included in AquaMaps models; while depth is recommended by the IUCN as a criterion for range maps, it seems to be overlooked in some cases.</w:t>
-      </w:r>
-      <w:r>
-        <w:t xml:space="preserve"> </w:t>
-      </w:r>
-      <w:r>
-        <w:t xml:space="preserve">Simply clipping IUCN range maps to known depth preferences would resolve many of these commission errors.</w:t>
-      </w:r>
-    </w:p>
-    <w:p>
-      <w:pPr>
-        <w:pStyle w:val="BodyText"/>
-      </w:pPr>
-      <w:r>
-        <w:t xml:space="preserve">___from IUCN: The limits of distribution can be determined by using known occurrences of the species, along with the knowledge of habitat preferences, remaining suitable habitat, elevation limited, and other expert knowledge of the species and its range.</w:t>
-      </w:r>
-      <w:r>
-        <w:t xml:space="preserve"> </w:t>
-      </w:r>
-      <w:hyperlink r:id="rId27">
+        <w:rPr>
+          <w:i/>
+          <w:b/>
+        </w:rPr>
+        <w:t xml:space="preserve">Both datasets strive for accuracy in different ways; the truth likely lies somewhere in between.</w:t>
+      </w:r>
+      <w:r>
+        <w:t xml:space="preserve"> </w:t>
+      </w:r>
+      <w:r>
+        <w:t xml:space="preserve">To explore differences in species distribution and range between the two datasets, we plotted the distribution alignment (how much of the smaller range falls within the larger range, i.e., where on the map) against the area alignment (ratio of smaller range area to larger range area, i.e., how much of the map) for each shared species (Fig. 2A). Where two independent methods predict presence (or absence) of a species in the same location, we can assume a higher confidence in the accuracy of that prediction. Where one method predicts presence while the other predicts absence, we can investigate potential sources of commission and omission errors to refine our understanding of the species' range. Understanding these sources of error can provide guidance to improve predictions of species range even when only one source of spatial data is available.</w:t>
+      </w:r>
+    </w:p>
+    <w:p>
+      <w:pPr>
+        <w:numPr>
+          <w:numId w:val="1004"/>
+          <w:ilvl w:val="0"/>
+        </w:numPr>
+      </w:pPr>
+      <w:r>
+        <w:t xml:space="preserve">This analysis revealed a general negative linear pattern, suggesting that increasing similarity in range area correlates with decreasing distribution alignment. AquaMaps tends to extrapolate species ranges into suitable areas beyond known occurrences, such that each additional unit of range predicted by AquaMaps will fall in different locations than an additional unit of range predicted using IUCN methodology. For species with dissimilar range areas, predicted distribution for the smaller range can more easily fall within the generous bounds of the larger range. For species with increasingly similar range areas, differences in methodology become more difficult to "hide," and the distribution alignment generally becomes poorer.</w:t>
+      </w:r>
+    </w:p>
+    <w:p>
+      <w:pPr>
+        <w:numPr>
+          <w:numId w:val="1004"/>
+          <w:ilvl w:val="0"/>
+        </w:numPr>
+      </w:pPr>
+      <w:r>
+        <w:t xml:space="preserve">The mean distribution alignment for species included in both datasets was 63%; the mean area alignment was 54.5%. By dividing the paired map species into quadrants based on these means, we highlight categories of relationships that help further explain this general pattern. Representative maps from each category are provided in the supporting materials (Fig. S1).</w:t>
+      </w:r>
+    </w:p>
+    <w:p>
+      <w:pPr>
+        <w:numPr>
+          <w:numId w:val="1004"/>
+          <w:ilvl w:val="0"/>
+        </w:numPr>
+      </w:pPr>
+      <w:r>
+        <w:t xml:space="preserve">The upper right quadrant includes the species (n = 527) whose described ranges are above average in alignment of both spatial distribution and area. These species tend to be well-studied and include wide-ranging pelagic organisms such as marine mammals, tunas, and billfishes (Fig. 2B). This result is not surprising, as species with very large ranges are likely to be more aligned regardless of methodology simply because their ranges span nearly the entire map.</w:t>
+      </w:r>
+    </w:p>
+    <w:p>
+      <w:pPr>
+        <w:numPr>
+          <w:numId w:val="1004"/>
+          <w:ilvl w:val="0"/>
+        </w:numPr>
+      </w:pPr>
+      <w:r>
+        <w:t xml:space="preserve">The area-mismatched ranges contained in the upper left quadrant (n = 709) include many species whose spatial distribution is similar, but where one range is notably larger than the other (For 88% of the species in this quadrant, the IUCN range is an average of 2.57 times larger than the AquaMaps range). This suggests a high rate of commission and/or omission errors by one or both datasets; further analysis is required to disentangle the source or type of error contributing to poor area alignment. The results of the coral analysis (described below) provide some insight.</w:t>
+      </w:r>
+    </w:p>
+    <w:p>
+      <w:pPr>
+        <w:numPr>
+          <w:numId w:val="1004"/>
+          <w:ilvl w:val="0"/>
+        </w:numPr>
+      </w:pPr>
+      <w:r>
+        <w:rPr>
+          <w:i/>
+          <w:b/>
+        </w:rPr>
+        <w:t xml:space="preserve">area ratio suggests similar commission/omission errors, but dist suggests otherwise</w:t>
+      </w:r>
+      <w:r>
+        <w:t xml:space="preserve"> </w:t>
+      </w:r>
+      <w:r>
+        <w:t xml:space="preserve">Species found in the lower right quadrant (n = 635) seem to represent cases of "two wrongs make a right." For these species, IUCN and AquaMaps both predict ranges extending far beyond the overlapping region, but the methodological differences result in very different extrapolations.</w:t>
+      </w:r>
+      <w:r>
+        <w:t xml:space="preserve"> </w:t>
+      </w:r>
+      <w:r>
+        <w:rPr>
+          <w:i/>
+          <w:b/>
+        </w:rPr>
+        <w:t xml:space="preserve">OMIT:</w:t>
+      </w:r>
+      <w:r>
+        <w:t xml:space="preserve"> </w:t>
+      </w:r>
+      <w:r>
+        <w:rPr>
+          <w:i/>
+        </w:rPr>
+        <w:t xml:space="preserve">For these species, IUCN ranges frequently overextend into unsuitable depths, as in the case of many upper left quadrant species, while at the same time AquaMaps ranges often aggressively extrapolate presence into locations where IUCN predicts absence, likely introducing additional commission errors.</w:t>
+      </w:r>
+      <w:r>
+        <w:t xml:space="preserve"> </w:t>
+      </w:r>
+      <w:r>
+        <w:t xml:space="preserve">Consequently, area ratios are close to 100%, though the poor distribution alignment indicates that one or both datasets are introducing errors. As above, further analysis is required to disentangle the causes of error.</w:t>
+      </w:r>
+    </w:p>
+    <w:p>
+      <w:pPr>
+        <w:numPr>
+          <w:numId w:val="1004"/>
+          <w:ilvl w:val="0"/>
+        </w:numPr>
+      </w:pPr>
+      <w:r>
+        <w:t xml:space="preserve">The lower left quadrant includes species (n = 443) where alignment is poor in both dimensions.</w:t>
+      </w:r>
+      <w:r>
+        <w:t xml:space="preserve"> </w:t>
+      </w:r>
+      <w:r>
+        <w:rPr>
+          <w:i/>
+          <w:b/>
+        </w:rPr>
+        <w:t xml:space="preserve">present a solution here?</w:t>
+      </w:r>
+      <w:r>
+        <w:t xml:space="preserve"> </w:t>
+      </w:r>
+      <w:r>
+        <w:t xml:space="preserve">Data-poor species are more common in this quadrant; indeed, the median number of species occurrence records (averaging occurrences from the Ocean Biogeographic Information System (OBIS)</w:t>
+      </w:r>
+      <w:r>
+        <w:t xml:space="preserve"> </w:t>
+      </w:r>
+      <w:r>
+        <w:t xml:space="preserve">(OBIS 2016)</w:t>
+      </w:r>
+      <w:r>
+        <w:t xml:space="preserve"> </w:t>
+      </w:r>
+      <w:r>
+        <w:t xml:space="preserve">and the Global Biodiversity Information Facility (GBIF)</w:t>
+      </w:r>
+      <w:r>
+        <w:t xml:space="preserve"> </w:t>
+      </w:r>
+      <w:r>
+        <w:t xml:space="preserve">(GBIF 2010)</w:t>
+      </w:r>
+      <w:r>
+        <w:t xml:space="preserve">) for this quadrant is 24 records, compared to a median of 97 records for species across the other three quadrants. It is not surprising that range maps based upon fewer observations bear greater uncertainty.</w:t>
+      </w:r>
+      <w:r>
+        <w:t xml:space="preserve"> </w:t>
+      </w:r>
+      <w:r>
+        <w:rPr>
+          <w:i/>
+          <w:b/>
+        </w:rPr>
+        <w:t xml:space="preserve">OMIT:</w:t>
+      </w:r>
+      <w:r>
+        <w:t xml:space="preserve"> </w:t>
+      </w:r>
+      <w:r>
+        <w:rPr>
+          <w:i/>
+        </w:rPr>
+        <w:t xml:space="preserve">When extrapolating from limited observations, the AquaMaps model often predicts species presence well beyond known occurrences, introducing commission errors; at the same time, IUCN range maps generally target known occurrences, possibly introducing omission errors for data-limited species.</w:t>
+      </w:r>
+    </w:p>
+    <w:p>
+      <w:pPr>
+        <w:pStyle w:val="Heading2"/>
+      </w:pPr>
+      <w:bookmarkStart w:id="27" w:name="new-analysis-coral-maps-distribution-aligned-quads"/>
+      <w:bookmarkEnd w:id="27"/>
+      <w:r>
+        <w:t xml:space="preserve">New analysis: Coral maps (Distribution-aligned quads)</w:t>
+      </w:r>
+    </w:p>
+    <w:p>
+      <w:pPr>
+        <w:pStyle w:val="FirstParagraph"/>
+      </w:pPr>
+      <w:r>
+        <w:t xml:space="preserve">(D/M) Noting from Fig. 2B that corals dominate the upper-left "distribution-aligned" quadrant of Fig. 2A (n = 237; 33.4% of all species in this quadrant), we clipped the IUCN coral range maps to a 200 m bathymetry raster to examine the impact on distribution and area alignment. Ocean depth preference is explicitly included in AquaMaps models. While depth is recommended by the IUCN as a criterion for providers of range maps ("The limits of distribution can be determined by using known occurrences of the species, along with the knowledge of habitat preferences, remaining suitable habitat, elevation limited, and other expert knowledge of the species and its range."</w:t>
+      </w:r>
+      <w:r>
+        <w:t xml:space="preserve"> </w:t>
+      </w:r>
+      <w:r>
+        <w:t xml:space="preserve">(</w:t>
+      </w:r>
+      <w:r>
+        <w:rPr>
+          <w:b/>
+        </w:rPr>
+        <w:t xml:space="preserve">???</w:t>
+      </w:r>
+      <w:r>
+        <w:t xml:space="preserve"> </w:t>
+      </w:r>
+      <w:hyperlink r:id="rId28">
         <w:r>
           <w:rPr>
             <w:rStyle w:val="Hyperlink"/>
           </w:rPr>
-          <w:t xml:space="preserve">http://www.iucnredlist.org/technical-documents/red-list-training/iucnspatialresources___</w:t>
+          <w:t xml:space="preserve">http://www.iucnredlist.org/technical-documents/red-list-training/iucnspatialresources</w:t>
         </w:r>
       </w:hyperlink>
+      <w:r>
+        <w:t xml:space="preserve">)</w:t>
+      </w:r>
+      <w:r>
+        <w:t xml:space="preserve">), it is clear that this cannot be taken for granted.</w:t>
+      </w:r>
+    </w:p>
+    <w:p>
+      <w:pPr>
+        <w:pStyle w:val="Compact"/>
+        <w:numPr>
+          <w:numId w:val="1005"/>
+          <w:ilvl w:val="0"/>
+        </w:numPr>
+      </w:pPr>
+      <w:r>
+        <w:t xml:space="preserve">Coral area plot</w:t>
+      </w:r>
+    </w:p>
+    <w:p>
+      <w:pPr>
+        <w:pStyle w:val="Compact"/>
+        <w:numPr>
+          <w:numId w:val="1006"/>
+          <w:ilvl w:val="0"/>
+        </w:numPr>
+      </w:pPr>
+      <w:r>
+        <w:t xml:space="preserve">Fig. 3A shows the 463 coral species mapped in the IUCN dataset, with their ranges broken into proportional area deeper and shallower than 200 m. None of these species is indicated to occur deeper than 200 m, and 94% are confined to waters shallower than 50 m; seven of the mapped species had no reported depth information. Clipping coral ranges to shallower than 200 m eliminated an average of 47.6% of the total predicted area while still allowing for a conservative estimate of suitable habitat.</w:t>
+      </w:r>
+    </w:p>
+    <w:p>
+      <w:pPr>
+        <w:pStyle w:val="Compact"/>
+        <w:numPr>
+          <w:numId w:val="1007"/>
+          <w:ilvl w:val="0"/>
+        </w:numPr>
+      </w:pPr>
+      <w:r>
+        <w:t xml:space="preserve">Coral new quads</w:t>
+      </w:r>
+    </w:p>
+    <w:p>
+      <w:pPr>
+        <w:numPr>
+          <w:numId w:val="1008"/>
+          <w:ilvl w:val="0"/>
+        </w:numPr>
+      </w:pPr>
+      <w:r>
+        <w:t xml:space="preserve">Masking coral ranges to shallow waters reduces a clear source of commission errors. In so doing, we see a strong increase in the apparent alignment of species maps between IUCN and AquaMaps. Using the original quadrant definitions from Fig. 2B, we see in Fig. 3B and 3C a massive shift in 354 paired map species due to constraining coral depths to 200 m. Membership in the "well-aligned" quadrant jumped from 22.4% to 76.2%, with a corresponding decrease in all other quadrants.</w:t>
+      </w:r>
+    </w:p>
+    <w:p>
+      <w:pPr>
+        <w:numPr>
+          <w:numId w:val="1008"/>
+          <w:ilvl w:val="0"/>
+        </w:numPr>
+      </w:pPr>
+      <w:r>
+        <w:t xml:space="preserve">We cannot know for certain the true distribution of each of these corals; much of the apparent over-prediction of coral ranges is likely due to very conservative and precautionary approach. But a small and sensible shift in method drastically decreases the introduction of likely commission errors, greatly improving our confidence in the remaining reported ranges. Note that this change applies just as well to the IUCN coral maps that are not included in the paired map analysis, and likely to other reef-associated flora and fauna. While species depth preferences are an easy and consistent means of constraining range predictions, other conditions such as salinity and temperature could be cautiously used to refine the results of expert opinions.</w:t>
+      </w:r>
+    </w:p>
+    <w:p>
+      <w:pPr>
+        <w:pStyle w:val="FirstParagraph"/>
+      </w:pPr>
+      <w:r>
+        <w:rPr>
+          <w:i/>
+          <w:b/>
+        </w:rPr>
+        <w:t xml:space="preserve">What is missing here is something to show that AquaMaps ranges, clipped to FAO Major Fishing Areas, are probably introducing errors of commission as well</w:t>
+      </w:r>
+      <w:r>
+        <w:t xml:space="preserve"> </w:t>
+      </w:r>
+      <w:r>
+        <w:t xml:space="preserve">-</w:t>
+      </w:r>
+      <w:r>
+        <w:t xml:space="preserve"> </w:t>
+      </w:r>
+      <w:r>
+        <w:rPr>
+          <w:i/>
+        </w:rPr>
+        <w:t xml:space="preserve">the fish don't see that FAO boundary and suddenly decide not to cross; most obvious in the boundaries defined by longitudes. Can we show this with a couple of example maps? That wasn't received well for the corals, but I can't think of a clear and ambiguous way to analyze this problem.</w:t>
+      </w:r>
+    </w:p>
+    <w:p>
+      <w:pPr>
+        <w:pStyle w:val="Heading1"/>
+      </w:pPr>
+      <w:bookmarkStart w:id="29" w:name="implications"/>
+      <w:bookmarkEnd w:id="29"/>
+      <w:r>
+        <w:t xml:space="preserve">Implications</w:t>
+      </w:r>
+    </w:p>
+    <w:p>
+      <w:pPr>
+        <w:pStyle w:val="FirstParagraph"/>
+      </w:pPr>
+      <w:r>
+        <w:t xml:space="preserve">Neither IUCN nor AquaMaps claims a lock on the "truth", and the small overlap in mapped species means each provides value in taxonomic and geographic coverage. Method-driven differences in commission and omission errors produce clear and significant disagreement in species range descriptions between AquaMaps and IUCN datasets. To examine the implications of these differences, we repeated two recent studies, varying only the selection of one data set over the other.</w:t>
+      </w:r>
     </w:p>
     <w:p>
       <w:pPr>
@@ -1986,16 +2239,9 @@
       </w:pPr>
       <w:r>
         <w:rPr>
-          <w:i/>
-          <w:b/>
-        </w:rPr>
-        <w:t xml:space="preserve">area ratio suggests similar commission/omission errors, but dist suggests otherwise</w:t>
-      </w:r>
-      <w:r>
-        <w:t xml:space="preserve"> </w:t>
-      </w:r>
-      <w:r>
-        <w:t xml:space="preserve">Species found in the lower right quadrant (n = 635) often represent cases of "two wrongs make a right." For these species, IUCN ranges frequently overextend into unsuitable depths, as in the case of many upper left quadrant species, while at the same time AquaMaps ranges often aggressively extrapolate presence into locations where IUCN predicts absence, likely introducing additional commission errors. Consequently, area ratios are close to 100%, though similar areas are unhelpful when the distributions are poorly aligned.</w:t>
+          <w:b/>
+        </w:rPr>
+        <w:t xml:space="preserve">Case Study: The Ocean Health Index</w:t>
       </w:r>
     </w:p>
     <w:p>
@@ -2003,57 +2249,143 @@
         <w:pStyle w:val="BodyText"/>
       </w:pPr>
       <w:r>
-        <w:rPr>
-          <w:i/>
-        </w:rPr>
-        <w:t xml:space="preserve">The most vexing cases are in the lower left quadrant (n = 443), where neither distribution nor area match well.</w:t>
-      </w:r>
-      <w:r>
-        <w:t xml:space="preserve"> </w:t>
-      </w:r>
-      <w:r>
-        <w:rPr>
-          <w:i/>
-          <w:b/>
-        </w:rPr>
-        <w:t xml:space="preserve">present a solution here?</w:t>
-      </w:r>
-      <w:r>
-        <w:t xml:space="preserve"> </w:t>
-      </w:r>
-      <w:r>
-        <w:t xml:space="preserve">Data-poor species are more common in this quadrant; indeed, the median number of species occurrence records (averaging occurrences from the Ocean Biogeographic Information System (OBIS)</w:t>
-      </w:r>
-      <w:r>
-        <w:t xml:space="preserve"> </w:t>
-      </w:r>
-      <w:r>
-        <w:t xml:space="preserve">(OBIS 2016)</w:t>
-      </w:r>
-      <w:r>
-        <w:t xml:space="preserve"> </w:t>
-      </w:r>
-      <w:r>
-        <w:t xml:space="preserve">and the Global Biodiversity Information Facility (GBIF)</w:t>
-      </w:r>
-      <w:r>
-        <w:t xml:space="preserve"> </w:t>
-      </w:r>
-      <w:r>
-        <w:t xml:space="preserve">(GBIF 2010)</w:t>
-      </w:r>
-      <w:r>
-        <w:t xml:space="preserve">) for this quadrant is 24 records, compared to a median of 97 records for species across the other three quadrants. When extrapolating from limited observations, the AquaMaps model often predicts species presence well beyond known occurrences, introducing commission errors; at the same time, IUCN range maps generally target known occurrences, possibly introducing omission errors for data-limited species.</w:t>
+        <w:t xml:space="preserve">The global Ocean Health Index (OHI)</w:t>
+      </w:r>
+      <w:r>
+        <w:t xml:space="preserve"> </w:t>
+      </w:r>
+      <w:r>
+        <w:t xml:space="preserve">(Halpern</w:t>
+      </w:r>
+      <w:r>
+        <w:t xml:space="preserve"> </w:t>
+      </w:r>
+      <w:r>
+        <w:rPr>
+          <w:i/>
+        </w:rPr>
+        <w:t xml:space="preserve">et al.</w:t>
+      </w:r>
+      <w:r>
+        <w:t xml:space="preserve"> </w:t>
+      </w:r>
+      <w:r>
+        <w:t xml:space="preserve">2012, 2015)</w:t>
+      </w:r>
+      <w:r>
+        <w:t xml:space="preserve">, a composite index comprising ten sustainable benefits provided by a healthy ocean, uses species spatial distribution data and IUCN Red List conservation status to calculate biodiversity status (scored from zero to 100) for each of the world's 221 exclusive economic zones. To maximize the number of represented species, OHI gleans spatial distribution data from Red List-assessed species in both IUCN and AquaMaps datasets (n = 7,963), prioritizing IUCN data for the 2,026 species included in both sources.</w:t>
+      </w:r>
+    </w:p>
+    <w:p>
+      <w:pPr>
+        <w:pStyle w:val="BodyText"/>
+      </w:pPr>
+      <w:r>
+        <w:rPr>
+          <w:i/>
+          <w:b/>
+        </w:rPr>
+        <w:t xml:space="preserve">OMIT:</w:t>
+      </w:r>
+      <w:r>
+        <w:t xml:space="preserve"> </w:t>
+      </w:r>
+      <w:r>
+        <w:rPr>
+          <w:i/>
+        </w:rPr>
+        <w:t xml:space="preserve">We calculated the OHI species status score under several scenarios to observe the impact of toggling the prioritized data set from IUCN to AquaMaps, and toggling the AquaMaps presence threshold from 40% to 0% (</w:t>
+      </w:r>
+      <w:r>
+        <w:rPr>
+          <w:i/>
+        </w:rPr>
+        <w:t xml:space="preserve">Fig. 3</w:t>
+      </w:r>
+      <w:r>
+        <w:rPr>
+          <w:i/>
+        </w:rPr>
+        <w:t xml:space="preserve">). Reducing the threshold increases the apparent range of a species, so a decrease in a region’s score under scenario 1 would indicate increased spatial representation of threatened species for that region. Shifting priority from IUCN to AquaMaps may increase or decrease a species’ apparent range, so a decrease in region score for scenario 2 may indicate a decrease in spatial representation of low-risk species, an increase in spatial representation of high-risk species, or a combination of both. Scenario three combines effects of scenarios 1 and 2.</w:t>
+      </w:r>
+    </w:p>
+    <w:p>
+      <w:pPr>
+        <w:pStyle w:val="BodyText"/>
+      </w:pPr>
+      <w:r>
+        <w:rPr>
+          <w:i/>
+          <w:b/>
+        </w:rPr>
+        <w:t xml:space="preserve">OMIT:</w:t>
+      </w:r>
+      <w:r>
+        <w:t xml:space="preserve"> </w:t>
+      </w:r>
+      <w:r>
+        <w:rPr>
+          <w:i/>
+        </w:rPr>
+        <w:t xml:space="preserve">Given that only 25.4% of Red List-assessed species are included in both datasets, it is surprising that changing the priority for overlapping species from IUCN maps to AquaMaps would result in substantial country-level score shifts as seen in scenarios 2 and 3. While the mean global score did not vary significantly from scenario to scenario, select countries gained up to 7.5 points while others dropped as many as 5 points. This result indicates that especially on a national or regional scale, an arbitrary change in how the two datasets are combined can result in a different assessment of species conservation status.</w:t>
+      </w:r>
+    </w:p>
+    <w:p>
+      <w:pPr>
+        <w:pStyle w:val="BodyText"/>
+      </w:pPr>
+      <w:r>
+        <w:rPr>
+          <w:b/>
+        </w:rPr>
+        <w:t xml:space="preserve">Case Study: MPA Gap Analysis</w:t>
+      </w:r>
+    </w:p>
+    <w:p>
+      <w:pPr>
+        <w:pStyle w:val="BodyText"/>
+      </w:pPr>
+      <w:r>
+        <w:t xml:space="preserve">Klein et al.</w:t>
+      </w:r>
+      <w:r>
+        <w:t xml:space="preserve"> </w:t>
+      </w:r>
+      <w:r>
+        <w:t xml:space="preserve">(2015)</w:t>
+      </w:r>
+      <w:r>
+        <w:t xml:space="preserve"> </w:t>
+      </w:r>
+      <w:r>
+        <w:t xml:space="preserve">compare the global distribution of species to the global distribution of marine protected areas to assess how well current MPAs overlap with species ranges and identify which species fall through gaps in protection. The study relied on the AquaMaps database, using a probability of occurrence threshold of 50% or greater, to determine species presence, and the World Database of Protected Areas to define zones of marine protection. They found that the global MPA network leaves 90.5% of marine species with less than 5% of their overall range represented within MPAs, and 1.4% of species have no protection at all (i.e., "gap" species).</w:t>
+      </w:r>
+    </w:p>
+    <w:p>
+      <w:pPr>
+        <w:pStyle w:val="BodyText"/>
+      </w:pPr>
+      <w:r>
+        <w:t xml:space="preserve">We recalculated the amount of under-protected and gap species using either IUCN or AquaMaps data (using the most recent AquaMaps data and a 0% threshold to allow the most meaningful comparison to IUCN's "limits of distribution",</w:t>
+      </w:r>
+      <w:r>
+        <w:t xml:space="preserve"> </w:t>
+      </w:r>
+      <w:r>
+        <w:t xml:space="preserve">Fig. 4</w:t>
+      </w:r>
+      <w:r>
+        <w:t xml:space="preserve">). We found a five-fold increase in the proportion of gap species (6.4% of species vs. 1.2%) and dramatically larger proportion of species with less than 2% of their range protected (73.2% of species vs. 47.7%). However, this comparison also indicates a larger proportion of well-protected species with greater than 10% of range protected (2.9% of species vs. 1.5%). Conclusions drawn from each of these datasets would paint dramatically different pictures of the protection afforded by our current global MPA network.</w:t>
       </w:r>
     </w:p>
     <w:p>
       <w:pPr>
         <w:pStyle w:val="Heading1"/>
       </w:pPr>
-      <w:bookmarkStart w:id="28" w:name="implications"/>
-      <w:bookmarkEnd w:id="28"/>
-      <w:r>
-        <w:t xml:space="preserve">Implications</w:t>
+      <w:bookmarkStart w:id="30" w:name="conclusions"/>
+      <w:bookmarkEnd w:id="30"/>
+      <w:r>
+        <w:t xml:space="preserve">Conclusions</w:t>
       </w:r>
     </w:p>
     <w:p>
@@ -2061,23 +2393,7 @@
         <w:pStyle w:val="FirstParagraph"/>
       </w:pPr>
       <w:r>
-        <w:t xml:space="preserve">Method-driven differences in commission and omission errors produce clear and significant disagreement in species range descriptions between AquaMaps and IUCN datasets.</w:t>
-      </w:r>
-      <w:r>
-        <w:t xml:space="preserve"> </w:t>
-      </w:r>
-      <w:r>
-        <w:rPr>
-          <w:i/>
-          <w:b/>
-        </w:rPr>
-        <w:t xml:space="preserve">come back to the idea that neither represents the "truth", and different studies might choose one over the other without recognizing the implications</w:t>
-      </w:r>
-      <w:r>
-        <w:t xml:space="preserve"> </w:t>
-      </w:r>
-      <w:r>
-        <w:t xml:space="preserve">To examine the implications of these differences, we repeated two recent studies, varying only the prioritization of one data set over the other.</w:t>
+        <w:t xml:space="preserve">AquaMaps and IUCN range maps show reasonable agreement for many well-studied species, but substantial differences illustrate uncertainty in our understanding of spatial distribution for many others. Although many other approaches exist for species distribution modeling, these two are the largest approaches applied globally across a broad range of marine taxa. Identifying and addressing differences in these datasets will increase their utility for research and conservation actions.</w:t>
       </w:r>
     </w:p>
     <w:p>
@@ -2085,10 +2401,31 @@
         <w:pStyle w:val="BodyText"/>
       </w:pPr>
       <w:r>
-        <w:rPr>
-          <w:b/>
-        </w:rPr>
-        <w:t xml:space="preserve">Case Study: The Ocean Health Index</w:t>
+        <w:t xml:space="preserve">For IUCN range data, clipping ranges to known depth limits improves confidence in predicted ranges for coral species; similarly, depth may be a useful characteristic to consider for other reef-associated organisms. Other parameters such as salinity and temperature may provide useful constraints on other taxa. Simple but conservative rules of thumb will likely reduce commission errors without introducing substantial omission errors. For AquaMaps range data, dependent primarily on environmental and physical preferences and conditions, implementing area restrictions based on biogeographical criteria such as Marine Ecoregions of the World</w:t>
+      </w:r>
+      <w:r>
+        <w:t xml:space="preserve"> </w:t>
+      </w:r>
+      <w:r>
+        <w:t xml:space="preserve">(Spalding</w:t>
+      </w:r>
+      <w:r>
+        <w:t xml:space="preserve"> </w:t>
+      </w:r>
+      <w:r>
+        <w:rPr>
+          <w:i/>
+        </w:rPr>
+        <w:t xml:space="preserve">et al.</w:t>
+      </w:r>
+      <w:r>
+        <w:t xml:space="preserve"> </w:t>
+      </w:r>
+      <w:r>
+        <w:t xml:space="preserve">2007)</w:t>
+      </w:r>
+      <w:r>
+        <w:t xml:space="preserve">, rather than political and economic criteria such as FAO Major Fishing Areas, would likely decrease commission errors and improve predictive power, especially for data-poor species. For either data set, maps based on few occurrences are more likely to bear high uncertainty in range predictions. Occurrence counts from external sources such as OBIS or GBIF can help identify relatively data-poor species; additionally, the "occurcells" attribute in the AquaMaps data set, which counts the number of half-degree cells used to generate the environmental envelope for each species, can be used in a similar manner.</w:t>
       </w:r>
     </w:p>
     <w:p>
@@ -2096,162 +2433,20 @@
         <w:pStyle w:val="BodyText"/>
       </w:pPr>
       <w:r>
-        <w:t xml:space="preserve">The global Ocean Health Index (OHI)</w:t>
-      </w:r>
-      <w:r>
-        <w:t xml:space="preserve"> </w:t>
-      </w:r>
-      <w:r>
-        <w:t xml:space="preserve">(Halpern</w:t>
-      </w:r>
-      <w:r>
-        <w:t xml:space="preserve"> </w:t>
-      </w:r>
-      <w:r>
-        <w:rPr>
-          <w:i/>
-        </w:rPr>
-        <w:t xml:space="preserve">et al.</w:t>
-      </w:r>
-      <w:r>
-        <w:t xml:space="preserve"> </w:t>
-      </w:r>
-      <w:r>
-        <w:t xml:space="preserve">2012, 2015)</w:t>
-      </w:r>
-      <w:r>
-        <w:t xml:space="preserve">, a composite index comprising ten sustainable benefits provided by a healthy ocean, uses species spatial distribution data and IUCN Red List conservation status to calculate biodiversity status (scored from zero to 100) for each of the world's 221 exclusive economic zones. To maximize the number of represented species, OHI gleans spatial distribution data from Red List-assessed species in both IUCN and AquaMaps datasets (n = 7,963), prioritizing IUCN data for the 2,026 species included in both sources. OHI currently uses a probability of occurrence threshold of 40% to determine species presence for AquaMaps data.</w:t>
-      </w:r>
-    </w:p>
-    <w:p>
-      <w:pPr>
-        <w:pStyle w:val="BodyText"/>
-      </w:pPr>
-      <w:r>
-        <w:t xml:space="preserve">We calculated the OHI species status score under several scenarios to observe the impact of toggling the prioritized data set from IUCN to AquaMaps, and toggling the AquaMaps presence threshold from 40% to 0% (</w:t>
-      </w:r>
-      <w:r>
-        <w:t xml:space="preserve">Fig. 3</w:t>
-      </w:r>
-      <w:r>
-        <w:t xml:space="preserve">). Reducing the threshold increases the apparent range of a species, so a decrease in a region’s score under scenario 1 would indicate increased spatial representation of threatened species for that region. Shifting priority from IUCN to AquaMaps may increase or decrease a species’ apparent range, so a decrease in region score for scenario 2 may indicate a decrease in spatial representation of low-risk species, an increase in spatial representation of high-risk species, or a combination of both. Scenario three combines effects of scenarios 1 and 2.</w:t>
-      </w:r>
-    </w:p>
-    <w:p>
-      <w:pPr>
-        <w:pStyle w:val="BodyText"/>
-      </w:pPr>
-      <w:r>
-        <w:t xml:space="preserve">Given that only 25.4% of species are included in both datasets, it is surprising that changing the priority for overlapping species from IUCN maps to AquaMaps would result in substantial country-level score shifts as seen in scenarios 2 and 3. While the mean global score did not vary significantly from scenario to scenario, select countries gained up to 7.5 points while others dropped as many as 5 points. This result indicates that especially on a national or regional scale, an arbitrary change in how the two datasets are combined can result in a different assessment of species conservation status.</w:t>
-      </w:r>
-    </w:p>
-    <w:p>
-      <w:pPr>
-        <w:pStyle w:val="BodyText"/>
-      </w:pPr>
-      <w:r>
-        <w:rPr>
-          <w:b/>
-        </w:rPr>
-        <w:t xml:space="preserve">Case Study: MPA Gap Analysis</w:t>
-      </w:r>
-    </w:p>
-    <w:p>
-      <w:pPr>
-        <w:pStyle w:val="BodyText"/>
-      </w:pPr>
-      <w:r>
-        <w:t xml:space="preserve">Klein et al.</w:t>
-      </w:r>
-      <w:r>
-        <w:t xml:space="preserve"> </w:t>
-      </w:r>
-      <w:r>
-        <w:t xml:space="preserve">(2015)</w:t>
-      </w:r>
-      <w:r>
-        <w:t xml:space="preserve"> </w:t>
-      </w:r>
-      <w:r>
-        <w:t xml:space="preserve">compare the global distribution of species to the global distribution of marine protected areas to assess how well current MPAs overlap with species ranges and identify which species fall through gaps in protection. The study relied on the AquaMaps database, using a probability of occurrence threshold of 50% or greater, to determine species presence, and the World Database of Protected Areas to define zones of marine protection. They found that the global MPA network leaves 90.5% of marine species with less than 5% of their overall range represented within MPAs, and 1.4% of species have no protection at all (i.e., "gap" species).</w:t>
-      </w:r>
-    </w:p>
-    <w:p>
-      <w:pPr>
-        <w:pStyle w:val="BodyText"/>
-      </w:pPr>
-      <w:r>
-        <w:t xml:space="preserve">We recalculated the amount of under-protected and gap species using either IUCN or AquaMaps data (using the most recent AquaMaps data and a 0% threshold to allow the most meaningful comparison to IUCN's "limits of distribution",</w:t>
-      </w:r>
-      <w:r>
-        <w:t xml:space="preserve"> </w:t>
-      </w:r>
-      <w:r>
-        <w:t xml:space="preserve">Fig. 4</w:t>
-      </w:r>
-      <w:r>
-        <w:t xml:space="preserve">). We found a five-fold increase in the proportion of gap species (6.4% of species vs. 1.2%) and dramatically larger proportion of species with less than 2% of their range protected (73.2% of species vs. 47.7%). However, this comparison also indicates a larger proportion of well-protected species with greater than 10% of range protected (2.9% of species vs. 1.5%). Conclusions drawn from each of these datasets would paint dramatically different pictures of the protection afforded by our current global MPA network.</w:t>
-      </w:r>
-    </w:p>
-    <w:p>
-      <w:pPr>
-        <w:pStyle w:val="Heading1"/>
-      </w:pPr>
-      <w:bookmarkStart w:id="29" w:name="conclusions"/>
-      <w:bookmarkEnd w:id="29"/>
-      <w:r>
-        <w:t xml:space="preserve">Conclusions</w:t>
-      </w:r>
-    </w:p>
-    <w:p>
-      <w:pPr>
-        <w:pStyle w:val="FirstParagraph"/>
-      </w:pPr>
-      <w:r>
-        <w:t xml:space="preserve">AquaMaps and IUCN range maps show reasonable agreement for many well-studied species, but substantial differences illustrate uncertainty in our understanding of spatial distribution for many others. Although many other approaches exist for species distribution modeling, these two are the only ones applied globally across different marine taxa. Identifying and addressing differences in these datasets will increase their utility for research and conservation actions. Several likely drivers of commission and omission errors between these datasets point to a few important ways to improve range alignment.</w:t>
-      </w:r>
-    </w:p>
-    <w:p>
-      <w:pPr>
-        <w:pStyle w:val="BodyText"/>
-      </w:pPr>
-      <w:r>
-        <w:t xml:space="preserve">For IUCN range data, clipping ranges to known depth limits improves output for many species, most notably corals and reef-associated fishes. If species' depth limits are not known, simple rules of thumb will likely reduce commission errors without introducing substantial omission errors. For example, for most corals, researchers could clip range maps to the photosynthetic limit of 200 meters. For AquaMaps range data, dependent primarily on environmental and physical preferences and conditions, implementing area restrictions based on biogeographical criteria such as Marine Ecoregions of the World</w:t>
-      </w:r>
-      <w:r>
-        <w:t xml:space="preserve"> </w:t>
-      </w:r>
-      <w:r>
-        <w:t xml:space="preserve">(Spalding</w:t>
-      </w:r>
-      <w:r>
-        <w:t xml:space="preserve"> </w:t>
-      </w:r>
-      <w:r>
-        <w:rPr>
-          <w:i/>
-        </w:rPr>
-        <w:t xml:space="preserve">et al.</w:t>
-      </w:r>
-      <w:r>
-        <w:t xml:space="preserve"> </w:t>
-      </w:r>
-      <w:r>
-        <w:t xml:space="preserve">2007)</w:t>
-      </w:r>
-      <w:r>
-        <w:t xml:space="preserve"> </w:t>
-      </w:r>
-      <w:r>
-        <w:t xml:space="preserve">would likely decrease commission errors and improve predictive power, especially for data-poor species. For either data set, maps based on few occurrences are more likely to include errors of commission and omission. Occurrence counts from external sources such as OBIS or GBIF can help identify relatively data-poor species; additionally, the "occurcells" attribute in the AquaMaps data set, which counts the number of half-degree cells used to generate the environmental envelope for each species, can be used in a similar manner.</w:t>
-      </w:r>
-    </w:p>
-    <w:p>
-      <w:pPr>
-        <w:pStyle w:val="BodyText"/>
-      </w:pPr>
-      <w:r>
-        <w:t xml:space="preserve">Many studies using AquaMaps data test the sensitivity of results by varying the probability of occurrence threshold to determine presence. This decision ultimately represents a tradeoff between errors of commission (low threshold) and omission (high threshold). Using AquaMaps in conjunction with IUCN can mitigate potential errors, while also increasing the taxonomic and spatial breadth of coverage, as long as the differences between the datasets can be reasonably minimized. In this case, we recommend a presence threshold of 0% as it most closely approximates the "limits of distribution" criterion defined by IUCN data providers.</w:t>
+        <w:rPr>
+          <w:i/>
+          <w:b/>
+        </w:rPr>
+        <w:t xml:space="preserve">OMIT:</w:t>
+      </w:r>
+      <w:r>
+        <w:t xml:space="preserve"> </w:t>
+      </w:r>
+      <w:r>
+        <w:rPr>
+          <w:i/>
+        </w:rPr>
+        <w:t xml:space="preserve">Many studies using AquaMaps data test the sensitivity of results by varying the probability of occurrence threshold to determine presence. This decision ultimately represents a tradeoff between errors of commission (low threshold) and omission (high threshold). Using AquaMaps in conjunction with IUCN can mitigate potential errors, while also increasing the taxonomic and spatial breadth of coverage, as long as the differences between the datasets can be reasonably minimized. In this case, a presence threshold of 0% most closely approximates the "limits of distribution" criterion defined by IUCN data providers.</w:t>
       </w:r>
     </w:p>
     <w:p>
@@ -2273,8 +2468,8 @@
       <w:pPr>
         <w:pStyle w:val="Heading1"/>
       </w:pPr>
-      <w:bookmarkStart w:id="30" w:name="acknowledgments"/>
-      <w:bookmarkEnd w:id="30"/>
+      <w:bookmarkStart w:id="31" w:name="acknowledgments"/>
+      <w:bookmarkEnd w:id="31"/>
       <w:r>
         <w:t xml:space="preserve">Acknowledgments</w:t>
       </w:r>
@@ -2298,8 +2493,8 @@
       <w:pPr>
         <w:pStyle w:val="Heading1"/>
       </w:pPr>
-      <w:bookmarkStart w:id="31" w:name="references"/>
-      <w:bookmarkEnd w:id="31"/>
+      <w:bookmarkStart w:id="32" w:name="references"/>
+      <w:bookmarkEnd w:id="32"/>
       <w:r>
         <w:t xml:space="preserve">References</w:t>
       </w:r>
@@ -2378,7 +2573,7 @@
       <w:r>
         <w:t xml:space="preserve"> </w:t>
       </w:r>
-      <w:hyperlink r:id="rId32">
+      <w:hyperlink r:id="rId33">
         <w:r>
           <w:rPr>
             <w:rStyle w:val="Hyperlink"/>
@@ -2461,7 +2656,7 @@
       <w:r>
         <w:t xml:space="preserve"> </w:t>
       </w:r>
-      <w:hyperlink r:id="rId33">
+      <w:hyperlink r:id="rId34">
         <w:r>
           <w:rPr>
             <w:rStyle w:val="Hyperlink"/>
@@ -2480,7 +2675,7 @@
       <w:r>
         <w:t xml:space="preserve"> </w:t>
       </w:r>
-      <w:hyperlink r:id="rId34">
+      <w:hyperlink r:id="rId35">
         <w:r>
           <w:rPr>
             <w:rStyle w:val="Hyperlink"/>
@@ -2543,7 +2738,7 @@
       <w:r>
         <w:t xml:space="preserve"> </w:t>
       </w:r>
-      <w:hyperlink r:id="rId35">
+      <w:hyperlink r:id="rId36">
         <w:r>
           <w:rPr>
             <w:rStyle w:val="Hyperlink"/>
@@ -2678,7 +2873,7 @@
       <w:r>
         <w:t xml:space="preserve"> </w:t>
       </w:r>
-      <w:hyperlink r:id="rId36">
+      <w:hyperlink r:id="rId37">
         <w:r>
           <w:rPr>
             <w:rStyle w:val="Hyperlink"/>
@@ -2975,7 +3170,7 @@
     </w:lvl>
   </w:abstractNum>
   <w:abstractNum w:abstractNumId="990">
-    <w:nsid w:val="3fafbb0e"/>
+    <w:nsid w:val="8e0f34e6"/>
     <w:multiLevelType w:val="multilevel"/>
     <w:lvl w:ilvl="0">
       <w:numFmt w:val="bullet"/>
@@ -3056,7 +3251,7 @@
     </w:lvl>
   </w:abstractNum>
   <w:abstractNum w:abstractNumId="99411">
-    <w:nsid w:val="39eca981"/>
+    <w:nsid w:val="21140efa"/>
     <w:multiLevelType w:val="multilevel"/>
     <w:lvl w:ilvl="0">
       <w:start w:val="1"/>
@@ -3134,6 +3329,175 @@
       <w:start w:val="1"/>
       <w:numFmt w:val="decimal"/>
       <w:lvlText w:val="%7."/>
+      <w:lvlJc w:val="left"/>
+      <w:pPr>
+        <w:tabs>
+          <w:tab w:val="num" w:pos="4320"/>
+        </w:tabs>
+        <w:ind w:left="4800" w:hanging="480"/>
+      </w:pPr>
+    </w:lvl>
+  </w:abstractNum>
+  <w:abstractNum w:abstractNumId="998318">
+    <w:nsid w:val="4b6f094d"/>
+    <w:multiLevelType w:val="multilevel"/>
+    <w:lvl w:ilvl="0">
+      <w:start w:val="18"/>
+      <w:numFmt w:val="upperLetter"/>
+      <w:lvlText w:val="(%1)"/>
+      <w:lvlJc w:val="left"/>
+      <w:pPr>
+        <w:tabs>
+          <w:tab w:val="num" w:pos="0"/>
+        </w:tabs>
+        <w:ind w:left="480" w:hanging="480"/>
+      </w:pPr>
+    </w:lvl>
+    <w:lvl w:ilvl="1">
+      <w:start w:val="18"/>
+      <w:numFmt w:val="upperLetter"/>
+      <w:lvlText w:val="(%2)"/>
+      <w:lvlJc w:val="left"/>
+      <w:pPr>
+        <w:tabs>
+          <w:tab w:val="num" w:pos="720"/>
+        </w:tabs>
+        <w:ind w:left="1200" w:hanging="480"/>
+      </w:pPr>
+    </w:lvl>
+    <w:lvl w:ilvl="2">
+      <w:start w:val="18"/>
+      <w:numFmt w:val="upperLetter"/>
+      <w:lvlText w:val="(%3)"/>
+      <w:lvlJc w:val="left"/>
+      <w:pPr>
+        <w:tabs>
+          <w:tab w:val="num" w:pos="1440"/>
+        </w:tabs>
+        <w:ind w:left="1920" w:hanging="480"/>
+      </w:pPr>
+    </w:lvl>
+    <w:lvl w:ilvl="3">
+      <w:start w:val="18"/>
+      <w:numFmt w:val="upperLetter"/>
+      <w:lvlText w:val="(%4)"/>
+      <w:lvlJc w:val="left"/>
+      <w:pPr>
+        <w:tabs>
+          <w:tab w:val="num" w:pos="2160"/>
+        </w:tabs>
+        <w:ind w:left="2640" w:hanging="480"/>
+      </w:pPr>
+    </w:lvl>
+    <w:lvl w:ilvl="4">
+      <w:start w:val="18"/>
+      <w:numFmt w:val="upperLetter"/>
+      <w:lvlText w:val="(%5)"/>
+      <w:lvlJc w:val="left"/>
+      <w:pPr>
+        <w:tabs>
+          <w:tab w:val="num" w:pos="2880"/>
+        </w:tabs>
+        <w:ind w:left="3360" w:hanging="480"/>
+      </w:pPr>
+    </w:lvl>
+    <w:lvl w:ilvl="5">
+      <w:start w:val="18"/>
+      <w:numFmt w:val="upperLetter"/>
+      <w:lvlText w:val="(%6)"/>
+      <w:lvlJc w:val="left"/>
+      <w:pPr>
+        <w:tabs>
+          <w:tab w:val="num" w:pos="3600"/>
+        </w:tabs>
+        <w:ind w:left="4080" w:hanging="480"/>
+      </w:pPr>
+    </w:lvl>
+    <w:lvl w:ilvl="6">
+      <w:start w:val="18"/>
+      <w:numFmt w:val="upperLetter"/>
+      <w:lvlText w:val="(%7)"/>
+      <w:lvlJc w:val="left"/>
+      <w:pPr>
+        <w:tabs>
+          <w:tab w:val="num" w:pos="4320"/>
+        </w:tabs>
+        <w:ind w:left="4800" w:hanging="480"/>
+      </w:pPr>
+    </w:lvl>
+  </w:abstractNum>
+  <w:abstractNum w:abstractNumId="991">
+    <w:nsid w:val="8bf71fde"/>
+    <w:multiLevelType w:val="multilevel"/>
+    <w:lvl w:ilvl="0">
+      <w:numFmt w:val="bullet"/>
+      <w:lvlText w:val="•"/>
+      <w:lvlJc w:val="left"/>
+      <w:pPr>
+        <w:tabs>
+          <w:tab w:val="num" w:pos="0"/>
+        </w:tabs>
+        <w:ind w:left="480" w:hanging="480"/>
+      </w:pPr>
+    </w:lvl>
+    <w:lvl w:ilvl="1">
+      <w:numFmt w:val="bullet"/>
+      <w:lvlText w:val="–"/>
+      <w:lvlJc w:val="left"/>
+      <w:pPr>
+        <w:tabs>
+          <w:tab w:val="num" w:pos="720"/>
+        </w:tabs>
+        <w:ind w:left="1200" w:hanging="480"/>
+      </w:pPr>
+    </w:lvl>
+    <w:lvl w:ilvl="2">
+      <w:numFmt w:val="bullet"/>
+      <w:lvlText w:val="•"/>
+      <w:lvlJc w:val="left"/>
+      <w:pPr>
+        <w:tabs>
+          <w:tab w:val="num" w:pos="1440"/>
+        </w:tabs>
+        <w:ind w:left="1920" w:hanging="480"/>
+      </w:pPr>
+    </w:lvl>
+    <w:lvl w:ilvl="3">
+      <w:numFmt w:val="bullet"/>
+      <w:lvlText w:val="–"/>
+      <w:lvlJc w:val="left"/>
+      <w:pPr>
+        <w:tabs>
+          <w:tab w:val="num" w:pos="2160"/>
+        </w:tabs>
+        <w:ind w:left="2640" w:hanging="480"/>
+      </w:pPr>
+    </w:lvl>
+    <w:lvl w:ilvl="4">
+      <w:numFmt w:val="bullet"/>
+      <w:lvlText w:val="•"/>
+      <w:lvlJc w:val="left"/>
+      <w:pPr>
+        <w:tabs>
+          <w:tab w:val="num" w:pos="2880"/>
+        </w:tabs>
+        <w:ind w:left="3360" w:hanging="480"/>
+      </w:pPr>
+    </w:lvl>
+    <w:lvl w:ilvl="5">
+      <w:numFmt w:val="bullet"/>
+      <w:lvlText w:val="–"/>
+      <w:lvlJc w:val="left"/>
+      <w:pPr>
+        <w:tabs>
+          <w:tab w:val="num" w:pos="3600"/>
+        </w:tabs>
+        <w:ind w:left="4080" w:hanging="480"/>
+      </w:pPr>
+    </w:lvl>
+    <w:lvl w:ilvl="6">
+      <w:numFmt w:val="bullet"/>
+      <w:lvlText w:val="•"/>
       <w:lvlJc w:val="left"/>
       <w:pPr>
         <w:tabs>
@@ -3195,6 +3559,108 @@
     </w:lvlOverride>
     <w:lvlOverride w:ilvl="6">
       <w:startOverride w:val="1"/>
+    </w:lvlOverride>
+  </w:num>
+  <w:num w:numId="1003">
+    <w:abstractNumId w:val="998318"/>
+    <w:lvlOverride w:ilvl="0">
+      <w:startOverride w:val="18"/>
+    </w:lvlOverride>
+    <w:lvlOverride w:ilvl="1">
+      <w:startOverride w:val="18"/>
+    </w:lvlOverride>
+    <w:lvlOverride w:ilvl="2">
+      <w:startOverride w:val="18"/>
+    </w:lvlOverride>
+    <w:lvlOverride w:ilvl="3">
+      <w:startOverride w:val="18"/>
+    </w:lvlOverride>
+    <w:lvlOverride w:ilvl="4">
+      <w:startOverride w:val="18"/>
+    </w:lvlOverride>
+    <w:lvlOverride w:ilvl="5">
+      <w:startOverride w:val="18"/>
+    </w:lvlOverride>
+    <w:lvlOverride w:ilvl="6">
+      <w:startOverride w:val="18"/>
+    </w:lvlOverride>
+  </w:num>
+  <w:num w:numId="1004">
+    <w:abstractNumId w:val="998318"/>
+    <w:lvlOverride w:ilvl="0">
+      <w:startOverride w:val="18"/>
+    </w:lvlOverride>
+    <w:lvlOverride w:ilvl="1">
+      <w:startOverride w:val="18"/>
+    </w:lvlOverride>
+    <w:lvlOverride w:ilvl="2">
+      <w:startOverride w:val="18"/>
+    </w:lvlOverride>
+    <w:lvlOverride w:ilvl="3">
+      <w:startOverride w:val="18"/>
+    </w:lvlOverride>
+    <w:lvlOverride w:ilvl="4">
+      <w:startOverride w:val="18"/>
+    </w:lvlOverride>
+    <w:lvlOverride w:ilvl="5">
+      <w:startOverride w:val="18"/>
+    </w:lvlOverride>
+    <w:lvlOverride w:ilvl="6">
+      <w:startOverride w:val="18"/>
+    </w:lvlOverride>
+  </w:num>
+  <w:num w:numId="1005">
+    <w:abstractNumId w:val="991"/>
+  </w:num>
+  <w:num w:numId="1006">
+    <w:abstractNumId w:val="998318"/>
+    <w:lvlOverride w:ilvl="0">
+      <w:startOverride w:val="18"/>
+    </w:lvlOverride>
+    <w:lvlOverride w:ilvl="1">
+      <w:startOverride w:val="18"/>
+    </w:lvlOverride>
+    <w:lvlOverride w:ilvl="2">
+      <w:startOverride w:val="18"/>
+    </w:lvlOverride>
+    <w:lvlOverride w:ilvl="3">
+      <w:startOverride w:val="18"/>
+    </w:lvlOverride>
+    <w:lvlOverride w:ilvl="4">
+      <w:startOverride w:val="18"/>
+    </w:lvlOverride>
+    <w:lvlOverride w:ilvl="5">
+      <w:startOverride w:val="18"/>
+    </w:lvlOverride>
+    <w:lvlOverride w:ilvl="6">
+      <w:startOverride w:val="18"/>
+    </w:lvlOverride>
+  </w:num>
+  <w:num w:numId="1007">
+    <w:abstractNumId w:val="991"/>
+  </w:num>
+  <w:num w:numId="1008">
+    <w:abstractNumId w:val="998318"/>
+    <w:lvlOverride w:ilvl="0">
+      <w:startOverride w:val="18"/>
+    </w:lvlOverride>
+    <w:lvlOverride w:ilvl="1">
+      <w:startOverride w:val="18"/>
+    </w:lvlOverride>
+    <w:lvlOverride w:ilvl="2">
+      <w:startOverride w:val="18"/>
+    </w:lvlOverride>
+    <w:lvlOverride w:ilvl="3">
+      <w:startOverride w:val="18"/>
+    </w:lvlOverride>
+    <w:lvlOverride w:ilvl="4">
+      <w:startOverride w:val="18"/>
+    </w:lvlOverride>
+    <w:lvlOverride w:ilvl="5">
+      <w:startOverride w:val="18"/>
+    </w:lvlOverride>
+    <w:lvlOverride w:ilvl="6">
+      <w:startOverride w:val="18"/>
     </w:lvlOverride>
   </w:num>
 </w:numbering>

</xml_diff>

<commit_message>
sent to BH, JA, CS
</commit_message>
<xml_diff>
--- a/manuscript-main.docx
+++ b/manuscript-main.docx
@@ -294,70 +294,18 @@
       <w:pPr>
         <w:pStyle w:val="Heading2"/>
       </w:pPr>
-      <w:bookmarkStart w:id="22" w:name="summary"/>
+      <w:bookmarkStart w:id="22" w:name="abstract"/>
       <w:bookmarkEnd w:id="22"/>
       <w:r>
-        <w:t xml:space="preserve">Summary</w:t>
-      </w:r>
-    </w:p>
-    <w:p>
-      <w:pPr>
-        <w:pStyle w:val="Compact"/>
-        <w:numPr>
-          <w:numId w:val="1002"/>
-          <w:ilvl w:val="0"/>
-        </w:numPr>
-      </w:pPr>
-      <w:r>
-        <w:t xml:space="preserve">Species distribution data provide the foundation for a wide range of ecological research studies and conservation management decisions, yet most species ranges remain unknown, and existing range maps often suffer from data limitations and inconsistencies. AquaMaps and the International Union for Conservation of Nature (IUCN) are two distinct efforts to map marine species distributions at a global scale. Together these databases represent 24,637 species (92.9% within AquaMaps, 16.3% within IUCN), with only 2,279 shared species.</w:t>
-      </w:r>
-      <w:r>
-        <w:br w:type="textWrapping"/>
-      </w:r>
-    </w:p>
-    <w:p>
-      <w:pPr>
-        <w:pStyle w:val="Compact"/>
-        <w:numPr>
-          <w:numId w:val="1002"/>
-          <w:ilvl w:val="0"/>
-        </w:numPr>
-      </w:pPr>
-      <w:r>
-        <w:t xml:space="preserve">Here we examine differences in predicted species ranges between the two datasets by comparing alignment of distribution (predicted species range common to both datasets) and area (extent of range predicted by each dataset) to identify potential sources of misalignment.</w:t>
-      </w:r>
-    </w:p>
-    <w:p>
-      <w:pPr>
-        <w:pStyle w:val="Compact"/>
-        <w:numPr>
-          <w:numId w:val="1002"/>
-          <w:ilvl w:val="0"/>
-        </w:numPr>
-      </w:pPr>
-      <w:r>
-        <w:t xml:space="preserve">We find that these misalignments mainly result from divergent methodologies that introduce differing frequencies of commission and omission errors. For example, species ranges predicted by IUCN range maps frequently overextend into unsuitably deep territory, as in the case of many coral and reef-associated species; similarly, the AquaMaps species distribution model often predicts species presence far afield from known occurrences when extrapolating based on limited observations.</w:t>
-      </w:r>
-    </w:p>
-    <w:p>
-      <w:pPr>
-        <w:pStyle w:val="Compact"/>
-        <w:numPr>
-          <w:numId w:val="1002"/>
-          <w:ilvl w:val="0"/>
-        </w:numPr>
-      </w:pPr>
-      <w:r>
-        <w:rPr>
-          <w:b/>
-        </w:rPr>
-        <w:t xml:space="preserve">Policy implications:</w:t>
-      </w:r>
-      <w:r>
-        <w:t xml:space="preserve"> </w:t>
-      </w:r>
-      <w:r>
-        <w:t xml:space="preserve">We illustrate the scientific and management implications of these differences by repeating two recent applications - an assessment of global biodiversity within the Ocean Health Index and a global analysis of gaps in coverage of marine protected areas - and find significantly different results depending on how the two datasets are used. Until a single, highly accurate dataset of global marine species ranges becomes available, understanding the implications of dataset differences for conservation planning and decision-making remains essential.</w:t>
+        <w:t xml:space="preserve">Abstract</w:t>
+      </w:r>
+    </w:p>
+    <w:p>
+      <w:pPr>
+        <w:pStyle w:val="FirstParagraph"/>
+      </w:pPr>
+      <w:r>
+        <w:t xml:space="preserve">Species distribution data provide the foundation for a wide range of ecological research studies and conservation management decisions, yet most species ranges remain unknown, and existing range maps often suffer from data limitations and inconsistencies. AquaMaps and the International Union for Conservation of Nature (IUCN) are two distinct efforts to map marine species distributions at a global scale. Together these databases represent 24,637 species (92.9% within AquaMaps, 16.3% within IUCN), with only 2,279 shared species. Here we examine differences in predicted species ranges between the two datasets and find that these misalignments mainly result from divergent methodologies that introduce differing frequencies of commission and omission errors. We illustrate the scientific and management implications of these differences by repeating two recent applications - an assessment of global biodiversity within the Ocean Health Index and a global analysis of gaps in coverage of marine protected areas - and find significantly different results depending on how the two datasets are used. Until a single, highly accurate dataset of global marine species ranges becomes available, understanding the implications of dataset differences for conservation planning and decision-making remains essential.</w:t>
       </w:r>
     </w:p>
     <w:p>
@@ -393,7 +341,7 @@
         <w:pStyle w:val="BodyText"/>
       </w:pPr>
       <w:r>
-        <w:t xml:space="preserve">One major outcome of this body of science is the various compiled databases of species distribution maps. Two global-scale repositories predict marine species ranges throughout the world's oceans – AquaMaps</w:t>
+        <w:t xml:space="preserve">One major outcome of this body of science is the various compiled databases of species distribution maps. Here we focus on global-scale repositories that predict marine species ranges throughout the world's oceans – AquaMaps</w:t>
       </w:r>
       <w:r>
         <w:t xml:space="preserve"> </w:t>
@@ -597,7 +545,7 @@
           <w:i/>
           <w:b/>
         </w:rPr>
-        <w:t xml:space="preserve">sentence about SAUP - how can we rephrase the "two global-scale repositories" sentence to exclude it? "broad taxonomic coverage"? something about not focusing just on economically important species? (is that a valid assumption about SAUP)</w:t>
+        <w:t xml:space="preserve">sentence about SAUP - how can we rephrase the "two global-scale repositories" sentence to exclude it? "broad taxonomic coverage"? something about not focusing just on economically important species? (is that a valid assumption about SAUP) - consider other datasets as well: NatureServe, BOTW, etc</w:t>
       </w:r>
     </w:p>
     <w:p>
@@ -617,7 +565,15 @@
         <w:pStyle w:val="BodyText"/>
       </w:pPr>
       <w:r>
-        <w:t xml:space="preserve">Neither dataset claims to represent the "truth" of a species' spatial distribution, but rather each presents one understanding of the "truth" - one database relying primarily on expert opinion and the other on model predictions. Uncertainties inherent in the method and intent inevitably drive differences in the range predictions made by each dataset; significant differences could indicate dramatically different understandings of our marine ecosystems, with significant implications for policy and conservation recommendations. Inaccurate indications of presence or absence could lead to ineffective marine reserve systems and management plans</w:t>
+        <w:t xml:space="preserve">Neither dataset claims to represent the "truth" of a species' spatial distribution, but rather each offers an understanding of the "truth" - one relying primarily on expert opinion and the other on model predictions. Each method presents its own challenges and advantages, and the small overlap in mapped species means each dataset provides value in taxonomic and geographic coverage. Importantly, biases in taxonomic or spatial coverage within a dataset could shift management and conservation actions away from places or species that are most in need.</w:t>
+      </w:r>
+    </w:p>
+    <w:p>
+      <w:pPr>
+        <w:pStyle w:val="BodyText"/>
+      </w:pPr>
+      <w:r>
+        <w:t xml:space="preserve">Uncertainties inherent in method and intent inevitably drive differences in the range predictions made by each dataset: geographic range data such as IUCN range maps frequently introduce commission errors (inaccurate indication of presence), while species distribution models such as AquaMaps will likely introduce fewer commission errors but more omission errors (inaccurate indications of absence)</w:t>
       </w:r>
       <w:r>
         <w:t xml:space="preserve"> </w:t>
@@ -638,10 +594,34 @@
         <w:t xml:space="preserve"> </w:t>
       </w:r>
       <w:r>
+        <w:t xml:space="preserve">2006)</w:t>
+      </w:r>
+      <w:r>
+        <w:t xml:space="preserve">. Each type of error bears different implications for conservation goals: commission errors can result in prioritizing areas not relevant to conservation goals, while omission errors may result in protected area networks that fail to include important habitat and range</w:t>
+      </w:r>
+      <w:r>
+        <w:t xml:space="preserve"> </w:t>
+      </w:r>
+      <w:r>
+        <w:t xml:space="preserve">(Rondinini</w:t>
+      </w:r>
+      <w:r>
+        <w:t xml:space="preserve"> </w:t>
+      </w:r>
+      <w:r>
+        <w:rPr>
+          <w:i/>
+        </w:rPr>
+        <w:t xml:space="preserve">et al.</w:t>
+      </w:r>
+      <w:r>
+        <w:t xml:space="preserve"> </w:t>
+      </w:r>
+      <w:r>
         <w:t xml:space="preserve">2006; Jetz, Sekercioglu &amp; Watson 2008)</w:t>
       </w:r>
       <w:r>
-        <w:t xml:space="preserve">. Importantly, biases in taxonomic or spatial coverage within a dataset could shift management and conservation actions away from places or species that are most in need.</w:t>
+        <w:t xml:space="preserve">.</w:t>
       </w:r>
     </w:p>
     <w:p>
@@ -649,7 +629,7 @@
         <w:pStyle w:val="BodyText"/>
       </w:pPr>
       <w:r>
-        <w:t xml:space="preserve">To understand the implications of differences between the AquaMaps and IUCN datasets, we compare how each data source represents the global spatial and taxonomic distribution of marine species. Most notably, AquaMaps includes range maps for many more species (currently 22,889 species; 92.9% of total), such that most global analyses related to marine biodiversity to date have used AquaMaps (IUCN range map data exist for only 4,027 unique marine species).</w:t>
+        <w:t xml:space="preserve">To understand the implications of differences between the AquaMaps and IUCN datasets, we compare how each data source represents the global spatial and taxonomic distribution of the 24,637 marine species mapped by one or both datasets. Most notably, AquaMaps includes range maps for many more species (currently 22,889 species; 92.9% of total), such that most global analyses related to marine biodiversity to date have used AquaMaps (IUCN range map data exist for only 4,027 unique marine species).</w:t>
       </w:r>
     </w:p>
     <w:p>
@@ -657,17 +637,7 @@
         <w:pStyle w:val="BodyText"/>
       </w:pPr>
       <w:r>
-        <w:rPr>
-          <w:i/>
-          <w:b/>
-        </w:rPr>
-        <w:t xml:space="preserve">It seems fair to assume that/we can reasonably assume that</w:t>
-      </w:r>
-      <w:r>
-        <w:t xml:space="preserve"> </w:t>
-      </w:r>
-      <w:r>
-        <w:t xml:space="preserve">range predictions from each dataset would be more closely aligned for well-understood species. For the 2,279 species (9.3% of total) mapped in both datasets, we examine how well the maps align, determine several issues that lead to misalignment between predicted species distributions, and suggest methods to improve confidence in species range predictions.</w:t>
+        <w:t xml:space="preserve">As understanding of a given species improves, we expect that range maps, regardless of method, would become more accurate in predicting species presence and absence. Close alignment between two independent range maps can therefore indicate higher confidence in species presence or absence than a single map. For the 2,279 species (9.3% of total) mapped in both datasets, we examine how well the maps align in both distribution and overall area; from the results we determine methodological issues that can introduce commission errors, and suggest methods to improve confidence in species range predictions.</w:t>
       </w:r>
     </w:p>
     <w:p>
@@ -737,7 +707,54 @@
         <w:pStyle w:val="BodyText"/>
       </w:pPr>
       <w:r>
-        <w:t xml:space="preserve">While we cannot recommmend one data set as more accurate than the other, we suggest methods to improve confidence in species range predictions to better inform conservation management and policy decisions.</w:t>
+        <w:t xml:space="preserve">Each of these datasets provides unique value in taxonomic and geographic coverage; while we have identified some potential issues in each, we cannot simply recommmend one data set over the other. Instead, we recommend simple methods to reduce incidence of commission errors in each dataset, improving confidence in species range predictions to better inform conservation management and policy decisions.</w:t>
+      </w:r>
+    </w:p>
+    <w:p>
+      <w:pPr>
+        <w:pStyle w:val="Heading1"/>
+      </w:pPr>
+      <w:bookmarkStart w:id="24" w:name="methods-and-analysis"/>
+      <w:bookmarkEnd w:id="24"/>
+      <w:r>
+        <w:t xml:space="preserve">Methods and Analysis</w:t>
+      </w:r>
+    </w:p>
+    <w:p>
+      <w:pPr>
+        <w:pStyle w:val="Heading2"/>
+      </w:pPr>
+      <w:bookmarkStart w:id="25" w:name="about-the-datasets"/>
+      <w:bookmarkEnd w:id="25"/>
+      <w:r>
+        <w:t xml:space="preserve">About the datasets</w:t>
+      </w:r>
+    </w:p>
+    <w:p>
+      <w:pPr>
+        <w:pStyle w:val="FirstParagraph"/>
+      </w:pPr>
+      <w:r>
+        <w:t xml:space="preserve">The IUCN publishes species range maps developed by species experts. These experts outline spatial boundaries of a given species' "limits of distribution"</w:t>
+      </w:r>
+      <w:r>
+        <w:t xml:space="preserve"> </w:t>
+      </w:r>
+      <w:r>
+        <w:t xml:space="preserve">(IUCN 2015)</w:t>
+      </w:r>
+      <w:r>
+        <w:t xml:space="preserve">, based on observation records and informed by expert understanding of species' range and habitat preferences.</w:t>
+      </w:r>
+      <w:r>
+        <w:t xml:space="preserve"> </w:t>
+      </w:r>
+      <w:r>
+        <w:rPr>
+          <w:i/>
+          <w:b/>
+        </w:rPr>
+        <w:t xml:space="preserve">Fig. SXXX</w:t>
       </w:r>
     </w:p>
     <w:p>
@@ -745,29 +762,56 @@
         <w:pStyle w:val="BodyText"/>
       </w:pPr>
       <w:r>
-        <w:rPr>
-          <w:i/>
-          <w:b/>
-        </w:rPr>
-        <w:t xml:space="preserve">acknowledge or debunk other global data sets - e.g. SAUP?</w:t>
-      </w:r>
-    </w:p>
-    <w:p>
-      <w:pPr>
-        <w:pStyle w:val="Heading1"/>
-      </w:pPr>
-      <w:bookmarkStart w:id="24" w:name="methods"/>
-      <w:bookmarkEnd w:id="24"/>
-      <w:r>
-        <w:t xml:space="preserve">Methods</w:t>
-      </w:r>
-    </w:p>
-    <w:p>
-      <w:pPr>
-        <w:pStyle w:val="FirstParagraph"/>
-      </w:pPr>
-      <w:r>
-        <w:t xml:space="preserve">_About the datasets__:</w:t>
+        <w:t xml:space="preserve">In contrast, AquaMaps models species distribution based on environmental preferences, such as temperature, depth, and salinity, deduced from occurrence records, published species databases such as FishBase, and expert knowledge. The AquaMaps model overlays these environmental preferences atop a map of environmental attributes on a global 0.5° grid to determine suitable habitat, resulting in a "probability of occurrence" for each species. Of these, 1296 (5.7%) have been further refined through an expert review process</w:t>
+      </w:r>
+      <w:r>
+        <w:t xml:space="preserve"> </w:t>
+      </w:r>
+      <w:r>
+        <w:t xml:space="preserve">(Kaschner</w:t>
+      </w:r>
+      <w:r>
+        <w:t xml:space="preserve"> </w:t>
+      </w:r>
+      <w:r>
+        <w:rPr>
+          <w:i/>
+        </w:rPr>
+        <w:t xml:space="preserve">et al.</w:t>
+      </w:r>
+      <w:r>
+        <w:t xml:space="preserve"> </w:t>
+      </w:r>
+      <w:r>
+        <w:t xml:space="preserve">2006; Ready</w:t>
+      </w:r>
+      <w:r>
+        <w:t xml:space="preserve"> </w:t>
+      </w:r>
+      <w:r>
+        <w:rPr>
+          <w:i/>
+        </w:rPr>
+        <w:t xml:space="preserve">et al.</w:t>
+      </w:r>
+      <w:r>
+        <w:t xml:space="preserve"> </w:t>
+      </w:r>
+      <w:r>
+        <w:t xml:space="preserve">2010)</w:t>
+      </w:r>
+      <w:r>
+        <w:t xml:space="preserve">.</w:t>
+      </w:r>
+      <w:r>
+        <w:t xml:space="preserve"> </w:t>
+      </w:r>
+      <w:r>
+        <w:rPr>
+          <w:i/>
+          <w:b/>
+        </w:rPr>
+        <w:t xml:space="preserve">Fig. SXXX</w:t>
       </w:r>
     </w:p>
     <w:p>
@@ -775,81 +819,60 @@
         <w:pStyle w:val="BodyText"/>
       </w:pPr>
       <w:r>
-        <w:t xml:space="preserve">The IUCN publishes species range maps based on expert input of spatial boundaries of a given species' "limits of distribution"</w:t>
-      </w:r>
-      <w:r>
-        <w:t xml:space="preserve"> </w:t>
-      </w:r>
-      <w:r>
-        <w:t xml:space="preserve">(IUCN 2015)</w:t>
-      </w:r>
-      <w:r>
-        <w:t xml:space="preserve"> </w:t>
-      </w:r>
-      <w:r>
-        <w:t xml:space="preserve">- essentially a refined extent of occurrence (EOO), based on observation records and informed by expert understanding of species' range and habitat preferences. In contrast, AquaMaps models species distribution based on environmental preferences (e.g., temperature, depth, salinity) deduced from occurrence records, published species databases such as FishBase, and expert knowledge. The AquaMaps model overlays these environmental preferences atop a map of environmental attributes on a 0.5 degree grid, creating a global map of suitable habitat. The model masks habitat to certain FAO Major Fishing Areas as a rough cut of geographic range, resulting in a "probability of occurrence" for each species. Of the resulting maps, 1296 (5.7%) have been further refined under expert review</w:t>
-      </w:r>
-      <w:r>
-        <w:t xml:space="preserve"> </w:t>
-      </w:r>
-      <w:r>
-        <w:t xml:space="preserve">(Kaschner</w:t>
-      </w:r>
-      <w:r>
-        <w:t xml:space="preserve"> </w:t>
-      </w:r>
-      <w:r>
-        <w:rPr>
-          <w:i/>
+        <w:rPr>
+          <w:i/>
+          <w:b/>
+        </w:rPr>
+        <w:t xml:space="preserve">OMIT: Studies using AquaMaps data frequently define "presence" by applying a probability threshold, e.g., previously, the Ocean Health Index defined presence as 40% or greater probability of occurrence</w:t>
+      </w:r>
+      <w:r>
+        <w:rPr>
+          <w:i/>
+          <w:b/>
+        </w:rPr>
+        <w:t xml:space="preserve"> </w:t>
+      </w:r>
+      <w:r>
+        <w:rPr>
+          <w:i/>
+          <w:b/>
+        </w:rPr>
+        <w:t xml:space="preserve">(Halpern</w:t>
+      </w:r>
+      <w:r>
+        <w:rPr>
+          <w:i/>
+          <w:b/>
+        </w:rPr>
+        <w:t xml:space="preserve"> </w:t>
+      </w:r>
+      <w:r>
+        <w:rPr>
+          <w:i/>
+          <w:i/>
+          <w:b/>
         </w:rPr>
         <w:t xml:space="preserve">et al.</w:t>
       </w:r>
       <w:r>
-        <w:t xml:space="preserve"> </w:t>
-      </w:r>
-      <w:r>
-        <w:t xml:space="preserve">2006; Ready</w:t>
-      </w:r>
-      <w:r>
-        <w:t xml:space="preserve"> </w:t>
-      </w:r>
-      <w:r>
-        <w:rPr>
-          <w:i/>
-        </w:rPr>
-        <w:t xml:space="preserve">et al.</w:t>
-      </w:r>
-      <w:r>
-        <w:t xml:space="preserve"> </w:t>
-      </w:r>
-      <w:r>
-        <w:t xml:space="preserve">2010)</w:t>
-      </w:r>
-      <w:r>
-        <w:t xml:space="preserve">. Studies using AquaMaps data frequently define "presence" by applying a probability threshold, e.g., previously, the Ocean Health Index defined presence as 40% or greater probability of occurrence</w:t>
-      </w:r>
-      <w:r>
-        <w:t xml:space="preserve"> </w:t>
-      </w:r>
-      <w:r>
-        <w:t xml:space="preserve">(Halpern</w:t>
-      </w:r>
-      <w:r>
-        <w:t xml:space="preserve"> </w:t>
-      </w:r>
-      <w:r>
-        <w:rPr>
-          <w:i/>
-        </w:rPr>
-        <w:t xml:space="preserve">et al.</w:t>
-      </w:r>
-      <w:r>
-        <w:t xml:space="preserve"> </w:t>
-      </w:r>
-      <w:r>
+        <w:rPr>
+          <w:i/>
+          <w:b/>
+        </w:rPr>
+        <w:t xml:space="preserve"> </w:t>
+      </w:r>
+      <w:r>
+        <w:rPr>
+          <w:i/>
+          <w:b/>
+        </w:rPr>
         <w:t xml:space="preserve">2012, 2015)</w:t>
       </w:r>
       <w:r>
+        <w:rPr>
+          <w:i/>
+          <w:b/>
+        </w:rPr>
         <w:t xml:space="preserve">. In the 2016 OHI assessment, the presence threshold was eliminated, to better approximate the "extent of occurrence" generally indicated by IUCN maps, since the two datasets are used together.</w:t>
       </w:r>
     </w:p>
@@ -859,10 +882,12 @@
       </w:pPr>
       <w:r>
         <w:rPr>
-          <w:i/>
-          <w:b/>
-        </w:rPr>
-        <w:t xml:space="preserve">short paragraph about other datasets we didn't include, i.e. SAUP? BOTW?</w:t>
+          <w:b/>
+        </w:rPr>
+        <w:t xml:space="preserve">Comparison of taxonomic and regional distribution</w:t>
+      </w:r>
+      <w:r>
+        <w:t xml:space="preserve">: To examine the overall taxonomic distribution across the spatial datasets (Fig. 1A), we grouped species by taxonomic class and data source, and determined the proportion of each class represented in each dataset.</w:t>
       </w:r>
     </w:p>
     <w:p>
@@ -870,13 +895,33 @@
         <w:pStyle w:val="BodyText"/>
       </w:pPr>
       <w:r>
-        <w:rPr>
-          <w:b/>
-        </w:rPr>
-        <w:t xml:space="preserve">Comparison of taxonomic and regional distribution</w:t>
-      </w:r>
-      <w:r>
-        <w:t xml:space="preserve">: To examine the overall taxonomic distribution across the spatial datasets (Fig. 1A), we grouped species by taxonomic class and data source, and determined the proportion of each class represented in each dataset. We defined "paired map" species as those with spatial data in both datasets.</w:t>
+        <w:t xml:space="preserve">To compare the spatial representation of the two datasets directly, we rasterized the IUCN species polygons to the same 0.5° grid as the AquaMaps species maps; we determined species presence within a grid cell as any non-zero overlap of a species polygon with the cell</w:t>
+      </w:r>
+      <w:r>
+        <w:t xml:space="preserve"> </w:t>
+      </w:r>
+      <w:r>
+        <w:rPr>
+          <w:i/>
+          <w:b/>
+        </w:rPr>
+        <w:t xml:space="preserve">(Fig. SXXX)</w:t>
+      </w:r>
+      <w:r>
+        <w:t xml:space="preserve">. For the AquaMaps dataset, we determined per-cell species count by including all species with non-zero probability of occurrence, to best approximate the "extent of occurrence" generally indicated by IUCN maps</w:t>
+      </w:r>
+      <w:r>
+        <w:t xml:space="preserve"> </w:t>
+      </w:r>
+      <w:r>
+        <w:rPr>
+          <w:i/>
+          <w:b/>
+        </w:rPr>
+        <w:t xml:space="preserve">(Fig. SXXX)</w:t>
+      </w:r>
+      <w:r>
+        <w:t xml:space="preserve">. We represented relative distribution of species count for each dataset by plotting average species count against latitude and longitude (Fig. 1B, 1C).</w:t>
       </w:r>
     </w:p>
     <w:p>
@@ -884,33 +929,55 @@
         <w:pStyle w:val="BodyText"/>
       </w:pPr>
       <w:r>
-        <w:t xml:space="preserve">To compare the spatial representation of the two datasets directly, we rasterized the IUCN species polygons to the same 0.5° grid as the AquaMaps species maps; we determined species presence within a grid cell as any non-zero overlap of a species polygon with the cell</w:t>
-      </w:r>
-      <w:r>
-        <w:t xml:space="preserve"> </w:t>
-      </w:r>
-      <w:r>
-        <w:rPr>
-          <w:i/>
-          <w:b/>
-        </w:rPr>
-        <w:t xml:space="preserve">(Fig. SXXX)</w:t>
-      </w:r>
-      <w:r>
-        <w:t xml:space="preserve">. For the AquaMaps dataset, we determined per-cell species count by including all species with non-zero probability of occurrence, to best approximate the "extent of occurrence" generally indicated by IUCN maps</w:t>
-      </w:r>
-      <w:r>
-        <w:t xml:space="preserve"> </w:t>
-      </w:r>
-      <w:r>
-        <w:rPr>
-          <w:i/>
-          <w:b/>
-        </w:rPr>
-        <w:t xml:space="preserve">(Fig. SXXX)</w:t>
-      </w:r>
-      <w:r>
-        <w:t xml:space="preserve">. We represented relative distribution of species count for each dataset by plotting average species count against latitude and longitude (Fig. 1B, 1C).</w:t>
+        <w:rPr>
+          <w:b/>
+        </w:rPr>
+        <w:t xml:space="preserve">Comparison of paired maps</w:t>
+      </w:r>
+      <w:r>
+        <w:t xml:space="preserve">: Using genus and species binomials as a matching key, we identified "paired map" species - the subset of marine species that have range maps in both IUCN and AquaMaps current native distribution. We used the taxize package</w:t>
+      </w:r>
+      <w:r>
+        <w:t xml:space="preserve"> </w:t>
+      </w:r>
+      <w:r>
+        <w:t xml:space="preserve">(</w:t>
+      </w:r>
+      <w:r>
+        <w:rPr>
+          <w:b/>
+        </w:rPr>
+        <w:t xml:space="preserve">???</w:t>
+      </w:r>
+      <w:r>
+        <w:t xml:space="preserve">)</w:t>
+      </w:r>
+      <w:r>
+        <w:t xml:space="preserve"> </w:t>
+      </w:r>
+      <w:r>
+        <w:t xml:space="preserve">in R</w:t>
+      </w:r>
+      <w:r>
+        <w:t xml:space="preserve"> </w:t>
+      </w:r>
+      <w:r>
+        <w:t xml:space="preserve">(</w:t>
+      </w:r>
+      <w:r>
+        <w:rPr>
+          <w:b/>
+        </w:rPr>
+        <w:t xml:space="preserve">???</w:t>
+      </w:r>
+      <w:r>
+        <w:t xml:space="preserve">)</w:t>
+      </w:r>
+      <w:r>
+        <w:t xml:space="preserve"> </w:t>
+      </w:r>
+      <w:r>
+        <w:t xml:space="preserve">to standardize species names and synonyms; for species with separate subpopulation maps in IUCN, we combined all subpopulations to create a single global population. For each of these paired map species, we determined species presence within each spatial cell for each dataset using the same criteria outlined above.</w:t>
       </w:r>
     </w:p>
     <w:p>
@@ -918,119 +985,6 @@
         <w:pStyle w:val="BodyText"/>
       </w:pPr>
       <w:r>
-        <w:rPr>
-          <w:b/>
-        </w:rPr>
-        <w:t xml:space="preserve">Comparison of paired maps</w:t>
-      </w:r>
-      <w:r>
-        <w:t xml:space="preserve">: Using genus and species binomials as a matching key, we selected the "paired map" species - the subset of marine species that have range maps in both IUCN and AquaMaps current native distribution.</w:t>
-      </w:r>
-      <w:r>
-        <w:t xml:space="preserve"> </w:t>
-      </w:r>
-      <w:r>
-        <w:rPr>
-          <w:i/>
-        </w:rPr>
-        <w:t xml:space="preserve">We used the taxize package</w:t>
-      </w:r>
-      <w:r>
-        <w:rPr>
-          <w:i/>
-        </w:rPr>
-        <w:t xml:space="preserve"> </w:t>
-      </w:r>
-      <w:r>
-        <w:rPr>
-          <w:i/>
-        </w:rPr>
-        <w:t xml:space="preserve">(</w:t>
-      </w:r>
-      <w:r>
-        <w:rPr>
-          <w:b/>
-          <w:i/>
-        </w:rPr>
-        <w:t xml:space="preserve">???</w:t>
-      </w:r>
-      <w:r>
-        <w:rPr>
-          <w:i/>
-        </w:rPr>
-        <w:t xml:space="preserve">)</w:t>
-      </w:r>
-      <w:r>
-        <w:rPr>
-          <w:i/>
-        </w:rPr>
-        <w:t xml:space="preserve"> </w:t>
-      </w:r>
-      <w:r>
-        <w:rPr>
-          <w:i/>
-        </w:rPr>
-        <w:t xml:space="preserve">in R</w:t>
-      </w:r>
-      <w:r>
-        <w:rPr>
-          <w:i/>
-        </w:rPr>
-        <w:t xml:space="preserve"> </w:t>
-      </w:r>
-      <w:r>
-        <w:rPr>
-          <w:i/>
-        </w:rPr>
-        <w:t xml:space="preserve">(</w:t>
-      </w:r>
-      <w:r>
-        <w:rPr>
-          <w:b/>
-          <w:i/>
-        </w:rPr>
-        <w:t xml:space="preserve">???</w:t>
-      </w:r>
-      <w:r>
-        <w:rPr>
-          <w:i/>
-        </w:rPr>
-        <w:t xml:space="preserve">)</w:t>
-      </w:r>
-      <w:r>
-        <w:rPr>
-          <w:i/>
-        </w:rPr>
-        <w:t xml:space="preserve"> </w:t>
-      </w:r>
-      <w:r>
-        <w:rPr>
-          <w:i/>
-        </w:rPr>
-        <w:t xml:space="preserve">to standardize species names and synonyms; for species with separate subpopulation maps in IUCN, we combined all subpopulations to create a single global population.</w:t>
-      </w:r>
-      <w:r>
-        <w:t xml:space="preserve"> </w:t>
-      </w:r>
-      <w:r>
-        <w:rPr>
-          <w:i/>
-          <w:b/>
-        </w:rPr>
-        <w:t xml:space="preserve">To avoid double-counting, we removed subpopulations and species aliases. Used the taxize package? which version?</w:t>
-      </w:r>
-      <w:r>
-        <w:t xml:space="preserve"> </w:t>
-      </w:r>
-      <w:r>
-        <w:t xml:space="preserve">We determined species presence within each spatial cell using the same criteria outlined above.</w:t>
-      </w:r>
-    </w:p>
-    <w:p>
-      <w:pPr>
-        <w:pStyle w:val="BodyText"/>
-      </w:pPr>
-      <w:r>
         <w:t xml:space="preserve">Overlaying paired distribution maps for each species, we defined and calculated</w:t>
       </w:r>
       <w:r>
@@ -1045,6 +999,37 @@
       <w:r>
         <w:t xml:space="preserve"> </w:t>
       </w:r>
+      <m:oMath>
+        <m:sSub>
+          <m:e>
+            <m:r>
+              <m:rPr/>
+              <m:t>α</m:t>
+            </m:r>
+          </m:e>
+          <m:sub>
+            <m:r>
+              <m:rPr/>
+              <m:t>d</m:t>
+            </m:r>
+            <m:r>
+              <m:rPr/>
+              <m:t>i</m:t>
+            </m:r>
+            <m:r>
+              <m:rPr/>
+              <m:t>s</m:t>
+            </m:r>
+            <m:r>
+              <m:rPr/>
+              <m:t>t</m:t>
+            </m:r>
+          </m:sub>
+        </m:sSub>
+      </m:oMath>
+      <w:r>
+        <w:t xml:space="preserve"> </w:t>
+      </w:r>
       <w:r>
         <w:t xml:space="preserve">and</w:t>
       </w:r>
@@ -1060,8 +1045,36 @@
       <w:r>
         <w:t xml:space="preserve"> </w:t>
       </w:r>
-      <w:r>
-        <w:t xml:space="preserve">and plotted these in Fig. 2A:</w:t>
+      <m:oMath>
+        <m:sSub>
+          <m:e>
+            <m:r>
+              <m:rPr/>
+              <m:t>α</m:t>
+            </m:r>
+          </m:e>
+          <m:sub>
+            <m:r>
+              <m:rPr/>
+              <m:t>a</m:t>
+            </m:r>
+            <m:r>
+              <m:rPr/>
+              <m:t>r</m:t>
+            </m:r>
+            <m:r>
+              <m:rPr/>
+              <m:t>e</m:t>
+            </m:r>
+            <m:r>
+              <m:rPr/>
+              <m:t>a</m:t>
+            </m:r>
+          </m:sub>
+        </m:sSub>
+      </m:oMath>
+      <w:r>
+        <w:t xml:space="preserve">:</w:t>
       </w:r>
     </w:p>
     <w:p>
@@ -1494,10 +1507,7 @@
         <w:pStyle w:val="BodyText"/>
       </w:pPr>
       <w:r>
-        <w:rPr>
-          <w:i/>
-        </w:rPr>
-        <w:t xml:space="preserve">Distribution alignment uses overlapping predictions of presence as means of identifying areas of high confidence. Area ratio provides a proxy for frequency of commission and/or omission errors.</w:t>
+        <w:t xml:space="preserve">Distribution alignment uses overlapping predictions of presence as means of identifying areas of higher confidence. Area ratio provides a proxy for frequency of commission and/or omission errors.</w:t>
       </w:r>
     </w:p>
     <w:p>
@@ -1505,7 +1515,38 @@
         <w:pStyle w:val="BodyText"/>
       </w:pPr>
       <w:r>
-        <w:t xml:space="preserve">Dividing the plot into quadrants based on mean values along each axis, we roughly categorized four qualities of alignment, and for each taxonomic group, based on IUCN taxonomic groupings, determined the proportion of paired map species that fell into each quality category (2B).</w:t>
+        <w:t xml:space="preserve">To examine errors of commission related to depth, we selected corals as a case study due to their importance in supporting biodiversity as well as their dependence on photosynthesis. We created a 200 m bathymetry raster from Natural Earth's 200 m bathymetry polygon</w:t>
+      </w:r>
+      <w:r>
+        <w:t xml:space="preserve"> </w:t>
+      </w:r>
+      <w:r>
+        <w:t xml:space="preserve">(</w:t>
+      </w:r>
+      <w:r>
+        <w:rPr>
+          <w:b/>
+        </w:rPr>
+        <w:t xml:space="preserve">???</w:t>
+      </w:r>
+      <w:r>
+        <w:t xml:space="preserve">)</w:t>
+      </w:r>
+      <w:r>
+        <w:t xml:space="preserve"> </w:t>
+      </w:r>
+      <w:r>
+        <w:rPr>
+          <w:i/>
+          <w:b/>
+        </w:rPr>
+        <w:t xml:space="preserve">(Fig. SXXX)</w:t>
+      </w:r>
+      <w:r>
+        <w:t xml:space="preserve"> </w:t>
+      </w:r>
+      <w:r>
+        <w:t xml:space="preserve">and masked our IUCN coral rasters to identify mapped coral presence below 200 m. The resulting maps were again compared to the AquaMaps rasters to examine distribution alignment and area ratio.</w:t>
       </w:r>
     </w:p>
     <w:p>
@@ -1513,16 +1554,39 @@
         <w:pStyle w:val="BodyText"/>
       </w:pPr>
       <w:r>
-        <w:rPr>
-          <w:i/>
-        </w:rPr>
-        <w:t xml:space="preserve">Based on the results of the map alignment analysis, we chose to examine the effect of explicitly restricting IUCN ranges to depths based on species' life histories. We selected corals as a case study, due to their foundational role in biodiverse habitats, as well as their lack of mobility and general reliance on photosynthesis.</w:t>
-      </w:r>
-      <w:r>
-        <w:t xml:space="preserve"> </w:t>
-      </w:r>
-      <w:r>
-        <w:t xml:space="preserve">Using the IUCN's API [REF] to find life history information for all IUCN-mapped corals, we found that none of the paired-map corals is described as occurring deeper than 200 m; 94% are noted as being limited to 50 m or shallower. We created a 200 m bathymetry raster from Natural Earth's 200 m bathymetry polygon</w:t>
+        <w:t xml:space="preserve">To identify data-poor species, we used the</w:t>
+      </w:r>
+      <w:r>
+        <w:t xml:space="preserve"> </w:t>
+      </w:r>
+      <w:r>
+        <w:rPr>
+          <w:i/>
+          <w:b/>
+        </w:rPr>
+        <w:t xml:space="preserve">robis???</w:t>
+      </w:r>
+      <w:r>
+        <w:t xml:space="preserve"> </w:t>
+      </w:r>
+      <w:r>
+        <w:t xml:space="preserve">and</w:t>
+      </w:r>
+      <w:r>
+        <w:t xml:space="preserve"> </w:t>
+      </w:r>
+      <w:r>
+        <w:rPr>
+          <w:i/>
+          <w:b/>
+        </w:rPr>
+        <w:t xml:space="preserve">rgbif???</w:t>
+      </w:r>
+      <w:r>
+        <w:t xml:space="preserve"> </w:t>
+      </w:r>
+      <w:r>
+        <w:t xml:space="preserve">packages</w:t>
       </w:r>
       <w:r>
         <w:t xml:space="preserve"> </w:t>
@@ -1543,33 +1607,49 @@
         <w:t xml:space="preserve"> </w:t>
       </w:r>
       <w:r>
-        <w:rPr>
-          <w:i/>
-          <w:b/>
-        </w:rPr>
-        <w:t xml:space="preserve">(Fig. SXXX)</w:t>
-      </w:r>
-      <w:r>
-        <w:t xml:space="preserve"> </w:t>
-      </w:r>
-      <w:r>
-        <w:t xml:space="preserve">and masked our IUCN coral rasters to exclude presence below 200 m. The resulting maps were again compared to the AquaMaps rasters;</w:t>
-      </w:r>
-      <w:r>
-        <w:t xml:space="preserve"> </w:t>
-      </w:r>
-      <w:r>
-        <w:rPr>
-          <w:i/>
-          <w:b/>
-        </w:rPr>
-        <w:t xml:space="preserve">Fig. XXXX</w:t>
-      </w:r>
-      <w:r>
-        <w:t xml:space="preserve"> </w:t>
-      </w:r>
-      <w:r>
-        <w:t xml:space="preserve">plots shifts in coral species alignment due to this depth clipping.</w:t>
+        <w:t xml:space="preserve">in R to identify known occurrences of each species; occurrences were averaged between the two occurrence databases as a proxy for data richness.</w:t>
+      </w:r>
+    </w:p>
+    <w:p>
+      <w:pPr>
+        <w:pStyle w:val="Heading2"/>
+      </w:pPr>
+      <w:bookmarkStart w:id="26" w:name="methods-for-ocean-health-index-ohi-case-study"/>
+      <w:bookmarkEnd w:id="26"/>
+      <w:r>
+        <w:t xml:space="preserve">Methods for Ocean Health Index (OHI) case study</w:t>
+      </w:r>
+    </w:p>
+    <w:p>
+      <w:pPr>
+        <w:pStyle w:val="FirstParagraph"/>
+      </w:pPr>
+      <w:r>
+        <w:t xml:space="preserve">The global Ocean Health Index (OHI)</w:t>
+      </w:r>
+      <w:r>
+        <w:t xml:space="preserve"> </w:t>
+      </w:r>
+      <w:r>
+        <w:t xml:space="preserve">(Halpern</w:t>
+      </w:r>
+      <w:r>
+        <w:t xml:space="preserve"> </w:t>
+      </w:r>
+      <w:r>
+        <w:rPr>
+          <w:i/>
+        </w:rPr>
+        <w:t xml:space="preserve">et al.</w:t>
+      </w:r>
+      <w:r>
+        <w:t xml:space="preserve"> </w:t>
+      </w:r>
+      <w:r>
+        <w:t xml:space="preserve">2012, 2015)</w:t>
+      </w:r>
+      <w:r>
+        <w:t xml:space="preserve">, a composite index comprising ten sustainable benefits provided by a healthy ocean, uses species spatial distribution data to calculate biodiversity status for each of the world's 221 exclusive economic zones.</w:t>
       </w:r>
     </w:p>
     <w:p>
@@ -1577,11 +1657,31 @@
         <w:pStyle w:val="BodyText"/>
       </w:pPr>
       <w:r>
-        <w:rPr>
-          <w:i/>
-          <w:b/>
-        </w:rPr>
-        <w:t xml:space="preserve">To identify data-poor species, we used the robis??? and rgbif??? packages in R to identify known occurrences of each species; occurrences were averaged between the two bases as a proxy for data richness.</w:t>
+        <w:t xml:space="preserve">The Species component of the OHI Biodiversity goal (abbreviated as SPP) uses IUCN Red List extinction risk as a proxy for a species' health. Each species is assigned a risk score based on IUCN Red List extinction risk category, from Least Concern (0.0) to Extinct (1.0) (Data Deficient and unassessed species are excluded). Species range is determined from its IUCN range map, where available, or its AquaMaps range map if an IUCN map is unavailable. For each assessed OHI region, an area-weighted mean extinction risk across all species is calculated, and rescaled to calculate a status score from 0 (mean extinction risk = 0.75) to 100 (mean extinction risk = 0)</w:t>
+      </w:r>
+      <w:r>
+        <w:t xml:space="preserve"> </w:t>
+      </w:r>
+      <w:r>
+        <w:t xml:space="preserve">(Halpern</w:t>
+      </w:r>
+      <w:r>
+        <w:t xml:space="preserve"> </w:t>
+      </w:r>
+      <w:r>
+        <w:rPr>
+          <w:i/>
+        </w:rPr>
+        <w:t xml:space="preserve">et al.</w:t>
+      </w:r>
+      <w:r>
+        <w:t xml:space="preserve"> </w:t>
+      </w:r>
+      <w:r>
+        <w:t xml:space="preserve">2012, 2015)</w:t>
+      </w:r>
+      <w:r>
+        <w:t xml:space="preserve">.</w:t>
       </w:r>
     </w:p>
     <w:p>
@@ -1590,39 +1690,69 @@
       </w:pPr>
       <w:r>
         <w:rPr>
-          <w:b/>
-        </w:rPr>
-        <w:t xml:space="preserve">Methods for Ocean Health Index (OHI) case study:</w:t>
-      </w:r>
-      <w:r>
-        <w:t xml:space="preserve"> </w:t>
-      </w:r>
-      <w:r>
-        <w:t xml:space="preserve">The Species component of the OHI Biodiversity goal (SPP) uses IUCN Red List extinction risk as a proxy for a species' health. Each species is assigned a risk score based on IUCN Red List extinction risk category, from Least Concern (0.0) to Extinct (1.0) (Data Deficient and unassessed species are excluded). Species range is determined from its IUCN range map, where available, or its AquaMaps range map if an IUCN map is unavailable. For each assessed OHI region, an area-weighted mean extinction risk across all species is calculated, and rescaled to calculate a status score from 0 (mean extinction risk = 0.75) to 100 (mean extinction risk = 0)</w:t>
-      </w:r>
-      <w:r>
-        <w:t xml:space="preserve"> </w:t>
-      </w:r>
-      <w:r>
-        <w:t xml:space="preserve">(Halpern</w:t>
-      </w:r>
-      <w:r>
-        <w:t xml:space="preserve"> </w:t>
-      </w:r>
-      <w:r>
-        <w:rPr>
-          <w:i/>
-        </w:rPr>
-        <w:t xml:space="preserve">et al.</w:t>
-      </w:r>
-      <w:r>
-        <w:t xml:space="preserve"> </w:t>
-      </w:r>
-      <w:r>
-        <w:t xml:space="preserve">2012, 2015)</w:t>
-      </w:r>
-      <w:r>
-        <w:t xml:space="preserve">.</w:t>
+          <w:i/>
+        </w:rPr>
+        <w:t xml:space="preserve">To highlight the differences in the datasets, we recalculated the OHI SPP status values using only one complete dataset at a time, and compared to the values resulting from the combined datasets. For the AquaMaps dataset, we used a "probability of occurrence" threshold of 0% to determine presence, to align with the OHI 2016 assessment.</w:t>
+      </w:r>
+    </w:p>
+    <w:p>
+      <w:pPr>
+        <w:pStyle w:val="Heading2"/>
+      </w:pPr>
+      <w:bookmarkStart w:id="27" w:name="methods-for-mpa-gap-analysis-case-study"/>
+      <w:bookmarkEnd w:id="27"/>
+      <w:r>
+        <w:t xml:space="preserve">Methods for MPA Gap Analysis case study</w:t>
+      </w:r>
+    </w:p>
+    <w:p>
+      <w:pPr>
+        <w:pStyle w:val="FirstParagraph"/>
+      </w:pPr>
+      <w:r>
+        <w:t xml:space="preserve">To assess the effectiveness of MPAs in protecting biodiversity, Klein et al.</w:t>
+      </w:r>
+      <w:r>
+        <w:t xml:space="preserve"> </w:t>
+      </w:r>
+      <w:r>
+        <w:t xml:space="preserve">(2015)</w:t>
+      </w:r>
+      <w:r>
+        <w:t xml:space="preserve"> </w:t>
+      </w:r>
+      <w:r>
+        <w:t xml:space="preserve">compared the coverage of the global MPA network presented by the World Database on Protected Areas (WDPA)</w:t>
+      </w:r>
+      <w:r>
+        <w:t xml:space="preserve"> </w:t>
+      </w:r>
+      <w:r>
+        <w:t xml:space="preserve">(IUCN &amp; UNEP-WCMC 2014)</w:t>
+      </w:r>
+      <w:r>
+        <w:t xml:space="preserve"> </w:t>
+      </w:r>
+      <w:r>
+        <w:t xml:space="preserve">to the species ranges described in the 2014 AquaMaps dataset</w:t>
+      </w:r>
+      <w:r>
+        <w:t xml:space="preserve"> </w:t>
+      </w:r>
+      <w:r>
+        <w:t xml:space="preserve">(</w:t>
+      </w:r>
+      <w:r>
+        <w:rPr>
+          <w:b/>
+        </w:rPr>
+        <w:t xml:space="preserve">???</w:t>
+      </w:r>
+      <w:r>
+        <w:t xml:space="preserve">)</w:t>
+      </w:r>
+      <w:r>
+        <w:t xml:space="preserve">. For the primary analysis, the researchers defined species presence as 50% or greater probability of occurrence.</w:t>
       </w:r>
     </w:p>
     <w:p>
@@ -1630,47 +1760,7 @@
         <w:pStyle w:val="BodyText"/>
       </w:pPr>
       <w:r>
-        <w:rPr>
-          <w:i/>
-        </w:rPr>
-        <w:t xml:space="preserve">To highlight the differences in the datasets, we recalculated the OHI SPP status values using only one complete dataset at a time. For the AquaMaps dataset, we used a presence threshold of 0% to align with the OHI 2016 assessment. Fig. 3 compares these single-dataset scores to the 2016 OHI SPP status values. While the full OHI 2016 assessment includes the Birds of the World dataset</w:t>
-      </w:r>
-      <w:r>
-        <w:rPr>
-          <w:i/>
-        </w:rPr>
-        <w:t xml:space="preserve"> </w:t>
-      </w:r>
-      <w:r>
-        <w:rPr>
-          <w:i/>
-        </w:rPr>
-        <w:t xml:space="preserve">(</w:t>
-      </w:r>
-      <w:r>
-        <w:rPr>
-          <w:b/>
-          <w:i/>
-        </w:rPr>
-        <w:t xml:space="preserve">???</w:t>
-      </w:r>
-      <w:r>
-        <w:rPr>
-          <w:i/>
-        </w:rPr>
-        <w:t xml:space="preserve">)</w:t>
-      </w:r>
-      <w:r>
-        <w:rPr>
-          <w:i/>
-        </w:rPr>
-        <w:t xml:space="preserve"> </w:t>
-      </w:r>
-      <w:r>
-        <w:rPr>
-          <w:i/>
-        </w:rPr>
-        <w:t xml:space="preserve">in addition to IUCN and AquaMaps, we omitted it from our calculations for simplicity.</w:t>
+        <w:t xml:space="preserve">To reconstruct the primary analysis, we selected the subset of protected areas from the 2014 WDPA dataset classified as IUCN protected area management categories I-IV and spatially overlapping a marine area. The WDPA polygons and marine polygons were rasterized to 0.01° and then aggregated to AquaMaps native 0.5° cells, to calculate proportion of marine protected area within each cell. After verifying our results using the 2014 AquaMaps dataset, we updated the analysis to use the 2015 AquaMaps dataset, at a presence threshold of 50% (to compare to Klein et al. directly) and 0% (to better compare with IUCN spatial data). To analyze MPA coverage against IUCN spatial data, we extracted IUCN polygon weights per 0.5° cell for each species and compared against the protected area raster. Finally, we combined AquaMaps data (at 0% threshold) and IUCN data, using AquaMaps for the 2,279 overlapping species and again compared against the protected area raster.</w:t>
       </w:r>
     </w:p>
     <w:p>
@@ -1678,89 +1768,6 @@
         <w:pStyle w:val="BodyText"/>
       </w:pPr>
       <w:r>
-        <w:t xml:space="preserve">~To highlight the differences in the datasets, we selected the subset of species whose ranges are represented in both datasets, eliminating species found in only one or the other dataset. In the original OHI SPP analysis, IUCN data was used to determine ranges for these overlapping species; we calculated all regional SPP status scores for just these species as our baseline. We then recalculated the scores using AquaMaps ranges at a 40% presence threshold (as used in the original OHI analysis) and a 0% threshold (to better simulate the "limits of distribution" defined by IUCN maps) and compared them to our IUCN baseline.~</w:t>
-      </w:r>
-    </w:p>
-    <w:p>
-      <w:pPr>
-        <w:pStyle w:val="BodyText"/>
-      </w:pPr>
-      <w:r>
-        <w:t xml:space="preserve">~We then modified the original OHI source code to recalculate the 2015 SPP status scores for all regions and all species to examine the effects of changing the AquaMaps presence threshold from 40% to 0% (all range included), and the effects of changing the data source for the overlapping species from IUCN to AquaMaps. We calculated the differences between these results and the published SPP status scores for 2015.~</w:t>
-      </w:r>
-    </w:p>
-    <w:p>
-      <w:pPr>
-        <w:pStyle w:val="BodyText"/>
-      </w:pPr>
-      <w:r>
-        <w:rPr>
-          <w:b/>
-        </w:rPr>
-        <w:t xml:space="preserve">Methods for MPA Gap Analysis case study:</w:t>
-      </w:r>
-      <w:r>
-        <w:t xml:space="preserve"> </w:t>
-      </w:r>
-      <w:r>
-        <w:t xml:space="preserve">To assess the effectiveness of MPAs in protecting biodiversity, Klein et al.</w:t>
-      </w:r>
-      <w:r>
-        <w:t xml:space="preserve"> </w:t>
-      </w:r>
-      <w:r>
-        <w:t xml:space="preserve">(2015)</w:t>
-      </w:r>
-      <w:r>
-        <w:t xml:space="preserve"> </w:t>
-      </w:r>
-      <w:r>
-        <w:t xml:space="preserve">compared the coverage of the global MPA network presented by the World Database on Protected Areas (WDPA)</w:t>
-      </w:r>
-      <w:r>
-        <w:t xml:space="preserve"> </w:t>
-      </w:r>
-      <w:r>
-        <w:t xml:space="preserve">(IUCN &amp; UNEP-WCMC 2014)</w:t>
-      </w:r>
-      <w:r>
-        <w:t xml:space="preserve"> </w:t>
-      </w:r>
-      <w:r>
-        <w:t xml:space="preserve">to the species ranges described in the 2014 AquaMaps dataset</w:t>
-      </w:r>
-      <w:r>
-        <w:t xml:space="preserve"> </w:t>
-      </w:r>
-      <w:r>
-        <w:t xml:space="preserve">(</w:t>
-      </w:r>
-      <w:r>
-        <w:rPr>
-          <w:b/>
-        </w:rPr>
-        <w:t xml:space="preserve">???</w:t>
-      </w:r>
-      <w:r>
-        <w:t xml:space="preserve">)</w:t>
-      </w:r>
-      <w:r>
-        <w:t xml:space="preserve">. For the primary analysis, the researchers defined species "presence" as 50% or greater probability of occurrence.</w:t>
-      </w:r>
-    </w:p>
-    <w:p>
-      <w:pPr>
-        <w:pStyle w:val="BodyText"/>
-      </w:pPr>
-      <w:r>
-        <w:t xml:space="preserve">To reconstruct the primary analysis, we selected the subset of protected areas from the 2014 WDPA dataset classified as IUCN protected area management categories I-IV and spatially covering a marine area. The WDPA polygons and marine polygons were rasterized to 0.01° and then aggregated to AquaMaps native 0.5° cells, to calculate proportion of marine protected area within each cell. After verifying our results using the 2014 AquaMaps dataset, we updated the analysis to use the 2015 AquaMaps dataset, at a presence threshold of 50% (to compare to Klein et al. directly) and 0% (to better compare with IUCN spatial data). To analyze MPA coverage against IUCN spatial data, we extracted IUCN polygon weights per 0.5° cell for each species and compared against the protected area raster. Finally, we combined AquaMaps data (at 0% threshold) and IUCN data, using AquaMaps for the 2,279 overlapping species and again compared against the protected area raster.</w:t>
-      </w:r>
-    </w:p>
-    <w:p>
-      <w:pPr>
-        <w:pStyle w:val="BodyText"/>
-      </w:pPr>
-      <w:r>
         <w:t xml:space="preserve">All processing was completed using R statistical software</w:t>
       </w:r>
       <w:r>
@@ -1775,7 +1782,7 @@
       <w:r>
         <w:t xml:space="preserve"> </w:t>
       </w:r>
-      <w:hyperlink r:id="rId25">
+      <w:hyperlink r:id="rId28">
         <w:r>
           <w:rPr>
             <w:rStyle w:val="Hyperlink"/>
@@ -1791,35 +1798,20 @@
       <w:pPr>
         <w:pStyle w:val="Heading1"/>
       </w:pPr>
-      <w:bookmarkStart w:id="26" w:name="results-and-discussion"/>
-      <w:bookmarkEnd w:id="26"/>
+      <w:bookmarkStart w:id="29" w:name="results-and-discussion"/>
+      <w:bookmarkEnd w:id="29"/>
       <w:r>
         <w:t xml:space="preserve">Results and Discussion</w:t>
       </w:r>
     </w:p>
     <w:p>
       <w:pPr>
-        <w:numPr>
-          <w:numId w:val="1003"/>
-          <w:ilvl w:val="0"/>
-        </w:numPr>
-      </w:pPr>
-      <w:r>
-        <w:t xml:space="preserve">The two datasets have notably different taxonomic (Fig. 1A) and regional (Figs. 1B, 1C) coverage. AquaMaps encompasses a broader range of taxa than IUCN, as IUCN spatial data files are only available for select taxonomic groups that have been comprehensively assessed. While species numbers in both datasets peak in tropical latitudes near the equator, species counts for IUCN maps drop quickly beyond 30°N and 30°S, while species counts for AquaMaps remain robust well into temperate latitudes. The longitude frequency plots show a slight shift in the IUCN dataset away from the Atlantic and eastern Pacific compared to AquaMaps.</w:t>
-      </w:r>
-    </w:p>
-    <w:p>
-      <w:pPr>
-        <w:numPr>
-          <w:numId w:val="1003"/>
-          <w:ilvl w:val="0"/>
-        </w:numPr>
-      </w:pPr>
-      <w:r>
-        <w:rPr>
-          <w:i/>
-        </w:rPr>
-        <w:t xml:space="preserve">To achieve more comprehensive global coverage of species ranges these two datasets can be used together, understanding that the underlying differences complicate such direct comparisons. Major considerations include aligning the criteria used to determine "presence" (e.g. selecting an appropriate presence threshold for AquaMaps) and reducing mechanisms that introduce errors of commission and omission.</w:t>
+        <w:pStyle w:val="Heading2"/>
+      </w:pPr>
+      <w:bookmarkStart w:id="30" w:name="taxonomic-and-geographic-coverage"/>
+      <w:bookmarkEnd w:id="30"/>
+      <w:r>
+        <w:t xml:space="preserve">Taxonomic and geographic coverage</w:t>
       </w:r>
     </w:p>
     <w:p>
@@ -1827,69 +1819,7 @@
         <w:pStyle w:val="FirstParagraph"/>
       </w:pPr>
       <w:r>
-        <w:rPr>
-          <w:i/>
-          <w:b/>
-        </w:rPr>
-        <w:t xml:space="preserve">from Methods</w:t>
-      </w:r>
-      <w:r>
-        <w:t xml:space="preserve"> </w:t>
-      </w:r>
-      <w:r>
-        <w:t xml:space="preserve">(D)</w:t>
-      </w:r>
-      <w:r>
-        <w:t xml:space="preserve"> </w:t>
-      </w:r>
-      <w:r>
-        <w:rPr>
-          <w:i/>
-        </w:rPr>
-        <w:t xml:space="preserve">The methodologies behind the creation of these datasets imply differences in prediction of species distribution due to errors of commission (falsely indicating species presence) and omission (falsely indicating species absence). Geographic range data such as IUCN range maps frequently introduce commission errors, while species distribution models such as AquaMaps will likely introduce fewer commission errors but more omission errors. Each type of error bears different implications for conservation goals: commission errors can result in prioritizing areas not relevant to conservation goals, while omission errors may result in protected area networks that fail to include important habitat and range</w:t>
-      </w:r>
-      <w:r>
-        <w:rPr>
-          <w:i/>
-        </w:rPr>
-        <w:t xml:space="preserve"> </w:t>
-      </w:r>
-      <w:r>
-        <w:rPr>
-          <w:i/>
-        </w:rPr>
-        <w:t xml:space="preserve">(Rondinini</w:t>
-      </w:r>
-      <w:r>
-        <w:rPr>
-          <w:i/>
-        </w:rPr>
-        <w:t xml:space="preserve"> </w:t>
-      </w:r>
-      <w:r>
-        <w:rPr>
-          <w:i/>
-          <w:i/>
-        </w:rPr>
-        <w:t xml:space="preserve">et al.</w:t>
-      </w:r>
-      <w:r>
-        <w:rPr>
-          <w:i/>
-        </w:rPr>
-        <w:t xml:space="preserve"> </w:t>
-      </w:r>
-      <w:r>
-        <w:rPr>
-          <w:i/>
-        </w:rPr>
-        <w:t xml:space="preserve">2006)</w:t>
-      </w:r>
-      <w:r>
-        <w:rPr>
-          <w:i/>
-        </w:rPr>
-        <w:t xml:space="preserve">. By comparing maps resulting from IUCN and AquaMaps methodologies, we can identify and possibly address mechanistic causes for each type of error.</w:t>
+        <w:t xml:space="preserve">[results] The two datasets have notably different taxonomic (Fig. 1A) and regional (Figs. 1B, 1C) coverage. AquaMaps encompasses a broader range of taxa than IUCN, as IUCN spatial data files are only available for select taxonomic groups that have been comprehensively assessed. While species numbers in both datasets peak in tropical latitudes near the equator, species counts for IUCN maps drop quickly beyond 30°N and 30°S, while species counts for AquaMaps remain robust well into temperate latitudes. The longitude frequency plots show a slight shift in the IUCN dataset away from the Atlantic and eastern Pacific compared to AquaMaps.</w:t>
       </w:r>
     </w:p>
     <w:p>
@@ -1897,86 +1827,51 @@
         <w:pStyle w:val="BodyText"/>
       </w:pPr>
       <w:r>
-        <w:t xml:space="preserve">(D/M)</w:t>
-      </w:r>
-      <w:r>
-        <w:t xml:space="preserve"> </w:t>
-      </w:r>
-      <w:r>
-        <w:rPr>
-          <w:i/>
-          <w:b/>
-        </w:rPr>
-        <w:t xml:space="preserve">is this sufficiently described in methods? or revisit here?</w:t>
-      </w:r>
-      <w:r>
-        <w:t xml:space="preserve"> </w:t>
-      </w:r>
-      <w:r>
-        <w:rPr>
-          <w:i/>
-          <w:b/>
-        </w:rPr>
-        <w:t xml:space="preserve">Both datasets strive for accuracy in different ways; the truth likely lies somewhere in between.</w:t>
-      </w:r>
-      <w:r>
-        <w:t xml:space="preserve"> </w:t>
-      </w:r>
-      <w:r>
-        <w:t xml:space="preserve">To explore differences in species distribution and range between the two datasets, we plotted the distribution alignment (how much of the smaller range falls within the larger range, i.e., where on the map) against the area alignment (ratio of smaller range area to larger range area, i.e., how much of the map) for each shared species (Fig. 2A). Where two independent methods predict presence (or absence) of a species in the same location, we can assume a higher confidence in the accuracy of that prediction. Where one method predicts presence while the other predicts absence, we can investigate potential sources of commission and omission errors to refine our understanding of the species' range. Understanding these sources of error can provide guidance to improve predictions of species range even when only one source of spatial data is available.</w:t>
-      </w:r>
-    </w:p>
-    <w:p>
-      <w:pPr>
-        <w:numPr>
-          <w:numId w:val="1004"/>
-          <w:ilvl w:val="0"/>
-        </w:numPr>
-      </w:pPr>
-      <w:r>
-        <w:t xml:space="preserve">This analysis revealed a general negative linear pattern, suggesting that increasing similarity in range area correlates with decreasing distribution alignment. AquaMaps tends to extrapolate species ranges into suitable areas beyond known occurrences, such that each additional unit of range predicted by AquaMaps will fall in different locations than an additional unit of range predicted using IUCN methodology. For species with dissimilar range areas, predicted distribution for the smaller range can more easily fall within the generous bounds of the larger range. For species with increasingly similar range areas, differences in methodology become more difficult to "hide," and the distribution alignment generally becomes poorer.</w:t>
-      </w:r>
-    </w:p>
-    <w:p>
-      <w:pPr>
-        <w:numPr>
-          <w:numId w:val="1004"/>
-          <w:ilvl w:val="0"/>
-        </w:numPr>
-      </w:pPr>
-      <w:r>
-        <w:t xml:space="preserve">The mean distribution alignment for species included in both datasets was 63%; the mean area alignment was 54.5%. By dividing the paired map species into quadrants based on these means, we highlight categories of relationships that help further explain this general pattern. Representative maps from each category are provided in the supporting materials (Fig. S1).</w:t>
-      </w:r>
-    </w:p>
-    <w:p>
-      <w:pPr>
-        <w:numPr>
-          <w:numId w:val="1004"/>
-          <w:ilvl w:val="0"/>
-        </w:numPr>
-      </w:pPr>
-      <w:r>
-        <w:t xml:space="preserve">The upper right quadrant includes the species (n = 527) whose described ranges are above average in alignment of both spatial distribution and area. These species tend to be well-studied and include wide-ranging pelagic organisms such as marine mammals, tunas, and billfishes (Fig. 2B). This result is not surprising, as species with very large ranges are likely to be more aligned regardless of methodology simply because their ranges span nearly the entire map.</w:t>
-      </w:r>
-    </w:p>
-    <w:p>
-      <w:pPr>
-        <w:numPr>
-          <w:numId w:val="1004"/>
-          <w:ilvl w:val="0"/>
-        </w:numPr>
-      </w:pPr>
-      <w:r>
-        <w:t xml:space="preserve">The area-mismatched ranges contained in the upper left quadrant (n = 709) include many species whose spatial distribution is similar, but where one range is notably larger than the other (For 88% of the species in this quadrant, the IUCN range is an average of 2.57 times larger than the AquaMaps range). This suggests a high rate of commission and/or omission errors by one or both datasets; further analysis is required to disentangle the source or type of error contributing to poor area alignment. The results of the coral analysis (described below) provide some insight.</w:t>
-      </w:r>
-    </w:p>
-    <w:p>
-      <w:pPr>
-        <w:numPr>
-          <w:numId w:val="1004"/>
-          <w:ilvl w:val="0"/>
-        </w:numPr>
-      </w:pPr>
+        <w:t xml:space="preserve">[discussion] To explore differences in species distribution and range between the two datasets, we plotted the distribution alignment (how much of the smaller range falls within the larger range, i.e., where on the map) against the area ratio (ratio of smaller range area to larger range area, i.e., how much of the map) for each shared species (Fig. 2A). Where two independent methods predict presence (or absence) of a species in the same location, we can assume a higher confidence in the accuracy of that prediction. Where one method predicts presence while the other predicts absence, we can investigate potential sources of commission and omission errors to refine our understanding of the species' range. Understanding these sources of error can provide guidance to improve predictions of species range even when only one source of spatial data is available.</w:t>
+      </w:r>
+    </w:p>
+    <w:p>
+      <w:pPr>
+        <w:pStyle w:val="BodyText"/>
+      </w:pPr>
+      <w:r>
+        <w:t xml:space="preserve">[discussion] This analysis revealed a weak negative linear pattern, suggesting that increasing similarity in range area correlates with decreasing distribution alignment. AquaMaps tends to extrapolate species ranges into suitable areas beyond known occurrences, such that each additional unit of range predicted by AquaMaps will fall in different locations than an additional unit of range predicted using IUCN methodology. For species with dissimilar range areas, predicted distribution for the smaller range can more easily fall within the generous bounds of the larger range. For species with increasingly similar range areas, differences in methodology become more difficult to "hide," and the distribution alignment generally becomes poorer.</w:t>
+      </w:r>
+    </w:p>
+    <w:p>
+      <w:pPr>
+        <w:pStyle w:val="BodyText"/>
+      </w:pPr>
+      <w:r>
+        <w:t xml:space="preserve">[results] The mean distribution alignment for species included in both datasets was 63%; the mean area alignment was 54.5%. By dividing the paired map species into quadrants based on these means, we highlight categories of relationships that help further explain this general pattern. Representative maps from each category are provided in the supporting materials (Fig. S1).</w:t>
+      </w:r>
+    </w:p>
+    <w:p>
+      <w:pPr>
+        <w:pStyle w:val="BodyText"/>
+      </w:pPr>
+      <w:r>
+        <w:t xml:space="preserve">[results/discussion] The upper right quadrant includes the species (n = 527) whose described ranges are above average in alignment of both spatial distribution and area. These species tend to be well-studied and include wide-ranging pelagic organisms such as marine mammals, tunas, and billfishes (Fig. 2B). This result is not surprising, as species with very large ranges are likely to be more aligned regardless of methodology simply because their ranges span nearly the entire map.</w:t>
+      </w:r>
+    </w:p>
+    <w:p>
+      <w:pPr>
+        <w:pStyle w:val="BodyText"/>
+      </w:pPr>
+      <w:r>
+        <w:t xml:space="preserve">[results/discussion] The area-mismatched ranges contained in the upper left quadrant (n = 709) include many species whose spatial distribution is similar, but where one range is notably larger than the other (For 88% of the species in this quadrant, the IUCN range is an average of 2.57 times larger than the AquaMaps range). This suggests a high rate of commission and/or omission errors by one or both datasets; further analysis is required to disentangle the source and type of error contributing to poor area alignment. The results of the coral analysis (described below) provide some insight.</w:t>
+      </w:r>
+    </w:p>
+    <w:p>
+      <w:pPr>
+        <w:pStyle w:val="BodyText"/>
+      </w:pPr>
+      <w:r>
+        <w:t xml:space="preserve">[results/discussion]</w:t>
+      </w:r>
+      <w:r>
+        <w:t xml:space="preserve"> </w:t>
+      </w:r>
       <w:r>
         <w:rPr>
           <w:i/>
@@ -2013,18 +1908,15 @@
         <w:t xml:space="preserve"> </w:t>
       </w:r>
       <w:r>
-        <w:t xml:space="preserve">Consequently, area ratios are close to 100%, though the poor distribution alignment indicates that one or both datasets are introducing errors. As above, further analysis is required to disentangle the causes of error.</w:t>
-      </w:r>
-    </w:p>
-    <w:p>
-      <w:pPr>
-        <w:numPr>
-          <w:numId w:val="1004"/>
-          <w:ilvl w:val="0"/>
-        </w:numPr>
-      </w:pPr>
-      <w:r>
-        <w:t xml:space="preserve">The lower left quadrant includes species (n = 443) where alignment is poor in both dimensions.</w:t>
+        <w:t xml:space="preserve">Consequently, area ratios are close to 100%, though the poor distribution alignment indicates that one or both datasets are introducing significant errors. As above, further analysis is required to disentangle the causes of error.</w:t>
+      </w:r>
+    </w:p>
+    <w:p>
+      <w:pPr>
+        <w:pStyle w:val="BodyText"/>
+      </w:pPr>
+      <w:r>
+        <w:t xml:space="preserve">[results] The lower left quadrant includes species (n = 443) where alignment is poor in both dimensions.</w:t>
       </w:r>
       <w:r>
         <w:t xml:space="preserve"> </w:t>
@@ -2063,34 +1955,15 @@
       <w:r>
         <w:t xml:space="preserve">) for this quadrant is 24 records, compared to a median of 97 records for species across the other three quadrants. It is not surprising that range maps based upon fewer observations bear greater uncertainty.</w:t>
       </w:r>
-      <w:r>
-        <w:t xml:space="preserve"> </w:t>
-      </w:r>
-      <w:r>
-        <w:rPr>
-          <w:i/>
-          <w:b/>
-        </w:rPr>
-        <w:t xml:space="preserve">OMIT:</w:t>
-      </w:r>
-      <w:r>
-        <w:t xml:space="preserve"> </w:t>
-      </w:r>
-      <w:r>
-        <w:rPr>
-          <w:i/>
-        </w:rPr>
-        <w:t xml:space="preserve">When extrapolating from limited observations, the AquaMaps model often predicts species presence well beyond known occurrences, introducing commission errors; at the same time, IUCN range maps generally target known occurrences, possibly introducing omission errors for data-limited species.</w:t>
-      </w:r>
     </w:p>
     <w:p>
       <w:pPr>
         <w:pStyle w:val="Heading2"/>
       </w:pPr>
-      <w:bookmarkStart w:id="27" w:name="new-analysis-coral-maps-distribution-aligned-quads"/>
-      <w:bookmarkEnd w:id="27"/>
-      <w:r>
-        <w:t xml:space="preserve">New analysis: Coral maps (Distribution-aligned quads)</w:t>
+      <w:bookmarkStart w:id="31" w:name="case-study-coral-depth-analysis"/>
+      <w:bookmarkEnd w:id="31"/>
+      <w:r>
+        <w:t xml:space="preserve">Case study: Coral depth analysis</w:t>
       </w:r>
     </w:p>
     <w:p>
@@ -2098,7 +1971,7 @@
         <w:pStyle w:val="FirstParagraph"/>
       </w:pPr>
       <w:r>
-        <w:t xml:space="preserve">(D/M) Noting from Fig. 2B that corals dominate the upper-left "distribution-aligned" quadrant of Fig. 2A (n = 237; 33.4% of all species in this quadrant), we clipped the IUCN coral range maps to a 200 m bathymetry raster to examine the impact on distribution and area alignment. Ocean depth preference is explicitly included in AquaMaps models. While depth is recommended by the IUCN as a criterion for providers of range maps ("The limits of distribution can be determined by using known occurrences of the species, along with the knowledge of habitat preferences, remaining suitable habitat, elevation limited, and other expert knowledge of the species and its range."</w:t>
+        <w:t xml:space="preserve">[discussion] Noting from Fig. 2B that corals dominate the upper-left "distribution-aligned" quadrant of Fig. 2A (n = 237; 33.4% of all species in this quadrant), we chose to examine the effect of explicitly restricting IUCN ranges to depths based on species' life histories. Corals offer an excellent case study, due to their foundational role in biodiverse habitats, as well as their lack of mobility and reliance on photosynthesis. Ocean depth preference is explicitly included in AquaMaps models. While depth is recommended by the IUCN as a criterion for providers of range maps ("The limits of distribution can be determined by using known occurrences of the species, along with the knowledge of habitat preferences, remaining suitable habitat, elevation limited, and other expert knowledge of the species and its range."</w:t>
       </w:r>
       <w:r>
         <w:t xml:space="preserve"> </w:t>
@@ -2115,7 +1988,7 @@
       <w:r>
         <w:t xml:space="preserve"> </w:t>
       </w:r>
-      <w:hyperlink r:id="rId28">
+      <w:hyperlink r:id="rId32">
         <w:r>
           <w:rPr>
             <w:rStyle w:val="Hyperlink"/>
@@ -2127,14 +2000,14 @@
         <w:t xml:space="preserve">)</w:t>
       </w:r>
       <w:r>
-        <w:t xml:space="preserve">), it is clear that this cannot be taken for granted.</w:t>
+        <w:t xml:space="preserve">), it is not presented as a requirement, so we cannot take its inclusion for granted.</w:t>
       </w:r>
     </w:p>
     <w:p>
       <w:pPr>
         <w:pStyle w:val="Compact"/>
         <w:numPr>
-          <w:numId w:val="1005"/>
+          <w:numId w:val="1002"/>
           <w:ilvl w:val="0"/>
         </w:numPr>
       </w:pPr>
@@ -2144,60 +2017,50 @@
     </w:p>
     <w:p>
       <w:pPr>
+        <w:pStyle w:val="FirstParagraph"/>
+      </w:pPr>
+      <w:r>
+        <w:t xml:space="preserve">[results] Fig. 3A shows the 463 coral species mapped in the IUCN dataset, with their ranges broken into proportional area deeper and shallower than 200 m. None of these species is indicated to occur deeper than 200 m, and 94% are confined to waters shallower than 50 m; seven of the mapped species had no reported depth information. Clipping coral ranges to shallower than 200 m eliminated an average of 47.6% of the total predicted area while still allowing for a conservative estimate of suitable habitat.</w:t>
+      </w:r>
+    </w:p>
+    <w:p>
+      <w:pPr>
         <w:pStyle w:val="Compact"/>
         <w:numPr>
-          <w:numId w:val="1006"/>
+          <w:numId w:val="1003"/>
           <w:ilvl w:val="0"/>
         </w:numPr>
       </w:pPr>
       <w:r>
-        <w:t xml:space="preserve">Fig. 3A shows the 463 coral species mapped in the IUCN dataset, with their ranges broken into proportional area deeper and shallower than 200 m. None of these species is indicated to occur deeper than 200 m, and 94% are confined to waters shallower than 50 m; seven of the mapped species had no reported depth information. Clipping coral ranges to shallower than 200 m eliminated an average of 47.6% of the total predicted area while still allowing for a conservative estimate of suitable habitat.</w:t>
-      </w:r>
-    </w:p>
-    <w:p>
-      <w:pPr>
-        <w:pStyle w:val="Compact"/>
-        <w:numPr>
-          <w:numId w:val="1007"/>
-          <w:ilvl w:val="0"/>
-        </w:numPr>
-      </w:pPr>
-      <w:r>
         <w:t xml:space="preserve">Coral new quads</w:t>
       </w:r>
     </w:p>
     <w:p>
       <w:pPr>
-        <w:numPr>
-          <w:numId w:val="1008"/>
-          <w:ilvl w:val="0"/>
-        </w:numPr>
-      </w:pPr>
-      <w:r>
-        <w:t xml:space="preserve">Masking coral ranges to shallow waters reduces a clear source of commission errors. In so doing, we see a strong increase in the apparent alignment of species maps between IUCN and AquaMaps. Using the original quadrant definitions from Fig. 2B, we see in Fig. 3B and 3C a massive shift in 354 paired map species due to constraining coral depths to 200 m. Membership in the "well-aligned" quadrant jumped from 22.4% to 76.2%, with a corresponding decrease in all other quadrants.</w:t>
-      </w:r>
-    </w:p>
-    <w:p>
-      <w:pPr>
-        <w:numPr>
-          <w:numId w:val="1008"/>
-          <w:ilvl w:val="0"/>
-        </w:numPr>
-      </w:pPr>
-      <w:r>
-        <w:t xml:space="preserve">We cannot know for certain the true distribution of each of these corals; much of the apparent over-prediction of coral ranges is likely due to very conservative and precautionary approach. But a small and sensible shift in method drastically decreases the introduction of likely commission errors, greatly improving our confidence in the remaining reported ranges. Note that this change applies just as well to the IUCN coral maps that are not included in the paired map analysis, and likely to other reef-associated flora and fauna. While species depth preferences are an easy and consistent means of constraining range predictions, other conditions such as salinity and temperature could be cautiously used to refine the results of expert opinions.</w:t>
-      </w:r>
-    </w:p>
-    <w:p>
-      <w:pPr>
         <w:pStyle w:val="FirstParagraph"/>
       </w:pPr>
       <w:r>
-        <w:rPr>
-          <w:i/>
-          <w:b/>
-        </w:rPr>
-        <w:t xml:space="preserve">What is missing here is something to show that AquaMaps ranges, clipped to FAO Major Fishing Areas, are probably introducing errors of commission as well</w:t>
+        <w:t xml:space="preserve">[results] In constraining coral ranges to shallow waters, we see a strong increase in the apparent alignment of species maps between IUCN and AquaMaps. Using the original quadrant definitions from Fig. 2B, we see in Fig. 3B and 3C a massive shift in 354 paired map species due to constraining coral depths to 200 m. Membership in the "well-aligned" quadrant jumped from 22.4% to 76.2%, with a corresponding decrease in all other quadrants.</w:t>
+      </w:r>
+    </w:p>
+    <w:p>
+      <w:pPr>
+        <w:pStyle w:val="BodyText"/>
+      </w:pPr>
+      <w:r>
+        <w:t xml:space="preserve">[discussion] We cannot know for certain the true distribution of each of these corals; much of the apparent over-prediction of coral ranges is likely due to experts taking a conservative and precautionary approach. But a sensible shift in method drastically decreases the likelihood of introducing commission errors, with little chance of introducing omission errors, greatly improving our confidence in the remaining reported ranges. Note that this change applies just as well to the IUCN coral maps that are not included in the paired map analysis, and likely to other reef-associated flora and fauna. While species depth preferences are an easy and consistent means of constraining range predictions, other conditions such as salinity and temperature could be cautiously used to refine the results of expert opinions.</w:t>
+      </w:r>
+    </w:p>
+    <w:p>
+      <w:pPr>
+        <w:pStyle w:val="BodyText"/>
+      </w:pPr>
+      <w:r>
+        <w:rPr>
+          <w:i/>
+          <w:b/>
+        </w:rPr>
+        <w:t xml:space="preserve">What is still missing here is something to show that AquaMaps ranges, clipped to FAO Major Fishing Areas, are probably introducing errors of commission as well</w:t>
       </w:r>
       <w:r>
         <w:t xml:space="preserve"> </w:t>
@@ -2212,17 +2075,136 @@
         <w:rPr>
           <w:i/>
         </w:rPr>
-        <w:t xml:space="preserve">the fish don't see that FAO boundary and suddenly decide not to cross; most obvious in the boundaries defined by longitudes. Can we show this with a couple of example maps? That wasn't received well for the corals, but I can't think of a clear and ambiguous way to analyze this problem.</w:t>
+        <w:t xml:space="preserve">the fish don't see that FAO boundary and suddenly decide not to cross; most obvious in the boundaries defined by longitudes - sudden vertical edges in range. Can we show this with a couple of example maps? That wasn't received well for the corals, but I can't think of a clear and unambiguous way to analyze this problem.</w:t>
+      </w:r>
+    </w:p>
+    <w:p>
+      <w:pPr>
+        <w:pStyle w:val="Heading2"/>
+      </w:pPr>
+      <w:bookmarkStart w:id="33" w:name="case-studies"/>
+      <w:bookmarkEnd w:id="33"/>
+      <w:r>
+        <w:t xml:space="preserve">Case Studies</w:t>
+      </w:r>
+    </w:p>
+    <w:p>
+      <w:pPr>
+        <w:pStyle w:val="FirstParagraph"/>
+      </w:pPr>
+      <w:r>
+        <w:t xml:space="preserve">To examine the implications of differences between the AquaMaps and IUCN predicted species ranges, we repeated two recent studies, varying only the selection of one data set over the other.</w:t>
+      </w:r>
+    </w:p>
+    <w:p>
+      <w:pPr>
+        <w:pStyle w:val="Heading3"/>
+      </w:pPr>
+      <w:bookmarkStart w:id="34" w:name="case-study-the-ocean-health-index"/>
+      <w:bookmarkEnd w:id="34"/>
+      <w:r>
+        <w:t xml:space="preserve">Case Study: The Ocean Health Index</w:t>
+      </w:r>
+    </w:p>
+    <w:p>
+      <w:pPr>
+        <w:pStyle w:val="FirstParagraph"/>
+      </w:pPr>
+      <w:r>
+        <w:rPr>
+          <w:i/>
+          <w:b/>
+        </w:rPr>
+        <w:t xml:space="preserve">THIS SECTION NEEDS TO BE REWRITTEN if we choose not to omit it</w:t>
+      </w:r>
+      <w:r>
+        <w:t xml:space="preserve"> </w:t>
+      </w:r>
+      <w:r>
+        <w:rPr>
+          <w:i/>
+        </w:rPr>
+        <w:t xml:space="preserve">We calculated the OHI species status score under several scenarios to observe the impact of toggling the prioritized data set from IUCN to AquaMaps, and toggling the AquaMaps presence threshold from 40% to 0% (</w:t>
+      </w:r>
+      <w:r>
+        <w:rPr>
+          <w:i/>
+        </w:rPr>
+        <w:t xml:space="preserve">Fig. 3</w:t>
+      </w:r>
+      <w:r>
+        <w:rPr>
+          <w:i/>
+        </w:rPr>
+        <w:t xml:space="preserve">). Reducing the threshold increases the apparent range of a species, so a decrease in a region’s score under scenario 1 would indicate increased spatial representation of threatened species for that region. Shifting priority from IUCN to AquaMaps may increase or decrease a species’ apparent range, so a decrease in region score for scenario 2 may indicate a decrease in spatial representation of low-risk species, an increase in spatial representation of high-risk species, or a combination of both. Scenario three combines effects of scenarios 1 and 2.</w:t>
+      </w:r>
+    </w:p>
+    <w:p>
+      <w:pPr>
+        <w:pStyle w:val="BodyText"/>
+      </w:pPr>
+      <w:r>
+        <w:rPr>
+          <w:i/>
+        </w:rPr>
+        <w:t xml:space="preserve">Given that only 25.4% of Red List-assessed species are included in both datasets, it is surprising that changing the priority for overlapping species from IUCN maps to AquaMaps would result in substantial country-level score shifts as seen in scenarios 2 and 3. While the mean global score did not vary significantly from scenario to scenario, select countries gained up to 7.5 points while others dropped as many as 5 points. This result indicates that especially on a national or regional scale, an arbitrary change in how the two datasets are combined can result in a different assessment of species conservation status.</w:t>
+      </w:r>
+    </w:p>
+    <w:p>
+      <w:pPr>
+        <w:pStyle w:val="Heading3"/>
+      </w:pPr>
+      <w:bookmarkStart w:id="35" w:name="case-study-mpa-gap-analysis"/>
+      <w:bookmarkEnd w:id="35"/>
+      <w:r>
+        <w:t xml:space="preserve">Case Study: MPA Gap Analysis</w:t>
+      </w:r>
+    </w:p>
+    <w:p>
+      <w:pPr>
+        <w:pStyle w:val="FirstParagraph"/>
+      </w:pPr>
+      <w:r>
+        <w:t xml:space="preserve">Klein et al.</w:t>
+      </w:r>
+      <w:r>
+        <w:t xml:space="preserve"> </w:t>
+      </w:r>
+      <w:r>
+        <w:t xml:space="preserve">(2015)</w:t>
+      </w:r>
+      <w:r>
+        <w:t xml:space="preserve"> </w:t>
+      </w:r>
+      <w:r>
+        <w:t xml:space="preserve">compare the global distribution of species to the global distribution of marine protected areas to assess how well current MPAs overlap with species ranges and identify which species fall through gaps in protection. The study relied on the AquaMaps database, using a probability of occurrence threshold of 50% or greater, to determine species presence, and the World Database of Protected Areas to define zones of marine protection. They found that the global MPA network leaves 90.5% of marine species with less than 5% of their overall range represented within MPAs, and 1.4% of species have no protection at all (i.e., "gap" species).</w:t>
+      </w:r>
+    </w:p>
+    <w:p>
+      <w:pPr>
+        <w:pStyle w:val="BodyText"/>
+      </w:pPr>
+      <w:r>
+        <w:t xml:space="preserve">We recalculated the amount of under-protected and gap species using either IUCN or AquaMaps data (using the most recent AquaMaps data and a 0% threshold to allow the most meaningful comparison to IUCN's "limits of distribution",</w:t>
+      </w:r>
+      <w:r>
+        <w:t xml:space="preserve"> </w:t>
+      </w:r>
+      <w:r>
+        <w:t xml:space="preserve">Fig. 4</w:t>
+      </w:r>
+      <w:r>
+        <w:t xml:space="preserve">). We found a five-fold increase in the proportion of gap species (6.4% of species vs. 1.2%) and dramatically larger proportion of species with less than 2% of their range protected (73.2% of species vs. 47.7%). However, this comparison also indicates a larger proportion of well-protected species with greater than 10% of range protected (2.9% of species vs. 1.5%).</w:t>
       </w:r>
     </w:p>
     <w:p>
       <w:pPr>
         <w:pStyle w:val="Heading1"/>
       </w:pPr>
-      <w:bookmarkStart w:id="29" w:name="implications"/>
-      <w:bookmarkEnd w:id="29"/>
-      <w:r>
-        <w:t xml:space="preserve">Implications</w:t>
+      <w:bookmarkStart w:id="36" w:name="conclusions"/>
+      <w:bookmarkEnd w:id="36"/>
+      <w:r>
+        <w:t xml:space="preserve">Conclusions</w:t>
       </w:r>
     </w:p>
     <w:p>
@@ -2230,7 +2212,7 @@
         <w:pStyle w:val="FirstParagraph"/>
       </w:pPr>
       <w:r>
-        <w:t xml:space="preserve">Neither IUCN nor AquaMaps claims a lock on the "truth", and the small overlap in mapped species means each provides value in taxonomic and geographic coverage. Method-driven differences in commission and omission errors produce clear and significant disagreement in species range descriptions between AquaMaps and IUCN datasets. To examine the implications of these differences, we repeated two recent studies, varying only the selection of one data set over the other.</w:t>
+        <w:t xml:space="preserve">No spatial dataset can ever claim to know the "truth" of the whole of marine biodiversity. AquaMaps and IUCN range maps show strong agreement for many well-studied species, but substantial differences illustrate uncertainty in our understanding of spatial distribution for many others. Although many other approaches exist for species distribution modeling, these two are the largest approaches applied globally across a broad range of marine taxa. Method-driven differences in commission and omission errors produce clear and significant disagreement in species range descriptions between AquaMaps and IUCN datasets. Conclusions drawn from each of these datasets would paint dramatically different pictures of global marine biodiversity or the effectiveness of conservation management decisions. Identifying and addressing differences in these datasets will increase their utility for research and conservation actions.</w:t>
       </w:r>
     </w:p>
     <w:p>
@@ -2238,10 +2220,7 @@
         <w:pStyle w:val="BodyText"/>
       </w:pPr>
       <w:r>
-        <w:rPr>
-          <w:b/>
-        </w:rPr>
-        <w:t xml:space="preserve">Case Study: The Ocean Health Index</w:t>
+        <w:t xml:space="preserve">For IUCN range data, clipping ranges to known depth limits improves confidence in predicted ranges for coral species; similarly, depth may be a useful characteristic to consider for other reef-associated organisms. Other parameters such as salinity and temperature may provide useful constraints on other taxa to bolster and refine expert opinion. Simple but conservative rules of thumb will likely reduce commission errors without introducing substantial omission errors.</w:t>
       </w:r>
     </w:p>
     <w:p>
@@ -2249,13 +2228,13 @@
         <w:pStyle w:val="BodyText"/>
       </w:pPr>
       <w:r>
-        <w:t xml:space="preserve">The global Ocean Health Index (OHI)</w:t>
-      </w:r>
-      <w:r>
-        <w:t xml:space="preserve"> </w:t>
-      </w:r>
-      <w:r>
-        <w:t xml:space="preserve">(Halpern</w:t>
+        <w:t xml:space="preserve">For AquaMaps range data, dependent primarily on environmental and physical preferences and conditions, implementing area restrictions based on biogeographical criteria such as Marine Ecoregions of the World</w:t>
+      </w:r>
+      <w:r>
+        <w:t xml:space="preserve"> </w:t>
+      </w:r>
+      <w:r>
+        <w:t xml:space="preserve">(Spalding</w:t>
       </w:r>
       <w:r>
         <w:t xml:space="preserve"> </w:t>
@@ -2270,10 +2249,10 @@
         <w:t xml:space="preserve"> </w:t>
       </w:r>
       <w:r>
-        <w:t xml:space="preserve">2012, 2015)</w:t>
-      </w:r>
-      <w:r>
-        <w:t xml:space="preserve">, a composite index comprising ten sustainable benefits provided by a healthy ocean, uses species spatial distribution data and IUCN Red List conservation status to calculate biodiversity status (scored from zero to 100) for each of the world's 221 exclusive economic zones. To maximize the number of represented species, OHI gleans spatial distribution data from Red List-assessed species in both IUCN and AquaMaps datasets (n = 7,963), prioritizing IUCN data for the 2,026 species included in both sources.</w:t>
+        <w:t xml:space="preserve">2007)</w:t>
+      </w:r>
+      <w:r>
+        <w:t xml:space="preserve">, rather than political and economic criteria such as FAO Major Fishing Areas, would likely decrease commission errors and improve predictive power, especially for data-poor species.</w:t>
       </w:r>
     </w:p>
     <w:p>
@@ -2281,32 +2260,7 @@
         <w:pStyle w:val="BodyText"/>
       </w:pPr>
       <w:r>
-        <w:rPr>
-          <w:i/>
-          <w:b/>
-        </w:rPr>
-        <w:t xml:space="preserve">OMIT:</w:t>
-      </w:r>
-      <w:r>
-        <w:t xml:space="preserve"> </w:t>
-      </w:r>
-      <w:r>
-        <w:rPr>
-          <w:i/>
-        </w:rPr>
-        <w:t xml:space="preserve">We calculated the OHI species status score under several scenarios to observe the impact of toggling the prioritized data set from IUCN to AquaMaps, and toggling the AquaMaps presence threshold from 40% to 0% (</w:t>
-      </w:r>
-      <w:r>
-        <w:rPr>
-          <w:i/>
-        </w:rPr>
-        <w:t xml:space="preserve">Fig. 3</w:t>
-      </w:r>
-      <w:r>
-        <w:rPr>
-          <w:i/>
-        </w:rPr>
-        <w:t xml:space="preserve">). Reducing the threshold increases the apparent range of a species, so a decrease in a region’s score under scenario 1 would indicate increased spatial representation of threatened species for that region. Shifting priority from IUCN to AquaMaps may increase or decrease a species’ apparent range, so a decrease in region score for scenario 2 may indicate a decrease in spatial representation of low-risk species, an increase in spatial representation of high-risk species, or a combination of both. Scenario three combines effects of scenarios 1 and 2.</w:t>
+        <w:t xml:space="preserve">For either data set, maps based on few occurrences are more likely to bear high uncertainty in range predictions. Occurrence counts from external sources such as OBIS or GBIF can help identify relatively data-poor species; additionally, the "occurcells" attribute in the AquaMaps data set, which counts the number of half-degree cells used to generate the environmental envelope for each species, can be used in a similar manner. The only certain remedy for data-poor species, of course, is further research.</w:t>
       </w:r>
     </w:p>
     <w:p>
@@ -2314,139 +2268,39 @@
         <w:pStyle w:val="BodyText"/>
       </w:pPr>
       <w:r>
-        <w:rPr>
-          <w:i/>
-          <w:b/>
-        </w:rPr>
-        <w:t xml:space="preserve">OMIT:</w:t>
-      </w:r>
-      <w:r>
-        <w:t xml:space="preserve"> </w:t>
-      </w:r>
-      <w:r>
-        <w:rPr>
-          <w:i/>
-        </w:rPr>
-        <w:t xml:space="preserve">Given that only 25.4% of Red List-assessed species are included in both datasets, it is surprising that changing the priority for overlapping species from IUCN maps to AquaMaps would result in substantial country-level score shifts as seen in scenarios 2 and 3. While the mean global score did not vary significantly from scenario to scenario, select countries gained up to 7.5 points while others dropped as many as 5 points. This result indicates that especially on a national or regional scale, an arbitrary change in how the two datasets are combined can result in a different assessment of species conservation status.</w:t>
-      </w:r>
-    </w:p>
-    <w:p>
-      <w:pPr>
-        <w:pStyle w:val="BodyText"/>
-      </w:pPr>
-      <w:r>
-        <w:rPr>
-          <w:b/>
-        </w:rPr>
-        <w:t xml:space="preserve">Case Study: MPA Gap Analysis</w:t>
-      </w:r>
-    </w:p>
-    <w:p>
-      <w:pPr>
-        <w:pStyle w:val="BodyText"/>
-      </w:pPr>
-      <w:r>
-        <w:t xml:space="preserve">Klein et al.</w:t>
-      </w:r>
-      <w:r>
-        <w:t xml:space="preserve"> </w:t>
-      </w:r>
-      <w:r>
-        <w:t xml:space="preserve">(2015)</w:t>
-      </w:r>
-      <w:r>
-        <w:t xml:space="preserve"> </w:t>
-      </w:r>
-      <w:r>
-        <w:t xml:space="preserve">compare the global distribution of species to the global distribution of marine protected areas to assess how well current MPAs overlap with species ranges and identify which species fall through gaps in protection. The study relied on the AquaMaps database, using a probability of occurrence threshold of 50% or greater, to determine species presence, and the World Database of Protected Areas to define zones of marine protection. They found that the global MPA network leaves 90.5% of marine species with less than 5% of their overall range represented within MPAs, and 1.4% of species have no protection at all (i.e., "gap" species).</w:t>
-      </w:r>
-    </w:p>
-    <w:p>
-      <w:pPr>
-        <w:pStyle w:val="BodyText"/>
-      </w:pPr>
-      <w:r>
-        <w:t xml:space="preserve">We recalculated the amount of under-protected and gap species using either IUCN or AquaMaps data (using the most recent AquaMaps data and a 0% threshold to allow the most meaningful comparison to IUCN's "limits of distribution",</w:t>
-      </w:r>
-      <w:r>
-        <w:t xml:space="preserve"> </w:t>
-      </w:r>
-      <w:r>
-        <w:t xml:space="preserve">Fig. 4</w:t>
-      </w:r>
-      <w:r>
-        <w:t xml:space="preserve">). We found a five-fold increase in the proportion of gap species (6.4% of species vs. 1.2%) and dramatically larger proportion of species with less than 2% of their range protected (73.2% of species vs. 47.7%). However, this comparison also indicates a larger proportion of well-protected species with greater than 10% of range protected (2.9% of species vs. 1.5%). Conclusions drawn from each of these datasets would paint dramatically different pictures of the protection afforded by our current global MPA network.</w:t>
-      </w:r>
-    </w:p>
-    <w:p>
-      <w:pPr>
-        <w:pStyle w:val="Heading1"/>
-      </w:pPr>
-      <w:bookmarkStart w:id="30" w:name="conclusions"/>
-      <w:bookmarkEnd w:id="30"/>
-      <w:r>
-        <w:t xml:space="preserve">Conclusions</w:t>
-      </w:r>
-    </w:p>
-    <w:p>
-      <w:pPr>
-        <w:pStyle w:val="FirstParagraph"/>
-      </w:pPr>
-      <w:r>
-        <w:t xml:space="preserve">AquaMaps and IUCN range maps show reasonable agreement for many well-studied species, but substantial differences illustrate uncertainty in our understanding of spatial distribution for many others. Although many other approaches exist for species distribution modeling, these two are the largest approaches applied globally across a broad range of marine taxa. Identifying and addressing differences in these datasets will increase their utility for research and conservation actions.</w:t>
-      </w:r>
-    </w:p>
-    <w:p>
-      <w:pPr>
-        <w:pStyle w:val="BodyText"/>
-      </w:pPr>
-      <w:r>
-        <w:t xml:space="preserve">For IUCN range data, clipping ranges to known depth limits improves confidence in predicted ranges for coral species; similarly, depth may be a useful characteristic to consider for other reef-associated organisms. Other parameters such as salinity and temperature may provide useful constraints on other taxa. Simple but conservative rules of thumb will likely reduce commission errors without introducing substantial omission errors. For AquaMaps range data, dependent primarily on environmental and physical preferences and conditions, implementing area restrictions based on biogeographical criteria such as Marine Ecoregions of the World</w:t>
-      </w:r>
-      <w:r>
-        <w:t xml:space="preserve"> </w:t>
-      </w:r>
-      <w:r>
-        <w:t xml:space="preserve">(Spalding</w:t>
-      </w:r>
-      <w:r>
-        <w:t xml:space="preserve"> </w:t>
-      </w:r>
-      <w:r>
-        <w:rPr>
-          <w:i/>
-        </w:rPr>
-        <w:t xml:space="preserve">et al.</w:t>
-      </w:r>
-      <w:r>
-        <w:t xml:space="preserve"> </w:t>
-      </w:r>
-      <w:r>
-        <w:t xml:space="preserve">2007)</w:t>
-      </w:r>
-      <w:r>
-        <w:t xml:space="preserve">, rather than political and economic criteria such as FAO Major Fishing Areas, would likely decrease commission errors and improve predictive power, especially for data-poor species. For either data set, maps based on few occurrences are more likely to bear high uncertainty in range predictions. Occurrence counts from external sources such as OBIS or GBIF can help identify relatively data-poor species; additionally, the "occurcells" attribute in the AquaMaps data set, which counts the number of half-degree cells used to generate the environmental envelope for each species, can be used in a similar manner.</w:t>
-      </w:r>
-    </w:p>
-    <w:p>
-      <w:pPr>
-        <w:pStyle w:val="BodyText"/>
-      </w:pPr>
-      <w:r>
-        <w:rPr>
-          <w:i/>
-          <w:b/>
-        </w:rPr>
-        <w:t xml:space="preserve">OMIT:</w:t>
-      </w:r>
-      <w:r>
-        <w:t xml:space="preserve"> </w:t>
-      </w:r>
-      <w:r>
-        <w:rPr>
-          <w:i/>
-        </w:rPr>
-        <w:t xml:space="preserve">Many studies using AquaMaps data test the sensitivity of results by varying the probability of occurrence threshold to determine presence. This decision ultimately represents a tradeoff between errors of commission (low threshold) and omission (high threshold). Using AquaMaps in conjunction with IUCN can mitigate potential errors, while also increasing the taxonomic and spatial breadth of coverage, as long as the differences between the datasets can be reasonably minimized. In this case, a presence threshold of 0% most closely approximates the "limits of distribution" criterion defined by IUCN data providers.</w:t>
+        <w:t xml:space="preserve">To achieve more comprehensive global coverage of species ranges these two datasets can be used together, understanding that the underlying differences complicate such direct comparisons. Major considerations include aligning the criteria used to determine "presence" (e.g. selecting an appropriate presence threshold for AquaMaps;</w:t>
+      </w:r>
+      <w:r>
+        <w:t xml:space="preserve"> </w:t>
+      </w:r>
+      <w:r>
+        <w:rPr>
+          <w:i/>
+        </w:rPr>
+        <w:t xml:space="preserve">a presence threshold of 0% most closely approximates the "limits of distribution" criterion described by IUCN range maps</w:t>
+      </w:r>
+      <w:r>
+        <w:t xml:space="preserve"> </w:t>
+      </w:r>
+      <w:r>
+        <w:rPr>
+          <w:i/>
+          <w:b/>
+        </w:rPr>
+        <w:t xml:space="preserve">- not really discussed or backed up here</w:t>
+      </w:r>
+      <w:r>
+        <w:t xml:space="preserve">) and addressing mechanisms that introduce errors of commission and omission.</w:t>
+      </w:r>
+      <w:r>
+        <w:t xml:space="preserve"> </w:t>
+      </w:r>
+      <w:r>
+        <w:rPr>
+          <w:i/>
+          <w:b/>
+        </w:rPr>
+        <w:t xml:space="preserve">as it stands, this paper really doesn't go into this very much; omit this paragraph?</w:t>
       </w:r>
     </w:p>
     <w:p>
@@ -2468,8 +2322,8 @@
       <w:pPr>
         <w:pStyle w:val="Heading1"/>
       </w:pPr>
-      <w:bookmarkStart w:id="31" w:name="acknowledgments"/>
-      <w:bookmarkEnd w:id="31"/>
+      <w:bookmarkStart w:id="37" w:name="acknowledgments"/>
+      <w:bookmarkEnd w:id="37"/>
       <w:r>
         <w:t xml:space="preserve">Acknowledgments</w:t>
       </w:r>
@@ -2493,8 +2347,8 @@
       <w:pPr>
         <w:pStyle w:val="Heading1"/>
       </w:pPr>
-      <w:bookmarkStart w:id="32" w:name="references"/>
-      <w:bookmarkEnd w:id="32"/>
+      <w:bookmarkStart w:id="38" w:name="references"/>
+      <w:bookmarkEnd w:id="38"/>
       <w:r>
         <w:t xml:space="preserve">References</w:t>
       </w:r>
@@ -2573,7 +2427,7 @@
       <w:r>
         <w:t xml:space="preserve"> </w:t>
       </w:r>
-      <w:hyperlink r:id="rId33">
+      <w:hyperlink r:id="rId39">
         <w:r>
           <w:rPr>
             <w:rStyle w:val="Hyperlink"/>
@@ -2656,7 +2510,7 @@
       <w:r>
         <w:t xml:space="preserve"> </w:t>
       </w:r>
-      <w:hyperlink r:id="rId34">
+      <w:hyperlink r:id="rId40">
         <w:r>
           <w:rPr>
             <w:rStyle w:val="Hyperlink"/>
@@ -2675,7 +2529,7 @@
       <w:r>
         <w:t xml:space="preserve"> </w:t>
       </w:r>
-      <w:hyperlink r:id="rId35">
+      <w:hyperlink r:id="rId41">
         <w:r>
           <w:rPr>
             <w:rStyle w:val="Hyperlink"/>
@@ -2738,7 +2592,7 @@
       <w:r>
         <w:t xml:space="preserve"> </w:t>
       </w:r>
-      <w:hyperlink r:id="rId36">
+      <w:hyperlink r:id="rId42">
         <w:r>
           <w:rPr>
             <w:rStyle w:val="Hyperlink"/>
@@ -2873,7 +2727,7 @@
       <w:r>
         <w:t xml:space="preserve"> </w:t>
       </w:r>
-      <w:hyperlink r:id="rId37">
+      <w:hyperlink r:id="rId43">
         <w:r>
           <w:rPr>
             <w:rStyle w:val="Hyperlink"/>
@@ -3170,7 +3024,7 @@
     </w:lvl>
   </w:abstractNum>
   <w:abstractNum w:abstractNumId="990">
-    <w:nsid w:val="8e0f34e6"/>
+    <w:nsid w:val="2fa414a3"/>
     <w:multiLevelType w:val="multilevel"/>
     <w:lvl w:ilvl="0">
       <w:numFmt w:val="bullet"/>
@@ -3251,7 +3105,7 @@
     </w:lvl>
   </w:abstractNum>
   <w:abstractNum w:abstractNumId="99411">
-    <w:nsid w:val="21140efa"/>
+    <w:nsid w:val="a59c0663"/>
     <w:multiLevelType w:val="multilevel"/>
     <w:lvl w:ilvl="0">
       <w:start w:val="1"/>
@@ -3338,96 +3192,8 @@
       </w:pPr>
     </w:lvl>
   </w:abstractNum>
-  <w:abstractNum w:abstractNumId="998318">
-    <w:nsid w:val="4b6f094d"/>
-    <w:multiLevelType w:val="multilevel"/>
-    <w:lvl w:ilvl="0">
-      <w:start w:val="18"/>
-      <w:numFmt w:val="upperLetter"/>
-      <w:lvlText w:val="(%1)"/>
-      <w:lvlJc w:val="left"/>
-      <w:pPr>
-        <w:tabs>
-          <w:tab w:val="num" w:pos="0"/>
-        </w:tabs>
-        <w:ind w:left="480" w:hanging="480"/>
-      </w:pPr>
-    </w:lvl>
-    <w:lvl w:ilvl="1">
-      <w:start w:val="18"/>
-      <w:numFmt w:val="upperLetter"/>
-      <w:lvlText w:val="(%2)"/>
-      <w:lvlJc w:val="left"/>
-      <w:pPr>
-        <w:tabs>
-          <w:tab w:val="num" w:pos="720"/>
-        </w:tabs>
-        <w:ind w:left="1200" w:hanging="480"/>
-      </w:pPr>
-    </w:lvl>
-    <w:lvl w:ilvl="2">
-      <w:start w:val="18"/>
-      <w:numFmt w:val="upperLetter"/>
-      <w:lvlText w:val="(%3)"/>
-      <w:lvlJc w:val="left"/>
-      <w:pPr>
-        <w:tabs>
-          <w:tab w:val="num" w:pos="1440"/>
-        </w:tabs>
-        <w:ind w:left="1920" w:hanging="480"/>
-      </w:pPr>
-    </w:lvl>
-    <w:lvl w:ilvl="3">
-      <w:start w:val="18"/>
-      <w:numFmt w:val="upperLetter"/>
-      <w:lvlText w:val="(%4)"/>
-      <w:lvlJc w:val="left"/>
-      <w:pPr>
-        <w:tabs>
-          <w:tab w:val="num" w:pos="2160"/>
-        </w:tabs>
-        <w:ind w:left="2640" w:hanging="480"/>
-      </w:pPr>
-    </w:lvl>
-    <w:lvl w:ilvl="4">
-      <w:start w:val="18"/>
-      <w:numFmt w:val="upperLetter"/>
-      <w:lvlText w:val="(%5)"/>
-      <w:lvlJc w:val="left"/>
-      <w:pPr>
-        <w:tabs>
-          <w:tab w:val="num" w:pos="2880"/>
-        </w:tabs>
-        <w:ind w:left="3360" w:hanging="480"/>
-      </w:pPr>
-    </w:lvl>
-    <w:lvl w:ilvl="5">
-      <w:start w:val="18"/>
-      <w:numFmt w:val="upperLetter"/>
-      <w:lvlText w:val="(%6)"/>
-      <w:lvlJc w:val="left"/>
-      <w:pPr>
-        <w:tabs>
-          <w:tab w:val="num" w:pos="3600"/>
-        </w:tabs>
-        <w:ind w:left="4080" w:hanging="480"/>
-      </w:pPr>
-    </w:lvl>
-    <w:lvl w:ilvl="6">
-      <w:start w:val="18"/>
-      <w:numFmt w:val="upperLetter"/>
-      <w:lvlText w:val="(%7)"/>
-      <w:lvlJc w:val="left"/>
-      <w:pPr>
-        <w:tabs>
-          <w:tab w:val="num" w:pos="4320"/>
-        </w:tabs>
-        <w:ind w:left="4800" w:hanging="480"/>
-      </w:pPr>
-    </w:lvl>
-  </w:abstractNum>
   <w:abstractNum w:abstractNumId="991">
-    <w:nsid w:val="8bf71fde"/>
+    <w:nsid w:val="8283b505"/>
     <w:multiLevelType w:val="multilevel"/>
     <w:lvl w:ilvl="0">
       <w:numFmt w:val="bullet"/>
@@ -3538,130 +3304,10 @@
     </w:lvlOverride>
   </w:num>
   <w:num w:numId="1002">
-    <w:abstractNumId w:val="99411"/>
-    <w:lvlOverride w:ilvl="0">
-      <w:startOverride w:val="1"/>
-    </w:lvlOverride>
-    <w:lvlOverride w:ilvl="1">
-      <w:startOverride w:val="1"/>
-    </w:lvlOverride>
-    <w:lvlOverride w:ilvl="2">
-      <w:startOverride w:val="1"/>
-    </w:lvlOverride>
-    <w:lvlOverride w:ilvl="3">
-      <w:startOverride w:val="1"/>
-    </w:lvlOverride>
-    <w:lvlOverride w:ilvl="4">
-      <w:startOverride w:val="1"/>
-    </w:lvlOverride>
-    <w:lvlOverride w:ilvl="5">
-      <w:startOverride w:val="1"/>
-    </w:lvlOverride>
-    <w:lvlOverride w:ilvl="6">
-      <w:startOverride w:val="1"/>
-    </w:lvlOverride>
+    <w:abstractNumId w:val="991"/>
   </w:num>
   <w:num w:numId="1003">
-    <w:abstractNumId w:val="998318"/>
-    <w:lvlOverride w:ilvl="0">
-      <w:startOverride w:val="18"/>
-    </w:lvlOverride>
-    <w:lvlOverride w:ilvl="1">
-      <w:startOverride w:val="18"/>
-    </w:lvlOverride>
-    <w:lvlOverride w:ilvl="2">
-      <w:startOverride w:val="18"/>
-    </w:lvlOverride>
-    <w:lvlOverride w:ilvl="3">
-      <w:startOverride w:val="18"/>
-    </w:lvlOverride>
-    <w:lvlOverride w:ilvl="4">
-      <w:startOverride w:val="18"/>
-    </w:lvlOverride>
-    <w:lvlOverride w:ilvl="5">
-      <w:startOverride w:val="18"/>
-    </w:lvlOverride>
-    <w:lvlOverride w:ilvl="6">
-      <w:startOverride w:val="18"/>
-    </w:lvlOverride>
-  </w:num>
-  <w:num w:numId="1004">
-    <w:abstractNumId w:val="998318"/>
-    <w:lvlOverride w:ilvl="0">
-      <w:startOverride w:val="18"/>
-    </w:lvlOverride>
-    <w:lvlOverride w:ilvl="1">
-      <w:startOverride w:val="18"/>
-    </w:lvlOverride>
-    <w:lvlOverride w:ilvl="2">
-      <w:startOverride w:val="18"/>
-    </w:lvlOverride>
-    <w:lvlOverride w:ilvl="3">
-      <w:startOverride w:val="18"/>
-    </w:lvlOverride>
-    <w:lvlOverride w:ilvl="4">
-      <w:startOverride w:val="18"/>
-    </w:lvlOverride>
-    <w:lvlOverride w:ilvl="5">
-      <w:startOverride w:val="18"/>
-    </w:lvlOverride>
-    <w:lvlOverride w:ilvl="6">
-      <w:startOverride w:val="18"/>
-    </w:lvlOverride>
-  </w:num>
-  <w:num w:numId="1005">
     <w:abstractNumId w:val="991"/>
-  </w:num>
-  <w:num w:numId="1006">
-    <w:abstractNumId w:val="998318"/>
-    <w:lvlOverride w:ilvl="0">
-      <w:startOverride w:val="18"/>
-    </w:lvlOverride>
-    <w:lvlOverride w:ilvl="1">
-      <w:startOverride w:val="18"/>
-    </w:lvlOverride>
-    <w:lvlOverride w:ilvl="2">
-      <w:startOverride w:val="18"/>
-    </w:lvlOverride>
-    <w:lvlOverride w:ilvl="3">
-      <w:startOverride w:val="18"/>
-    </w:lvlOverride>
-    <w:lvlOverride w:ilvl="4">
-      <w:startOverride w:val="18"/>
-    </w:lvlOverride>
-    <w:lvlOverride w:ilvl="5">
-      <w:startOverride w:val="18"/>
-    </w:lvlOverride>
-    <w:lvlOverride w:ilvl="6">
-      <w:startOverride w:val="18"/>
-    </w:lvlOverride>
-  </w:num>
-  <w:num w:numId="1007">
-    <w:abstractNumId w:val="991"/>
-  </w:num>
-  <w:num w:numId="1008">
-    <w:abstractNumId w:val="998318"/>
-    <w:lvlOverride w:ilvl="0">
-      <w:startOverride w:val="18"/>
-    </w:lvlOverride>
-    <w:lvlOverride w:ilvl="1">
-      <w:startOverride w:val="18"/>
-    </w:lvlOverride>
-    <w:lvlOverride w:ilvl="2">
-      <w:startOverride w:val="18"/>
-    </w:lvlOverride>
-    <w:lvlOverride w:ilvl="3">
-      <w:startOverride w:val="18"/>
-    </w:lvlOverride>
-    <w:lvlOverride w:ilvl="4">
-      <w:startOverride w:val="18"/>
-    </w:lvlOverride>
-    <w:lvlOverride w:ilvl="5">
-      <w:startOverride w:val="18"/>
-    </w:lvlOverride>
-    <w:lvlOverride w:ilvl="6">
-      <w:startOverride w:val="18"/>
-    </w:lvlOverride>
   </w:num>
 </w:numbering>
 </file>

</xml_diff>

<commit_message>
new draft sent off to Courtney (and Halley and Claire)
</commit_message>
<xml_diff>
--- a/manuscript-main.docx
+++ b/manuscript-main.docx
@@ -76,6 +76,12 @@
       </w:pPr>
       <w:r>
         <w:t xml:space="preserve">Casey</w:t>
+      </w:r>
+      <w:r>
+        <w:t xml:space="preserve"> </w:t>
+      </w:r>
+      <w:r>
+        <w:t xml:space="preserve">C.</w:t>
       </w:r>
       <w:r>
         <w:t xml:space="preserve"> </w:t>
@@ -188,7 +194,7 @@
         </w:numPr>
       </w:pPr>
       <w:r>
-        <w:t xml:space="preserve">National Center for Ecological Analysis and Synthesis, 735 State Street Suite 300, Santa Barbara CA 93101</w:t>
+        <w:t xml:space="preserve">National Center for Ecological Analysis and Synthesis, University of California, 735 State Street Suite 300, Santa Barbara CA 93101</w:t>
       </w:r>
     </w:p>
     <w:p>
@@ -232,7 +238,7 @@
         <w:t xml:space="preserve"> </w:t>
       </w:r>
       <w:r>
-        <w:t xml:space="preserve">Casey O'Hara, National Center for Ecological Analysis and Synthesis, 735 State Street, Suite 300, Santa Barbara CA 93101; (805) 892-2500;</w:t>
+        <w:t xml:space="preserve">Casey O'Hara, National Center for Ecological Analysis and Synthesis, University of California, 735 State Street, Suite 300, Santa Barbara CA 93101; (805) 892-2500;</w:t>
       </w:r>
       <w:r>
         <w:t xml:space="preserve"> </w:t>
@@ -247,43 +253,6 @@
       </w:hyperlink>
     </w:p>
     <w:p>
-      <w:pPr>
-        <w:pStyle w:val="BodyText"/>
-      </w:pPr>
-      <w:r>
-        <w:rPr>
-          <w:i/>
-        </w:rPr>
-        <w:t xml:space="preserve">Classification:</w:t>
-      </w:r>
-      <w:r>
-        <w:t xml:space="preserve"> </w:t>
-      </w:r>
-      <w:r>
-        <w:t xml:space="preserve">BIOLOGICAL SCIENCES: Sustainability Science</w:t>
-      </w:r>
-    </w:p>
-    <w:p>
-      <w:pPr>
-        <w:pStyle w:val="BodyText"/>
-      </w:pPr>
-      <w:r>
-        <w:rPr>
-          <w:i/>
-        </w:rPr>
-        <w:t xml:space="preserve">Keywords:</w:t>
-      </w:r>
-      <w:r>
-        <w:t xml:space="preserve"> </w:t>
-      </w:r>
-      <w:r>
-        <w:t xml:space="preserve"> </w:t>
-      </w:r>
-      <w:r>
-        <w:t xml:space="preserve">Marine spatial planning, species distribution model, extent of occurrence, spatial ecology</w:t>
-      </w:r>
-    </w:p>
-    <w:p>
       <w:r>
         <w:pict>
           <v:rect style="width:0;height:1.5pt" o:hralign="center" o:hrstd="t" o:hr="t"/>
@@ -305,7 +274,7 @@
         <w:pStyle w:val="FirstParagraph"/>
       </w:pPr>
       <w:r>
-        <w:t xml:space="preserve">Species distribution data provide the foundation for a wide range of ecological research studies and conservation management decisions, yet most species ranges remain unknown, and existing range maps often suffer from data limitations and inconsistencies. AquaMaps and the International Union for Conservation of Nature (IUCN) are two distinct efforts to map marine species distributions at a global scale. Together these databases represent 24,637 species (92.9% within AquaMaps, 16.3% within IUCN), with only 2,279 shared species. Here we examine differences in predicted species ranges between the two datasets and find that these misalignments mainly result from divergent methodologies that introduce differing frequencies of commission and omission errors. We illustrate the scientific and management implications of these differences by repeating two recent applications - an assessment of global biodiversity within the Ocean Health Index and a global analysis of gaps in coverage of marine protected areas - and find significantly different results depending on how the two datasets are used. Until a single, highly accurate dataset of global marine species ranges becomes available, understanding the implications of dataset differences for conservation planning and decision-making remains essential.</w:t>
+        <w:t xml:space="preserve">Species distribution data provide the foundation for a wide range of ecological research studies and conservation management decisions, yet most species ranges remain unknown, and existing range maps often suffer from data limitations and inconsistencies. AquaMaps and the International Union for Conservation of Nature (IUCN) are two distinct efforts to map marine species distributions at a global scale. Together these databases represent 24,637 species (92.9% within AquaMaps, 16.3% within IUCN), with only 2,279 shared species. Here we examine differences in predicted species ranges between the two datasets and find that these misalignments mainly result from divergent methodologies that introduce differing frequencies of commission and omission errors. We illustrate the scientific and management implications of these differences by repeating a global analysis of gaps in coverage of marine protected areas, and find significantly different results depending on how the two datasets are used. While we suggest methods to address specific errors in each spatial dataset, it remains essential to understand the implications of dataset differences for conservation planning and decision-making.</w:t>
       </w:r>
     </w:p>
     <w:p>
@@ -341,79 +310,60 @@
         <w:pStyle w:val="BodyText"/>
       </w:pPr>
       <w:r>
-        <w:t xml:space="preserve">One major outcome of this body of science is the various compiled databases of species distribution maps. Here we focus on global-scale repositories that predict marine species ranges throughout the world's oceans – AquaMaps</w:t>
-      </w:r>
-      <w:r>
-        <w:t xml:space="preserve"> </w:t>
-      </w:r>
-      <w:r>
-        <w:t xml:space="preserve">(Kaschner</w:t>
-      </w:r>
-      <w:r>
-        <w:t xml:space="preserve"> </w:t>
-      </w:r>
-      <w:r>
-        <w:rPr>
-          <w:i/>
-        </w:rPr>
-        <w:t xml:space="preserve">et al.</w:t>
-      </w:r>
-      <w:r>
-        <w:t xml:space="preserve"> </w:t>
-      </w:r>
-      <w:r>
-        <w:t xml:space="preserve">2015)</w:t>
-      </w:r>
-      <w:r>
-        <w:t xml:space="preserve"> </w:t>
-      </w:r>
-      <w:r>
-        <w:t xml:space="preserve">and International Union for Conservation of Nature (IUCN)</w:t>
-      </w:r>
-      <w:r>
-        <w:t xml:space="preserve"> </w:t>
-      </w:r>
-      <w:r>
-        <w:t xml:space="preserve">(IUCN 2015)</w:t>
-      </w:r>
-      <w:r>
-        <w:t xml:space="preserve">. These two spatial datasets have been used in hundreds of studies and applications for a wide range of purposes, including assessing marine species status</w:t>
-      </w:r>
-      <w:r>
-        <w:t xml:space="preserve"> </w:t>
-      </w:r>
-      <w:r>
-        <w:t xml:space="preserve">(Halpern</w:t>
-      </w:r>
-      <w:r>
-        <w:t xml:space="preserve"> </w:t>
-      </w:r>
-      <w:r>
-        <w:rPr>
-          <w:i/>
-        </w:rPr>
-        <w:t xml:space="preserve">et al.</w:t>
-      </w:r>
-      <w:r>
-        <w:t xml:space="preserve"> </w:t>
-      </w:r>
-      <w:r>
-        <w:t xml:space="preserve">2012, 2015; Selig</w:t>
-      </w:r>
-      <w:r>
-        <w:t xml:space="preserve"> </w:t>
-      </w:r>
-      <w:r>
-        <w:rPr>
-          <w:i/>
-        </w:rPr>
-        <w:t xml:space="preserve">et al.</w:t>
-      </w:r>
-      <w:r>
-        <w:t xml:space="preserve"> </w:t>
-      </w:r>
-      <w:r>
-        <w:t xml:space="preserve">2013)</w:t>
+        <w:t xml:space="preserve">One major outcome of this body of science is the various compiled databases of species distribution maps. The two most comprehensive, widely-used global-scale repositories that predict marine species ranges throughout the world's oceans are AquaMaps</w:t>
+      </w:r>
+      <w:r>
+        <w:t xml:space="preserve"> </w:t>
+      </w:r>
+      <w:r>
+        <w:t xml:space="preserve">[1]</w:t>
+      </w:r>
+      <w:r>
+        <w:t xml:space="preserve"> </w:t>
+      </w:r>
+      <w:r>
+        <w:t xml:space="preserve">and range data from the International Union for Conservation of Nature (IUCN)</w:t>
+      </w:r>
+      <w:r>
+        <w:t xml:space="preserve"> </w:t>
+      </w:r>
+      <w:r>
+        <w:t xml:space="preserve">[2]</w:t>
+      </w:r>
+      <w:r>
+        <w:t xml:space="preserve">. Neither dataset claims to represent the "truth" of a species' spatial distribution, but rather each offers an understanding of the truth, with IUCN ranges relying primarily on expert opinion and AquaMaps on model predictions. Uncertainties inherent in method and intent inevitably drive differences in the range predictions made by each dataset: geographic range data such as IUCN range maps frequently introduce commission errors (inaccurate indication of presence), while species distribution models such as AquaMaps will likely introduce fewer commission errors at the expense of more omission errors (inaccurate indications of absence)</w:t>
+      </w:r>
+      <w:r>
+        <w:t xml:space="preserve"> </w:t>
+      </w:r>
+      <w:r>
+        <w:t xml:space="preserve">[3]</w:t>
+      </w:r>
+      <w:r>
+        <w:t xml:space="preserve">. Each type of error bears different implications for conservation goals: commission errors can result in prioritizing areas not relevant to conservation goals, while omission errors may result in protected area networks that fail to include important habitat and range</w:t>
+      </w:r>
+      <w:r>
+        <w:t xml:space="preserve"> </w:t>
+      </w:r>
+      <w:r>
+        <w:t xml:space="preserve">[3,4]</w:t>
+      </w:r>
+      <w:r>
+        <w:t xml:space="preserve">.</w:t>
+      </w:r>
+    </w:p>
+    <w:p>
+      <w:pPr>
+        <w:pStyle w:val="BodyText"/>
+      </w:pPr>
+      <w:r>
+        <w:t xml:space="preserve">These two spatial datasets have been used in hundreds of studies and applications for a wide range of purposes, including assessing marine species status</w:t>
+      </w:r>
+      <w:r>
+        <w:t xml:space="preserve"> </w:t>
+      </w:r>
+      <w:r>
+        <w:t xml:space="preserve">[5–7]</w:t>
       </w:r>
       <w:r>
         <w:t xml:space="preserve">, evaluating global biodiversity patterns</w:t>
@@ -422,67 +372,7 @@
         <w:t xml:space="preserve"> </w:t>
       </w:r>
       <w:r>
-        <w:t xml:space="preserve">(Coll</w:t>
-      </w:r>
-      <w:r>
-        <w:t xml:space="preserve"> </w:t>
-      </w:r>
-      <w:r>
-        <w:rPr>
-          <w:i/>
-        </w:rPr>
-        <w:t xml:space="preserve">et al.</w:t>
-      </w:r>
-      <w:r>
-        <w:t xml:space="preserve"> </w:t>
-      </w:r>
-      <w:r>
-        <w:t xml:space="preserve">2010; Kaschner</w:t>
-      </w:r>
-      <w:r>
-        <w:t xml:space="preserve"> </w:t>
-      </w:r>
-      <w:r>
-        <w:rPr>
-          <w:i/>
-        </w:rPr>
-        <w:t xml:space="preserve">et al.</w:t>
-      </w:r>
-      <w:r>
-        <w:t xml:space="preserve"> </w:t>
-      </w:r>
-      <w:r>
-        <w:t xml:space="preserve">2011; Martin</w:t>
-      </w:r>
-      <w:r>
-        <w:t xml:space="preserve"> </w:t>
-      </w:r>
-      <w:r>
-        <w:rPr>
-          <w:i/>
-        </w:rPr>
-        <w:t xml:space="preserve">et al.</w:t>
-      </w:r>
-      <w:r>
-        <w:t xml:space="preserve"> </w:t>
-      </w:r>
-      <w:r>
-        <w:t xml:space="preserve">2014; Pimm</w:t>
-      </w:r>
-      <w:r>
-        <w:t xml:space="preserve"> </w:t>
-      </w:r>
-      <w:r>
-        <w:rPr>
-          <w:i/>
-        </w:rPr>
-        <w:t xml:space="preserve">et al.</w:t>
-      </w:r>
-      <w:r>
-        <w:t xml:space="preserve"> </w:t>
-      </w:r>
-      <w:r>
-        <w:t xml:space="preserve">2014)</w:t>
+        <w:t xml:space="preserve">[8–11]</w:t>
       </w:r>
       <w:r>
         <w:t xml:space="preserve">, predicting species range shifts</w:t>
@@ -491,22 +381,7 @@
         <w:t xml:space="preserve"> </w:t>
       </w:r>
       <w:r>
-        <w:t xml:space="preserve">(García Molinos</w:t>
-      </w:r>
-      <w:r>
-        <w:t xml:space="preserve"> </w:t>
-      </w:r>
-      <w:r>
-        <w:rPr>
-          <w:i/>
-        </w:rPr>
-        <w:t xml:space="preserve">et al.</w:t>
-      </w:r>
-      <w:r>
-        <w:t xml:space="preserve"> </w:t>
-      </w:r>
-      <w:r>
-        <w:t xml:space="preserve">2015)</w:t>
+        <w:t xml:space="preserve">[12]</w:t>
       </w:r>
       <w:r>
         <w:t xml:space="preserve">, and setting conservation priorities</w:t>
@@ -515,49 +390,129 @@
         <w:t xml:space="preserve"> </w:t>
       </w:r>
       <w:r>
-        <w:t xml:space="preserve">(Klein</w:t>
-      </w:r>
-      <w:r>
-        <w:t xml:space="preserve"> </w:t>
-      </w:r>
-      <w:r>
-        <w:rPr>
-          <w:i/>
-        </w:rPr>
-        <w:t xml:space="preserve">et al.</w:t>
-      </w:r>
-      <w:r>
-        <w:t xml:space="preserve"> </w:t>
-      </w:r>
-      <w:r>
-        <w:t xml:space="preserve">2015)</w:t>
-      </w:r>
-      <w:r>
-        <w:t xml:space="preserve">.</w:t>
+        <w:t xml:space="preserve">[13]</w:t>
+      </w:r>
+      <w:r>
+        <w:t xml:space="preserve">. In most of these cases, the implications of choosing one versus the other of these datasets is not evaluated or discussed, yet strong conservation and management conclusions are drawn from the results of the studies.</w:t>
+      </w:r>
+      <w:r>
+        <w:t xml:space="preserve"> </w:t>
       </w:r>
     </w:p>
     <w:p>
       <w:pPr>
         <w:pStyle w:val="BodyText"/>
       </w:pPr>
+      <w:r>
+        <w:t xml:space="preserve">To understand the implications of differences between the AquaMaps and IUCN datasets, we compare how each data source represents the global spatial and taxonomic distribution of the 24,637 marine species mapped by one or both datasets. Most notably, AquaMaps includes range maps for many more species (currently 22,889 species; 92.9% of total), such that most global analyses related to marine biodiversity to date have used AquaMaps (IUCN range map data exist for only 4,027 unique marine species). Yet the small overlap in mapped species between the two datasets means each provides unique value in taxonomic and geographic coverage.</w:t>
+      </w:r>
+    </w:p>
+    <w:p>
+      <w:pPr>
+        <w:pStyle w:val="BodyText"/>
+      </w:pPr>
+      <w:r>
+        <w:t xml:space="preserve">Although relatively small in number, these overlap species present a unique opportunity to evaluate the two datasets overall. As understanding of a given species improves, we expect that range maps, regardless of method, would become more accurate in predicting species presence and absence. Close alignment between two independent range maps can therefore indicate higher confidence in species presence or absence than a single map. For the 2,279 species (9.3% of total) mapped in both datasets, we examine how well the maps align in both distribution and overall area; from the results we determine methodological issues that can introduce commission errors, and suggest methods to improve confidence in species range predictions. In particular, we show how solving a simple problem in coral ranges in the IUCN range data dramatically</w:t>
+      </w:r>
+      <w:r>
+        <w:t xml:space="preserve"> </w:t>
+      </w:r>
       <w:r>
         <w:rPr>
           <w:i/>
           <w:b/>
         </w:rPr>
-        <w:t xml:space="preserve">sentence about SAUP - how can we rephrase the "two global-scale repositories" sentence to exclude it? "broad taxonomic coverage"? something about not focusing just on economically important species? (is that a valid assumption about SAUP) - consider other datasets as well: NatureServe, BOTW, etc</w:t>
+        <w:t xml:space="preserve">improves agreement with Aquamaps data.</w:t>
+      </w:r>
+      <w:r>
+        <w:t xml:space="preserve"> </w:t>
+      </w:r>
+      <w:r>
+        <w:t xml:space="preserve">-</w:t>
+      </w:r>
+      <w:r>
+        <w:t xml:space="preserve"> </w:t>
+      </w:r>
+      <w:r>
+        <w:rPr>
+          <w:i/>
+        </w:rPr>
+        <w:t xml:space="preserve">does this make it sound like agreement is the goal? make it clear that agreement implies better confidence</w:t>
       </w:r>
     </w:p>
     <w:p>
       <w:pPr>
         <w:pStyle w:val="BodyText"/>
       </w:pPr>
+      <w:r>
+        <w:t xml:space="preserve">We then reexamine a global analysis of gaps in protection afforded by marine protected areas (MPAs)</w:t>
+      </w:r>
+      <w:r>
+        <w:t xml:space="preserve"> </w:t>
+      </w:r>
+      <w:r>
+        <w:t xml:space="preserve">[13]</w:t>
+      </w:r>
+      <w:r>
+        <w:t xml:space="preserve"> </w:t>
+      </w:r>
+      <w:r>
+        <w:t xml:space="preserve">- as a case study to explore the implications of prioritizing one data set over the other. The results highlight possible consequences of different data use decisions on our understanding of marine biodiversity status and protection.</w:t>
+      </w:r>
+    </w:p>
+    <w:p>
+      <w:pPr>
+        <w:pStyle w:val="BodyText"/>
+      </w:pPr>
+      <w:r>
+        <w:t xml:space="preserve">While we have identified some potential issues in each dataset, we cannot simply recommend one data set over the other. Instead, we recommend simple methods to reduce incidence of errors in each dataset, improving confidence in species range predictions to better inform conservation management and policy decisions.</w:t>
+      </w:r>
+    </w:p>
+    <w:p>
+      <w:pPr>
+        <w:pStyle w:val="Heading1"/>
+      </w:pPr>
+      <w:bookmarkStart w:id="24" w:name="methods-and-analysis"/>
+      <w:bookmarkEnd w:id="24"/>
+      <w:r>
+        <w:t xml:space="preserve">Methods and Analysis</w:t>
+      </w:r>
+    </w:p>
+    <w:p>
+      <w:pPr>
+        <w:pStyle w:val="Heading2"/>
+      </w:pPr>
+      <w:bookmarkStart w:id="25" w:name="about-the-datasets"/>
+      <w:bookmarkEnd w:id="25"/>
+      <w:r>
+        <w:t xml:space="preserve">About the datasets</w:t>
+      </w:r>
+    </w:p>
+    <w:p>
+      <w:pPr>
+        <w:pStyle w:val="FirstParagraph"/>
+      </w:pPr>
+      <w:r>
+        <w:t xml:space="preserve">The IUCN publishes species range maps developed by species experts. These experts outline spatial boundaries of a given species' "limits of distribution"</w:t>
+      </w:r>
+      <w:r>
+        <w:t xml:space="preserve"> </w:t>
+      </w:r>
+      <w:r>
+        <w:t xml:space="preserve">[2]</w:t>
+      </w:r>
+      <w:r>
+        <w:t xml:space="preserve">, based on observation records and informed by expert understanding of species' range and habitat preferences.</w:t>
+      </w:r>
+      <w:r>
+        <w:t xml:space="preserve"> </w:t>
+      </w:r>
       <w:r>
         <w:rPr>
           <w:i/>
           <w:b/>
         </w:rPr>
-        <w:t xml:space="preserve">or: "Several global-scale repositories predict ... In this paper we focus on two datasets that cover a broad taxonomic range: ..."</w:t>
+        <w:t xml:space="preserve">Fig SXXX</w:t>
       </w:r>
     </w:p>
     <w:p>
@@ -565,186 +520,16 @@
         <w:pStyle w:val="BodyText"/>
       </w:pPr>
       <w:r>
-        <w:t xml:space="preserve">Neither dataset claims to represent the "truth" of a species' spatial distribution, but rather each offers an understanding of the "truth" - one relying primarily on expert opinion and the other on model predictions. Each method presents its own challenges and advantages, and the small overlap in mapped species means each dataset provides value in taxonomic and geographic coverage. Importantly, biases in taxonomic or spatial coverage within a dataset could shift management and conservation actions away from places or species that are most in need.</w:t>
-      </w:r>
-    </w:p>
-    <w:p>
-      <w:pPr>
-        <w:pStyle w:val="BodyText"/>
-      </w:pPr>
-      <w:r>
-        <w:t xml:space="preserve">Uncertainties inherent in method and intent inevitably drive differences in the range predictions made by each dataset: geographic range data such as IUCN range maps frequently introduce commission errors (inaccurate indication of presence), while species distribution models such as AquaMaps will likely introduce fewer commission errors but more omission errors (inaccurate indications of absence)</w:t>
-      </w:r>
-      <w:r>
-        <w:t xml:space="preserve"> </w:t>
-      </w:r>
-      <w:r>
-        <w:t xml:space="preserve">(Rondinini</w:t>
-      </w:r>
-      <w:r>
-        <w:t xml:space="preserve"> </w:t>
-      </w:r>
-      <w:r>
-        <w:rPr>
-          <w:i/>
-        </w:rPr>
-        <w:t xml:space="preserve">et al.</w:t>
-      </w:r>
-      <w:r>
-        <w:t xml:space="preserve"> </w:t>
-      </w:r>
-      <w:r>
-        <w:t xml:space="preserve">2006)</w:t>
-      </w:r>
-      <w:r>
-        <w:t xml:space="preserve">. Each type of error bears different implications for conservation goals: commission errors can result in prioritizing areas not relevant to conservation goals, while omission errors may result in protected area networks that fail to include important habitat and range</w:t>
-      </w:r>
-      <w:r>
-        <w:t xml:space="preserve"> </w:t>
-      </w:r>
-      <w:r>
-        <w:t xml:space="preserve">(Rondinini</w:t>
-      </w:r>
-      <w:r>
-        <w:t xml:space="preserve"> </w:t>
-      </w:r>
-      <w:r>
-        <w:rPr>
-          <w:i/>
-        </w:rPr>
-        <w:t xml:space="preserve">et al.</w:t>
-      </w:r>
-      <w:r>
-        <w:t xml:space="preserve"> </w:t>
-      </w:r>
-      <w:r>
-        <w:t xml:space="preserve">2006; Jetz, Sekercioglu &amp; Watson 2008)</w:t>
+        <w:t xml:space="preserve">In contrast, AquaMaps models species distribution based on environmental preferences, such as temperature, depth, and salinity, deduced from occurrence records, published species databases such as FishBase, and expert knowledge. The AquaMaps model overlays these environmental preferences atop a map of environmental attributes on a global 0.5° grid to determine suitable habitat, resulting in a "probability of occurrence" for each species. Of these, 1296 (5.7%) have been further refined through an expert review process</w:t>
+      </w:r>
+      <w:r>
+        <w:t xml:space="preserve"> </w:t>
+      </w:r>
+      <w:r>
+        <w:t xml:space="preserve">[14,15]</w:t>
       </w:r>
       <w:r>
         <w:t xml:space="preserve">.</w:t>
-      </w:r>
-    </w:p>
-    <w:p>
-      <w:pPr>
-        <w:pStyle w:val="BodyText"/>
-      </w:pPr>
-      <w:r>
-        <w:t xml:space="preserve">To understand the implications of differences between the AquaMaps and IUCN datasets, we compare how each data source represents the global spatial and taxonomic distribution of the 24,637 marine species mapped by one or both datasets. Most notably, AquaMaps includes range maps for many more species (currently 22,889 species; 92.9% of total), such that most global analyses related to marine biodiversity to date have used AquaMaps (IUCN range map data exist for only 4,027 unique marine species).</w:t>
-      </w:r>
-    </w:p>
-    <w:p>
-      <w:pPr>
-        <w:pStyle w:val="BodyText"/>
-      </w:pPr>
-      <w:r>
-        <w:t xml:space="preserve">As understanding of a given species improves, we expect that range maps, regardless of method, would become more accurate in predicting species presence and absence. Close alignment between two independent range maps can therefore indicate higher confidence in species presence or absence than a single map. For the 2,279 species (9.3% of total) mapped in both datasets, we examine how well the maps align in both distribution and overall area; from the results we determine methodological issues that can introduce commission errors, and suggest methods to improve confidence in species range predictions.</w:t>
-      </w:r>
-    </w:p>
-    <w:p>
-      <w:pPr>
-        <w:pStyle w:val="BodyText"/>
-      </w:pPr>
-      <w:r>
-        <w:t xml:space="preserve">We then reexamine two recent marine biodiversity studies - an assessment of the status of global biodiversity within the Ocean Health Index (OHI)</w:t>
-      </w:r>
-      <w:r>
-        <w:t xml:space="preserve"> </w:t>
-      </w:r>
-      <w:r>
-        <w:t xml:space="preserve">(Halpern</w:t>
-      </w:r>
-      <w:r>
-        <w:t xml:space="preserve"> </w:t>
-      </w:r>
-      <w:r>
-        <w:rPr>
-          <w:i/>
-        </w:rPr>
-        <w:t xml:space="preserve">et al.</w:t>
-      </w:r>
-      <w:r>
-        <w:t xml:space="preserve"> </w:t>
-      </w:r>
-      <w:r>
-        <w:t xml:space="preserve">2012, 2015)</w:t>
-      </w:r>
-      <w:r>
-        <w:t xml:space="preserve"> </w:t>
-      </w:r>
-      <w:r>
-        <w:t xml:space="preserve">and a global analysis of gaps in protection afforded by marine protected areas (MPAs)</w:t>
-      </w:r>
-      <w:r>
-        <w:t xml:space="preserve"> </w:t>
-      </w:r>
-      <w:r>
-        <w:t xml:space="preserve">(Klein</w:t>
-      </w:r>
-      <w:r>
-        <w:t xml:space="preserve"> </w:t>
-      </w:r>
-      <w:r>
-        <w:rPr>
-          <w:i/>
-        </w:rPr>
-        <w:t xml:space="preserve">et al.</w:t>
-      </w:r>
-      <w:r>
-        <w:t xml:space="preserve"> </w:t>
-      </w:r>
-      <w:r>
-        <w:t xml:space="preserve">2015)</w:t>
-      </w:r>
-      <w:r>
-        <w:t xml:space="preserve"> </w:t>
-      </w:r>
-      <w:r>
-        <w:t xml:space="preserve">- as case studies to explore the implications of prioritizing one data set over the other. The results highlight possible consequences of different data use decisions on our understanding of marine biodiversity status and protection.</w:t>
-      </w:r>
-    </w:p>
-    <w:p>
-      <w:pPr>
-        <w:pStyle w:val="BodyText"/>
-      </w:pPr>
-      <w:r>
-        <w:t xml:space="preserve">Each of these datasets provides unique value in taxonomic and geographic coverage; while we have identified some potential issues in each, we cannot simply recommmend one data set over the other. Instead, we recommend simple methods to reduce incidence of commission errors in each dataset, improving confidence in species range predictions to better inform conservation management and policy decisions.</w:t>
-      </w:r>
-    </w:p>
-    <w:p>
-      <w:pPr>
-        <w:pStyle w:val="Heading1"/>
-      </w:pPr>
-      <w:bookmarkStart w:id="24" w:name="methods-and-analysis"/>
-      <w:bookmarkEnd w:id="24"/>
-      <w:r>
-        <w:t xml:space="preserve">Methods and Analysis</w:t>
-      </w:r>
-    </w:p>
-    <w:p>
-      <w:pPr>
-        <w:pStyle w:val="Heading2"/>
-      </w:pPr>
-      <w:bookmarkStart w:id="25" w:name="about-the-datasets"/>
-      <w:bookmarkEnd w:id="25"/>
-      <w:r>
-        <w:t xml:space="preserve">About the datasets</w:t>
-      </w:r>
-    </w:p>
-    <w:p>
-      <w:pPr>
-        <w:pStyle w:val="FirstParagraph"/>
-      </w:pPr>
-      <w:r>
-        <w:t xml:space="preserve">The IUCN publishes species range maps developed by species experts. These experts outline spatial boundaries of a given species' "limits of distribution"</w:t>
-      </w:r>
-      <w:r>
-        <w:t xml:space="preserve"> </w:t>
-      </w:r>
-      <w:r>
-        <w:t xml:space="preserve">(IUCN 2015)</w:t>
-      </w:r>
-      <w:r>
-        <w:t xml:space="preserve">, based on observation records and informed by expert understanding of species' range and habitat preferences.</w:t>
       </w:r>
       <w:r>
         <w:t xml:space="preserve"> </w:t>
@@ -754,7 +539,7 @@
           <w:i/>
           <w:b/>
         </w:rPr>
-        <w:t xml:space="preserve">Fig. SXXX</w:t>
+        <w:t xml:space="preserve">Fig SXXX</w:t>
       </w:r>
     </w:p>
     <w:p>
@@ -762,46 +547,13 @@
         <w:pStyle w:val="BodyText"/>
       </w:pPr>
       <w:r>
-        <w:t xml:space="preserve">In contrast, AquaMaps models species distribution based on environmental preferences, such as temperature, depth, and salinity, deduced from occurrence records, published species databases such as FishBase, and expert knowledge. The AquaMaps model overlays these environmental preferences atop a map of environmental attributes on a global 0.5° grid to determine suitable habitat, resulting in a "probability of occurrence" for each species. Of these, 1296 (5.7%) have been further refined through an expert review process</w:t>
-      </w:r>
-      <w:r>
-        <w:t xml:space="preserve"> </w:t>
-      </w:r>
-      <w:r>
-        <w:t xml:space="preserve">(Kaschner</w:t>
-      </w:r>
-      <w:r>
-        <w:t xml:space="preserve"> </w:t>
-      </w:r>
-      <w:r>
-        <w:rPr>
-          <w:i/>
-        </w:rPr>
-        <w:t xml:space="preserve">et al.</w:t>
-      </w:r>
-      <w:r>
-        <w:t xml:space="preserve"> </w:t>
-      </w:r>
-      <w:r>
-        <w:t xml:space="preserve">2006; Ready</w:t>
-      </w:r>
-      <w:r>
-        <w:t xml:space="preserve"> </w:t>
-      </w:r>
-      <w:r>
-        <w:rPr>
-          <w:i/>
-        </w:rPr>
-        <w:t xml:space="preserve">et al.</w:t>
-      </w:r>
-      <w:r>
-        <w:t xml:space="preserve"> </w:t>
-      </w:r>
-      <w:r>
-        <w:t xml:space="preserve">2010)</w:t>
-      </w:r>
-      <w:r>
-        <w:t xml:space="preserve">.</w:t>
+        <w:rPr>
+          <w:b/>
+        </w:rPr>
+        <w:t xml:space="preserve">Comparison of taxonomic and regional distribution</w:t>
+      </w:r>
+      <w:r>
+        <w:t xml:space="preserve">: To examine the overall taxonomic distribution across the spatial datasets, we grouped species by taxonomic class and data source, and determined the proportion of each class represented in each dataset. To compare the spatial representation of the two datasets directly, we rasterized the IUCN species polygons to the same 0.5° grid as the AquaMaps species maps; we determined species presence within a grid cell as any non-zero overlap of a species polygon with the cell</w:t>
       </w:r>
       <w:r>
         <w:t xml:space="preserve"> </w:t>
@@ -811,167 +563,73 @@
           <w:i/>
           <w:b/>
         </w:rPr>
-        <w:t xml:space="preserve">Fig. SXXX</w:t>
-      </w:r>
-    </w:p>
-    <w:p>
-      <w:pPr>
-        <w:pStyle w:val="BodyText"/>
-      </w:pPr>
+        <w:t xml:space="preserve">(Fig SXXX)</w:t>
+      </w:r>
+      <w:r>
+        <w:t xml:space="preserve">. For the AquaMaps dataset, we determined per-cell species count by including all species with non-zero probability of occurrence, to best approximate the "extent of occurrence" generally indicated by IUCN maps</w:t>
+      </w:r>
+      <w:r>
+        <w:t xml:space="preserve"> </w:t>
+      </w:r>
       <w:r>
         <w:rPr>
           <w:i/>
           <w:b/>
         </w:rPr>
-        <w:t xml:space="preserve">OMIT: Studies using AquaMaps data frequently define "presence" by applying a probability threshold, e.g., previously, the Ocean Health Index defined presence as 40% or greater probability of occurrence</w:t>
-      </w:r>
-      <w:r>
-        <w:rPr>
-          <w:i/>
+        <w:t xml:space="preserve">(Fig SXXX)</w:t>
+      </w:r>
+      <w:r>
+        <w:t xml:space="preserve">.</w:t>
+      </w:r>
+    </w:p>
+    <w:p>
+      <w:pPr>
+        <w:pStyle w:val="BodyText"/>
+      </w:pPr>
+      <w:r>
+        <w:rPr>
           <w:b/>
         </w:rPr>
-        <w:t xml:space="preserve"> </w:t>
-      </w:r>
-      <w:r>
-        <w:rPr>
-          <w:i/>
+        <w:t xml:space="preserve">Comparison of paired maps</w:t>
+      </w:r>
+      <w:r>
+        <w:t xml:space="preserve">: Using genus and species binomials as a matching key, we identified "paired map" species - the subset of marine species that have range maps in both IUCN and AquaMaps current native distribution. We used the taxize package</w:t>
+      </w:r>
+      <w:r>
+        <w:t xml:space="preserve"> </w:t>
+      </w:r>
+      <w:r>
+        <w:t xml:space="preserve">[</w:t>
+      </w:r>
+      <w:r>
+        <w:rPr>
           <w:b/>
         </w:rPr>
-        <w:t xml:space="preserve">(Halpern</w:t>
-      </w:r>
-      <w:r>
-        <w:rPr>
-          <w:i/>
+        <w:t xml:space="preserve">???</w:t>
+      </w:r>
+      <w:r>
+        <w:t xml:space="preserve">]</w:t>
+      </w:r>
+      <w:r>
+        <w:t xml:space="preserve"> </w:t>
+      </w:r>
+      <w:r>
+        <w:t xml:space="preserve">in R</w:t>
+      </w:r>
+      <w:r>
+        <w:t xml:space="preserve"> </w:t>
+      </w:r>
+      <w:r>
+        <w:t xml:space="preserve">[</w:t>
+      </w:r>
+      <w:r>
+        <w:rPr>
           <w:b/>
         </w:rPr>
-        <w:t xml:space="preserve"> </w:t>
-      </w:r>
-      <w:r>
-        <w:rPr>
-          <w:i/>
-          <w:i/>
-          <w:b/>
-        </w:rPr>
-        <w:t xml:space="preserve">et al.</w:t>
-      </w:r>
-      <w:r>
-        <w:rPr>
-          <w:i/>
-          <w:b/>
-        </w:rPr>
-        <w:t xml:space="preserve"> </w:t>
-      </w:r>
-      <w:r>
-        <w:rPr>
-          <w:i/>
-          <w:b/>
-        </w:rPr>
-        <w:t xml:space="preserve">2012, 2015)</w:t>
-      </w:r>
-      <w:r>
-        <w:rPr>
-          <w:i/>
-          <w:b/>
-        </w:rPr>
-        <w:t xml:space="preserve">. In the 2016 OHI assessment, the presence threshold was eliminated, to better approximate the "extent of occurrence" generally indicated by IUCN maps, since the two datasets are used together.</w:t>
-      </w:r>
-    </w:p>
-    <w:p>
-      <w:pPr>
-        <w:pStyle w:val="BodyText"/>
-      </w:pPr>
-      <w:r>
-        <w:rPr>
-          <w:b/>
-        </w:rPr>
-        <w:t xml:space="preserve">Comparison of taxonomic and regional distribution</w:t>
-      </w:r>
-      <w:r>
-        <w:t xml:space="preserve">: To examine the overall taxonomic distribution across the spatial datasets (Fig. 1A), we grouped species by taxonomic class and data source, and determined the proportion of each class represented in each dataset.</w:t>
-      </w:r>
-    </w:p>
-    <w:p>
-      <w:pPr>
-        <w:pStyle w:val="BodyText"/>
-      </w:pPr>
-      <w:r>
-        <w:t xml:space="preserve">To compare the spatial representation of the two datasets directly, we rasterized the IUCN species polygons to the same 0.5° grid as the AquaMaps species maps; we determined species presence within a grid cell as any non-zero overlap of a species polygon with the cell</w:t>
-      </w:r>
-      <w:r>
-        <w:t xml:space="preserve"> </w:t>
-      </w:r>
-      <w:r>
-        <w:rPr>
-          <w:i/>
-          <w:b/>
-        </w:rPr>
-        <w:t xml:space="preserve">(Fig. SXXX)</w:t>
-      </w:r>
-      <w:r>
-        <w:t xml:space="preserve">. For the AquaMaps dataset, we determined per-cell species count by including all species with non-zero probability of occurrence, to best approximate the "extent of occurrence" generally indicated by IUCN maps</w:t>
-      </w:r>
-      <w:r>
-        <w:t xml:space="preserve"> </w:t>
-      </w:r>
-      <w:r>
-        <w:rPr>
-          <w:i/>
-          <w:b/>
-        </w:rPr>
-        <w:t xml:space="preserve">(Fig. SXXX)</w:t>
-      </w:r>
-      <w:r>
-        <w:t xml:space="preserve">. We represented relative distribution of species count for each dataset by plotting average species count against latitude and longitude (Fig. 1B, 1C).</w:t>
-      </w:r>
-    </w:p>
-    <w:p>
-      <w:pPr>
-        <w:pStyle w:val="BodyText"/>
-      </w:pPr>
-      <w:r>
-        <w:rPr>
-          <w:b/>
-        </w:rPr>
-        <w:t xml:space="preserve">Comparison of paired maps</w:t>
-      </w:r>
-      <w:r>
-        <w:t xml:space="preserve">: Using genus and species binomials as a matching key, we identified "paired map" species - the subset of marine species that have range maps in both IUCN and AquaMaps current native distribution. We used the taxize package</w:t>
-      </w:r>
-      <w:r>
-        <w:t xml:space="preserve"> </w:t>
-      </w:r>
-      <w:r>
-        <w:t xml:space="preserve">(</w:t>
-      </w:r>
-      <w:r>
-        <w:rPr>
-          <w:b/>
-        </w:rPr>
         <w:t xml:space="preserve">???</w:t>
       </w:r>
       <w:r>
-        <w:t xml:space="preserve">)</w:t>
-      </w:r>
-      <w:r>
-        <w:t xml:space="preserve"> </w:t>
-      </w:r>
-      <w:r>
-        <w:t xml:space="preserve">in R</w:t>
-      </w:r>
-      <w:r>
-        <w:t xml:space="preserve"> </w:t>
-      </w:r>
-      <w:r>
-        <w:t xml:space="preserve">(</w:t>
-      </w:r>
-      <w:r>
-        <w:rPr>
-          <w:b/>
-        </w:rPr>
-        <w:t xml:space="preserve">???</w:t>
-      </w:r>
-      <w:r>
-        <w:t xml:space="preserve">)</w:t>
+        <w:t xml:space="preserve">]</w:t>
       </w:r>
       <w:r>
         <w:t xml:space="preserve"> </w:t>
@@ -1515,13 +1173,13 @@
         <w:pStyle w:val="BodyText"/>
       </w:pPr>
       <w:r>
-        <w:t xml:space="preserve">To examine errors of commission related to depth, we selected corals as a case study due to their importance in supporting biodiversity as well as their dependence on photosynthesis. We created a 200 m bathymetry raster from Natural Earth's 200 m bathymetry polygon</w:t>
-      </w:r>
-      <w:r>
-        <w:t xml:space="preserve"> </w:t>
-      </w:r>
-      <w:r>
-        <w:t xml:space="preserve">(</w:t>
+        <w:t xml:space="preserve">To examine errors of commission related to depth, we selected corals as a case study due to their importance in supporting biodiversity as well as their dependence on photosynthesis. Extracting data from the IUCN API</w:t>
+      </w:r>
+      <w:r>
+        <w:t xml:space="preserve"> </w:t>
+      </w:r>
+      <w:r>
+        <w:t xml:space="preserve">[</w:t>
       </w:r>
       <w:r>
         <w:rPr>
@@ -1530,7 +1188,28 @@
         <w:t xml:space="preserve">???</w:t>
       </w:r>
       <w:r>
-        <w:t xml:space="preserve">)</w:t>
+        <w:t xml:space="preserve">]</w:t>
+      </w:r>
+      <w:r>
+        <w:t xml:space="preserve"> </w:t>
+      </w:r>
+      <w:r>
+        <w:t xml:space="preserve">we identified the depth limitations of each of the coral species mapped in the IUCN dataset. We created a 200 m bathymetry raster from Natural Earth's 200 m bathymetry polygon</w:t>
+      </w:r>
+      <w:r>
+        <w:t xml:space="preserve"> </w:t>
+      </w:r>
+      <w:r>
+        <w:t xml:space="preserve">[</w:t>
+      </w:r>
+      <w:r>
+        <w:rPr>
+          <w:b/>
+        </w:rPr>
+        <w:t xml:space="preserve">???</w:t>
+      </w:r>
+      <w:r>
+        <w:t xml:space="preserve">]</w:t>
       </w:r>
       <w:r>
         <w:t xml:space="preserve"> </w:t>
@@ -1540,13 +1219,42 @@
           <w:i/>
           <w:b/>
         </w:rPr>
-        <w:t xml:space="preserve">(Fig. SXXX)</w:t>
+        <w:t xml:space="preserve">(Fig SXXX)</w:t>
       </w:r>
       <w:r>
         <w:t xml:space="preserve"> </w:t>
       </w:r>
       <w:r>
         <w:t xml:space="preserve">and masked our IUCN coral rasters to identify mapped coral presence below 200 m. The resulting maps were again compared to the AquaMaps rasters to examine distribution alignment and area ratio.</w:t>
+      </w:r>
+    </w:p>
+    <w:p>
+      <w:pPr>
+        <w:pStyle w:val="BodyText"/>
+      </w:pPr>
+      <w:r>
+        <w:t xml:space="preserve">AquaMaps uses Food and Agriculture Organization of the United Nations (FAO) Major Fishing Area</w:t>
+      </w:r>
+      <w:r>
+        <w:t xml:space="preserve"> </w:t>
+      </w:r>
+      <w:r>
+        <w:t xml:space="preserve">[</w:t>
+      </w:r>
+      <w:r>
+        <w:rPr>
+          <w:b/>
+        </w:rPr>
+        <w:t xml:space="preserve">???</w:t>
+      </w:r>
+      <w:r>
+        <w:t xml:space="preserve">]</w:t>
+      </w:r>
+      <w:r>
+        <w:t xml:space="preserve"> </w:t>
+      </w:r>
+      <w:r>
+        <w:t xml:space="preserve">boundaries as a rough method of constraining species ranges to appropriate georegions. To explore the impact of these artificial constraints on species range predictions, we chose to focus on boundaries defined by longitude, as they seem less likely to relate to ecological conditions than boundaries defined by latitude. As an example, we identified all AquaMaps species whose eastern or western range limit between between 5° S and 25° N latitudes coincided with the large vertical boundary between FAO regions 71 and 77 at 175° W longitude.</w:t>
       </w:r>
     </w:p>
     <w:p>
@@ -1592,7 +1300,7 @@
         <w:t xml:space="preserve"> </w:t>
       </w:r>
       <w:r>
-        <w:t xml:space="preserve">(</w:t>
+        <w:t xml:space="preserve">[</w:t>
       </w:r>
       <w:r>
         <w:rPr>
@@ -1601,7 +1309,7 @@
         <w:t xml:space="preserve">???</w:t>
       </w:r>
       <w:r>
-        <w:t xml:space="preserve">)</w:t>
+        <w:t xml:space="preserve">]</w:t>
       </w:r>
       <w:r>
         <w:t xml:space="preserve"> </w:t>
@@ -1614,10 +1322,10 @@
       <w:pPr>
         <w:pStyle w:val="Heading2"/>
       </w:pPr>
-      <w:bookmarkStart w:id="26" w:name="methods-for-ocean-health-index-ohi-case-study"/>
+      <w:bookmarkStart w:id="26" w:name="methods-for-mpa-gap-analysis-case-study"/>
       <w:bookmarkEnd w:id="26"/>
       <w:r>
-        <w:t xml:space="preserve">Methods for Ocean Health Index (OHI) case study</w:t>
+        <w:t xml:space="preserve">Methods for MPA Gap Analysis case study</w:t>
       </w:r>
     </w:p>
     <w:p>
@@ -1625,31 +1333,49 @@
         <w:pStyle w:val="FirstParagraph"/>
       </w:pPr>
       <w:r>
-        <w:t xml:space="preserve">The global Ocean Health Index (OHI)</w:t>
-      </w:r>
-      <w:r>
-        <w:t xml:space="preserve"> </w:t>
-      </w:r>
-      <w:r>
-        <w:t xml:space="preserve">(Halpern</w:t>
-      </w:r>
-      <w:r>
-        <w:t xml:space="preserve"> </w:t>
-      </w:r>
-      <w:r>
-        <w:rPr>
-          <w:i/>
-        </w:rPr>
-        <w:t xml:space="preserve">et al.</w:t>
-      </w:r>
-      <w:r>
-        <w:t xml:space="preserve"> </w:t>
-      </w:r>
-      <w:r>
-        <w:t xml:space="preserve">2012, 2015)</w:t>
-      </w:r>
-      <w:r>
-        <w:t xml:space="preserve">, a composite index comprising ten sustainable benefits provided by a healthy ocean, uses species spatial distribution data to calculate biodiversity status for each of the world's 221 exclusive economic zones.</w:t>
+        <w:t xml:space="preserve">To assess the effectiveness of MPAs in protecting biodiversity, Klein et al.</w:t>
+      </w:r>
+      <w:r>
+        <w:t xml:space="preserve"> </w:t>
+      </w:r>
+      <w:r>
+        <w:t xml:space="preserve">[13]</w:t>
+      </w:r>
+      <w:r>
+        <w:t xml:space="preserve"> </w:t>
+      </w:r>
+      <w:r>
+        <w:t xml:space="preserve">compared the coverage of the global MPA network presented by the World Database on Protected Areas (WDPA)</w:t>
+      </w:r>
+      <w:r>
+        <w:t xml:space="preserve"> </w:t>
+      </w:r>
+      <w:r>
+        <w:t xml:space="preserve">[16]</w:t>
+      </w:r>
+      <w:r>
+        <w:t xml:space="preserve"> </w:t>
+      </w:r>
+      <w:r>
+        <w:t xml:space="preserve">to the species ranges described in the 2014 AquaMaps dataset</w:t>
+      </w:r>
+      <w:r>
+        <w:t xml:space="preserve"> </w:t>
+      </w:r>
+      <w:r>
+        <w:t xml:space="preserve">[</w:t>
+      </w:r>
+      <w:r>
+        <w:rPr>
+          <w:b/>
+        </w:rPr>
+        <w:t xml:space="preserve">???</w:t>
+      </w:r>
+      <w:r>
+        <w:t xml:space="preserve">]</w:t>
+      </w:r>
+      <w:r>
+        <w:t xml:space="preserve">. For the primary analysis, the researchers defined species presence as 50% or greater probability of occurrence.</w:t>
       </w:r>
     </w:p>
     <w:p>
@@ -1657,31 +1383,7 @@
         <w:pStyle w:val="BodyText"/>
       </w:pPr>
       <w:r>
-        <w:t xml:space="preserve">The Species component of the OHI Biodiversity goal (abbreviated as SPP) uses IUCN Red List extinction risk as a proxy for a species' health. Each species is assigned a risk score based on IUCN Red List extinction risk category, from Least Concern (0.0) to Extinct (1.0) (Data Deficient and unassessed species are excluded). Species range is determined from its IUCN range map, where available, or its AquaMaps range map if an IUCN map is unavailable. For each assessed OHI region, an area-weighted mean extinction risk across all species is calculated, and rescaled to calculate a status score from 0 (mean extinction risk = 0.75) to 100 (mean extinction risk = 0)</w:t>
-      </w:r>
-      <w:r>
-        <w:t xml:space="preserve"> </w:t>
-      </w:r>
-      <w:r>
-        <w:t xml:space="preserve">(Halpern</w:t>
-      </w:r>
-      <w:r>
-        <w:t xml:space="preserve"> </w:t>
-      </w:r>
-      <w:r>
-        <w:rPr>
-          <w:i/>
-        </w:rPr>
-        <w:t xml:space="preserve">et al.</w:t>
-      </w:r>
-      <w:r>
-        <w:t xml:space="preserve"> </w:t>
-      </w:r>
-      <w:r>
-        <w:t xml:space="preserve">2012, 2015)</w:t>
-      </w:r>
-      <w:r>
-        <w:t xml:space="preserve">.</w:t>
+        <w:t xml:space="preserve">To reconstruct the primary analysis, we selected the subset of protected areas from the 2014 WDPA dataset classified as IUCN protected area management categories I-IV and spatially overlapping a marine area. The WDPA polygons and marine polygons were rasterized to 0.01° and then aggregated to AquaMaps native 0.5° cells, to calculate proportion of marine protected area within each cell. After verifying our results using the 2014 AquaMaps dataset, we updated the analysis to use the 2015 AquaMaps dataset, at a presence threshold of 50% (to compare to Klein et al. directly) and 0% (to better compare with IUCN spatial data). To analyze MPA coverage against IUCN spatial data, we extracted IUCN polygon weights per 0.5° cell for each species and compared against the protected area raster. Finally, we combined AquaMaps data (at 0% threshold) and IUCN data, using AquaMaps for the 2,279 overlapping species and again compared against the protected area raster.</w:t>
       </w:r>
     </w:p>
     <w:p>
@@ -1689,92 +1391,13 @@
         <w:pStyle w:val="BodyText"/>
       </w:pPr>
       <w:r>
-        <w:rPr>
-          <w:i/>
-        </w:rPr>
-        <w:t xml:space="preserve">To highlight the differences in the datasets, we recalculated the OHI SPP status values using only one complete dataset at a time, and compared to the values resulting from the combined datasets. For the AquaMaps dataset, we used a "probability of occurrence" threshold of 0% to determine presence, to align with the OHI 2016 assessment.</w:t>
-      </w:r>
-    </w:p>
-    <w:p>
-      <w:pPr>
-        <w:pStyle w:val="Heading2"/>
-      </w:pPr>
-      <w:bookmarkStart w:id="27" w:name="methods-for-mpa-gap-analysis-case-study"/>
-      <w:bookmarkEnd w:id="27"/>
-      <w:r>
-        <w:t xml:space="preserve">Methods for MPA Gap Analysis case study</w:t>
-      </w:r>
-    </w:p>
-    <w:p>
-      <w:pPr>
-        <w:pStyle w:val="FirstParagraph"/>
-      </w:pPr>
-      <w:r>
-        <w:t xml:space="preserve">To assess the effectiveness of MPAs in protecting biodiversity, Klein et al.</w:t>
-      </w:r>
-      <w:r>
-        <w:t xml:space="preserve"> </w:t>
-      </w:r>
-      <w:r>
-        <w:t xml:space="preserve">(2015)</w:t>
-      </w:r>
-      <w:r>
-        <w:t xml:space="preserve"> </w:t>
-      </w:r>
-      <w:r>
-        <w:t xml:space="preserve">compared the coverage of the global MPA network presented by the World Database on Protected Areas (WDPA)</w:t>
-      </w:r>
-      <w:r>
-        <w:t xml:space="preserve"> </w:t>
-      </w:r>
-      <w:r>
-        <w:t xml:space="preserve">(IUCN &amp; UNEP-WCMC 2014)</w:t>
-      </w:r>
-      <w:r>
-        <w:t xml:space="preserve"> </w:t>
-      </w:r>
-      <w:r>
-        <w:t xml:space="preserve">to the species ranges described in the 2014 AquaMaps dataset</w:t>
-      </w:r>
-      <w:r>
-        <w:t xml:space="preserve"> </w:t>
-      </w:r>
-      <w:r>
-        <w:t xml:space="preserve">(</w:t>
-      </w:r>
-      <w:r>
-        <w:rPr>
-          <w:b/>
-        </w:rPr>
-        <w:t xml:space="preserve">???</w:t>
-      </w:r>
-      <w:r>
-        <w:t xml:space="preserve">)</w:t>
-      </w:r>
-      <w:r>
-        <w:t xml:space="preserve">. For the primary analysis, the researchers defined species presence as 50% or greater probability of occurrence.</w:t>
-      </w:r>
-    </w:p>
-    <w:p>
-      <w:pPr>
-        <w:pStyle w:val="BodyText"/>
-      </w:pPr>
-      <w:r>
-        <w:t xml:space="preserve">To reconstruct the primary analysis, we selected the subset of protected areas from the 2014 WDPA dataset classified as IUCN protected area management categories I-IV and spatially overlapping a marine area. The WDPA polygons and marine polygons were rasterized to 0.01° and then aggregated to AquaMaps native 0.5° cells, to calculate proportion of marine protected area within each cell. After verifying our results using the 2014 AquaMaps dataset, we updated the analysis to use the 2015 AquaMaps dataset, at a presence threshold of 50% (to compare to Klein et al. directly) and 0% (to better compare with IUCN spatial data). To analyze MPA coverage against IUCN spatial data, we extracted IUCN polygon weights per 0.5° cell for each species and compared against the protected area raster. Finally, we combined AquaMaps data (at 0% threshold) and IUCN data, using AquaMaps for the 2,279 overlapping species and again compared against the protected area raster.</w:t>
-      </w:r>
-    </w:p>
-    <w:p>
-      <w:pPr>
-        <w:pStyle w:val="BodyText"/>
-      </w:pPr>
-      <w:r>
         <w:t xml:space="preserve">All processing was completed using R statistical software</w:t>
       </w:r>
       <w:r>
         <w:t xml:space="preserve"> </w:t>
       </w:r>
       <w:r>
-        <w:t xml:space="preserve">(R Core Team 2016)</w:t>
+        <w:t xml:space="preserve">[17]</w:t>
       </w:r>
       <w:r>
         <w:t xml:space="preserve">, and all code and intermediate data are available on GitHub at</w:t>
@@ -1782,7 +1405,7 @@
       <w:r>
         <w:t xml:space="preserve"> </w:t>
       </w:r>
-      <w:hyperlink r:id="rId28">
+      <w:hyperlink r:id="rId27">
         <w:r>
           <w:rPr>
             <w:rStyle w:val="Hyperlink"/>
@@ -1798,20 +1421,55 @@
       <w:pPr>
         <w:pStyle w:val="Heading1"/>
       </w:pPr>
-      <w:bookmarkStart w:id="29" w:name="results-and-discussion"/>
+      <w:bookmarkStart w:id="28" w:name="results-and-discussion"/>
+      <w:bookmarkEnd w:id="28"/>
+      <w:r>
+        <w:t xml:space="preserve">Results and Discussion</w:t>
+      </w:r>
+    </w:p>
+    <w:p>
+      <w:pPr>
+        <w:pStyle w:val="Heading2"/>
+      </w:pPr>
+      <w:bookmarkStart w:id="29" w:name="taxonomic-and-geographic-coverage"/>
       <w:bookmarkEnd w:id="29"/>
       <w:r>
-        <w:t xml:space="preserve">Results and Discussion</w:t>
+        <w:t xml:space="preserve">Taxonomic and geographic coverage</w:t>
+      </w:r>
+    </w:p>
+    <w:p>
+      <w:pPr>
+        <w:pStyle w:val="FirstParagraph"/>
+      </w:pPr>
+      <w:r>
+        <w:t xml:space="preserve">[results] The two datasets have notably different taxonomic (Fig 1A) and regional (Figs 1B, 1C) coverage. AquaMaps encompasses a broader range of taxa than IUCN, as IUCN spatial data files are only available for select taxonomic groups that have been comprehensively assessed. While species numbers in both datasets peak in tropical latitudes near the equator, species counts for IUCN maps drop quickly beyond 30°N and 30°S, while species counts for AquaMaps remain robust well into temperate latitudes. The longitude frequency plots show a slight shift in the IUCN dataset away from the Atlantic and eastern Pacific compared to AquaMaps.</w:t>
+      </w:r>
+    </w:p>
+    <w:p>
+      <w:pPr>
+        <w:pStyle w:val="BlockText"/>
+      </w:pPr>
+      <w:r>
+        <w:rPr>
+          <w:b/>
+        </w:rPr>
+        <w:t xml:space="preserve">Fig 1.</w:t>
+      </w:r>
+      <w:r>
+        <w:t xml:space="preserve"> </w:t>
+      </w:r>
+      <w:r>
+        <w:t xml:space="preserve">(A) Number and proportion of species by taxa included in each dataset. Overlapping species are dominated by bony fishes (983 species, primarily tropical taxa) and corals (396 species). (B, C) Global marine species count per 0.5° cell according to (B) AquaMaps and (C) IUCN. The margin frequency plots show relative species count per cell at each latitude and longitude.</w:t>
       </w:r>
     </w:p>
     <w:p>
       <w:pPr>
         <w:pStyle w:val="Heading2"/>
       </w:pPr>
-      <w:bookmarkStart w:id="30" w:name="taxonomic-and-geographic-coverage"/>
+      <w:bookmarkStart w:id="30" w:name="distribution-and-range-area-alignment"/>
       <w:bookmarkEnd w:id="30"/>
       <w:r>
-        <w:t xml:space="preserve">Taxonomic and geographic coverage</w:t>
+        <w:t xml:space="preserve">Distribution and range area alignment</w:t>
       </w:r>
     </w:p>
     <w:p>
@@ -1819,7 +1477,32 @@
         <w:pStyle w:val="FirstParagraph"/>
       </w:pPr>
       <w:r>
-        <w:t xml:space="preserve">[results] The two datasets have notably different taxonomic (Fig. 1A) and regional (Figs. 1B, 1C) coverage. AquaMaps encompasses a broader range of taxa than IUCN, as IUCN spatial data files are only available for select taxonomic groups that have been comprehensively assessed. While species numbers in both datasets peak in tropical latitudes near the equator, species counts for IUCN maps drop quickly beyond 30°N and 30°S, while species counts for AquaMaps remain robust well into temperate latitudes. The longitude frequency plots show a slight shift in the IUCN dataset away from the Atlantic and eastern Pacific compared to AquaMaps.</w:t>
+        <w:t xml:space="preserve">[discussion] To explore differences in species distribution and range between the two datasets, we plotted the distribution alignment (how much of the smaller range falls within the larger range, i.e., where on the map) against the area ratio (ratio of smaller range area to larger range area, i.e., how much of the map) for each shared species (Fig 2A). Where two independent methods predict presence (or absence) of a species in the same location, we can assume a higher confidence in the accuracy of that prediction. Where one method predicts presence while the other predicts absence, we can investigate potential sources of commission and omission errors to refine our understanding of the species' range. Understanding these sources of error can provide guidance to improve predictions of species range even when only one source of spatial data is available.</w:t>
+      </w:r>
+    </w:p>
+    <w:p>
+      <w:pPr>
+        <w:pStyle w:val="BlockText"/>
+      </w:pPr>
+      <w:r>
+        <w:rPr>
+          <w:b/>
+        </w:rPr>
+        <w:t xml:space="preserve">Fig 2.</w:t>
+      </w:r>
+      <w:r>
+        <w:t xml:space="preserve"> </w:t>
+      </w:r>
+      <w:r>
+        <w:t xml:space="preserve">(A) Distribution alignment (overlap of smaller range within larger) versus area ratio (the ratio of smaller range area to the larger range area) for 2,279 species included in both IUCN and AquaMaps datasets. The upper right quadrant (quadrant 1) comprises species whose maps largely agree (better than median value) in both spatial distribution and the extent of described ranges (n = 466; 20.1 %). The upper left quadrant (quadrant 2) comprises species whose maps agree well in distribution, but disagree in area (n = 687; 29.7 %). The lower right quadrant (quadrant 3) includes species for which the paired maps generally agree in range area, but disagree on where those ranges occur (n = 691; 29.9 %). The lower left quadrant (quadrant 4) indicates species for which the map pairs agree poorly in both area and distribution (n = 470; 20.3 %). (B) Alignment quadrant breakdown of species by taxonomic group.</w:t>
+      </w:r>
+    </w:p>
+    <w:p>
+      <w:pPr>
+        <w:pStyle w:val="FirstParagraph"/>
+      </w:pPr>
+      <w:r>
+        <w:t xml:space="preserve">[discussion] This analysis revealed a weak negative linear pattern, suggesting that increasing similarity in range area correlates with decreasing distribution alignment. AquaMaps tends to extrapolate species ranges into suitable areas beyond known occurrences, such that each additional unit of range predicted by AquaMaps will fall in different locations than an additional unit of range predicted using IUCN methodology. For species with dissimilar range areas, predicted distribution for the smaller range can more easily fall within the generous bounds of the larger range. For species with increasingly similar range areas, differences in methodology become more difficult to "hide," and the distribution alignment generally becomes poorer.</w:t>
       </w:r>
     </w:p>
     <w:p>
@@ -1827,7 +1510,7 @@
         <w:pStyle w:val="BodyText"/>
       </w:pPr>
       <w:r>
-        <w:t xml:space="preserve">[discussion] To explore differences in species distribution and range between the two datasets, we plotted the distribution alignment (how much of the smaller range falls within the larger range, i.e., where on the map) against the area ratio (ratio of smaller range area to larger range area, i.e., how much of the map) for each shared species (Fig. 2A). Where two independent methods predict presence (or absence) of a species in the same location, we can assume a higher confidence in the accuracy of that prediction. Where one method predicts presence while the other predicts absence, we can investigate potential sources of commission and omission errors to refine our understanding of the species' range. Understanding these sources of error can provide guidance to improve predictions of species range even when only one source of spatial data is available.</w:t>
+        <w:t xml:space="preserve">[results] The mean distribution alignment for species included in both datasets was 63%; the mean area alignment was 54.5%. By dividing the paired map species into quadrants based on these means, we highlight categories of relationships that help further explain this general pattern. Representative maps from each category are provided in the supporting materials (Fig S1).</w:t>
       </w:r>
     </w:p>
     <w:p>
@@ -1835,7 +1518,7 @@
         <w:pStyle w:val="BodyText"/>
       </w:pPr>
       <w:r>
-        <w:t xml:space="preserve">[discussion] This analysis revealed a weak negative linear pattern, suggesting that increasing similarity in range area correlates with decreasing distribution alignment. AquaMaps tends to extrapolate species ranges into suitable areas beyond known occurrences, such that each additional unit of range predicted by AquaMaps will fall in different locations than an additional unit of range predicted using IUCN methodology. For species with dissimilar range areas, predicted distribution for the smaller range can more easily fall within the generous bounds of the larger range. For species with increasingly similar range areas, differences in methodology become more difficult to "hide," and the distribution alignment generally becomes poorer.</w:t>
+        <w:t xml:space="preserve">[results/discussion] The upper right quadrant includes the species (n = 527) whose described ranges are above average in alignment of both spatial distribution and area. These species tend to be well-studied and include wide-ranging pelagic organisms such as marine mammals, tunas, and billfishes (Fig 2B). This result is not surprising, as species with very large ranges are likely to be more aligned regardless of methodology simply because their ranges span nearly the entire map.</w:t>
       </w:r>
     </w:p>
     <w:p>
@@ -1843,7 +1526,7 @@
         <w:pStyle w:val="BodyText"/>
       </w:pPr>
       <w:r>
-        <w:t xml:space="preserve">[results] The mean distribution alignment for species included in both datasets was 63%; the mean area alignment was 54.5%. By dividing the paired map species into quadrants based on these means, we highlight categories of relationships that help further explain this general pattern. Representative maps from each category are provided in the supporting materials (Fig. S1).</w:t>
+        <w:t xml:space="preserve">[results/discussion] The area-mismatched ranges contained in the upper left quadrant (n = 709) include many species whose spatial distribution is similar, but where one range is notably larger than the other (For 88% of the species in this quadrant, the IUCN range is an average of 2.57 times larger than the AquaMaps range). This suggests a high rate of commission and/or omission errors by one or both datasets; further analysis is required to disentangle the source and type of error contributing to poor area alignment. The results of the coral analysis (described below) provide some insight.</w:t>
       </w:r>
     </w:p>
     <w:p>
@@ -1851,7 +1534,7 @@
         <w:pStyle w:val="BodyText"/>
       </w:pPr>
       <w:r>
-        <w:t xml:space="preserve">[results/discussion] The upper right quadrant includes the species (n = 527) whose described ranges are above average in alignment of both spatial distribution and area. These species tend to be well-studied and include wide-ranging pelagic organisms such as marine mammals, tunas, and billfishes (Fig. 2B). This result is not surprising, as species with very large ranges are likely to be more aligned regardless of methodology simply because their ranges span nearly the entire map.</w:t>
+        <w:t xml:space="preserve">[results/discussion] Species found in the lower right quadrant (n = 635) seem to represent cases of "two wrongs make a right." For these species, IUCN and AquaMaps both predict ranges extending far beyond the overlapping region, but the methodological differences result in very different extrapolations. Consequently, area ratios are close to 100%, though the poor distribution alignment indicates that one or both datasets are introducing significant errors. As above, further analysis is required to disentangle the causes of error.</w:t>
       </w:r>
     </w:p>
     <w:p>
@@ -1859,86 +1542,13 @@
         <w:pStyle w:val="BodyText"/>
       </w:pPr>
       <w:r>
-        <w:t xml:space="preserve">[results/discussion] The area-mismatched ranges contained in the upper left quadrant (n = 709) include many species whose spatial distribution is similar, but where one range is notably larger than the other (For 88% of the species in this quadrant, the IUCN range is an average of 2.57 times larger than the AquaMaps range). This suggests a high rate of commission and/or omission errors by one or both datasets; further analysis is required to disentangle the source and type of error contributing to poor area alignment. The results of the coral analysis (described below) provide some insight.</w:t>
-      </w:r>
-    </w:p>
-    <w:p>
-      <w:pPr>
-        <w:pStyle w:val="BodyText"/>
-      </w:pPr>
-      <w:r>
-        <w:t xml:space="preserve">[results/discussion]</w:t>
-      </w:r>
-      <w:r>
-        <w:t xml:space="preserve"> </w:t>
-      </w:r>
-      <w:r>
-        <w:rPr>
-          <w:i/>
-          <w:b/>
-        </w:rPr>
-        <w:t xml:space="preserve">area ratio suggests similar commission/omission errors, but dist suggests otherwise</w:t>
-      </w:r>
-      <w:r>
-        <w:t xml:space="preserve"> </w:t>
-      </w:r>
-      <w:r>
-        <w:t xml:space="preserve">Species found in the lower right quadrant (n = 635) seem to represent cases of "two wrongs make a right." For these species, IUCN and AquaMaps both predict ranges extending far beyond the overlapping region, but the methodological differences result in very different extrapolations.</w:t>
-      </w:r>
-      <w:r>
-        <w:t xml:space="preserve"> </w:t>
-      </w:r>
-      <w:r>
-        <w:rPr>
-          <w:i/>
-          <w:b/>
-        </w:rPr>
-        <w:t xml:space="preserve">OMIT:</w:t>
-      </w:r>
-      <w:r>
-        <w:t xml:space="preserve"> </w:t>
-      </w:r>
-      <w:r>
-        <w:rPr>
-          <w:i/>
-        </w:rPr>
-        <w:t xml:space="preserve">For these species, IUCN ranges frequently overextend into unsuitable depths, as in the case of many upper left quadrant species, while at the same time AquaMaps ranges often aggressively extrapolate presence into locations where IUCN predicts absence, likely introducing additional commission errors.</w:t>
-      </w:r>
-      <w:r>
-        <w:t xml:space="preserve"> </w:t>
-      </w:r>
-      <w:r>
-        <w:t xml:space="preserve">Consequently, area ratios are close to 100%, though the poor distribution alignment indicates that one or both datasets are introducing significant errors. As above, further analysis is required to disentangle the causes of error.</w:t>
-      </w:r>
-    </w:p>
-    <w:p>
-      <w:pPr>
-        <w:pStyle w:val="BodyText"/>
-      </w:pPr>
-      <w:r>
-        <w:t xml:space="preserve">[results] The lower left quadrant includes species (n = 443) where alignment is poor in both dimensions.</w:t>
-      </w:r>
-      <w:r>
-        <w:t xml:space="preserve"> </w:t>
-      </w:r>
-      <w:r>
-        <w:rPr>
-          <w:i/>
-          <w:b/>
-        </w:rPr>
-        <w:t xml:space="preserve">present a solution here?</w:t>
-      </w:r>
-      <w:r>
-        <w:t xml:space="preserve"> </w:t>
-      </w:r>
-      <w:r>
-        <w:t xml:space="preserve">Data-poor species are more common in this quadrant; indeed, the median number of species occurrence records (averaging occurrences from the Ocean Biogeographic Information System (OBIS)</w:t>
-      </w:r>
-      <w:r>
-        <w:t xml:space="preserve"> </w:t>
-      </w:r>
-      <w:r>
-        <w:t xml:space="preserve">(OBIS 2016)</w:t>
+        <w:t xml:space="preserve">[results] The lower left quadrant includes species (n = 443) where alignment is poor in both dimensions. Data-poor species are more common in this quadrant; indeed, the median number of species occurrence records (averaging occurrences from the Ocean Biogeographic Information System (OBIS)</w:t>
+      </w:r>
+      <w:r>
+        <w:t xml:space="preserve"> </w:t>
+      </w:r>
+      <w:r>
+        <w:t xml:space="preserve">[18]</w:t>
       </w:r>
       <w:r>
         <w:t xml:space="preserve"> </w:t>
@@ -1950,7 +1560,7 @@
         <w:t xml:space="preserve"> </w:t>
       </w:r>
       <w:r>
-        <w:t xml:space="preserve">(GBIF 2010)</w:t>
+        <w:t xml:space="preserve">[19]</w:t>
       </w:r>
       <w:r>
         <w:t xml:space="preserve">) for this quadrant is 24 records, compared to a median of 97 records for species across the other three quadrants. It is not surprising that range maps based upon fewer observations bear greater uncertainty.</w:t>
@@ -1960,10 +1570,10 @@
       <w:pPr>
         <w:pStyle w:val="Heading2"/>
       </w:pPr>
-      <w:bookmarkStart w:id="31" w:name="case-study-coral-depth-analysis"/>
+      <w:bookmarkStart w:id="31" w:name="coral-depth-exploration"/>
       <w:bookmarkEnd w:id="31"/>
       <w:r>
-        <w:t xml:space="preserve">Case study: Coral depth analysis</w:t>
+        <w:t xml:space="preserve">Coral depth exploration</w:t>
       </w:r>
     </w:p>
     <w:p>
@@ -1971,13 +1581,13 @@
         <w:pStyle w:val="FirstParagraph"/>
       </w:pPr>
       <w:r>
-        <w:t xml:space="preserve">[discussion] Noting from Fig. 2B that corals dominate the upper-left "distribution-aligned" quadrant of Fig. 2A (n = 237; 33.4% of all species in this quadrant), we chose to examine the effect of explicitly restricting IUCN ranges to depths based on species' life histories. Corals offer an excellent case study, due to their foundational role in biodiverse habitats, as well as their lack of mobility and reliance on photosynthesis. Ocean depth preference is explicitly included in AquaMaps models. While depth is recommended by the IUCN as a criterion for providers of range maps ("The limits of distribution can be determined by using known occurrences of the species, along with the knowledge of habitat preferences, remaining suitable habitat, elevation limited, and other expert knowledge of the species and its range."</w:t>
-      </w:r>
-      <w:r>
-        <w:t xml:space="preserve"> </w:t>
-      </w:r>
-      <w:r>
-        <w:t xml:space="preserve">(</w:t>
+        <w:t xml:space="preserve">[discussion] Noting from Fig 2B that corals dominate the upper-left "distribution-aligned" quadrant of Fig 2A (n = 237; 33.4% of all species in this quadrant), we chose to examine the effect of explicitly restricting IUCN ranges to depths based on species' life histories. Corals offer an excellent case study, due to their foundational role in biodiverse habitats, as well as their lack of mobility and reliance on photosynthesis. Ocean depth preference is explicitly included in AquaMaps models. While depth is recommended by the IUCN as a criterion for providers of range maps ("The limits of distribution can be determined by using known occurrences of the species, along with the knowledge of habitat preferences, remaining suitable habitat, elevation limited, and other expert knowledge of the species and its range."</w:t>
+      </w:r>
+      <w:r>
+        <w:t xml:space="preserve"> </w:t>
+      </w:r>
+      <w:r>
+        <w:t xml:space="preserve">[</w:t>
       </w:r>
       <w:r>
         <w:rPr>
@@ -1997,7 +1607,7 @@
         </w:r>
       </w:hyperlink>
       <w:r>
-        <w:t xml:space="preserve">)</w:t>
+        <w:t xml:space="preserve">]</w:t>
       </w:r>
       <w:r>
         <w:t xml:space="preserve">), it is not presented as a requirement, so we cannot take its inclusion for granted.</w:t>
@@ -2005,14 +1615,27 @@
     </w:p>
     <w:p>
       <w:pPr>
-        <w:pStyle w:val="Compact"/>
-        <w:numPr>
-          <w:numId w:val="1002"/>
-          <w:ilvl w:val="0"/>
-        </w:numPr>
-      </w:pPr>
-      <w:r>
-        <w:t xml:space="preserve">Coral area plot</w:t>
+        <w:pStyle w:val="BodyText"/>
+      </w:pPr>
+      <w:r>
+        <w:t xml:space="preserve">[results] Fig 3A shows aggregated ranges of the 463 coral species mapped in the IUCN dataset, with their ranges broken into proportional area deeper and shallower than 200 m. According to IUCN descriptions, none of these species is indicated to occur deeper than 200 m, and 94% are confined to waters shallower than 50 m; seven of the mapped species had no reported depth information. Clipping coral ranges to shallower than 200 m eliminated an average of 47.6% of the total predicted area while still allowing for a generous estimate of suitable habitat.</w:t>
+      </w:r>
+    </w:p>
+    <w:p>
+      <w:pPr>
+        <w:pStyle w:val="BlockText"/>
+      </w:pPr>
+      <w:r>
+        <w:rPr>
+          <w:b/>
+        </w:rPr>
+        <w:t xml:space="preserve">Fig 3.</w:t>
+      </w:r>
+      <w:r>
+        <w:t xml:space="preserve"> </w:t>
+      </w:r>
+      <w:r>
+        <w:t xml:space="preserve">(A) Aggregate map combining ranges of the 463 coral species mapped in the IUCN dataset, showing raw ranges and ranges clipped to 200 m depth. (B) Alignment quadrant breakdown of paired map coral species using original data from IUCN and AquaMaps (as in Fig 2B) and the same species with IUCN ranges clipped to 200 m depth.</w:t>
       </w:r>
     </w:p>
     <w:p>
@@ -2020,19 +1643,25 @@
         <w:pStyle w:val="FirstParagraph"/>
       </w:pPr>
       <w:r>
-        <w:t xml:space="preserve">[results] Fig. 3A shows the 463 coral species mapped in the IUCN dataset, with their ranges broken into proportional area deeper and shallower than 200 m. None of these species is indicated to occur deeper than 200 m, and 94% are confined to waters shallower than 50 m; seven of the mapped species had no reported depth information. Clipping coral ranges to shallower than 200 m eliminated an average of 47.6% of the total predicted area while still allowing for a conservative estimate of suitable habitat.</w:t>
-      </w:r>
-    </w:p>
-    <w:p>
-      <w:pPr>
-        <w:pStyle w:val="Compact"/>
-        <w:numPr>
-          <w:numId w:val="1003"/>
-          <w:ilvl w:val="0"/>
-        </w:numPr>
-      </w:pPr>
-      <w:r>
-        <w:t xml:space="preserve">Coral new quads</w:t>
+        <w:t xml:space="preserve">[results] In constraining coral ranges to shallow waters, we see a strong increase in the apparent alignment of species maps between IUCN and AquaMaps. Using the original quadrant definitions from Fig 2B, we see in Fig 3B a massive shift in 354 paired-map coral species due to constraining coral depths to 200 m. Membership in the "well-aligned" quadrant jumped from 22.4% to 76.2%, with a corresponding decrease in all other quadrants. See SXXX to examine the shifts of individual species among the quadrants.</w:t>
+      </w:r>
+    </w:p>
+    <w:p>
+      <w:pPr>
+        <w:pStyle w:val="BodyText"/>
+      </w:pPr>
+      <w:r>
+        <w:t xml:space="preserve">[discussion] We cannot know for certain the true distribution of each of these corals; much of the apparent over-expansion of coral ranges may be due to experts taking a precautionary approach. But a sensible shift in method drastically decreases the likelihood of introducing commission errors, with little chance of introducing omission errors, greatly improving our confidence in the remaining reported ranges. Note that this change applies just as well to the IUCN coral maps that are not included in the paired map analysis, and likely to other reef-associated flora and fauna. While species depth preferences are an easy and consistent means of constraining range predictions, other conditions such as salinity and temperature could be cautiously used to refine the results of expert opinions.</w:t>
+      </w:r>
+    </w:p>
+    <w:p>
+      <w:pPr>
+        <w:pStyle w:val="Heading2"/>
+      </w:pPr>
+      <w:bookmarkStart w:id="33" w:name="georegional-constraint-exploration"/>
+      <w:bookmarkEnd w:id="33"/>
+      <w:r>
+        <w:t xml:space="preserve">Georegional constraint exploration</w:t>
       </w:r>
     </w:p>
     <w:p>
@@ -2040,7 +1669,80 @@
         <w:pStyle w:val="FirstParagraph"/>
       </w:pPr>
       <w:r>
-        <w:t xml:space="preserve">[results] In constraining coral ranges to shallow waters, we see a strong increase in the apparent alignment of species maps between IUCN and AquaMaps. Using the original quadrant definitions from Fig. 2B, we see in Fig. 3B and 3C a massive shift in 354 paired map species due to constraining coral depths to 200 m. Membership in the "well-aligned" quadrant jumped from 22.4% to 76.2%, with a corresponding decrease in all other quadrants.</w:t>
+        <w:t xml:space="preserve">[results] We identified 4,168 species whose equatorial ranges (between 5° S and 25° N) encounter a range limit at 175° W. This longitudinal boundary created a western limit for 512 species, and eastern limit for 3,656 species. Plotting the entire ranges of the 512 west-limited species (Fig 4) results in a very clear exclusion zone that matches perfectly with FAO region 71; while we did not focus on the boundary for region 57, a similar effect is readily apparent.</w:t>
+      </w:r>
+    </w:p>
+    <w:p>
+      <w:pPr>
+        <w:pStyle w:val="BlockText"/>
+      </w:pPr>
+      <w:r>
+        <w:rPr>
+          <w:b/>
+        </w:rPr>
+        <w:t xml:space="preserve">Fig 4.</w:t>
+      </w:r>
+      <w:r>
+        <w:t xml:space="preserve"> </w:t>
+      </w:r>
+      <w:r>
+        <w:t xml:space="preserve">Composite map showing AquaMaps predicted ranges for 512 species whose equatorial range (between 5° S and 25° N) encounters a western limit exactly at 175° W, the boundary between FAO Major Fishing Areas 71 and 77. The range maps for these species conform exactly to the bounds of Area 71, as a result of AquaMaps using FAO areas as a rough georegional constraint on species ranges. The boundary of Area 57 creates an additional clear exclusion zone for most of these species, despite the fact that this was not used as a selection criteria.</w:t>
+      </w:r>
+    </w:p>
+    <w:p>
+      <w:pPr>
+        <w:pStyle w:val="FirstParagraph"/>
+      </w:pPr>
+      <w:r>
+        <w:t xml:space="preserve">[discussion] FAO Major Fishing Area boundaries provide a readily available method to roughly contrain AquaMaps predictions to appropriate ocean basins, enabling rapid modeling of thousands of species ranges. However, these boundaries are defined for statistical purposes based on economic and political considerations rather than ecological considerations, and can result in odd species range predictions where otherwise suitable habitat encounters border between regions. While such an odd boundary would likely be obvious when inspecting ranges of individual species, the distinction is likely to be obscured when many species ranges are aggregated as is typical for biodiversity or conservation studies. Applying an additional spatial constraint based upon ecological or environmental boundaries, such as Marine Ecoregions of the World</w:t>
+      </w:r>
+      <w:r>
+        <w:t xml:space="preserve"> </w:t>
+      </w:r>
+      <w:r>
+        <w:t xml:space="preserve">[</w:t>
+      </w:r>
+      <w:r>
+        <w:rPr>
+          <w:b/>
+        </w:rPr>
+        <w:t xml:space="preserve">???</w:t>
+      </w:r>
+      <w:r>
+        <w:t xml:space="preserve">]</w:t>
+      </w:r>
+      <w:r>
+        <w:t xml:space="preserve">, may help boost confidence in these predicted ranges; expert review, though time-consuming, is certain to improve confidence in these predicted ranges.</w:t>
+      </w:r>
+    </w:p>
+    <w:p>
+      <w:pPr>
+        <w:pStyle w:val="Heading2"/>
+      </w:pPr>
+      <w:bookmarkStart w:id="34" w:name="case-study-mpa-gap-analysis"/>
+      <w:bookmarkEnd w:id="34"/>
+      <w:r>
+        <w:t xml:space="preserve">Case Study: MPA Gap Analysis</w:t>
+      </w:r>
+    </w:p>
+    <w:p>
+      <w:pPr>
+        <w:pStyle w:val="FirstParagraph"/>
+      </w:pPr>
+      <w:r>
+        <w:t xml:space="preserve">Klein et al.</w:t>
+      </w:r>
+      <w:r>
+        <w:t xml:space="preserve"> </w:t>
+      </w:r>
+      <w:r>
+        <w:t xml:space="preserve">[13]</w:t>
+      </w:r>
+      <w:r>
+        <w:t xml:space="preserve"> </w:t>
+      </w:r>
+      <w:r>
+        <w:t xml:space="preserve">compare the global distribution of species to the global distribution of marine protected areas to assess how well current MPAs overlap with species ranges and identify which species fall through gaps in protection. The study relied on the AquaMaps database, using a probability of occurrence threshold of 50% or greater, to determine species presence, and the World Database of Protected Areas to define zones of marine protection. They found that the global MPA network leaves 90.5% of marine species with less than 5% of their overall range represented within MPAs, and 1.4% of species have no protection at all (i.e., "gap" species).</w:t>
       </w:r>
     </w:p>
     <w:p>
@@ -2048,259 +1750,132 @@
         <w:pStyle w:val="BodyText"/>
       </w:pPr>
       <w:r>
-        <w:t xml:space="preserve">[discussion] We cannot know for certain the true distribution of each of these corals; much of the apparent over-prediction of coral ranges is likely due to experts taking a conservative and precautionary approach. But a sensible shift in method drastically decreases the likelihood of introducing commission errors, with little chance of introducing omission errors, greatly improving our confidence in the remaining reported ranges. Note that this change applies just as well to the IUCN coral maps that are not included in the paired map analysis, and likely to other reef-associated flora and fauna. While species depth preferences are an easy and consistent means of constraining range predictions, other conditions such as salinity and temperature could be cautiously used to refine the results of expert opinions.</w:t>
+        <w:t xml:space="preserve">We recalculated the amount of under-protected and gap species using either IUCN or AquaMaps data (using the most recent AquaMaps data and a 0% threshold to allow the most meaningful comparison to IUCN's "limits of distribution",</w:t>
+      </w:r>
+      <w:r>
+        <w:t xml:space="preserve"> </w:t>
+      </w:r>
+      <w:r>
+        <w:t xml:space="preserve">Fig 4</w:t>
+      </w:r>
+      <w:r>
+        <w:t xml:space="preserve">). We found a five-fold increase in the proportion of gap species (6.4% of species vs. 1.2%) and dramatically larger proportion of species with less than 2% of their range protected (73.2% of species vs. 47.7%). However, this comparison also indicates a larger proportion of well-protected species with greater than 10% of range protected (2.9% of species vs. 1.5%).</w:t>
+      </w:r>
+    </w:p>
+    <w:p>
+      <w:pPr>
+        <w:pStyle w:val="BlockText"/>
+      </w:pPr>
+      <w:r>
+        <w:rPr>
+          <w:b/>
+        </w:rPr>
+        <w:t xml:space="preserve">Fig 5.</w:t>
+      </w:r>
+      <w:r>
+        <w:t xml:space="preserve"> </w:t>
+      </w:r>
+      <w:r>
+        <w:t xml:space="preserve">Percent of species range covered by MPAs based upon methods in Klein et al. (2015). Scenario 1 replicates the original results, measuring protected range of species in AquaMaps 2014 dataset, with a 50% presence threshold, against the 2014 World Database of Protected Areas, filtered for IUCN categories I-IV that overlap marine areas. Scenario 2 updates the results using AquaMaps 2015, showing very small changes despite the inclusion of an additional 5,545 species. Scenario 3, using 2015 AquaMaps data, drops the presence threshold to zero, showing an expected decrease in gap species, but also a decrease in species with 5% or greater protected range. Scenario 4 adds an additional 1745 species unique to IUCN, resulting in increases in gap species and species with less than 2% coverage. Scenario 5 examines species MPA coverage using only the IUCN dataset.</w:t>
+      </w:r>
+    </w:p>
+    <w:p>
+      <w:pPr>
+        <w:pStyle w:val="FirstParagraph"/>
+      </w:pPr>
+      <w:r>
+        <w:t xml:space="preserve">[discussion?]</w:t>
+      </w:r>
+    </w:p>
+    <w:p>
+      <w:pPr>
+        <w:pStyle w:val="Heading1"/>
+      </w:pPr>
+      <w:bookmarkStart w:id="35" w:name="conclusions"/>
+      <w:bookmarkEnd w:id="35"/>
+      <w:r>
+        <w:t xml:space="preserve">Conclusions</w:t>
+      </w:r>
+    </w:p>
+    <w:p>
+      <w:pPr>
+        <w:pStyle w:val="FirstParagraph"/>
+      </w:pPr>
+      <w:r>
+        <w:t xml:space="preserve">No spatial dataset can ever claim to know the "truth" of the whole of marine biodiversity. AquaMaps and IUCN range maps show strong agreement for many well-studied species, but substantial differences illustrate uncertainty in our understanding of spatial distribution for many others. Although many other approaches exist for species distribution modeling, these two are the largest approaches applied globally across a broad range of marine taxa. Method-driven differences in commission and omission errors produce clear and significant disagreement in species range descriptions between AquaMaps and IUCN datasets. Conclusions drawn from each of these datasets would paint dramatically different pictures of global marine biodiversity or the effectiveness of conservation management decisions. Identifying and addressing differences in these datasets will increase their utility for research and conservation actions.</w:t>
       </w:r>
     </w:p>
     <w:p>
       <w:pPr>
         <w:pStyle w:val="BodyText"/>
       </w:pPr>
+      <w:r>
+        <w:t xml:space="preserve">For IUCN range data, clipping ranges to known depth limits improves confidence in predicted ranges for coral species; similarly, depth may be a useful characteristic to consider for other reef-associated organisms. Other parameters such as salinity and temperature may provide useful constraints on other taxa to bolster and refine expert opinion. Simple but conservative rules of thumb will likely reduce commission errors without introducing substantial omission errors.</w:t>
+      </w:r>
+    </w:p>
+    <w:p>
+      <w:pPr>
+        <w:pStyle w:val="BodyText"/>
+      </w:pPr>
+      <w:r>
+        <w:t xml:space="preserve">For AquaMaps range data, dependent primarily on environmental and physical preferences and conditions, implementing area restrictions based on biogeographical criteria such as Marine Ecoregions of the World</w:t>
+      </w:r>
+      <w:r>
+        <w:t xml:space="preserve"> </w:t>
+      </w:r>
+      <w:r>
+        <w:t xml:space="preserve">[20]</w:t>
+      </w:r>
+      <w:r>
+        <w:t xml:space="preserve">, rather than political and economic criteria such as FAO Major Fishing Areas, would likely decrease commission errors and improve predictive power, especially for data-poor species.</w:t>
+      </w:r>
+    </w:p>
+    <w:p>
+      <w:pPr>
+        <w:pStyle w:val="BodyText"/>
+      </w:pPr>
+      <w:r>
+        <w:t xml:space="preserve">For either data set, maps based on few occurrences are more likely to bear high uncertainty in range predictions. Occurrence counts from external sources such as OBIS or GBIF can help identify relatively data-poor species; additionally, the "occurcells" attribute in the AquaMaps data set, which counts the number of half-degree cells used to generate the environmental envelope for each species, can be used in a similar manner. The only certain remedy for data-poor species, of course, is further research.</w:t>
+      </w:r>
+    </w:p>
+    <w:p>
+      <w:pPr>
+        <w:pStyle w:val="BodyText"/>
+      </w:pPr>
+      <w:r>
+        <w:t xml:space="preserve">To achieve more comprehensive global coverage of species ranges these two datasets can be used together, understanding that the underlying differences complicate such direct comparisons. Major considerations include aligning the criteria used to determine "presence" (e.g. selecting an appropriate presence threshold for AquaMaps;</w:t>
+      </w:r>
+      <w:r>
+        <w:t xml:space="preserve"> </w:t>
+      </w:r>
+      <w:r>
+        <w:rPr>
+          <w:i/>
+        </w:rPr>
+        <w:t xml:space="preserve">a presence threshold of 0% most closely approximates the "limits of distribution" criterion described by IUCN range maps</w:t>
+      </w:r>
+      <w:r>
+        <w:t xml:space="preserve"> </w:t>
+      </w:r>
       <w:r>
         <w:rPr>
           <w:i/>
           <w:b/>
         </w:rPr>
-        <w:t xml:space="preserve">What is still missing here is something to show that AquaMaps ranges, clipped to FAO Major Fishing Areas, are probably introducing errors of commission as well</w:t>
-      </w:r>
-      <w:r>
-        <w:t xml:space="preserve"> </w:t>
-      </w:r>
-      <w:r>
-        <w:t xml:space="preserve">-</w:t>
-      </w:r>
-      <w:r>
-        <w:t xml:space="preserve"> </w:t>
-      </w:r>
-      <w:r>
-        <w:rPr>
-          <w:i/>
-        </w:rPr>
-        <w:t xml:space="preserve">the fish don't see that FAO boundary and suddenly decide not to cross; most obvious in the boundaries defined by longitudes - sudden vertical edges in range. Can we show this with a couple of example maps? That wasn't received well for the corals, but I can't think of a clear and unambiguous way to analyze this problem.</w:t>
-      </w:r>
-    </w:p>
-    <w:p>
-      <w:pPr>
-        <w:pStyle w:val="Heading2"/>
-      </w:pPr>
-      <w:bookmarkStart w:id="33" w:name="case-studies"/>
-      <w:bookmarkEnd w:id="33"/>
-      <w:r>
-        <w:t xml:space="preserve">Case Studies</w:t>
-      </w:r>
-    </w:p>
-    <w:p>
-      <w:pPr>
-        <w:pStyle w:val="FirstParagraph"/>
-      </w:pPr>
-      <w:r>
-        <w:t xml:space="preserve">To examine the implications of differences between the AquaMaps and IUCN predicted species ranges, we repeated two recent studies, varying only the selection of one data set over the other.</w:t>
-      </w:r>
-    </w:p>
-    <w:p>
-      <w:pPr>
-        <w:pStyle w:val="Heading3"/>
-      </w:pPr>
-      <w:bookmarkStart w:id="34" w:name="case-study-the-ocean-health-index"/>
-      <w:bookmarkEnd w:id="34"/>
-      <w:r>
-        <w:t xml:space="preserve">Case Study: The Ocean Health Index</w:t>
-      </w:r>
-    </w:p>
-    <w:p>
-      <w:pPr>
-        <w:pStyle w:val="FirstParagraph"/>
-      </w:pPr>
+        <w:t xml:space="preserve">- not really discussed or backed up here</w:t>
+      </w:r>
+      <w:r>
+        <w:t xml:space="preserve">) and addressing mechanisms that introduce errors of commission and omission.</w:t>
+      </w:r>
+      <w:r>
+        <w:t xml:space="preserve"> </w:t>
+      </w:r>
       <w:r>
         <w:rPr>
           <w:i/>
           <w:b/>
         </w:rPr>
-        <w:t xml:space="preserve">THIS SECTION NEEDS TO BE REWRITTEN if we choose not to omit it</w:t>
-      </w:r>
-      <w:r>
-        <w:t xml:space="preserve"> </w:t>
-      </w:r>
-      <w:r>
-        <w:rPr>
-          <w:i/>
-        </w:rPr>
-        <w:t xml:space="preserve">We calculated the OHI species status score under several scenarios to observe the impact of toggling the prioritized data set from IUCN to AquaMaps, and toggling the AquaMaps presence threshold from 40% to 0% (</w:t>
-      </w:r>
-      <w:r>
-        <w:rPr>
-          <w:i/>
-        </w:rPr>
-        <w:t xml:space="preserve">Fig. 3</w:t>
-      </w:r>
-      <w:r>
-        <w:rPr>
-          <w:i/>
-        </w:rPr>
-        <w:t xml:space="preserve">). Reducing the threshold increases the apparent range of a species, so a decrease in a region’s score under scenario 1 would indicate increased spatial representation of threatened species for that region. Shifting priority from IUCN to AquaMaps may increase or decrease a species’ apparent range, so a decrease in region score for scenario 2 may indicate a decrease in spatial representation of low-risk species, an increase in spatial representation of high-risk species, or a combination of both. Scenario three combines effects of scenarios 1 and 2.</w:t>
-      </w:r>
-    </w:p>
-    <w:p>
-      <w:pPr>
-        <w:pStyle w:val="BodyText"/>
-      </w:pPr>
-      <w:r>
-        <w:rPr>
-          <w:i/>
-        </w:rPr>
-        <w:t xml:space="preserve">Given that only 25.4% of Red List-assessed species are included in both datasets, it is surprising that changing the priority for overlapping species from IUCN maps to AquaMaps would result in substantial country-level score shifts as seen in scenarios 2 and 3. While the mean global score did not vary significantly from scenario to scenario, select countries gained up to 7.5 points while others dropped as many as 5 points. This result indicates that especially on a national or regional scale, an arbitrary change in how the two datasets are combined can result in a different assessment of species conservation status.</w:t>
-      </w:r>
-    </w:p>
-    <w:p>
-      <w:pPr>
-        <w:pStyle w:val="Heading3"/>
-      </w:pPr>
-      <w:bookmarkStart w:id="35" w:name="case-study-mpa-gap-analysis"/>
-      <w:bookmarkEnd w:id="35"/>
-      <w:r>
-        <w:t xml:space="preserve">Case Study: MPA Gap Analysis</w:t>
-      </w:r>
-    </w:p>
-    <w:p>
-      <w:pPr>
-        <w:pStyle w:val="FirstParagraph"/>
-      </w:pPr>
-      <w:r>
-        <w:t xml:space="preserve">Klein et al.</w:t>
-      </w:r>
-      <w:r>
-        <w:t xml:space="preserve"> </w:t>
-      </w:r>
-      <w:r>
-        <w:t xml:space="preserve">(2015)</w:t>
-      </w:r>
-      <w:r>
-        <w:t xml:space="preserve"> </w:t>
-      </w:r>
-      <w:r>
-        <w:t xml:space="preserve">compare the global distribution of species to the global distribution of marine protected areas to assess how well current MPAs overlap with species ranges and identify which species fall through gaps in protection. The study relied on the AquaMaps database, using a probability of occurrence threshold of 50% or greater, to determine species presence, and the World Database of Protected Areas to define zones of marine protection. They found that the global MPA network leaves 90.5% of marine species with less than 5% of their overall range represented within MPAs, and 1.4% of species have no protection at all (i.e., "gap" species).</w:t>
-      </w:r>
-    </w:p>
-    <w:p>
-      <w:pPr>
-        <w:pStyle w:val="BodyText"/>
-      </w:pPr>
-      <w:r>
-        <w:t xml:space="preserve">We recalculated the amount of under-protected and gap species using either IUCN or AquaMaps data (using the most recent AquaMaps data and a 0% threshold to allow the most meaningful comparison to IUCN's "limits of distribution",</w:t>
-      </w:r>
-      <w:r>
-        <w:t xml:space="preserve"> </w:t>
-      </w:r>
-      <w:r>
-        <w:t xml:space="preserve">Fig. 4</w:t>
-      </w:r>
-      <w:r>
-        <w:t xml:space="preserve">). We found a five-fold increase in the proportion of gap species (6.4% of species vs. 1.2%) and dramatically larger proportion of species with less than 2% of their range protected (73.2% of species vs. 47.7%). However, this comparison also indicates a larger proportion of well-protected species with greater than 10% of range protected (2.9% of species vs. 1.5%).</w:t>
-      </w:r>
-    </w:p>
-    <w:p>
-      <w:pPr>
-        <w:pStyle w:val="Heading1"/>
-      </w:pPr>
-      <w:bookmarkStart w:id="36" w:name="conclusions"/>
-      <w:bookmarkEnd w:id="36"/>
-      <w:r>
-        <w:t xml:space="preserve">Conclusions</w:t>
-      </w:r>
-    </w:p>
-    <w:p>
-      <w:pPr>
-        <w:pStyle w:val="FirstParagraph"/>
-      </w:pPr>
-      <w:r>
-        <w:t xml:space="preserve">No spatial dataset can ever claim to know the "truth" of the whole of marine biodiversity. AquaMaps and IUCN range maps show strong agreement for many well-studied species, but substantial differences illustrate uncertainty in our understanding of spatial distribution for many others. Although many other approaches exist for species distribution modeling, these two are the largest approaches applied globally across a broad range of marine taxa. Method-driven differences in commission and omission errors produce clear and significant disagreement in species range descriptions between AquaMaps and IUCN datasets. Conclusions drawn from each of these datasets would paint dramatically different pictures of global marine biodiversity or the effectiveness of conservation management decisions. Identifying and addressing differences in these datasets will increase their utility for research and conservation actions.</w:t>
-      </w:r>
-    </w:p>
-    <w:p>
-      <w:pPr>
-        <w:pStyle w:val="BodyText"/>
-      </w:pPr>
-      <w:r>
-        <w:t xml:space="preserve">For IUCN range data, clipping ranges to known depth limits improves confidence in predicted ranges for coral species; similarly, depth may be a useful characteristic to consider for other reef-associated organisms. Other parameters such as salinity and temperature may provide useful constraints on other taxa to bolster and refine expert opinion. Simple but conservative rules of thumb will likely reduce commission errors without introducing substantial omission errors.</w:t>
-      </w:r>
-    </w:p>
-    <w:p>
-      <w:pPr>
-        <w:pStyle w:val="BodyText"/>
-      </w:pPr>
-      <w:r>
-        <w:t xml:space="preserve">For AquaMaps range data, dependent primarily on environmental and physical preferences and conditions, implementing area restrictions based on biogeographical criteria such as Marine Ecoregions of the World</w:t>
-      </w:r>
-      <w:r>
-        <w:t xml:space="preserve"> </w:t>
-      </w:r>
-      <w:r>
-        <w:t xml:space="preserve">(Spalding</w:t>
-      </w:r>
-      <w:r>
-        <w:t xml:space="preserve"> </w:t>
-      </w:r>
-      <w:r>
-        <w:rPr>
-          <w:i/>
-        </w:rPr>
-        <w:t xml:space="preserve">et al.</w:t>
-      </w:r>
-      <w:r>
-        <w:t xml:space="preserve"> </w:t>
-      </w:r>
-      <w:r>
-        <w:t xml:space="preserve">2007)</w:t>
-      </w:r>
-      <w:r>
-        <w:t xml:space="preserve">, rather than political and economic criteria such as FAO Major Fishing Areas, would likely decrease commission errors and improve predictive power, especially for data-poor species.</w:t>
-      </w:r>
-    </w:p>
-    <w:p>
-      <w:pPr>
-        <w:pStyle w:val="BodyText"/>
-      </w:pPr>
-      <w:r>
-        <w:t xml:space="preserve">For either data set, maps based on few occurrences are more likely to bear high uncertainty in range predictions. Occurrence counts from external sources such as OBIS or GBIF can help identify relatively data-poor species; additionally, the "occurcells" attribute in the AquaMaps data set, which counts the number of half-degree cells used to generate the environmental envelope for each species, can be used in a similar manner. The only certain remedy for data-poor species, of course, is further research.</w:t>
-      </w:r>
-    </w:p>
-    <w:p>
-      <w:pPr>
-        <w:pStyle w:val="BodyText"/>
-      </w:pPr>
-      <w:r>
-        <w:t xml:space="preserve">To achieve more comprehensive global coverage of species ranges these two datasets can be used together, understanding that the underlying differences complicate such direct comparisons. Major considerations include aligning the criteria used to determine "presence" (e.g. selecting an appropriate presence threshold for AquaMaps;</w:t>
-      </w:r>
-      <w:r>
-        <w:t xml:space="preserve"> </w:t>
-      </w:r>
-      <w:r>
-        <w:rPr>
-          <w:i/>
-        </w:rPr>
-        <w:t xml:space="preserve">a presence threshold of 0% most closely approximates the "limits of distribution" criterion described by IUCN range maps</w:t>
-      </w:r>
-      <w:r>
-        <w:t xml:space="preserve"> </w:t>
-      </w:r>
-      <w:r>
-        <w:rPr>
-          <w:i/>
-          <w:b/>
-        </w:rPr>
-        <w:t xml:space="preserve">- not really discussed or backed up here</w:t>
-      </w:r>
-      <w:r>
-        <w:t xml:space="preserve">) and addressing mechanisms that introduce errors of commission and omission.</w:t>
-      </w:r>
-      <w:r>
-        <w:t xml:space="preserve"> </w:t>
-      </w:r>
-      <w:r>
-        <w:rPr>
-          <w:i/>
-          <w:b/>
-        </w:rPr>
-        <w:t xml:space="preserve">as it stands, this paper really doesn't go into this very much; omit this paragraph?</w:t>
+        <w:t xml:space="preserve">as it stands, this paper really doesn't go into combining datasets and how to do it; omit this paragraph?</w:t>
       </w:r>
     </w:p>
     <w:p>
@@ -2322,8 +1897,8 @@
       <w:pPr>
         <w:pStyle w:val="Heading1"/>
       </w:pPr>
-      <w:bookmarkStart w:id="37" w:name="acknowledgments"/>
-      <w:bookmarkEnd w:id="37"/>
+      <w:bookmarkStart w:id="36" w:name="acknowledgments"/>
+      <w:bookmarkEnd w:id="36"/>
       <w:r>
         <w:t xml:space="preserve">Acknowledgments</w:t>
       </w:r>
@@ -2347,8 +1922,8 @@
       <w:pPr>
         <w:pStyle w:val="Heading1"/>
       </w:pPr>
-      <w:bookmarkStart w:id="38" w:name="references"/>
-      <w:bookmarkEnd w:id="38"/>
+      <w:bookmarkStart w:id="37" w:name="references"/>
+      <w:bookmarkEnd w:id="37"/>
       <w:r>
         <w:t xml:space="preserve">References</w:t>
       </w:r>
@@ -2358,7 +1933,61 @@
         <w:pStyle w:val="Bibliography"/>
       </w:pPr>
       <w:r>
-        <w:t xml:space="preserve">Coll, M., Piroddi, C., Steenbeek, J., Kaschner, K., Ben Rais Lasram, F., Aguzzi, J., Ballesteros, E., Bianchi, C.N., Corbera, J., Dailianis, T., Danovaro, R., Estrada, M., Froglia, C., Galil, B.S., Gasol, J.M., Gertwagen, R., Gil, J., Guilhaumon, F., Kesner-Reyes, K., Kitsos, M.-S., Koukouras, A., Lampadariou, N., Laxamana, E., López-Fé de la Cuadra, C.M., Lotze, H.K., Martin, D., Mouillot, D., Oro, D., Raicevich, S., Rius-Barile, J., Saiz-Salinas, J.I., San Vicente, C., Somot, S., Templado, J., Turon, X., Vafidis, D., Villanueva, R. &amp; Voultsiadou, E. (2010) The biodiversity of the mediterranean sea: Estimates, patterns, and threats ed S.J. Bograd.</w:t>
+        <w:t xml:space="preserve">1. Kaschner K, Rius-Barile J, Kesner-Reyes K, Garilao C, Kullander S, Rees T, et al. AquaMaps: Predicted range maps for aquatic species. 2015. Available:</w:t>
+      </w:r>
+      <w:r>
+        <w:t xml:space="preserve"> </w:t>
+      </w:r>
+      <w:hyperlink r:id="rId38">
+        <w:r>
+          <w:rPr>
+            <w:rStyle w:val="Hyperlink"/>
+          </w:rPr>
+          <w:t xml:space="preserve">www.aquamaps.org</w:t>
+        </w:r>
+      </w:hyperlink>
+    </w:p>
+    <w:p>
+      <w:pPr>
+        <w:pStyle w:val="Bibliography"/>
+      </w:pPr>
+      <w:r>
+        <w:t xml:space="preserve">2. IUCN. The IUCN red list of threatened species. International union for the conservation of nature. 2015. Available:</w:t>
+      </w:r>
+      <w:r>
+        <w:t xml:space="preserve"> </w:t>
+      </w:r>
+      <w:hyperlink r:id="rId39">
+        <w:r>
+          <w:rPr>
+            <w:rStyle w:val="Hyperlink"/>
+          </w:rPr>
+          <w:t xml:space="preserve">http://www.iucnredlist.org</w:t>
+        </w:r>
+      </w:hyperlink>
+    </w:p>
+    <w:p>
+      <w:pPr>
+        <w:pStyle w:val="Bibliography"/>
+      </w:pPr>
+      <w:r>
+        <w:t xml:space="preserve">3. Rondinini C, Wilson KA, Boitani L, Grantham H, Possingham HP. Tradeoffs of different types of species occurrence data for use in systematic conservation planning: Species data for conservation planning. Ecology Letters. 2006;9: 1136–1145. doi:</w:t>
+      </w:r>
+      <w:hyperlink r:id="rId40">
+        <w:r>
+          <w:rPr>
+            <w:rStyle w:val="Hyperlink"/>
+          </w:rPr>
+          <w:t xml:space="preserve">10.1111/j.1461-0248.2006.00970.x</w:t>
+        </w:r>
+      </w:hyperlink>
+    </w:p>
+    <w:p>
+      <w:pPr>
+        <w:pStyle w:val="Bibliography"/>
+      </w:pPr>
+      <w:r>
+        <w:t xml:space="preserve">4. Jetz W, Sekercioglu CH, Watson JEM. Ecological correlates and conservation implications of overestimating species geographic ranges:</w:t>
       </w:r>
       <w:r>
         <w:t xml:space="preserve"> </w:t>
@@ -2367,67 +1996,262 @@
         <w:rPr>
           <w:i/>
         </w:rPr>
-        <w:t xml:space="preserve">PLoS ONE</w:t>
-      </w:r>
-      <w:r>
-        <w:t xml:space="preserve">,</w:t>
-      </w:r>
-      <w:r>
-        <w:t xml:space="preserve"> </w:t>
-      </w:r>
-      <w:r>
-        <w:rPr>
-          <w:b/>
-        </w:rPr>
-        <w:t xml:space="preserve">5</w:t>
-      </w:r>
-      <w:r>
-        <w:t xml:space="preserve">, e11842.</w:t>
-      </w:r>
+        <w:t xml:space="preserve">Overestimation of species ranges</w:t>
+      </w:r>
+      <w:r>
+        <w:t xml:space="preserve">. Conservation Biology. 2008;22: 110–119. doi:</w:t>
+      </w:r>
+      <w:hyperlink r:id="rId41">
+        <w:r>
+          <w:rPr>
+            <w:rStyle w:val="Hyperlink"/>
+          </w:rPr>
+          <w:t xml:space="preserve">10.1111/j.1523-1739.2007.00847.x</w:t>
+        </w:r>
+      </w:hyperlink>
     </w:p>
     <w:p>
       <w:pPr>
         <w:pStyle w:val="Bibliography"/>
       </w:pPr>
       <w:r>
-        <w:t xml:space="preserve">García Molinos, J., Halpern, B.S., Schoeman, D.S., Brown, C.J., Kiessling, W., Moore, P.J., Pandolfi, J.M., Poloczanska, E.S., Richardson, A.J. &amp; Burrows, M.T. (2015) Climate velocity and the future global redistribution of marine biodiversity.</w:t>
-      </w:r>
-      <w:r>
-        <w:t xml:space="preserve"> </w:t>
-      </w:r>
-      <w:r>
-        <w:rPr>
-          <w:i/>
-        </w:rPr>
-        <w:t xml:space="preserve">Nature Climate Change</w:t>
-      </w:r>
-      <w:r>
-        <w:t xml:space="preserve">,</w:t>
-      </w:r>
-      <w:r>
-        <w:t xml:space="preserve"> </w:t>
-      </w:r>
-      <w:r>
-        <w:rPr>
-          <w:b/>
-        </w:rPr>
-        <w:t xml:space="preserve">6</w:t>
-      </w:r>
-      <w:r>
-        <w:t xml:space="preserve">, 83–88.</w:t>
-      </w:r>
+        <w:t xml:space="preserve">5. Halpern BS, Longo C, Hardy D, McLeod KL, Samhouri JF, Katona SK, et al. An index to assess the health and benefits of the global ocean. Nature. 2012;488: 615–620. doi:</w:t>
+      </w:r>
+      <w:hyperlink r:id="rId42">
+        <w:r>
+          <w:rPr>
+            <w:rStyle w:val="Hyperlink"/>
+          </w:rPr>
+          <w:t xml:space="preserve">10.1038/nature11397</w:t>
+        </w:r>
+      </w:hyperlink>
     </w:p>
     <w:p>
       <w:pPr>
         <w:pStyle w:val="Bibliography"/>
       </w:pPr>
       <w:r>
-        <w:t xml:space="preserve">GBIF. (2010) Global biodiversity information facility (GBIF) memorandum of understanding. Global biodiversity information facility,</w:t>
-      </w:r>
-      <w:r>
-        <w:t xml:space="preserve"> </w:t>
-      </w:r>
-      <w:hyperlink r:id="rId39">
+        <w:t xml:space="preserve">6. Halpern BS, Longo C, Lowndes JSS, Best BD, Frazier M, Katona SK, et al. Patterns and emerging trends in global ocean health. Tsikliras AC, editor. PLOS ONE. 2015;10: e0117863. doi:</w:t>
+      </w:r>
+      <w:hyperlink r:id="rId43">
+        <w:r>
+          <w:rPr>
+            <w:rStyle w:val="Hyperlink"/>
+          </w:rPr>
+          <w:t xml:space="preserve">10.1371/journal.pone.0117863</w:t>
+        </w:r>
+      </w:hyperlink>
+    </w:p>
+    <w:p>
+      <w:pPr>
+        <w:pStyle w:val="Bibliography"/>
+      </w:pPr>
+      <w:r>
+        <w:t xml:space="preserve">7. Selig ER, Longo C, Halpern BS, Best BD, Hardy D, Elfes CT, et al. Assessing global marine biodiversity status within a coupled socio-ecological perspective. Guichard F, editor. PLoS ONE. 2013;8: e60284. doi:</w:t>
+      </w:r>
+      <w:hyperlink r:id="rId44">
+        <w:r>
+          <w:rPr>
+            <w:rStyle w:val="Hyperlink"/>
+          </w:rPr>
+          <w:t xml:space="preserve">10.1371/journal.pone.0060284</w:t>
+        </w:r>
+      </w:hyperlink>
+    </w:p>
+    <w:p>
+      <w:pPr>
+        <w:pStyle w:val="Bibliography"/>
+      </w:pPr>
+      <w:r>
+        <w:t xml:space="preserve">8. Coll M, Piroddi C, Steenbeek J, Kaschner K, Ben Rais Lasram F, Aguzzi J, et al. The biodiversity of the mediterranean sea: Estimates, patterns, and threats. Bograd SJ, editor. PLoS ONE. 2010;5: e11842. doi:</w:t>
+      </w:r>
+      <w:hyperlink r:id="rId45">
+        <w:r>
+          <w:rPr>
+            <w:rStyle w:val="Hyperlink"/>
+          </w:rPr>
+          <w:t xml:space="preserve">10.1371/journal.pone.0011842</w:t>
+        </w:r>
+      </w:hyperlink>
+    </w:p>
+    <w:p>
+      <w:pPr>
+        <w:pStyle w:val="Bibliography"/>
+      </w:pPr>
+      <w:r>
+        <w:t xml:space="preserve">9. Martin C, Fletcher R, Jones M, Kaschner K, Sullivan E, Tittensor DP, et al. Manual of marine and coastal datasets of biodiversity importance. United Nations Environment Programme; 2014 May.</w:t>
+      </w:r>
+      <w:r>
+        <w:t xml:space="preserve"> </w:t>
+      </w:r>
+    </w:p>
+    <w:p>
+      <w:pPr>
+        <w:pStyle w:val="Bibliography"/>
+      </w:pPr>
+      <w:r>
+        <w:t xml:space="preserve">10. Pimm SL, Jenkins CN, Abell R, Brooks TM, Gittleman JL, Joppa LN, et al. The biodiversity of species and their rates of extinction, distribution, and protection. Science. 2014;344: 1246752–1–1246752–10. doi:</w:t>
+      </w:r>
+      <w:hyperlink r:id="rId46">
+        <w:r>
+          <w:rPr>
+            <w:rStyle w:val="Hyperlink"/>
+          </w:rPr>
+          <w:t xml:space="preserve">10.1126/science.1246752</w:t>
+        </w:r>
+      </w:hyperlink>
+    </w:p>
+    <w:p>
+      <w:pPr>
+        <w:pStyle w:val="Bibliography"/>
+      </w:pPr>
+      <w:r>
+        <w:t xml:space="preserve">11. Kaschner K, Tittensor DP, Ready J, Gerrodette T, Worm B. Current and future patterns of global marine mammal biodiversity. Bograd SJ, editor. PLoS ONE. 2011;6: e19653. doi:</w:t>
+      </w:r>
+      <w:hyperlink r:id="rId47">
+        <w:r>
+          <w:rPr>
+            <w:rStyle w:val="Hyperlink"/>
+          </w:rPr>
+          <w:t xml:space="preserve">10.1371/journal.pone.0019653</w:t>
+        </w:r>
+      </w:hyperlink>
+    </w:p>
+    <w:p>
+      <w:pPr>
+        <w:pStyle w:val="Bibliography"/>
+      </w:pPr>
+      <w:r>
+        <w:t xml:space="preserve">12. García Molinos J, Halpern BS, Schoeman DS, Brown CJ, Kiessling W, Moore PJ, et al. Climate velocity and the future global redistribution of marine biodiversity. Nature Climate Change. 2015;6: 83–88. doi:</w:t>
+      </w:r>
+      <w:hyperlink r:id="rId48">
+        <w:r>
+          <w:rPr>
+            <w:rStyle w:val="Hyperlink"/>
+          </w:rPr>
+          <w:t xml:space="preserve">10.1038/nclimate2769</w:t>
+        </w:r>
+      </w:hyperlink>
+    </w:p>
+    <w:p>
+      <w:pPr>
+        <w:pStyle w:val="Bibliography"/>
+      </w:pPr>
+      <w:r>
+        <w:t xml:space="preserve">13. Klein CJ, Brown CJ, Halpern BS, Segan DB, McGowan J, Beger M, et al. Shortfalls in the global protected area network at representing marine biodiversity. Scientific Reports. 2015;5: 17539. doi:</w:t>
+      </w:r>
+      <w:hyperlink r:id="rId49">
+        <w:r>
+          <w:rPr>
+            <w:rStyle w:val="Hyperlink"/>
+          </w:rPr>
+          <w:t xml:space="preserve">10.1038/srep17539</w:t>
+        </w:r>
+      </w:hyperlink>
+    </w:p>
+    <w:p>
+      <w:pPr>
+        <w:pStyle w:val="Bibliography"/>
+      </w:pPr>
+      <w:r>
+        <w:t xml:space="preserve">14. Kaschner K, Watson R, Trites AW, Pauly D, others. Mapping world-wide distributions of marine mammal species using a relative environmental suitability (RES) model. Marine Ecology Progress Series. 2006;316: 2–3. Available:</w:t>
+      </w:r>
+      <w:r>
+        <w:t xml:space="preserve"> </w:t>
+      </w:r>
+      <w:hyperlink r:id="rId50">
+        <w:r>
+          <w:rPr>
+            <w:rStyle w:val="Hyperlink"/>
+          </w:rPr>
+          <w:t xml:space="preserve">http://www.vliz.be/imisdocs/publications/100462.pdf</w:t>
+        </w:r>
+      </w:hyperlink>
+    </w:p>
+    <w:p>
+      <w:pPr>
+        <w:pStyle w:val="Bibliography"/>
+      </w:pPr>
+      <w:r>
+        <w:t xml:space="preserve">15. Ready J, Kaschner K, South AB, Eastwood PD, Rees T, Rius J, et al. Predicting the distributions of marine organisms at the global scale. Ecological Modelling. 2010;221: 467–478. doi:</w:t>
+      </w:r>
+      <w:hyperlink r:id="rId51">
+        <w:r>
+          <w:rPr>
+            <w:rStyle w:val="Hyperlink"/>
+          </w:rPr>
+          <w:t xml:space="preserve">10.1016/j.ecolmodel.2009.10.025</w:t>
+        </w:r>
+      </w:hyperlink>
+    </w:p>
+    <w:p>
+      <w:pPr>
+        <w:pStyle w:val="Bibliography"/>
+      </w:pPr>
+      <w:r>
+        <w:t xml:space="preserve">16. IUCN, UNEP-WCMC. The world database on protected areas (WDPA). Cambridge, UK: UNEP-WCMC. 2014. Available:</w:t>
+      </w:r>
+      <w:r>
+        <w:t xml:space="preserve"> </w:t>
+      </w:r>
+      <w:hyperlink r:id="rId52">
+        <w:r>
+          <w:rPr>
+            <w:rStyle w:val="Hyperlink"/>
+          </w:rPr>
+          <w:t xml:space="preserve">www.protectedplanet.net</w:t>
+        </w:r>
+      </w:hyperlink>
+    </w:p>
+    <w:p>
+      <w:pPr>
+        <w:pStyle w:val="Bibliography"/>
+      </w:pPr>
+      <w:r>
+        <w:t xml:space="preserve">17. R Core Team. R: A language and environment for statistical computing [Internet]. Vienna, Austria: R Foundation for Statistical Computing; 2016. Available:</w:t>
+      </w:r>
+      <w:r>
+        <w:t xml:space="preserve"> </w:t>
+      </w:r>
+      <w:hyperlink r:id="rId53">
+        <w:r>
+          <w:rPr>
+            <w:rStyle w:val="Hyperlink"/>
+          </w:rPr>
+          <w:t xml:space="preserve">https://www.R-project.org</w:t>
+        </w:r>
+      </w:hyperlink>
+    </w:p>
+    <w:p>
+      <w:pPr>
+        <w:pStyle w:val="Bibliography"/>
+      </w:pPr>
+      <w:r>
+        <w:t xml:space="preserve">18. OBIS. Data from the ocean biogeographic information system. Intergovernmental oceanographic commission of UNESCO. 2016. Available:</w:t>
+      </w:r>
+      <w:r>
+        <w:t xml:space="preserve"> </w:t>
+      </w:r>
+      <w:hyperlink r:id="rId54">
+        <w:r>
+          <w:rPr>
+            <w:rStyle w:val="Hyperlink"/>
+          </w:rPr>
+          <w:t xml:space="preserve">http://www.iobis.org</w:t>
+        </w:r>
+      </w:hyperlink>
+    </w:p>
+    <w:p>
+      <w:pPr>
+        <w:pStyle w:val="Bibliography"/>
+      </w:pPr>
+      <w:r>
+        <w:t xml:space="preserve">19. GBIF. Global biodiversity information facility (GBIF) memorandum of understanding. Global biodiversity information facility. 2010. Available:</w:t>
+      </w:r>
+      <w:r>
+        <w:t xml:space="preserve"> </w:t>
+      </w:r>
+      <w:hyperlink r:id="rId55">
         <w:r>
           <w:rPr>
             <w:rStyle w:val="Hyperlink"/>
@@ -2441,480 +2265,19 @@
         <w:pStyle w:val="Bibliography"/>
       </w:pPr>
       <w:r>
-        <w:t xml:space="preserve">Halpern, B.S., Longo, C., Hardy, D., McLeod, K.L., Samhouri, J.F., Katona, S.K., Kleisner, K., Lester, S.E., O’Leary, J., Ranelletti, M., Rosenberg, A.A., Scarborough, C., Selig, E.R., Best, B.D., Brumbaugh, D.R., Chapin, F.S., Crowder, L.B., Daly, K.L., Doney, S.C., Elfes, C., Fogarty, M.J., Gaines, S.D., Jacobsen, K.I., Karrer, L.B., Leslie, H.M., Neeley, E., Pauly, D., Polasky, S., Ris, B., St Martin, K., Stone, G.S., Sumaila, U.R. &amp; Zeller, D. (2012) An index to assess the health and benefits of the global ocean.</w:t>
-      </w:r>
-      <w:r>
-        <w:t xml:space="preserve"> </w:t>
-      </w:r>
-      <w:r>
-        <w:rPr>
-          <w:i/>
-        </w:rPr>
-        <w:t xml:space="preserve">Nature</w:t>
-      </w:r>
-      <w:r>
-        <w:t xml:space="preserve">,</w:t>
-      </w:r>
-      <w:r>
-        <w:t xml:space="preserve"> </w:t>
-      </w:r>
-      <w:r>
-        <w:rPr>
-          <w:b/>
-        </w:rPr>
-        <w:t xml:space="preserve">488</w:t>
-      </w:r>
-      <w:r>
-        <w:t xml:space="preserve">, 615–620.</w:t>
-      </w:r>
-    </w:p>
-    <w:p>
-      <w:pPr>
-        <w:pStyle w:val="Bibliography"/>
-      </w:pPr>
-      <w:r>
-        <w:t xml:space="preserve">Halpern, B.S., Longo, C., Lowndes, J.S.S., Best, B.D., Frazier, M., Katona, S.K., Kleisner, K.M., Rosenberg, A.A., Scarborough, C. &amp; Selig, E.R. (2015) Patterns and emerging trends in global ocean health ed A.C. Tsikliras.</w:t>
-      </w:r>
-      <w:r>
-        <w:t xml:space="preserve"> </w:t>
-      </w:r>
-      <w:r>
-        <w:rPr>
-          <w:i/>
-        </w:rPr>
-        <w:t xml:space="preserve">PLOS ONE</w:t>
-      </w:r>
-      <w:r>
-        <w:t xml:space="preserve">,</w:t>
-      </w:r>
-      <w:r>
-        <w:t xml:space="preserve"> </w:t>
-      </w:r>
-      <w:r>
-        <w:rPr>
-          <w:b/>
-        </w:rPr>
-        <w:t xml:space="preserve">10</w:t>
-      </w:r>
-      <w:r>
-        <w:t xml:space="preserve">, e0117863.</w:t>
-      </w:r>
-    </w:p>
-    <w:p>
-      <w:pPr>
-        <w:pStyle w:val="Bibliography"/>
-      </w:pPr>
-      <w:r>
-        <w:t xml:space="preserve">IUCN. (2015) The IUCN red list of threatened species. International union for the conservation of nature,</w:t>
-      </w:r>
-      <w:r>
-        <w:t xml:space="preserve"> </w:t>
-      </w:r>
-      <w:hyperlink r:id="rId40">
+        <w:t xml:space="preserve">20. Spalding MD, Fox HE, Allen GR, Davidson N, Ferdaña ZA, Finlayson MAX, et al. Marine ecoregions of the world: A bioregionalization of coastal and shelf areas. BioScience. 2007;57: 573–583. Available:</w:t>
+      </w:r>
+      <w:r>
+        <w:t xml:space="preserve"> </w:t>
+      </w:r>
+      <w:hyperlink r:id="rId56">
         <w:r>
           <w:rPr>
             <w:rStyle w:val="Hyperlink"/>
           </w:rPr>
-          <w:t xml:space="preserve">http://www.iucnredlist.org</w:t>
+          <w:t xml:space="preserve">https://bioscience.oxfordjournals.org/content/57/7/573.full</w:t>
         </w:r>
       </w:hyperlink>
-    </w:p>
-    <w:p>
-      <w:pPr>
-        <w:pStyle w:val="Bibliography"/>
-      </w:pPr>
-      <w:r>
-        <w:t xml:space="preserve">IUCN &amp; UNEP-WCMC. (2014) The world database on protected areas (WDPA). Cambridge, UK: UNEP-WCMC,</w:t>
-      </w:r>
-      <w:r>
-        <w:t xml:space="preserve"> </w:t>
-      </w:r>
-      <w:hyperlink r:id="rId41">
-        <w:r>
-          <w:rPr>
-            <w:rStyle w:val="Hyperlink"/>
-          </w:rPr>
-          <w:t xml:space="preserve">www.protectedplanet.net</w:t>
-        </w:r>
-      </w:hyperlink>
-    </w:p>
-    <w:p>
-      <w:pPr>
-        <w:pStyle w:val="Bibliography"/>
-      </w:pPr>
-      <w:r>
-        <w:t xml:space="preserve">Jetz, W., Sekercioglu, C.H. &amp; Watson, J.E.M. (2008) Ecological correlates and conservation implications of overestimating species geographic ranges:</w:t>
-      </w:r>
-      <w:r>
-        <w:t xml:space="preserve"> </w:t>
-      </w:r>
-      <w:r>
-        <w:rPr>
-          <w:i/>
-        </w:rPr>
-        <w:t xml:space="preserve">Overestimation of species ranges</w:t>
-      </w:r>
-      <w:r>
-        <w:t xml:space="preserve">.</w:t>
-      </w:r>
-      <w:r>
-        <w:t xml:space="preserve"> </w:t>
-      </w:r>
-      <w:r>
-        <w:rPr>
-          <w:i/>
-        </w:rPr>
-        <w:t xml:space="preserve">Conservation Biology</w:t>
-      </w:r>
-      <w:r>
-        <w:t xml:space="preserve">,</w:t>
-      </w:r>
-      <w:r>
-        <w:t xml:space="preserve"> </w:t>
-      </w:r>
-      <w:r>
-        <w:rPr>
-          <w:b/>
-        </w:rPr>
-        <w:t xml:space="preserve">22</w:t>
-      </w:r>
-      <w:r>
-        <w:t xml:space="preserve">, 110–119.</w:t>
-      </w:r>
-    </w:p>
-    <w:p>
-      <w:pPr>
-        <w:pStyle w:val="Bibliography"/>
-      </w:pPr>
-      <w:r>
-        <w:t xml:space="preserve">Kaschner, K., Rius-Barile, J., Kesner-Reyes, K., Garilao, C., Kullander, S., Rees, T. &amp; Froese, R. (2015) AquaMaps: Predicted range maps for aquatic species,</w:t>
-      </w:r>
-      <w:r>
-        <w:t xml:space="preserve"> </w:t>
-      </w:r>
-      <w:hyperlink r:id="rId42">
-        <w:r>
-          <w:rPr>
-            <w:rStyle w:val="Hyperlink"/>
-          </w:rPr>
-          <w:t xml:space="preserve">www.aquamaps.org</w:t>
-        </w:r>
-      </w:hyperlink>
-    </w:p>
-    <w:p>
-      <w:pPr>
-        <w:pStyle w:val="Bibliography"/>
-      </w:pPr>
-      <w:r>
-        <w:t xml:space="preserve">Kaschner, K., Tittensor, D.P., Ready, J., Gerrodette, T. &amp; Worm, B. (2011) Current and future patterns of global marine mammal biodiversity ed S.J. Bograd.</w:t>
-      </w:r>
-      <w:r>
-        <w:t xml:space="preserve"> </w:t>
-      </w:r>
-      <w:r>
-        <w:rPr>
-          <w:i/>
-        </w:rPr>
-        <w:t xml:space="preserve">PLoS ONE</w:t>
-      </w:r>
-      <w:r>
-        <w:t xml:space="preserve">,</w:t>
-      </w:r>
-      <w:r>
-        <w:t xml:space="preserve"> </w:t>
-      </w:r>
-      <w:r>
-        <w:rPr>
-          <w:b/>
-        </w:rPr>
-        <w:t xml:space="preserve">6</w:t>
-      </w:r>
-      <w:r>
-        <w:t xml:space="preserve">, e19653.</w:t>
-      </w:r>
-    </w:p>
-    <w:p>
-      <w:pPr>
-        <w:pStyle w:val="Bibliography"/>
-      </w:pPr>
-      <w:r>
-        <w:t xml:space="preserve">Kaschner, K., Watson, R., Trites, A.W., Pauly, D. &amp; others. (2006) Mapping world-wide distributions of marine mammal species using a relative environmental suitability (RES) model.</w:t>
-      </w:r>
-      <w:r>
-        <w:t xml:space="preserve"> </w:t>
-      </w:r>
-      <w:r>
-        <w:rPr>
-          <w:i/>
-        </w:rPr>
-        <w:t xml:space="preserve">Marine Ecology Progress Series</w:t>
-      </w:r>
-      <w:r>
-        <w:t xml:space="preserve">,</w:t>
-      </w:r>
-      <w:r>
-        <w:t xml:space="preserve"> </w:t>
-      </w:r>
-      <w:r>
-        <w:rPr>
-          <w:b/>
-        </w:rPr>
-        <w:t xml:space="preserve">316</w:t>
-      </w:r>
-      <w:r>
-        <w:t xml:space="preserve">, 2–3.</w:t>
-      </w:r>
-    </w:p>
-    <w:p>
-      <w:pPr>
-        <w:pStyle w:val="Bibliography"/>
-      </w:pPr>
-      <w:r>
-        <w:t xml:space="preserve">Klein, C.J., Brown, C.J., Halpern, B.S., Segan, D.B., McGowan, J., Beger, M. &amp; Watson, J.E. (2015) Shortfalls in the global protected area network at representing marine biodiversity.</w:t>
-      </w:r>
-      <w:r>
-        <w:t xml:space="preserve"> </w:t>
-      </w:r>
-      <w:r>
-        <w:rPr>
-          <w:i/>
-        </w:rPr>
-        <w:t xml:space="preserve">Scientific Reports</w:t>
-      </w:r>
-      <w:r>
-        <w:t xml:space="preserve">,</w:t>
-      </w:r>
-      <w:r>
-        <w:t xml:space="preserve"> </w:t>
-      </w:r>
-      <w:r>
-        <w:rPr>
-          <w:b/>
-        </w:rPr>
-        <w:t xml:space="preserve">5</w:t>
-      </w:r>
-      <w:r>
-        <w:t xml:space="preserve">, 17539.</w:t>
-      </w:r>
-    </w:p>
-    <w:p>
-      <w:pPr>
-        <w:pStyle w:val="Bibliography"/>
-      </w:pPr>
-      <w:r>
-        <w:t xml:space="preserve">Martin, C., Fletcher, R., Jones, M., Kaschner, K., Sullivan, E., Tittensor, D.P., Mcowen, C., Geffert, J., Bochove, J. van, Thomas, H., Blyth, S., Ravilious, C., Tolley, M. &amp; Stanwell-Smith, D. (2014)</w:t>
-      </w:r>
-      <w:r>
-        <w:t xml:space="preserve"> </w:t>
-      </w:r>
-      <w:r>
-        <w:rPr>
-          <w:i/>
-        </w:rPr>
-        <w:t xml:space="preserve">Manual of Marine and Coastal Datasets of Biodiversity Importance</w:t>
-      </w:r>
-      <w:r>
-        <w:t xml:space="preserve">. United Nations Environment Programme.</w:t>
-      </w:r>
-    </w:p>
-    <w:p>
-      <w:pPr>
-        <w:pStyle w:val="Bibliography"/>
-      </w:pPr>
-      <w:r>
-        <w:t xml:space="preserve">OBIS. (2016) Data from the ocean biogeographic information system. Intergovernmental oceanographic commission of UNESCO,</w:t>
-      </w:r>
-      <w:r>
-        <w:t xml:space="preserve"> </w:t>
-      </w:r>
-      <w:hyperlink r:id="rId43">
-        <w:r>
-          <w:rPr>
-            <w:rStyle w:val="Hyperlink"/>
-          </w:rPr>
-          <w:t xml:space="preserve">http://www.iobis.org</w:t>
-        </w:r>
-      </w:hyperlink>
-    </w:p>
-    <w:p>
-      <w:pPr>
-        <w:pStyle w:val="Bibliography"/>
-      </w:pPr>
-      <w:r>
-        <w:t xml:space="preserve">Pimm, S.L., Jenkins, C.N., Abell, R., Brooks, T.M., Gittleman, J.L., Joppa, L.N., Raven, P.H., Roberts, C.M. &amp; Sexton, J.O. (2014) The biodiversity of species and their rates of extinction, distribution, and protection.</w:t>
-      </w:r>
-      <w:r>
-        <w:t xml:space="preserve"> </w:t>
-      </w:r>
-      <w:r>
-        <w:rPr>
-          <w:i/>
-        </w:rPr>
-        <w:t xml:space="preserve">Science</w:t>
-      </w:r>
-      <w:r>
-        <w:t xml:space="preserve">,</w:t>
-      </w:r>
-      <w:r>
-        <w:t xml:space="preserve"> </w:t>
-      </w:r>
-      <w:r>
-        <w:rPr>
-          <w:b/>
-        </w:rPr>
-        <w:t xml:space="preserve">344</w:t>
-      </w:r>
-      <w:r>
-        <w:t xml:space="preserve">, 1246752–1–1246752–10.</w:t>
-      </w:r>
-    </w:p>
-    <w:p>
-      <w:pPr>
-        <w:pStyle w:val="Bibliography"/>
-      </w:pPr>
-      <w:r>
-        <w:t xml:space="preserve">R Core Team. (2016)</w:t>
-      </w:r>
-      <w:r>
-        <w:t xml:space="preserve"> </w:t>
-      </w:r>
-      <w:r>
-        <w:rPr>
-          <w:i/>
-        </w:rPr>
-        <w:t xml:space="preserve">R: A Language and Environment for Statistical Computing</w:t>
-      </w:r>
-      <w:r>
-        <w:t xml:space="preserve">. R Foundation for Statistical Computing, Vienna, Austria.</w:t>
-      </w:r>
-    </w:p>
-    <w:p>
-      <w:pPr>
-        <w:pStyle w:val="Bibliography"/>
-      </w:pPr>
-      <w:r>
-        <w:t xml:space="preserve">Ready, J., Kaschner, K., South, A.B., Eastwood, P.D., Rees, T., Rius, J., Agbayani, E., Kullander, S. &amp; Froese, R. (2010) Predicting the distributions of marine organisms at the global scale.</w:t>
-      </w:r>
-      <w:r>
-        <w:t xml:space="preserve"> </w:t>
-      </w:r>
-      <w:r>
-        <w:rPr>
-          <w:i/>
-        </w:rPr>
-        <w:t xml:space="preserve">Ecological Modelling</w:t>
-      </w:r>
-      <w:r>
-        <w:t xml:space="preserve">,</w:t>
-      </w:r>
-      <w:r>
-        <w:t xml:space="preserve"> </w:t>
-      </w:r>
-      <w:r>
-        <w:rPr>
-          <w:b/>
-        </w:rPr>
-        <w:t xml:space="preserve">221</w:t>
-      </w:r>
-      <w:r>
-        <w:t xml:space="preserve">, 467–478.</w:t>
-      </w:r>
-    </w:p>
-    <w:p>
-      <w:pPr>
-        <w:pStyle w:val="Bibliography"/>
-      </w:pPr>
-      <w:r>
-        <w:t xml:space="preserve">Rondinini, C., Wilson, K.A., Boitani, L., Grantham, H. &amp; Possingham, H.P. (2006) Tradeoffs of different types of species occurrence data for use in systematic conservation planning: Species data for conservation planning.</w:t>
-      </w:r>
-      <w:r>
-        <w:t xml:space="preserve"> </w:t>
-      </w:r>
-      <w:r>
-        <w:rPr>
-          <w:i/>
-        </w:rPr>
-        <w:t xml:space="preserve">Ecology Letters</w:t>
-      </w:r>
-      <w:r>
-        <w:t xml:space="preserve">,</w:t>
-      </w:r>
-      <w:r>
-        <w:t xml:space="preserve"> </w:t>
-      </w:r>
-      <w:r>
-        <w:rPr>
-          <w:b/>
-        </w:rPr>
-        <w:t xml:space="preserve">9</w:t>
-      </w:r>
-      <w:r>
-        <w:t xml:space="preserve">, 1136–1145.</w:t>
-      </w:r>
-    </w:p>
-    <w:p>
-      <w:pPr>
-        <w:pStyle w:val="Bibliography"/>
-      </w:pPr>
-      <w:r>
-        <w:t xml:space="preserve">Selig, E.R., Longo, C., Halpern, B.S., Best, B.D., Hardy, D., Elfes, C.T., Scarborough, C., Kleisner, K.M. &amp; Katona, S.K. (2013) Assessing global marine biodiversity status within a coupled socio-ecological perspective ed F. Guichard.</w:t>
-      </w:r>
-      <w:r>
-        <w:t xml:space="preserve"> </w:t>
-      </w:r>
-      <w:r>
-        <w:rPr>
-          <w:i/>
-        </w:rPr>
-        <w:t xml:space="preserve">PLoS ONE</w:t>
-      </w:r>
-      <w:r>
-        <w:t xml:space="preserve">,</w:t>
-      </w:r>
-      <w:r>
-        <w:t xml:space="preserve"> </w:t>
-      </w:r>
-      <w:r>
-        <w:rPr>
-          <w:b/>
-        </w:rPr>
-        <w:t xml:space="preserve">8</w:t>
-      </w:r>
-      <w:r>
-        <w:t xml:space="preserve">, e60284.</w:t>
-      </w:r>
-    </w:p>
-    <w:p>
-      <w:pPr>
-        <w:pStyle w:val="Bibliography"/>
-      </w:pPr>
-      <w:r>
-        <w:t xml:space="preserve">Spalding, M.D., Fox, H.E., Allen, G.R., Davidson, N., Ferdaña, Z.A., Finlayson, M.A.X., Halpern, B.S., Jorge, M.A., Lombana, A.L., Lourie, S.A. &amp; others. (2007) Marine ecoregions of the world: A bioregionalization of coastal and shelf areas.</w:t>
-      </w:r>
-      <w:r>
-        <w:t xml:space="preserve"> </w:t>
-      </w:r>
-      <w:r>
-        <w:rPr>
-          <w:i/>
-        </w:rPr>
-        <w:t xml:space="preserve">BioScience</w:t>
-      </w:r>
-      <w:r>
-        <w:t xml:space="preserve">,</w:t>
-      </w:r>
-      <w:r>
-        <w:t xml:space="preserve"> </w:t>
-      </w:r>
-      <w:r>
-        <w:rPr>
-          <w:b/>
-        </w:rPr>
-        <w:t xml:space="preserve">57</w:t>
-      </w:r>
-      <w:r>
-        <w:t xml:space="preserve">, 573–583.</w:t>
-      </w:r>
     </w:p>
     <w:sectPr/>
   </w:body>
@@ -3024,7 +2387,7 @@
     </w:lvl>
   </w:abstractNum>
   <w:abstractNum w:abstractNumId="990">
-    <w:nsid w:val="2fa414a3"/>
+    <w:nsid w:val="262816d8"/>
     <w:multiLevelType w:val="multilevel"/>
     <w:lvl w:ilvl="0">
       <w:numFmt w:val="bullet"/>
@@ -3105,7 +2468,7 @@
     </w:lvl>
   </w:abstractNum>
   <w:abstractNum w:abstractNumId="99411">
-    <w:nsid w:val="a59c0663"/>
+    <w:nsid w:val="8113333e"/>
     <w:multiLevelType w:val="multilevel"/>
     <w:lvl w:ilvl="0">
       <w:start w:val="1"/>
@@ -3183,87 +2546,6 @@
       <w:start w:val="1"/>
       <w:numFmt w:val="decimal"/>
       <w:lvlText w:val="%7."/>
-      <w:lvlJc w:val="left"/>
-      <w:pPr>
-        <w:tabs>
-          <w:tab w:val="num" w:pos="4320"/>
-        </w:tabs>
-        <w:ind w:left="4800" w:hanging="480"/>
-      </w:pPr>
-    </w:lvl>
-  </w:abstractNum>
-  <w:abstractNum w:abstractNumId="991">
-    <w:nsid w:val="8283b505"/>
-    <w:multiLevelType w:val="multilevel"/>
-    <w:lvl w:ilvl="0">
-      <w:numFmt w:val="bullet"/>
-      <w:lvlText w:val="•"/>
-      <w:lvlJc w:val="left"/>
-      <w:pPr>
-        <w:tabs>
-          <w:tab w:val="num" w:pos="0"/>
-        </w:tabs>
-        <w:ind w:left="480" w:hanging="480"/>
-      </w:pPr>
-    </w:lvl>
-    <w:lvl w:ilvl="1">
-      <w:numFmt w:val="bullet"/>
-      <w:lvlText w:val="–"/>
-      <w:lvlJc w:val="left"/>
-      <w:pPr>
-        <w:tabs>
-          <w:tab w:val="num" w:pos="720"/>
-        </w:tabs>
-        <w:ind w:left="1200" w:hanging="480"/>
-      </w:pPr>
-    </w:lvl>
-    <w:lvl w:ilvl="2">
-      <w:numFmt w:val="bullet"/>
-      <w:lvlText w:val="•"/>
-      <w:lvlJc w:val="left"/>
-      <w:pPr>
-        <w:tabs>
-          <w:tab w:val="num" w:pos="1440"/>
-        </w:tabs>
-        <w:ind w:left="1920" w:hanging="480"/>
-      </w:pPr>
-    </w:lvl>
-    <w:lvl w:ilvl="3">
-      <w:numFmt w:val="bullet"/>
-      <w:lvlText w:val="–"/>
-      <w:lvlJc w:val="left"/>
-      <w:pPr>
-        <w:tabs>
-          <w:tab w:val="num" w:pos="2160"/>
-        </w:tabs>
-        <w:ind w:left="2640" w:hanging="480"/>
-      </w:pPr>
-    </w:lvl>
-    <w:lvl w:ilvl="4">
-      <w:numFmt w:val="bullet"/>
-      <w:lvlText w:val="•"/>
-      <w:lvlJc w:val="left"/>
-      <w:pPr>
-        <w:tabs>
-          <w:tab w:val="num" w:pos="2880"/>
-        </w:tabs>
-        <w:ind w:left="3360" w:hanging="480"/>
-      </w:pPr>
-    </w:lvl>
-    <w:lvl w:ilvl="5">
-      <w:numFmt w:val="bullet"/>
-      <w:lvlText w:val="–"/>
-      <w:lvlJc w:val="left"/>
-      <w:pPr>
-        <w:tabs>
-          <w:tab w:val="num" w:pos="3600"/>
-        </w:tabs>
-        <w:ind w:left="4080" w:hanging="480"/>
-      </w:pPr>
-    </w:lvl>
-    <w:lvl w:ilvl="6">
-      <w:numFmt w:val="bullet"/>
-      <w:lvlText w:val="•"/>
       <w:lvlJc w:val="left"/>
       <w:pPr>
         <w:tabs>
@@ -3302,12 +2584,6 @@
     <w:lvlOverride w:ilvl="6">
       <w:startOverride w:val="1"/>
     </w:lvlOverride>
-  </w:num>
-  <w:num w:numId="1002">
-    <w:abstractNumId w:val="991"/>
-  </w:num>
-  <w:num w:numId="1003">
-    <w:abstractNumId w:val="991"/>
   </w:num>
 </w:numbering>
 </file>

</xml_diff>

<commit_message>
wrapping up edits from JA, BH, CS updating fig captions
</commit_message>
<xml_diff>
--- a/manuscript-main.docx
+++ b/manuscript-main.docx
@@ -286,31 +286,7 @@
         <w:pStyle w:val="FirstParagraph"/>
       </w:pPr>
       <w:r>
-        <w:t xml:space="preserve">Species distribution data provide the foundation for a wide range of ecological research studies and conservation management decisions. Two major efforts to provide marine species distributions at a global scale are the International Union for Conservation of Nature (IUCN), which provides expert-generated range maps that outline the complete extent of a species' distribution; and AquaMaps, which provides model-generated species distribution maps that predict areas occupied by the species. Neither dataset claims to represent the "truth" of species' spatial distributions, but rather each communicates a distinct understanding of the underlying distribution, with a distinct purpose in mind.</w:t>
-      </w:r>
-    </w:p>
-    <w:p>
-      <w:pPr>
-        <w:pStyle w:val="BodyText"/>
-      </w:pPr>
-      <w:r>
-        <w:t xml:space="preserve">Together these databases represent 24,637 species (92.9% within AquaMaps, 16.3% within IUCN), with only 2,279 shared species. Ideally, the decision to use one dataset one over the other should carefully consider the purpose for which it was designed, but this small overlap between the two suggests that data availability is likely an important factor as well.</w:t>
-      </w:r>
-    </w:p>
-    <w:p>
-      <w:pPr>
-        <w:pStyle w:val="BodyText"/>
-      </w:pPr>
-      <w:r>
-        <w:t xml:space="preserve">Differences in intent and methodology can result in very different predictions of species distributions, which bear important implications for scientists and decision makers who rely upon these datasets to inform conservation policy and management actions. Comparing distributions for the small subset of species with maps in both datasets, we highlight several differences resulting from differences in methodology and intent. In particular, we find that IUCN maps greatly overpredict coral presence into unsuitably deep waters, and we demonstrate that AquaMaps methodology can produce odd discontinuities at the extremes of a species range. We illustrate the scientific and management implications of these tradeoffs by repeating a global analysis of gaps in coverage of marine protected areas, and find significantly different results depending on how the two datasets are used.</w:t>
-      </w:r>
-    </w:p>
-    <w:p>
-      <w:pPr>
-        <w:pStyle w:val="BodyText"/>
-      </w:pPr>
-      <w:r>
-        <w:t xml:space="preserve">It remains essential to recognizes the tradeoffs between these two valuable marine datasets, and understand the implications of these tradeoffs for conservation research and decision-making.</w:t>
+        <w:t xml:space="preserve">Species distribution data provide the foundation for a wide range of ecological research studies and conservation management decisions. Two major efforts to provide marine species distributions at a global scale are the International Union for Conservation of Nature (IUCN), which provides expert-generated range maps that outline the complete extent of a species' distribution; and AquaMaps, which provides model-generated species distribution maps that predict areas occupied by the species. Together these databases represent 24,637 species (92.9% within AquaMaps, 16.3% within IUCN), with only 2,279 shared species. Differences in intent and methodology can result in very different predictions of species distributions, which bear important implications for scientists and decision makers who rely upon these datasets when conducting research or informing conservation policy and management actions. Comparing distributions for the small subset of species with maps in both datasets, we highlight several key examples in which introduced errors drive differences in predicted species ranges. In particular, we find that IUCN maps greatly overpredict coral presence into unsuitably deep waters, and we demonstrate that AquaMaps methodology can produce odd discontinuities at the extremes of a species range. We illustrate the scientific and management implications of these tradeoffs by repeating a global analysis of gaps in coverage of marine protected areas, and find significantly different results depending on how the two datasets are used. Efforts to understand tradeoffs between the two datasets, and ideally to enable the use of both when doing research that requires information on species distributions, will greatly improve the science and policy recommendations around understanding, managing, and protecting marine biodiversity.</w:t>
       </w:r>
     </w:p>
     <w:p>
@@ -335,7 +311,7 @@
         <w:pStyle w:val="FirstParagraph"/>
       </w:pPr>
       <w:r>
-        <w:t xml:space="preserve">Knowing where species exist and thrive is fundamental to the sciences of ecology, biogeography, and conservation. This body of science has resulted in various compiled databases of species distribution and range maps which provide foundational information for understanding species diversity and extinction risk, predicting species responses to human impacts and climate change, and managing and protecting species effectively. No species range dataset can claim to represent the "truth" of any species' spatial distribution, but rather each offers its own distinct understanding of that latent distribution. These varying predictions of species presence and absence, driven by intent and methodology, can result in very different predictions of species presence; however, conservation managers and policy makers must base their actions on conclusions drawn from these imperfect datasets. It is critical to understand the differences in spatial range datasets and the implications of these differences for conservation research and decision-making.</w:t>
+        <w:t xml:space="preserve">Knowing where species exist and thrive is fundamental to the sciences of ecology, biogeography, and conservation. This body of science has resulted in various compiled databases of species distribution and range maps which provide foundational information for understanding species diversity and extinction risk, predicting species responses to human impacts and climate change, and managing and protecting species effectively. No species range dataset can claim to represent the "truth" of any species' spatial distribution, but rather each offers its own distinct understanding of that latent distribution. These varying predictions of species presence and absence, driven by intent and methodology, can result in very different predictions of species' ranges. However, conservation managers and policy makers must base their actions on conclusions drawn from these imperfect datasets. It is critical to understand the differences in spatial range datasets and the implications of these differences for conservation research and decision-making.</w:t>
       </w:r>
     </w:p>
     <w:p>
@@ -343,7 +319,7 @@
         <w:pStyle w:val="BodyText"/>
       </w:pPr>
       <w:r>
-        <w:t xml:space="preserve">The two most comprehensive, widely-used global-scale repositories that predict marine species ranges throughout the world's oceans are AquaMaps, which rely primarily on model predictions to communicate the distribution of a species based on habitat suitability</w:t>
+        <w:t xml:space="preserve">A broad literature exists on methods and results for predicting individual species distributions, but relatively few have been applied to broad suites of taxa globally, particularly in marine contexts. The two most comprehensive, widely-used global-scale repositories that predict marine species ranges throughout the world's oceans are AquaMaps, which rely primarily on model predictions to communicate the distribution of a species based on habitat suitability</w:t>
       </w:r>
       <w:r>
         <w:t xml:space="preserve"> </w:t>
@@ -369,7 +345,7 @@
         <w:pStyle w:val="BodyText"/>
       </w:pPr>
       <w:r>
-        <w:t xml:space="preserve">While the two datasets ostensibly describe the same information, i.e. where can a particular species be found, they communicate fundamentally distinct concepts. The IUCN range map for a given species describes the "extent of occurrence" for that species, a contiguous region that encloses all known occurrences and connecting regions, with the explicit caveat that this "does not mean that [the species] is distributed equally within that polygon or occurs everywhere within that polygon"</w:t>
+        <w:t xml:space="preserve">While the two datasets ostensibly describe the same information, i.e., where can a particular species be found, they communicate fundamentally distinct concepts. The IUCN range map for a given species describes the "extent of occurrence" for that species, a contiguous region that encloses all known occurrences and connecting regions, with the explicit caveat that this "does not mean that [the species] is distributed equally within that polygon or occurs everywhere within that polygon"</w:t>
       </w:r>
       <w:r>
         <w:t xml:space="preserve"> </w:t>
@@ -384,14 +360,11 @@
         <w:t xml:space="preserve"> </w:t>
       </w:r>
       <w:r>
-        <w:t xml:space="preserve">[2]</w:t>
+        <w:t xml:space="preserve">[1]</w:t>
       </w:r>
       <w:r>
         <w:t xml:space="preserve">.</w:t>
       </w:r>
-      <w:r>
-        <w:t xml:space="preserve"> </w:t>
-      </w:r>
     </w:p>
     <w:p>
       <w:pPr>
@@ -407,7 +380,7 @@
         <w:t xml:space="preserve">[3]</w:t>
       </w:r>
       <w:r>
-        <w:t xml:space="preserve">, and yet these datasets have been used in hundreds of studies and applications for a wide range of purposes, including assessing marine species status</w:t>
+        <w:t xml:space="preserve">, and yet these datasets have been used in hundreds of studies and applications for a wide range of purposes, typically without directly addressing the limitations of the chosen dataset or comparing outcomes between the two. Example uses of the data include assessing marine species status</w:t>
       </w:r>
       <w:r>
         <w:t xml:space="preserve"> </w:t>
@@ -443,7 +416,7 @@
         <w:t xml:space="preserve">[12]</w:t>
       </w:r>
       <w:r>
-        <w:t xml:space="preserve">. In most of these cases, the implications of choosing one versus the other of these datasets is not evaluated or discussed, yet strong conservation and management conclusions are drawn from the results of the studies.</w:t>
+        <w:t xml:space="preserve">.</w:t>
       </w:r>
     </w:p>
     <w:p>
@@ -451,60 +424,7 @@
         <w:pStyle w:val="BodyText"/>
       </w:pPr>
       <w:r>
-        <w:t xml:space="preserve">Here we focus not on how the two datasets should ideally be used; instead, recognizing that each provides distinct value for conservation research, we explore hidden assumptions and sources of error within each dataset, and test the implications of choosing one over the other. You do science with the data you have, not with the data you wish you had; often, the ideal type of spatial data is not available, and non-ideal data is better than no data at all. In such a case, it is crucial to acknowledge, and where possible address, the resulting tradeoffs.</w:t>
-      </w:r>
-    </w:p>
-    <w:p>
-      <w:pPr>
-        <w:pStyle w:val="BodyText"/>
-      </w:pPr>
-      <w:r>
-        <w:t xml:space="preserve">Data availability is a crucial factor in deciding which dataset to use. We compare how each data source represents the global spatial and taxonomic distribution of the 24,637 marine species mapped by one or both datasets. Most notably, AquaMaps includes range maps for many more species (currently 22,889 species; 92.9% of total), such that most global analyses related to marine biodiversity to date have used AquaMaps. IUCN range map data exist for 4,027 unique marine species, with only 2,279 species (9.3% of total) mapped in both datasets. This small overlap means each dataset provides unique value in taxonomic and geographic coverage, but also suggests that data availability likely plays a larger role in selecting a dataset than does the intended purpose of the data.</w:t>
-      </w:r>
-    </w:p>
-    <w:p>
-      <w:pPr>
-        <w:pStyle w:val="BodyText"/>
-      </w:pPr>
-      <w:r>
-        <w:t xml:space="preserve">Although relatively small in number, these overlap species present a unique opportunity to evaluate the two datasets overall. For the species included in both datasets, we examine how well the maps align in both spatial distribution and overall area. Based upon the definitions of extent of occurrence and area of occupancy, we expect that for a given species, the AquaMaps predicted distribution will fall within, and describe a smaller range than, the IUCN predicted distribution. Where these expectations seem to fail, we explore methodological issues that can introduce errors. In particular, we show how explicitly using depth as a constraint on coral ranges in IUCN range data dramatically mitigates a source of commission error, and highlight a side effect of AquaMaps methodology that results in discontinuous species range boundaries.</w:t>
-      </w:r>
-    </w:p>
-    <w:p>
-      <w:pPr>
-        <w:pStyle w:val="BodyText"/>
-      </w:pPr>
-      <w:r>
-        <w:t xml:space="preserve">As a case study, we then reexamine a global analysis of gaps in protection afforded by marine protected areas (MPAs)</w:t>
-      </w:r>
-      <w:r>
-        <w:t xml:space="preserve"> </w:t>
-      </w:r>
-      <w:r>
-        <w:t xml:space="preserve">[12]</w:t>
-      </w:r>
-      <w:r>
-        <w:t xml:space="preserve"> </w:t>
-      </w:r>
-      <w:r>
-        <w:t xml:space="preserve">as a case study to explore the implications of selecting one data set over the other. Repeating the study using IUCN range data rather than AquaMaps data quintuples the apparent proportion of "gap" species, i.e. those species whose ranges remain completely unprotected, from 1.2% to 6.4%. This shift highlights the implications of different data use decisions on our understanding of marine biodiversity status and protection.</w:t>
-      </w:r>
-    </w:p>
-    <w:p>
-      <w:pPr>
-        <w:pStyle w:val="BodyText"/>
-      </w:pPr>
-      <w:r>
-        <w:t xml:space="preserve">Due to the variation in georegional and taxonomic coverage, and fundamental distinctions in method and intent of these two spatial range datasets, there is no way to simply recommend one dataset over the other.</w:t>
-      </w:r>
-      <w:r>
-        <w:t xml:space="preserve"> </w:t>
-      </w:r>
-      <w:r>
-        <w:t xml:space="preserve"> </w:t>
-      </w:r>
-      <w:r>
-        <w:t xml:space="preserve">Instead, by making explicit the distinctions between the two, and offering methods to identify and reconcile potential errors in each, we hope to reinforce the effective use of these datasets to better inform conservation management and policy decisions.</w:t>
+        <w:t xml:space="preserve">We recognize that each dataset provides distinct value for conservation research, and so here we focus not on how the two datasets should ideally be used, but instead, on hidden assumptions and sources of error within each dataset. Importantly, we test the implications of choosing one over the other, and use overlapping species mapped within both datasets to better understand the causes of differences in results from using one or the other. We also repeat a recent analysis of gaps in protection afforded by marine protected areas (MPAs) to examine the implications of these differences for global conservation and management priorities. Because these datasets are so widely used, it is crucial to understand and acknowledge, and where possible address, data limitations.</w:t>
       </w:r>
     </w:p>
     <w:p>
@@ -532,7 +452,7 @@
         <w:pStyle w:val="FirstParagraph"/>
       </w:pPr>
       <w:r>
-        <w:t xml:space="preserve">The IUCN publishes species range maps developed by species experts. These experts outline spatial boundaries that define the "limits of distribution" of a given species, based on observation records and informed by expert understanding of species' range and habitat preferences (Fig S1A). IUCN guidelines generally recommend that boundaries be drawn as a "minimum convex polygon": "the smallest polygon in which no internal angle exceeds 180 degrees and which contains all the sites of occurrence"</w:t>
+        <w:t xml:space="preserve">The IUCN has published species range maps developed by species experts for 4,027 unique marine species. Experts outline spatial boundaries that define the "limits of distribution" of a given species, based on observation records and informed by expert understanding of species' range and habitat preferences (Fig S1A FIX THIS REF OR THE FIGURE). IUCN guidelines generally recommend that boundaries be drawn as a "minimum convex polygon", i.e. "the smallest polygon in which no internal angle exceeds 180 degrees and which contains all the sites of occurrence"</w:t>
       </w:r>
       <w:r>
         <w:t xml:space="preserve"> </w:t>
@@ -541,7 +461,15 @@
         <w:t xml:space="preserve">[2]</w:t>
       </w:r>
       <w:r>
-        <w:t xml:space="preserve">. For the purposes of this analysis, we elected not to use IUCN data for bird species, which are available separately through Bird Life International</w:t>
+        <w:t xml:space="preserve">.</w:t>
+      </w:r>
+    </w:p>
+    <w:p>
+      <w:pPr>
+        <w:pStyle w:val="BodyText"/>
+      </w:pPr>
+      <w:r>
+        <w:t xml:space="preserve">In contrast, AquaMaps has modeled species distribution for 22,889 species based on envelopes of environmental preference, such as temperature, depth, and salinity. These preference envelopes are deduced from occurrence records, published species databases such as FishBase, and expert knowledge. The AquaMaps model overlays these environmental preferences atop a map of environmental attributes on a global 0.5° grid to determine suitable habitat, resulting in a "probability of occurrence" for each species (Fig S1B FIX THIS REF OR THE FIGURE). To roughly constrain species ranges to appropriate georegions, the AquaMaps model uses Food and Agriculture Organization of the United Nations (FAO) Major Fishing Area</w:t>
       </w:r>
       <w:r>
         <w:t xml:space="preserve"> </w:t>
@@ -550,6 +478,18 @@
         <w:t xml:space="preserve">[13]</w:t>
       </w:r>
       <w:r>
+        <w:t xml:space="preserve"> </w:t>
+      </w:r>
+      <w:r>
+        <w:t xml:space="preserve">boundaries. Of the resulting maps, 1,296 (5.7% of the full dataset) have been further refined through an expert review process</w:t>
+      </w:r>
+      <w:r>
+        <w:t xml:space="preserve"> </w:t>
+      </w:r>
+      <w:r>
+        <w:t xml:space="preserve">[14,15]</w:t>
+      </w:r>
+      <w:r>
         <w:t xml:space="preserve">.</w:t>
       </w:r>
     </w:p>
@@ -558,25 +498,13 @@
         <w:pStyle w:val="BodyText"/>
       </w:pPr>
       <w:r>
-        <w:t xml:space="preserve">In contrast, AquaMaps models species distribution based on envelopes of environmental preference, such as temperature, depth, and salinity; these preference envelopes are deduced from occurrence records, published species databases such as FishBase, and expert knowledge. The AquaMaps model overlays these environmental preferences atop a map of environmental attributes on a global 0.5° grid to determine suitable habitat, resulting in a "probability of occurrence" for each species (Fig S1B). To roughly constrain species ranges to appropriate georegions, the AquaMaps model uses Food and Agriculture Organization of the United Nations (FAO) Major Fishing Area</w:t>
-      </w:r>
-      <w:r>
-        <w:t xml:space="preserve"> </w:t>
-      </w:r>
-      <w:r>
-        <w:t xml:space="preserve">[14]</w:t>
-      </w:r>
-      <w:r>
-        <w:t xml:space="preserve"> </w:t>
-      </w:r>
-      <w:r>
-        <w:t xml:space="preserve">boundaries. Of the resulting maps, 1296 (5.7%) have been further refined through an expert review process</w:t>
-      </w:r>
-      <w:r>
-        <w:t xml:space="preserve"> </w:t>
-      </w:r>
-      <w:r>
-        <w:t xml:space="preserve">[15,16]</w:t>
+        <w:t xml:space="preserve">In total, the two datasets provide range maps for 24,637 species, with a small subset of species mapped in both datasets. For the purposes of this analysis, we elected not to use IUCN data for bird species, which are available separately through Bird Life International</w:t>
+      </w:r>
+      <w:r>
+        <w:t xml:space="preserve"> </w:t>
+      </w:r>
+      <w:r>
+        <w:t xml:space="preserve">[16]</w:t>
       </w:r>
       <w:r>
         <w:t xml:space="preserve">.</w:t>
@@ -593,7 +521,7 @@
         <w:t xml:space="preserve">Comparison of taxonomic and regional distribution</w:t>
       </w:r>
       <w:r>
-        <w:t xml:space="preserve">: To examine the overall taxonomic distribution across the spatial datasets, we grouped species by taxonomic class and data source, and determined the proportion of each class represented in each dataset. To compare the spatial representation of the two datasets directly, we rasterized the IUCN species polygons to the same 0.5° grid as the AquaMaps species maps; we determined species presence within a grid cell as any non-zero overlap of a species polygon with the cell (Fig S2) For the AquaMaps dataset, we determined per-cell species count by including all species with non-zero probability of occurrence, to best approximate the "extent of occurrence" generally indicated by IUCN maps.</w:t>
+        <w:t xml:space="preserve">: To examine the overall taxonomic distribution across the spatial datasets, we grouped species by taxonomic class and data source, and determined the proportion of each class represented in each dataset. To compare the spatial representation of the two datasets directly, we rasterized the IUCN species polygons to the same 0.5° grid as the AquaMaps species maps. We determined species presence within a grid cell as any non-zero overlap of a species polygon with the cell (Fig S2). For the AquaMaps dataset, we determined per-cell species count by including all species with non-zero probability of occurrence to best approximate the "extent of occurrence" generally indicated by IUCN maps.</w:t>
       </w:r>
     </w:p>
     <w:p>
@@ -607,7 +535,15 @@
         <w:t xml:space="preserve">Comparison of paired maps</w:t>
       </w:r>
       <w:r>
-        <w:t xml:space="preserve">: Species range maps communicate a prediction of both the distribution of a species and the size of a species range. To enable direct comparison of these measures between the two datasets, we identified "paired map" species, i.e. the subset of marine species that have range maps in both IUCN and AquaMaps current native distribution, using genus and species binomials as a matching key. We used the taxize package</w:t>
+        <w:t xml:space="preserve">: Although relatively small in number, overlap species present a unique opportunity to evaluate the two datasets overall. For the species included in both datasets, we examine how well the maps align in both spatial distribution and overall area. Based upon the definitions of extent of occurrence and area of occupancy, we expect that for a given species, the AquaMaps predicted distribution will fall within, and describe a smaller range than, the IUCN predicted distribution. Where these expectations seem to fail, we explore methodological issues that can introduce errors.</w:t>
+      </w:r>
+    </w:p>
+    <w:p>
+      <w:pPr>
+        <w:pStyle w:val="BodyText"/>
+      </w:pPr>
+      <w:r>
+        <w:t xml:space="preserve">We identified "paired map" species using genus and species binomials as a matching key. We used the taxize package</w:t>
       </w:r>
       <w:r>
         <w:t xml:space="preserve"> </w:t>
@@ -1088,7 +1024,16 @@
         <w:t xml:space="preserve"> </w:t>
       </w:r>
       <w:r>
-        <w:t xml:space="preserve">indicate the smaller and larger range representation (regardless of which dataset).</w:t>
+        <w:t xml:space="preserve">indicate the smaller and larger range representation (regardless of which dataset) in km</w:t>
+      </w:r>
+      <w:r>
+        <w:rPr>
+          <w:vertAlign w:val="superscript"/>
+        </w:rPr>
+        <w:t xml:space="preserve">2</w:t>
+      </w:r>
+      <w:r>
+        <w:t xml:space="preserve">.</w:t>
       </w:r>
       <w:r>
         <w:t xml:space="preserve"> </w:t>
@@ -1153,7 +1098,7 @@
         <w:t xml:space="preserve"> </w:t>
       </w:r>
       <w:r>
-        <w:t xml:space="preserve">represents the amount of overlapping area between the two datasets. Distribution alignment uses overlapping predictions of presence as a measure of concurrence between the two datasets. Area ratio compares range size, used by IUCN as a criterion to help define extinction risk; it also provides a proxy for frequency of commission and/or omission errors.</w:t>
+        <w:t xml:space="preserve">represents the amount of overlapping area between the two datasets. Distribution alignment uses overlapping predictions of presence as a measure of concurrence between the two datasets. Area ratio compares range size, used by IUCN as a criterion to help define extinction risk; it also provides an indicator for frequency of commission and/or omission errors.</w:t>
       </w:r>
     </w:p>
     <w:p>
@@ -1167,7 +1112,7 @@
         <w:t xml:space="preserve">Examining issues in paired map alignment</w:t>
       </w:r>
       <w:r>
-        <w:t xml:space="preserve">: Corals provide a useful case study to examine differences in species range alignment. Corals are an intensely studied taxonomic group whose importance in supporting biodiversity is undisputed; their dependence on photosynthesis provides habitat-limiting life history traits, and they don't tend to move. Extracting data from the IUCN API</w:t>
+        <w:t xml:space="preserve">: Given the wide variation in the alignment of predicted range for the paired map species, we examined two potential drivers of error, one for each dataset. For IUCN data, we explored the assumed consideration of depth as a criterion for range predictions of coral species, a large portion (14%) of the IUCN dataset and an intensely studied taxonomic group whose importance in supporting biodiversity is undisputed. Extracting data from the IUCN API</w:t>
       </w:r>
       <w:r>
         <w:t xml:space="preserve"> </w:t>
@@ -1179,7 +1124,7 @@
         <w:t xml:space="preserve"> </w:t>
       </w:r>
       <w:r>
-        <w:t xml:space="preserve">we identified depth limitations of each coral species mapped in the IUCN dataset to verify that none are found below the photosynthetic depth limit of 200 m. Using the same methodology as shown in Fig 2, we created a 200 m bathymetry raster from a 200 m bathymetry spatial dataset (public domain; available from Natural Earth, www.naturalearthdata.com) and masked our IUCN coral rasters to identify mapped coral presence below 200 m. The resulting maps were again compared to the AquaMaps rasters to examine distribution alignment and area ratio.</w:t>
+        <w:t xml:space="preserve">we identified depth limitations of each coral species mapped in the IUCN dataset to verify that none is found below the photosynthetic depth limit of 200 m. Using the same methodology as shown in Fig S2, we created a 200 m bathymetry raster from a bathymetry spatial dataset (public domain; available from Natural Earth, www.naturalearthdata.com) and masked our IUCN coral rasters to identify mapped coral presence below 200 m. The resulting maps were again compared to the AquaMaps ranges to examine distribution alignment and area ratio.</w:t>
       </w:r>
     </w:p>
     <w:p>
@@ -1187,7 +1132,7 @@
         <w:pStyle w:val="BodyText"/>
       </w:pPr>
       <w:r>
-        <w:t xml:space="preserve">AquaMaps' reliance upon FAO zones to constrain species ranges seems likely to result in abrupt species range boundaries where ecologically suitable habitat intersects with human-defined borders. To explore the impact of these artificial constraints on species range predictions, we chose to focus on boundaries defined by longitude, as they seem less likely to coincide with ecological differences than boundaries defined by latitude. As an example, we identified all AquaMaps species whose eastern or western range limit between between 25° S and 20° N latitudes coincided with the large vertical boundary between FAO regions 71 and 77 at 175° W longitude.</w:t>
+        <w:t xml:space="preserve">For AquaMaps data, whose reliance upon FAO Major Fishing Areas to constrain species ranges seems likely to result in abrupt discontinuities in species range where ecologically suitable habitat intersects with human-defined borders, we identified FAO boundaries where such discontinuities are likely to occur. Cropping species distributions to narrow latitudinal bands, we determined species whose eastern or western range limit coincided exactly with a defined FAO boundary. As an illustrative example, we cropped AquaMaps range maps for Indo-Pacific species to a band between between 25° S and 20° N latitudes, then identified all species whose eastern range limit within this band coincided with 175° W longitude, the vertical boundary between FAO regions 71 and 77.</w:t>
       </w:r>
     </w:p>
     <w:p>
@@ -1195,7 +1140,7 @@
         <w:pStyle w:val="BodyText"/>
       </w:pPr>
       <w:r>
-        <w:t xml:space="preserve">The oceans abound with rare and poorly-understood species which offer sparse information on behavior and habitat preferences to inform models and expert opinion. To identify such data-poor species within the set of paired map species, we used R clients for OBIS</w:t>
+        <w:t xml:space="preserve">Range maps for data-poor species are more likely to introduce errors, whether by commission (false indication of presence) or omission (false indication of absence). This is likely to be evident as poor alignment between range maps for paired-map species. To explore the impact of empirical measures of species occurrence on range predictions, we used R clients for OBIS</w:t>
       </w:r>
       <w:r>
         <w:t xml:space="preserve"> </w:t>
@@ -1219,7 +1164,7 @@
         <w:t xml:space="preserve"> </w:t>
       </w:r>
       <w:r>
-        <w:t xml:space="preserve">to identify known occurrences of each species; occurrences were averaged between the two occurrence databases as a proxy for data richness.</w:t>
+        <w:t xml:space="preserve">to count occurrence records for each paired-map species; these counts were averaged for each species as a proxy for data richness.</w:t>
       </w:r>
     </w:p>
     <w:p>
@@ -1278,7 +1223,7 @@
         <w:pStyle w:val="BodyText"/>
       </w:pPr>
       <w:r>
-        <w:t xml:space="preserve">To reconstruct the primary analysis, we selected the subset of protected areas from the 2014 WDPA dataset classified as IUCN protected area management categories I-IV and spatially overlapping a marine area. The WDPA polygons and marine polygons were rasterized to 0.01° and then aggregated to AquaMaps native 0.5° cells, to calculate proportion of marine protected area within each cell. After verifying our results using the 2014 AquaMaps dataset, we updated the analysis to use the 2015 AquaMaps dataset, at a presence threshold of 50% (to compare to Klein et al. directly) and 0% (to better compare with IUCN spatial data). To analyze MPA coverage against IUCN spatial data, we extracted IUCN polygon weights per 0.5° cell for each species and compared against the protected area raster. Finally, we combined AquaMaps data (at 0% threshold) and IUCN data, using AquaMaps for the 2,279 overlapping species and again compared against the protected area raster.</w:t>
+        <w:t xml:space="preserve">To reconstruct the primary analysis, we selected the subset of protected areas from the 2014 WDPA dataset classified as IUCN protected area management categories I-IV and spatially overlapping a marine area. The WDPA polygons and marine polygons were rasterized to 0.01° and then aggregated to AquaMaps native 0.5° cells, to calculate proportion of marine protected area within each cell. After verifying our method using the 2014 AquaMaps dataset, we updated the analysis to use the 2015 AquaMaps dataset, at a presence threshold of 50% (to compare to Klein et al. directly) and 0% (to better compare with IUCN spatial data). To analyze MPA coverage against IUCN spatial data, we extracted IUCN polygon weights per 0.5° cell for each species and compared against the protected area raster.</w:t>
       </w:r>
     </w:p>
     <w:p>
@@ -1345,7 +1290,7 @@
         <w:pStyle w:val="FirstParagraph"/>
       </w:pPr>
       <w:r>
-        <w:t xml:space="preserve">The two datasets have notably different taxonomic (Fig 1A) and regional (Figs 1B, 1C) coverage. AquaMaps encompasses a broader range of taxa than IUCN, as IUCN spatial data files are only available for select taxonomic groups that have been comprehensively assessed. Of the 24,637 species mapped within these datasets, only 2,279 (9.3%) are mapped within both, with many taxa completely unrepresented in one dataset or the other. While species numbers in both datasets peak in tropical latitudes near the equator, species counts for IUCN maps drop quickly beyond 30°N and 30°S, while AquaMaps includes distribution of species well into temperate latitudes. The longitude frequency plots show a slight shift in the IUCN dataset away from the Atlantic and eastern Pacific compared to AquaMaps. Together, the limitations of spatial and taxonomic coverage are likely to drive a researcher's choice of dataset far more strongly than the quality, format, or intended purpose of the dataset.</w:t>
+        <w:t xml:space="preserve">The two datasets have notably different taxonomic (Fig 1A) and regional (Figs 1B, 1C) coverage. AquaMaps encompasses a broader range of taxa than IUCN, as IUCN spatial data are only available for select taxonomic groups that have been comprehensively assessed. Of the 24,637 species mapped within these datasets, only 2,279 (9.3%) are mapped within both, with many taxa completely unrepresented in one dataset or the other. While species numbers in both datasets peak in tropical latitudes near the equator, species counts for IUCN maps drop quickly beyond 30°N and 30°S, while AquaMaps includes distribution of species well into temperate latitudes. Together, the limitations of spatial and taxonomic coverage are likely to drive a researcher's choice of dataset far more strongly than the quality, format, or intended purpose of the dataset.</w:t>
       </w:r>
     </w:p>
     <w:p>
@@ -1427,7 +1372,19 @@
         <w:pStyle w:val="FirstParagraph"/>
       </w:pPr>
       <w:r>
-        <w:t xml:space="preserve">Comparing distribution alignment and area ratio for the 2,279 paired map species (Fig 2A), a weak negative linear pattern appears to emerge, suggesting that increasing similarity in range area correlates very slightly with decreasing distribution alignment (R^2 = .016). The pattern itself is not particularly important, and emerges simply due to the nature of the analysis and the datasets: The AquaMaps model tends to extrapolate species ranges into suitable areas beyond known occurrences more frequently than IUCN maps, such that each additional unit of range predicted by AquaMaps will fall in different locations than an additional unit of range predicted using IUCN methodology. For species with dissimilar range areas, predicted distribution for the smaller range can more easily fall within the generous bounds of the larger range. For species with increasingly similar range areas, differences in methodology become more difficult to "hide," and the distribution alignment generally becomes poorer.</w:t>
+        <w:t xml:space="preserve">Comparing distribution alignment and area ratio for the 2,279 paired map species (Fig 2A), a weak negative linear pattern appears to emerge, suggesting that increasing similarity in range area correlates very slightly with decreasing distribution alignment (R</w:t>
+      </w:r>
+      <w:r>
+        <w:rPr>
+          <w:vertAlign w:val="superscript"/>
+        </w:rPr>
+        <w:t xml:space="preserve">2</w:t>
+      </w:r>
+      <w:r>
+        <w:t xml:space="preserve"> </w:t>
+      </w:r>
+      <w:r>
+        <w:t xml:space="preserve">= .016). The pattern itself is not particularly important, and emerges simply due to the nature of the analysis and the datasets. In particular, the AquaMaps model tends to extrapolate species ranges into suitable areas beyond known occurrences more frequently than IUCN maps, such that each additional unit of range predicted by AquaMaps will fall in different locations than an additional unit of range predicted using IUCN methodology. For species with dissimilar range areas, predicted distribution for the smaller range can more easily fall within the generous bounds of the larger range. For species with increasingly similar range areas, differences in methodology become more difficult to "hide," and the distribution alignment generally becomes slightly poorer.</w:t>
       </w:r>
     </w:p>
     <w:p>
@@ -1435,7 +1392,7 @@
         <w:pStyle w:val="BodyText"/>
       </w:pPr>
       <w:r>
-        <w:t xml:space="preserve">The mean distribution alignment for species included in both datasets was 63%; the mean area alignment was 54.5%. By dividing the paired map species into quadrants based on these means, we highlight categories of relationships that help further explain this general pattern. Representative maps from each category are provided in the supporting materials (Fig S3).</w:t>
+        <w:t xml:space="preserve">The mean distribution alignment for species included in both datasets was 63%; the mean area alignment was 54.5%. By dividing the paired map species into quadrants based on these means, we highlight categories of relationships to identify patterns in alignment differences. Representative maps from each category are provided in the supporting materials (Fig S3).</w:t>
       </w:r>
     </w:p>
     <w:p>
@@ -1499,7 +1456,7 @@
         <w:t xml:space="preserve"> </w:t>
       </w:r>
       <w:r>
-        <w:t xml:space="preserve">(A) Distribution alignment (overlap of smaller range within larger) versus area ratio (the ratio of smaller range area to the larger range area) for 2,279 species included in both IUCN and AquaMaps datasets. The upper right quadrant (quadrant 1) comprises species whose maps largely agree (better than mean value) in both spatial distribution and the extent of described ranges (n = 466; 20.1 %). The upper left quadrant (quadrant 2) comprises species whose maps agree well in distribution, but disagree in area (n = 687; 29.7 %). The lower right quadrant (quadrant 3) includes species for which the paired maps generally agree in range area, but disagree on where those ranges occur (n = 691; 29.9 %). The lower left quadrant (quadrant 4) indicates species for which the map pairs agree poorly in both area and distribution (n = 470; 20.3 %). (B) Alignment quadrant breakdown of species by taxonomic group.</w:t>
+        <w:t xml:space="preserve">(A) Distribution alignment (overlap of smaller range within larger) versus area ratio (the ratio of smaller range area to the larger range area) for 2,279 species included in both IUCN and AquaMaps datasets. The upper right quadrant (quadrant 1) comprises species whose maps largely agree in both spatial distribution and the extent of described ranges (n = 527; 22.8 %). The upper left quadrant (quadrant 2) comprises species whose maps agree well in distribution, but disagree in area (n = 709; 30.6 %). The lower right quadrant (quadrant 3) includes species for which the paired maps generally agree in range area, but disagree on where those ranges occur (n = 635; 27.4 %). The lower left quadrant (quadrant 4) indicates species for which the map pairs agree poorly in both area and distribution (n = 443; 19.1 %). (B) Alignment quadrant breakdown of species by taxonomic group.</w:t>
       </w:r>
     </w:p>
     <w:p>
@@ -1515,7 +1472,7 @@
         <w:pStyle w:val="BodyText"/>
       </w:pPr>
       <w:r>
-        <w:t xml:space="preserve">The area-mismatched ranges contained in the upper left quadrant (n = 709) include many species whose spatial distribution is similar, but where one range is notably larger than the other. For 88% of the species in this quadrant, the IUCN range is larger (on average, 2.57 times as large) than the AquaMaps range, as expected when comparing an extent of occurrence to an area of occupancy map. This suggests a high rate of commission and/or omission errors by one or both datasets; further analysis is required to disentangle the source and type of error contributing to poor area alignment. The results of the coral analysis (described below) provide some insight.</w:t>
+        <w:t xml:space="preserve">The area-mismatched ranges contained in the upper left quadrant (n = 709) include many species whose spatial distribution is similar, but where one range is notably larger than the other. For 88% of the species in this quadrant, the IUCN range is larger than the AquaMaps range, as expected when comparing an extent of occurrence to an area of occupancy map. However, the low area ratio suggests a high rate of commission and/or omission errors by one or both datasets. Below we explore one underlying source of commission errors.</w:t>
       </w:r>
     </w:p>
     <w:p>
@@ -1523,7 +1480,7 @@
         <w:pStyle w:val="BodyText"/>
       </w:pPr>
       <w:r>
-        <w:t xml:space="preserve">Species found in the lower right quadrant (n = 635) seem to represent cases of "two wrongs make a right." For these species, IUCN and AquaMaps both predict ranges extending far beyond the overlapping region, but the methodological differences result in very different extrapolations. Consequently, area ratios are close to 100%, though the poor distribution alignment indicates that one or both datasets are introducing significant errors. In this quadrant, the IUCN range is the larger for only 56.5% of species, defying our expectations based on definitions of area of occupancy and extent of occurrence. As above, further analysis is required to disentangle the causes of error.</w:t>
+        <w:t xml:space="preserve">Species found in the lower right quadrant (n = 635) represent cases of "two wrongs make a right." For these species, IUCN and AquaMaps both predict ranges extending far beyond the overlapping region, but the methodological differences result in very different extrapolations. Consequently, area ratios are high, though the poor distribution alignment indicates that one or both datasets are introducing significant errors. In this quadrant, the IUCN range is the larger for only 56.5% of species, defying our expectations based on definitions of area of occupancy and extent of occurrence.</w:t>
       </w:r>
     </w:p>
     <w:p>
@@ -1552,7 +1509,7 @@
         <w:t xml:space="preserve">[20]</w:t>
       </w:r>
       <w:r>
-        <w:t xml:space="preserve">) for this quadrant is 24 records, compared to a median of 97 records for species across the other three quadrants. The AquaMaps dataset offers its own quality metric based on the number of unique cells containing valid occurrences; for this quadrant, the median "occurcells" is 11 compared to a median of 40 across the other three quadrants. Care should be taken when using distribution and range maps based upon fewer observations, as they clearly bear greater uncertainty; AquaMaps explicitly warns against using any of its maps generated with an "occurcells" count fewer than 10</w:t>
+        <w:t xml:space="preserve">) for this quadrant is 24 records, compared to a median of 97 records for species across the other three quadrants. The AquaMaps dataset offers its own quality metric based on the number of unique 0.5° cells containing valid occurrences; for this quadrant, the median "occurcells" is 11 compared to a median of 40 across the other three quadrants. Care should be taken when using distribution and range maps based upon fewer observations, as they clearly bear greater uncertainty; AquaMaps explicitly warns against using any of its maps generated with an "occurcells" count fewer than 10</w:t>
       </w:r>
       <w:r>
         <w:t xml:space="preserve"> </w:t>
@@ -1579,7 +1536,7 @@
         <w:pStyle w:val="FirstParagraph"/>
       </w:pPr>
       <w:r>
-        <w:t xml:space="preserve">Noting from Fig 2B that corals dominate the upper-left "distribution-aligned" quadrant of Fig 2A (n = 237; 33.4% of all species in this quadrant), we chose to examine the effect of explicitly restricting IUCN ranges to depths based on species' life histories. Corals offer an excellent case study, due to their foundational role in biodiverse habitats, as well as their lack of mobility and reliance on photosynthesis. Ocean depth preference is explicitly included as a parameter in AquaMaps models. While depth is recommended by the IUCN as a criterion for providers of range maps ("The limits of distribution can be determined by using known occurrences of the species, along with the knowledge of habitat preferences, remaining suitable habitat, elevation limited, and other expert knowledge of the species and its range."</w:t>
+        <w:t xml:space="preserve">Because corals dominate the upper-left "distribution-aligned" quadrant of Fig 2A (n = 237; 33.4% of all species in this quadrant), we explored implications of explicitly restricting IUCN ranges to depths based on species' life histories. This adjustment was not necessary for AquaMaps data because models explicitly include ocean depth preference as a parameter. While depth is recommended by the IUCN as a criterion for providers of range maps ("The limits of distribution can be determined by using known occurrences of the species, along with the knowledge of habitat preferences, remaining suitable habitat, elevation limited, and other expert knowledge of the species and its range."</w:t>
       </w:r>
       <w:r>
         <w:t xml:space="preserve"> </w:t>
@@ -1668,7 +1625,7 @@
         <w:pStyle w:val="FirstParagraph"/>
       </w:pPr>
       <w:r>
-        <w:t xml:space="preserve">In constraining coral ranges to appropriately shallow waters, we see a strong increase in the apparent alignment of species maps between IUCN and AquaMaps. Using the original quadrant definitions from Fig 2B, we see in Fig 3B a massive shift in 354 paired-map coral species due to constraining coral depths to 200 m. Membership in the "well-aligned" quadrant jumped from 22.4% to 76.2%, with a corresponding decrease in all other quadrants. By excluding the unsuitable areas from IUCN's extent of occurrence, we eliminate preventable commission errors and more closely approximate the area of occupancy described by AquaMaps. See Fig S4 to examine the shifts of individual species among the quadrants.</w:t>
+        <w:t xml:space="preserve">In constraining coral ranges to appropriate depths, we see a strong increase in the apparent alignment of species maps between IUCN and AquaMaps (Fig 3B). Membership in the "well-aligned" quadrant jumped from 22.4% to 76.2%, with a corresponding decrease in all other quadrants. By excluding the unsuitable areas from IUCN's extent of occurrence, we eliminate preventable commission errors and more closely approximate the area of occupancy described by AquaMaps. See Fig S4 to examine the shifts of individual species among the quadrants.</w:t>
       </w:r>
     </w:p>
     <w:p>
@@ -1676,7 +1633,7 @@
         <w:pStyle w:val="BodyText"/>
       </w:pPr>
       <w:r>
-        <w:t xml:space="preserve">We cannot know for certain the true distribution of each of these corals; certainly some commission errors result from satisfying the connectivity requirements of an extent of occurrence, and others may be due to experts taking a precautionary approach. But a sensible shift in method drastically decreases the likelihood of introducing commission errors, with little chance of introducing omission errors, greatly improving our confidence in the remaining reported distributions for most purposes. Note that this change applies just as readily to the IUCN coral maps that are not included in the paired map analysis, and likely to other reef-associated flora and fauna. While species depth preferences are an easy and consistent means of constraining range predictions, other conditions such as salinity and temperature could be cautiously used to refine the results of expert opinions.</w:t>
+        <w:t xml:space="preserve">The true distribution of each of these corals remains imperfectly known. Certainly some commission errors result from extent of occurrence boundaries including areas where species do not actually exist (as recognized by the definition of this method), and others may be due to experts taking a precautionary (i.e., generous) approach to likely occurrence. Yet a simple and sensible shift in method drastically decreases the likelihood of introducing commission errors, with little chance of introducing omission errors, greatly improving our confidence in the remaining reported distributions for most purposes. This change applies just as readily to the IUCN coral maps that are not included in the paired map analysis, and likely to other reef-associated flora and fauna. While species depth preferences are an easy and consistent means of constraining range predictions, other conditions such as salinity and temperature could be cautiously used to refine the results of expert opinions.</w:t>
       </w:r>
     </w:p>
     <w:p>
@@ -1694,16 +1651,16 @@
         <w:pStyle w:val="FirstParagraph"/>
       </w:pPr>
       <w:r>
-        <w:t xml:space="preserve">From the entirety of the AquaMaps dataset, we identified 3,577 Indo-Pacific species whose equatorial distributions (between 25° S and 20° N) encounter a range limit at 175° W. This longitudinal boundary created a western limit for 369 species, and an eastern limit for 3,208 species. A clear discontinuity in species distributions of the 3,208 west-limited species (Fig 4) matches perfectly with FAO region 77</w:t>
-      </w:r>
-      <w:r>
-        <w:t xml:space="preserve"> </w:t>
-      </w:r>
-      <w:r>
-        <w:t xml:space="preserve">[14]</w:t>
-      </w:r>
-      <w:r>
-        <w:t xml:space="preserve">; other discontinuities are apparent at other FAO boundaries, despite these boundaries not being actively studied in the analysis. Similar discontinuities were clear when mapping the west-limited species.</w:t>
+        <w:t xml:space="preserve">From the entirety of the AquaMaps dataset, we identified 3,208 Indo-Pacific species whose equatorial distributions (between 25° S and 20° N) encounter an eastern range limit at 175° W. A clear discontinuity in species distributions of these species (Figs 4A, 4B) matches perfectly with FAO region 77</w:t>
+      </w:r>
+      <w:r>
+        <w:t xml:space="preserve"> </w:t>
+      </w:r>
+      <w:r>
+        <w:t xml:space="preserve">[13]</w:t>
+      </w:r>
+      <w:r>
+        <w:t xml:space="preserve">; other discontinuities are apparent at other FAO boundaries, despite these boundaries not being actively studied in the analysis.</w:t>
       </w:r>
     </w:p>
     <w:p>
@@ -1767,7 +1724,19 @@
         <w:t xml:space="preserve"> </w:t>
       </w:r>
       <w:r>
-        <w:t xml:space="preserve">Composite map showing AquaMaps predicted ranges for 3,208 species whose equatorial distribution encounters an eastern discontinuity exactly at 175° W, the boundary between FAO Major Fishing Areas 71 and 77 (shown in blue). Other FAO area boundaries create additional clear discontinuities.</w:t>
+        <w:t xml:space="preserve">(A) AquaMaps species distribution of</w:t>
+      </w:r>
+      <w:r>
+        <w:t xml:space="preserve"> </w:t>
+      </w:r>
+      <w:r>
+        <w:rPr>
+          <w:i/>
+        </w:rPr>
+        <w:t xml:space="preserve">Hoplichthys regani</w:t>
+      </w:r>
+      <w:r>
+        <w:t xml:space="preserve">, the ghost flathead, with known occurrence records. (B) Aggregated AquaMaps predicted ranges for 3,208 species whose equatorial distribution encounters an eastern discontinuity exactly at 175° W, the boundary between FAO Major Fishing Areas 71 and 77 (shown in blue). Other FAO area boundaries create additional clear discontinuities.</w:t>
       </w:r>
     </w:p>
     <w:p>
@@ -1775,7 +1744,39 @@
         <w:pStyle w:val="FirstParagraph"/>
       </w:pPr>
       <w:r>
-        <w:t xml:space="preserve">FAO Major Fishing Area boundaries provide a readily available method to roughly contrain AquaMaps predictions to appropriate ocean basins, thus eliminating a large source of potential commission errors and enabling rapid modeling of thousands of species ranges. However, these boundaries are defined for statistical purposes based on economic and political considerations rather than ecological considerations, and can result in odd discontinuities in species range predictions where otherwise suitable habitat is excluded. While such a discontinuous boundary would likely be obvious when inspecting the distribution of an individual species, the distinction is likely to be obscured when aggregating many species ranges as is typical for biodiversity or conservation studies. Ecoregional spatial zones such as Marine Ecoregions of the World</w:t>
+        <w:t xml:space="preserve">FAO Major Fishing Area boundaries provide a readily available method to roughly constrain AquaMaps predictions to appropriate ocean basins, thus eliminating a large source of potential commission errors and enabling rapid modeling of thousands of species ranges. However, these boundaries are defined for statistical purposes based on economic and political considerations rather than ecological considerations, and can result in odd discontinuities in species range predictions where otherwise suitable habitat is excluded. While such a discontinuous boundary would likely be obvious when inspecting the distribution of an individual species, the distinction is likely to be obscured when aggregating many species ranges as is typical for biodiversity or conservation studies.</w:t>
+      </w:r>
+    </w:p>
+    <w:p>
+      <w:pPr>
+        <w:pStyle w:val="BodyText"/>
+      </w:pPr>
+      <w:r>
+        <w:t xml:space="preserve">The 3,208 species range maps included in Fig 4 tend to extrapolate farther based on limited data: a median predicted range of 452,000 km</w:t>
+      </w:r>
+      <w:r>
+        <w:rPr>
+          <w:vertAlign w:val="superscript"/>
+        </w:rPr>
+        <w:t xml:space="preserve">2</w:t>
+      </w:r>
+      <w:r>
+        <w:t xml:space="preserve"> </w:t>
+      </w:r>
+      <w:r>
+        <w:t xml:space="preserve">per "occurcell" compared to a median predicted range of 158,000 km</w:t>
+      </w:r>
+      <w:r>
+        <w:rPr>
+          <w:vertAlign w:val="superscript"/>
+        </w:rPr>
+        <w:t xml:space="preserve">2</w:t>
+      </w:r>
+      <w:r>
+        <w:t xml:space="preserve"> </w:t>
+      </w:r>
+      <w:r>
+        <w:t xml:space="preserve">per "occurcell" for the overall AquaMaps dataset. This suggests that the FAO boundaries may not be sufficient to adequately constrain computer-generated ranges. To reduce the incidence of commission errors due to aggressive extrapolation, it may be desirable to fine-tune the computer model output with additional filters, including ecosystem-based constraints such as Marine Ecoregions of the World</w:t>
       </w:r>
       <w:r>
         <w:t xml:space="preserve"> </w:t>
@@ -1787,7 +1788,7 @@
         <w:t xml:space="preserve"> </w:t>
       </w:r>
       <w:r>
-        <w:t xml:space="preserve">may provide an additional useful constraint on species ranges; expert review, though time-consuming, is the most certain route to boosting confidence in these predicted distributions.</w:t>
+        <w:t xml:space="preserve">or methods such as inverse distance weighting to enforce proximity to known observations. Expert review, though time-consuming, is the most certain route to boosting confidence in these predicted distributions.</w:t>
       </w:r>
     </w:p>
     <w:p>
@@ -1825,16 +1826,7 @@
         <w:pStyle w:val="BodyText"/>
       </w:pPr>
       <w:r>
-        <w:t xml:space="preserve">We recalculated the amount of under-protected and gap species using either IUCN or AquaMaps data (using the 2015 AquaMaps data and a 0% threshold to more closely approximate the extent of occurrence represented by IUCN data,</w:t>
-      </w:r>
-      <w:r>
-        <w:t xml:space="preserve"> </w:t>
-      </w:r>
-      <w:r>
-        <w:t xml:space="preserve">Fig 4</w:t>
-      </w:r>
-      <w:r>
-        <w:t xml:space="preserve">). We found a five-fold increase in the proportion of gap species (6.4% of species vs. 1.2%) and dramatically larger proportion of species with less than 2% of their range protected (73.2% of species vs. 47.7%). However, this comparison also indicates a larger proportion of well-protected species with greater than 10% of range protected (2.9% of species vs. 1.5%).</w:t>
+        <w:t xml:space="preserve">We recalculated the amount of under-protected and gap species using all available IUCN species ranges, as well as the 2015 AquaMaps data at a 50% threshold to replicate the original methods and a 0% threshold to more closely approximate the extent of occurrence represented by IUCN data (Fig 5). Comparing the IUCN results to the AquaMaps 2015 results (at 0% threshold) we found a five-fold increase in the proportion of gap species (6.4% of species vs. 1.2%) and dramatically larger proportion of species with less than 2% of their range protected (73.2% of species vs. 47.7%). However, this comparison also indicates a larger proportion of well-protected species with greater than 10% of range protected (2.9% of species vs. 1.5%).</w:t>
       </w:r>
     </w:p>
     <w:p>
@@ -1906,7 +1898,7 @@
         <w:pStyle w:val="FirstParagraph"/>
       </w:pPr>
       <w:r>
-        <w:t xml:space="preserve">To achieve more comprehensive global coverage of species ranges it may be desirable to use these two datasets together, as the Ocean Health Index (OHI) does to calculate scores for its Species goal</w:t>
+        <w:t xml:space="preserve">To achieve more comprehensive taxonomic coverage of species ranges it may be desirable to use these two datasets together. The Ocean Health Index (OHI) is one major analysis that merges IUCN and AquaMaps spatial data, in conjunction with extinction risk categories from the IUCN Red List of Threatened Species, to calculate area-weighted extinction risks for the Species component of the index. To combine these data sets, OHI uses all available IUCN range maps, and then supplements with AquaMaps data (with "presence" determined by 40% or greater probability of occurrence) for species whose ranges are not represented within IUCN; species without valid Red List extinction risk categories are excluded from analysis</w:t>
       </w:r>
       <w:r>
         <w:t xml:space="preserve"> </w:t>
@@ -1915,7 +1907,15 @@
         <w:t xml:space="preserve">[4,5]</w:t>
       </w:r>
       <w:r>
-        <w:t xml:space="preserve">. While it may be unrealistic to "fix" one data set to match the other, we may be able to reduce the impact of the tradeoffs inherent in each. Trimming unsuitable habitat from the IUCN's extent of occurrence maps, for example by explicitly clipping them to appropriate depths for corals and reef-associated species, would result in maps that more closely approximate areas of occupancy. Conversely, including all AquaMaps cells with a non-zero "probability of occurrence" (rather than using a probability threshold to determine presence, e.g. greater than 40% for the Ocean Health Index</w:t>
+        <w:t xml:space="preserve">. Such a combination of two inherently different datasets increases the number of species represented within the analysis, but the differences in range representations between the datasets is likely to distort the results.</w:t>
+      </w:r>
+    </w:p>
+    <w:p>
+      <w:pPr>
+        <w:pStyle w:val="BodyText"/>
+      </w:pPr>
+      <w:r>
+        <w:t xml:space="preserve">While it may be unrealistic to "fix" one data set to match the other, we may be able to reduce the impact of the tradeoffs inherent in each. Trimming unsuitable habitat from the IUCN's extent of occurrence maps, for example by explicitly clipping them to appropriate depths for corals and reef-associated species, would result in maps that more closely approximate areas of occupancy. Conversely, including all AquaMaps cells with a non-zero "probability of occurrence" (rather than using a probability threshold to determine presence, e.g. greater than 40% for the Ocean Health Index</w:t>
       </w:r>
       <w:r>
         <w:t xml:space="preserve"> </w:t>
@@ -1936,7 +1936,7 @@
         <w:t xml:space="preserve">[12]</w:t>
       </w:r>
       <w:r>
-        <w:t xml:space="preserve">) would allow for the most generous inclusion of species range, resulting in maps that more closely, though still imperfectly, approximate extents of occurrence.</w:t>
+        <w:t xml:space="preserve">) would allow for the most generous inclusion of species range, resulting in maps that more closely, though still imperfectly, approach the IUCN's extents of occurrence.</w:t>
       </w:r>
     </w:p>
     <w:p>
@@ -1954,15 +1954,7 @@
         <w:pStyle w:val="FirstParagraph"/>
       </w:pPr>
       <w:r>
-        <w:t xml:space="preserve">No spatial dataset can ever claim to know the "truth" of the whole of marine biodiversity. Although other approaches exist for predicting species distribution, AquaMaps and IUCN range maps are the largest approaches applied globally across a broad range of marine taxa. These datasets show strong agreement for many well-studied species, but for many others, substantial differences arise from differences in methodology and intent of each dataset. While the decision of which dataset to use should ideally be driven by the intended purpose for which it was created, the fact is that taxonomic coverage will likely be a more important factor. Recognizing and acknowledging the advantages and differences of the range maps presented by these datasets will increase their utility for research and conservation actions. Conclusions drawn from each of these datasets could paint dramatically different pictures of global marine biodiversity or the effectiveness of conservation management decisions.</w:t>
-      </w:r>
-    </w:p>
-    <w:p>
-      <w:pPr>
-        <w:pStyle w:val="BodyText"/>
-      </w:pPr>
-      <w:r>
-        <w:t xml:space="preserve">Effective management and protection of marine species depends on a robust understanding of where species exist and where they do not; without this knowledge we risk wasting resources protecting low-value regions while missing opportunities to protect critical ones. By highlighting the distinctions between these two important and fundamentally different marine species range datasets, we improve our ability to inform strategic and effective conservation policy that supports a resilient ocean ecosystem.</w:t>
+        <w:t xml:space="preserve">No dataset can ever claim to know the "truth" of the location and extent of marine biodiversity. AquaMaps and IUCN range maps show strong agreement for many well-studied species, but for many others, substantial differences arise from differences in methodology and intent of each dataset. While the decision of which dataset to use should ideally be driven by the intended purpose for which it was created, the fact is that geographic and taxonomic coverage will likely be a more important factor in determining which dataset is used. Recognizing and acknowledging the advantages and differences of the range maps presented by these datasets will increase their utility for research and conservation actions. Conclusions drawn from each of these datasets could paint dramatically different pictures of global marine biodiversity or the effectiveness of conservation management decisions. By highlighting the distinctions between these two important and fundamentally different marine species range datasets, we improve our ability to inform strategic and effective conservation policy that supports a resilient ocean ecosystem.</w:t>
       </w:r>
     </w:p>
     <w:p>
@@ -2205,7 +2197,7 @@
         <w:pStyle w:val="Bibliography"/>
       </w:pPr>
       <w:r>
-        <w:t xml:space="preserve">13. BirdLife International and NatureServe. Bird species distribution maps of the world. BirdLife International, Cambridge, UK; NatureServe, Arlington, USA; 2015.</w:t>
+        <w:t xml:space="preserve">13. FAO Fisheries and Aquaculture Department. CWP Handbook of Fishery Statistical Standards. Section H: FISHING AREAS FOR STATISTICAL PURPOSES. Food; Agriculture Organization of the United Nations; 2015.</w:t>
       </w:r>
       <w:r>
         <w:t xml:space="preserve"> </w:t>
@@ -2216,18 +2208,7 @@
         <w:pStyle w:val="Bibliography"/>
       </w:pPr>
       <w:r>
-        <w:t xml:space="preserve">14. FAO Fisheries and Aquaculture Department. CWP Handbook of Fishery Statistical Standards. Section H: FISHING AREAS FOR STATISTICAL PURPOSES. Food; Agriculture Organization of the United Nations; 2015.</w:t>
-      </w:r>
-      <w:r>
-        <w:t xml:space="preserve"> </w:t>
-      </w:r>
-    </w:p>
-    <w:p>
-      <w:pPr>
-        <w:pStyle w:val="Bibliography"/>
-      </w:pPr>
-      <w:r>
-        <w:t xml:space="preserve">15. Kaschner K, Watson R, Trites AW, Pauly D, others. Mapping world-wide distributions of marine mammal species using a relative environmental suitability (RES) model. Marine Ecology Progress Series. 2006;316: 2–3. Available:</w:t>
+        <w:t xml:space="preserve">14. Kaschner K, Watson R, Trites AW, Pauly D, others. Mapping world-wide distributions of marine mammal species using a relative environmental suitability (RES) model. Marine Ecology Progress Series. 2006;316: 2–3. Available:</w:t>
       </w:r>
       <w:r>
         <w:t xml:space="preserve"> </w:t>
@@ -2246,7 +2227,7 @@
         <w:pStyle w:val="Bibliography"/>
       </w:pPr>
       <w:r>
-        <w:t xml:space="preserve">16. Ready J, Kaschner K, South AB, Eastwood PD, Rees T, Rius J, et al. Predicting the distributions of marine organisms at the global scale. Ecological Modelling. 2010;221: 467–478. doi:</w:t>
+        <w:t xml:space="preserve">15. Ready J, Kaschner K, South AB, Eastwood PD, Rees T, Rius J, et al. Predicting the distributions of marine organisms at the global scale. Ecological Modelling. 2010;221: 467–478. doi:</w:t>
       </w:r>
       <w:hyperlink r:id="rId54">
         <w:r>
@@ -2256,6 +2237,17 @@
           <w:t xml:space="preserve">10.1016/j.ecolmodel.2009.10.025</w:t>
         </w:r>
       </w:hyperlink>
+    </w:p>
+    <w:p>
+      <w:pPr>
+        <w:pStyle w:val="Bibliography"/>
+      </w:pPr>
+      <w:r>
+        <w:t xml:space="preserve">16. BirdLife International and NatureServe. Bird species distribution maps of the world. BirdLife International, Cambridge, UK; NatureServe, Arlington, USA; 2015.</w:t>
+      </w:r>
+      <w:r>
+        <w:t xml:space="preserve"> </w:t>
+      </w:r>
     </w:p>
     <w:p>
       <w:pPr>
@@ -2479,7 +2471,7 @@
     </w:lvl>
   </w:abstractNum>
   <w:abstractNum w:abstractNumId="990">
-    <w:nsid w:val="dbada7f6"/>
+    <w:nsid w:val="e8bd14bc"/>
     <w:multiLevelType w:val="multilevel"/>
     <w:lvl w:ilvl="0">
       <w:numFmt w:val="bullet"/>
@@ -2560,7 +2552,7 @@
     </w:lvl>
   </w:abstractNum>
   <w:abstractNum w:abstractNumId="99411">
-    <w:nsid w:val="8648f91f"/>
+    <w:nsid w:val="683f2f70"/>
     <w:multiLevelType w:val="multilevel"/>
     <w:lvl w:ilvl="0">
       <w:start w:val="1"/>

</xml_diff>

<commit_message>
Added explanation for data extrapolation rate. STILL NEED TO FIX REFS TO S1 and S2 FIGURES!!!!!!!
</commit_message>
<xml_diff>
--- a/manuscript-main.docx
+++ b/manuscript-main.docx
@@ -452,7 +452,20 @@
         <w:pStyle w:val="FirstParagraph"/>
       </w:pPr>
       <w:r>
-        <w:t xml:space="preserve">The IUCN has published species range maps developed by species experts for 4,027 unique marine species. Experts outline spatial boundaries that define the "limits of distribution" of a given species, based on observation records and informed by expert understanding of species' range and habitat preferences (Fig S1A FIX THIS REF OR THE FIGURE). IUCN guidelines generally recommend that boundaries be drawn as a "minimum convex polygon", i.e. "the smallest polygon in which no internal angle exceeds 180 degrees and which contains all the sites of occurrence"</w:t>
+        <w:t xml:space="preserve">The IUCN has published species range maps developed by species experts for 4,027 unique marine species. Experts outline spatial boundaries that define the "limits of distribution" of a given species, based on observation records and informed by expert understanding of species' range and habitat preferences</w:t>
+      </w:r>
+      <w:r>
+        <w:t xml:space="preserve"> </w:t>
+      </w:r>
+      <w:r>
+        <w:rPr>
+          <w:i/>
+          <w:b/>
+        </w:rPr>
+        <w:t xml:space="preserve">(Fig S1A FIX THIS REF OR THE FIGURE)</w:t>
+      </w:r>
+      <w:r>
+        <w:t xml:space="preserve">. IUCN guidelines recommend that boundaries be drawn as a "minimum convex polygon", i.e. "the smallest polygon in which no internal angle exceeds 180 degrees and which contains all the sites of occurrence"</w:t>
       </w:r>
       <w:r>
         <w:t xml:space="preserve"> </w:t>
@@ -469,7 +482,20 @@
         <w:pStyle w:val="BodyText"/>
       </w:pPr>
       <w:r>
-        <w:t xml:space="preserve">In contrast, AquaMaps has modeled species distribution for 22,889 species based on envelopes of environmental preference, such as temperature, depth, and salinity. These preference envelopes are deduced from occurrence records, published species databases such as FishBase, and expert knowledge. The AquaMaps model overlays these environmental preferences atop a map of environmental attributes on a global 0.5° grid to determine suitable habitat, resulting in a "probability of occurrence" for each species (Fig S1B FIX THIS REF OR THE FIGURE). To roughly constrain species ranges to appropriate georegions, the AquaMaps model uses Food and Agriculture Organization of the United Nations (FAO) Major Fishing Area</w:t>
+        <w:t xml:space="preserve">In contrast, AquaMaps has modeled species distribution for 22,889 species based on envelopes of environmental preference, such as temperature, depth, and salinity. These preference envelopes are deduced from occurrence records, published species databases such as FishBase, and expert knowledge. The AquaMaps model overlays these environmental preferences atop a map of environmental attributes on a global 0.5° grid to determine suitable habitat, resulting in a "probability of occurrence" for each species</w:t>
+      </w:r>
+      <w:r>
+        <w:t xml:space="preserve"> </w:t>
+      </w:r>
+      <w:r>
+        <w:rPr>
+          <w:i/>
+          <w:b/>
+        </w:rPr>
+        <w:t xml:space="preserve">(Fig S1B FIX THIS REF OR THE FIGURE)</w:t>
+      </w:r>
+      <w:r>
+        <w:t xml:space="preserve">. To roughly constrain species ranges to appropriate georegions, the AquaMaps model uses Food and Agriculture Organization of the United Nations (FAO) Major Fishing Area</w:t>
       </w:r>
       <w:r>
         <w:t xml:space="preserve"> </w:t>
@@ -1098,7 +1124,7 @@
         <w:t xml:space="preserve"> </w:t>
       </w:r>
       <w:r>
-        <w:t xml:space="preserve">represents the amount of overlapping area between the two datasets. Distribution alignment uses overlapping predictions of presence as a measure of concurrence between the two datasets. Area ratio compares range size, used by IUCN as a criterion to help define extinction risk; it also provides an indicator for frequency of commission and/or omission errors.</w:t>
+        <w:t xml:space="preserve">represents the amount of overlapping area between the two datasets. Distribution alignment uses overlapping predictions of presence as a measure of concurrence between the two datasets. Area ratio compares range size, used by IUCN as a criterion to help define extinction risk; it also provides an indicator for frequency of errors of commission (false indication of presence) or omission (false indication of absence).</w:t>
       </w:r>
     </w:p>
     <w:p>
@@ -1132,39 +1158,19 @@
         <w:pStyle w:val="BodyText"/>
       </w:pPr>
       <w:r>
-        <w:t xml:space="preserve">For AquaMaps data, whose reliance upon FAO Major Fishing Areas to constrain species ranges seems likely to result in abrupt discontinuities in species range where ecologically suitable habitat intersects with human-defined borders, we identified FAO boundaries where such discontinuities are likely to occur. Cropping species distributions to narrow latitudinal bands, we determined species whose eastern or western range limit coincided exactly with a defined FAO boundary. As an illustrative example, we cropped AquaMaps range maps for Indo-Pacific species to a band between between 25° S and 20° N latitudes, then identified all species whose eastern range limit within this band coincided with 175° W longitude, the vertical boundary between FAO regions 71 and 77.</w:t>
-      </w:r>
-    </w:p>
-    <w:p>
-      <w:pPr>
-        <w:pStyle w:val="BodyText"/>
-      </w:pPr>
-      <w:r>
-        <w:t xml:space="preserve">Range maps for data-poor species are more likely to introduce errors, whether by commission (false indication of presence) or omission (false indication of absence). This is likely to be evident as poor alignment between range maps for paired-map species. To explore the impact of empirical measures of species occurrence on range predictions, we used R clients for OBIS</w:t>
-      </w:r>
-      <w:r>
-        <w:t xml:space="preserve"> </w:t>
-      </w:r>
-      <w:r>
-        <w:t xml:space="preserve">[19]</w:t>
-      </w:r>
-      <w:r>
-        <w:t xml:space="preserve"> </w:t>
-      </w:r>
-      <w:r>
-        <w:t xml:space="preserve">and GBIF</w:t>
-      </w:r>
-      <w:r>
-        <w:t xml:space="preserve"> </w:t>
-      </w:r>
-      <w:r>
-        <w:t xml:space="preserve">[20]</w:t>
-      </w:r>
-      <w:r>
-        <w:t xml:space="preserve"> </w:t>
-      </w:r>
-      <w:r>
-        <w:t xml:space="preserve">to count occurrence records for each paired-map species; these counts were averaged for each species as a proxy for data richness.</w:t>
+        <w:t xml:space="preserve">For AquaMaps data, whose reliance upon FAO Major Fishing Areas</w:t>
+      </w:r>
+      <w:r>
+        <w:t xml:space="preserve"> </w:t>
+      </w:r>
+      <w:r>
+        <w:t xml:space="preserve">[13]</w:t>
+      </w:r>
+      <w:r>
+        <w:t xml:space="preserve"> </w:t>
+      </w:r>
+      <w:r>
+        <w:t xml:space="preserve">to constrain species ranges seems likely to result in abrupt discontinuities in species range where ecologically suitable habitat intersects with human-defined borders, we identified FAO boundaries where such discontinuities are likely to occur. Cropping species distributions to narrow latitudinal bands, we determined species whose eastern or western range limit coincided exactly with a defined FAO boundary. As an illustrative example, we cropped AquaMaps range maps for all Pacific and Indian Ocean species to a band between between 25° S and 20° N latitudes, then identified all species whose eastern range limit within this band coincided with 175° W longitude, the vertical boundary between two prominent FAO regions.</w:t>
       </w:r>
     </w:p>
     <w:p>
@@ -1200,7 +1206,7 @@
         <w:t xml:space="preserve"> </w:t>
       </w:r>
       <w:r>
-        <w:t xml:space="preserve">[21]</w:t>
+        <w:t xml:space="preserve">[19]</w:t>
       </w:r>
       <w:r>
         <w:t xml:space="preserve"> </w:t>
@@ -1494,7 +1500,7 @@
         <w:t xml:space="preserve"> </w:t>
       </w:r>
       <w:r>
-        <w:t xml:space="preserve">[19]</w:t>
+        <w:t xml:space="preserve">[20]</w:t>
       </w:r>
       <w:r>
         <w:t xml:space="preserve"> </w:t>
@@ -1506,7 +1512,7 @@
         <w:t xml:space="preserve"> </w:t>
       </w:r>
       <w:r>
-        <w:t xml:space="preserve">[20]</w:t>
+        <w:t xml:space="preserve">[21]</w:t>
       </w:r>
       <w:r>
         <w:t xml:space="preserve">) for this quadrant is 24 records, compared to a median of 97 records for species across the other three quadrants. The AquaMaps dataset offers its own quality metric based on the number of unique 0.5° cells containing valid occurrences; for this quadrant, the median "occurcells" is 11 compared to a median of 40 across the other three quadrants. Care should be taken when using distribution and range maps based upon fewer observations, as they clearly bear greater uncertainty; AquaMaps explicitly warns against using any of its maps generated with an "occurcells" count fewer than 10</w:t>
@@ -1752,7 +1758,108 @@
         <w:pStyle w:val="BodyText"/>
       </w:pPr>
       <w:r>
-        <w:t xml:space="preserve">The 3,208 species range maps included in Fig 4 tend to extrapolate farther based on limited data: a median predicted range of 452,000 km</w:t>
+        <w:t xml:space="preserve">The ratio of the total predicted range for a species to the number of "occurcells" used to generate the map provides a measure of the degree to which AquaMaps extrapolates range area from limited data. For example, AquaMaps predicts a total range of 5.4 million km</w:t>
+      </w:r>
+      <w:r>
+        <w:rPr>
+          <w:vertAlign w:val="superscript"/>
+        </w:rPr>
+        <w:t xml:space="preserve">2</w:t>
+      </w:r>
+      <w:r>
+        <w:t xml:space="preserve"> </w:t>
+      </w:r>
+      <w:r>
+        <w:t xml:space="preserve">for both the round ray</w:t>
+      </w:r>
+      <w:r>
+        <w:t xml:space="preserve"> </w:t>
+      </w:r>
+      <w:r>
+        <w:rPr>
+          <w:i/>
+        </w:rPr>
+        <w:t xml:space="preserve">Rajella fyllae</w:t>
+      </w:r>
+      <w:r>
+        <w:t xml:space="preserve"> </w:t>
+      </w:r>
+      <w:r>
+        <w:t xml:space="preserve">and the brittle star</w:t>
+      </w:r>
+      <w:r>
+        <w:t xml:space="preserve"> </w:t>
+      </w:r>
+      <w:r>
+        <w:rPr>
+          <w:i/>
+        </w:rPr>
+        <w:t xml:space="preserve">Ophiothrix plana</w:t>
+      </w:r>
+      <w:r>
+        <w:t xml:space="preserve">; but the map for</w:t>
+      </w:r>
+      <w:r>
+        <w:t xml:space="preserve"> </w:t>
+      </w:r>
+      <w:r>
+        <w:rPr>
+          <w:i/>
+        </w:rPr>
+        <w:t xml:space="preserve">R. fyllae</w:t>
+      </w:r>
+      <w:r>
+        <w:t xml:space="preserve"> </w:t>
+      </w:r>
+      <w:r>
+        <w:t xml:space="preserve">is generated using 116 "occurcells" (for a data extrapolation rate of 46,800 km</w:t>
+      </w:r>
+      <w:r>
+        <w:rPr>
+          <w:vertAlign w:val="superscript"/>
+        </w:rPr>
+        <w:t xml:space="preserve">2</w:t>
+      </w:r>
+      <w:r>
+        <w:t xml:space="preserve"> </w:t>
+      </w:r>
+      <w:r>
+        <w:t xml:space="preserve">per cell) while the map for</w:t>
+      </w:r>
+      <w:r>
+        <w:t xml:space="preserve"> </w:t>
+      </w:r>
+      <w:r>
+        <w:rPr>
+          <w:i/>
+        </w:rPr>
+        <w:t xml:space="preserve">O. plana</w:t>
+      </w:r>
+      <w:r>
+        <w:t xml:space="preserve"> </w:t>
+      </w:r>
+      <w:r>
+        <w:t xml:space="preserve">is generated using only four (for an extrapolation rate of 1,360,000 km</w:t>
+      </w:r>
+      <w:r>
+        <w:rPr>
+          <w:vertAlign w:val="superscript"/>
+        </w:rPr>
+        <w:t xml:space="preserve">2</w:t>
+      </w:r>
+      <w:r>
+        <w:t xml:space="preserve"> </w:t>
+      </w:r>
+      <w:r>
+        <w:t xml:space="preserve">per cell).</w:t>
+      </w:r>
+    </w:p>
+    <w:p>
+      <w:pPr>
+        <w:pStyle w:val="BodyText"/>
+      </w:pPr>
+      <w:r>
+        <w:t xml:space="preserve">By this measure, the 3,208 species range maps included in Fig 4 tend to extrapolate farther based on limited data: a median predicted range of 452,000 km</w:t>
       </w:r>
       <w:r>
         <w:rPr>
@@ -1898,7 +2005,7 @@
         <w:pStyle w:val="FirstParagraph"/>
       </w:pPr>
       <w:r>
-        <w:t xml:space="preserve">To achieve more comprehensive taxonomic coverage of species ranges it may be desirable to use these two datasets together. The Ocean Health Index (OHI) is one major analysis that merges IUCN and AquaMaps spatial data, in conjunction with extinction risk categories from the IUCN Red List of Threatened Species, to calculate area-weighted extinction risks for the Species component of the index. To combine these data sets, OHI uses all available IUCN range maps, and then supplements with AquaMaps data (with "presence" determined by 40% or greater probability of occurrence) for species whose ranges are not represented within IUCN; species without valid Red List extinction risk categories are excluded from analysis</w:t>
+        <w:t xml:space="preserve">To achieve more comprehensive taxonomic coverage of species ranges it may be desirable to use these two datasets together. The Ocean Health Index (OHI) is one analysis that uses both IUCN and AquaMaps spatial data, in conjunction with extinction risk categories from the IUCN Red List of Threatened Species, to calculate area-weighted extinction risks for the Species component of the index. To combine these data sets, OHI uses all available IUCN range maps, and then supplements with AquaMaps data (with "presence" determined by 40% or greater probability of occurrence) for species whose ranges are not represented within IUCN; species without valid Red List extinction risk categories are excluded from analysis</w:t>
       </w:r>
       <w:r>
         <w:t xml:space="preserve"> </w:t>
@@ -2292,12 +2399,31 @@
         <w:pStyle w:val="Bibliography"/>
       </w:pPr>
       <w:r>
-        <w:t xml:space="preserve">19. OBIS. Data from the Ocean Biogeographic Information System [Internet]. Intergovernmental Oceanographic Commission of UNESCO. 2016. Available:</w:t>
+        <w:t xml:space="preserve">19. IUCN, UNEP-WCMC. The World Database on Protected Areas (WDPA) [Internet]. Cambridge, UK: UNEP-WCMC. 2014. Available:</w:t>
       </w:r>
       <w:r>
         <w:t xml:space="preserve"> </w:t>
       </w:r>
       <w:hyperlink r:id="rId57">
+        <w:r>
+          <w:rPr>
+            <w:rStyle w:val="Hyperlink"/>
+          </w:rPr>
+          <w:t xml:space="preserve">www.protectedplanet.net</w:t>
+        </w:r>
+      </w:hyperlink>
+    </w:p>
+    <w:p>
+      <w:pPr>
+        <w:pStyle w:val="Bibliography"/>
+      </w:pPr>
+      <w:r>
+        <w:t xml:space="preserve">20. OBIS. Data from the Ocean Biogeographic Information System [Internet]. Intergovernmental Oceanographic Commission of UNESCO. 2016. Available:</w:t>
+      </w:r>
+      <w:r>
+        <w:t xml:space="preserve"> </w:t>
+      </w:r>
+      <w:hyperlink r:id="rId58">
         <w:r>
           <w:rPr>
             <w:rStyle w:val="Hyperlink"/>
@@ -2311,36 +2437,17 @@
         <w:pStyle w:val="Bibliography"/>
       </w:pPr>
       <w:r>
-        <w:t xml:space="preserve">20. GBIF. Global Biodiversity Information Facility (GBIF) Memorandum of Understanding [Internet]. Global Biodiversity Information Facility. 2010. Available:</w:t>
-      </w:r>
-      <w:r>
-        <w:t xml:space="preserve"> </w:t>
-      </w:r>
-      <w:hyperlink r:id="rId58">
+        <w:t xml:space="preserve">21. GBIF. Global Biodiversity Information Facility (GBIF) Memorandum of Understanding [Internet]. Global Biodiversity Information Facility. 2010. Available:</w:t>
+      </w:r>
+      <w:r>
+        <w:t xml:space="preserve"> </w:t>
+      </w:r>
+      <w:hyperlink r:id="rId59">
         <w:r>
           <w:rPr>
             <w:rStyle w:val="Hyperlink"/>
           </w:rPr>
           <w:t xml:space="preserve">http://www.gbif.org/resource/80661</w:t>
-        </w:r>
-      </w:hyperlink>
-    </w:p>
-    <w:p>
-      <w:pPr>
-        <w:pStyle w:val="Bibliography"/>
-      </w:pPr>
-      <w:r>
-        <w:t xml:space="preserve">21. IUCN, UNEP-WCMC. The World Database on Protected Areas (WDPA) [Internet]. Cambridge, UK: UNEP-WCMC. 2014. Available:</w:t>
-      </w:r>
-      <w:r>
-        <w:t xml:space="preserve"> </w:t>
-      </w:r>
-      <w:hyperlink r:id="rId59">
-        <w:r>
-          <w:rPr>
-            <w:rStyle w:val="Hyperlink"/>
-          </w:rPr>
-          <w:t xml:space="preserve">www.protectedplanet.net</w:t>
         </w:r>
       </w:hyperlink>
     </w:p>
@@ -2471,7 +2578,7 @@
     </w:lvl>
   </w:abstractNum>
   <w:abstractNum w:abstractNumId="990">
-    <w:nsid w:val="e8bd14bc"/>
+    <w:nsid w:val="476f9a47"/>
     <w:multiLevelType w:val="multilevel"/>
     <w:lvl w:ilvl="0">
       <w:numFmt w:val="bullet"/>
@@ -2552,7 +2659,7 @@
     </w:lvl>
   </w:abstractNum>
   <w:abstractNum w:abstractNumId="99411">
-    <w:nsid w:val="683f2f70"/>
+    <w:nsid w:val="cdfac89e"/>
     <w:multiLevelType w:val="multilevel"/>
     <w:lvl w:ilvl="0">
       <w:start w:val="1"/>

</xml_diff>

<commit_message>
updated figures; captions in main body and supplemental figs; references to supplemental figures from body
</commit_message>
<xml_diff>
--- a/manuscript-main.docx
+++ b/manuscript-main.docx
@@ -452,20 +452,7 @@
         <w:pStyle w:val="FirstParagraph"/>
       </w:pPr>
       <w:r>
-        <w:t xml:space="preserve">The IUCN has published species range maps developed by species experts for 4,027 unique marine species. Experts outline spatial boundaries that define the "limits of distribution" of a given species, based on observation records and informed by expert understanding of species' range and habitat preferences</w:t>
-      </w:r>
-      <w:r>
-        <w:t xml:space="preserve"> </w:t>
-      </w:r>
-      <w:r>
-        <w:rPr>
-          <w:i/>
-          <w:b/>
-        </w:rPr>
-        <w:t xml:space="preserve">(Fig S1A FIX THIS REF OR THE FIGURE)</w:t>
-      </w:r>
-      <w:r>
-        <w:t xml:space="preserve">. IUCN guidelines recommend that boundaries be drawn as a "minimum convex polygon", i.e. "the smallest polygon in which no internal angle exceeds 180 degrees and which contains all the sites of occurrence"</w:t>
+        <w:t xml:space="preserve">The IUCN has published species range maps developed by species experts for 4,027 unique marine species. Experts outline spatial boundaries that define the "limits of distribution" of a given species, based on observation records and informed by expert understanding of species' range and habitat preferences (Fig S1A). IUCN guidelines recommend that boundaries be drawn as a "minimum convex polygon", i.e. "the smallest polygon in which no internal angle exceeds 180 degrees and which contains all the sites of occurrence"</w:t>
       </w:r>
       <w:r>
         <w:t xml:space="preserve"> </w:t>
@@ -482,20 +469,7 @@
         <w:pStyle w:val="BodyText"/>
       </w:pPr>
       <w:r>
-        <w:t xml:space="preserve">In contrast, AquaMaps has modeled species distribution for 22,889 species based on envelopes of environmental preference, such as temperature, depth, and salinity. These preference envelopes are deduced from occurrence records, published species databases such as FishBase, and expert knowledge. The AquaMaps model overlays these environmental preferences atop a map of environmental attributes on a global 0.5° grid to determine suitable habitat, resulting in a "probability of occurrence" for each species</w:t>
-      </w:r>
-      <w:r>
-        <w:t xml:space="preserve"> </w:t>
-      </w:r>
-      <w:r>
-        <w:rPr>
-          <w:i/>
-          <w:b/>
-        </w:rPr>
-        <w:t xml:space="preserve">(Fig S1B FIX THIS REF OR THE FIGURE)</w:t>
-      </w:r>
-      <w:r>
-        <w:t xml:space="preserve">. To roughly constrain species ranges to appropriate georegions, the AquaMaps model uses Food and Agriculture Organization of the United Nations (FAO) Major Fishing Area</w:t>
+        <w:t xml:space="preserve">In contrast, AquaMaps has modeled species distribution for 22,889 species based on envelopes of environmental preference, such as temperature, depth, and salinity. These preference envelopes are deduced from occurrence records, published species databases such as FishBase, and expert knowledge. The AquaMaps model overlays these environmental preferences atop a map of environmental attributes on a global 0.5° grid to determine suitable habitat, resulting in a "probability of occurrence" for each species (Fig S1B). To roughly constrain species ranges to appropriate georegions, the AquaMaps model uses Food and Agriculture Organization of the United Nations (FAO) Major Fishing Area</w:t>
       </w:r>
       <w:r>
         <w:t xml:space="preserve"> </w:t>
@@ -547,7 +521,7 @@
         <w:t xml:space="preserve">Comparison of taxonomic and regional distribution</w:t>
       </w:r>
       <w:r>
-        <w:t xml:space="preserve">: To examine the overall taxonomic distribution across the spatial datasets, we grouped species by taxonomic class and data source, and determined the proportion of each class represented in each dataset. To compare the spatial representation of the two datasets directly, we rasterized the IUCN species polygons to the same 0.5° grid as the AquaMaps species maps. We determined species presence within a grid cell as any non-zero overlap of a species polygon with the cell (Fig S2). For the AquaMaps dataset, we determined per-cell species count by including all species with non-zero probability of occurrence to best approximate the "extent of occurrence" generally indicated by IUCN maps.</w:t>
+        <w:t xml:space="preserve">: To examine the overall taxonomic distribution across the spatial datasets, we grouped species by taxonomic class and data source, and determined the proportion of each class represented in each dataset. To compare the spatial representation of the two datasets directly, we rasterized the IUCN species polygons to the same 0.5° grid as the AquaMaps species maps (Fig S2). We determined species presence within a grid cell as any non-zero overlap of a species polygon with the cell (Fig S1C). For the AquaMaps dataset, we determined per-cell species count by including all species with non-zero probability of occurrence to best approximate the "extent of occurrence" generally indicated by IUCN maps (Fig S1D).</w:t>
       </w:r>
     </w:p>
     <w:p>
@@ -1354,7 +1328,7 @@
         <w:rPr>
           <w:b/>
         </w:rPr>
-        <w:t xml:space="preserve">Fig 1.</w:t>
+        <w:t xml:space="preserve">Fig 1. Taxonomic and geographic coverage of AquaMaps and IUCN range data.</w:t>
       </w:r>
       <w:r>
         <w:t xml:space="preserve"> </w:t>
@@ -1456,7 +1430,7 @@
         <w:rPr>
           <w:b/>
         </w:rPr>
-        <w:t xml:space="preserve">Fig 2.</w:t>
+        <w:t xml:space="preserve">Fig 2. Comparison of alignment between AquaMaps and IUCN range data.</w:t>
       </w:r>
       <w:r>
         <w:t xml:space="preserve"> </w:t>
@@ -1617,7 +1591,7 @@
         <w:rPr>
           <w:b/>
         </w:rPr>
-        <w:t xml:space="preserve">Fig 3.</w:t>
+        <w:t xml:space="preserve">Fig 3. Effect of 200 m depth constraint on IUCN range maps for coral species.</w:t>
       </w:r>
       <w:r>
         <w:t xml:space="preserve"> </w:t>
@@ -1657,7 +1631,7 @@
         <w:pStyle w:val="FirstParagraph"/>
       </w:pPr>
       <w:r>
-        <w:t xml:space="preserve">From the entirety of the AquaMaps dataset, we identified 3,208 Indo-Pacific species whose equatorial distributions (between 25° S and 20° N) encounter an eastern range limit at 175° W. A clear discontinuity in species distributions of these species (Figs 4A, 4B) matches perfectly with FAO region 77</w:t>
+        <w:t xml:space="preserve">From the entirety of the AquaMaps dataset, we identified 3,208 Indo-Pacific species whose equatorial distributions (between 25° S and 20° N) encounter an eastern range limit at 175° W. A clear discontinuity in species distributions of a single example species (Fig 4A) and all 3,208 species in aggregate (Fig 4B) matches perfectly with FAO region 77</w:t>
       </w:r>
       <w:r>
         <w:t xml:space="preserve"> </w:t>
@@ -1666,7 +1640,7 @@
         <w:t xml:space="preserve">[13]</w:t>
       </w:r>
       <w:r>
-        <w:t xml:space="preserve">; other discontinuities are apparent at other FAO boundaries, despite these boundaries not being actively studied in the analysis.</w:t>
+        <w:t xml:space="preserve">; other discontinuities are apparent at other FAO boundaries, despite these boundaries not being actively studied in this analysis.</w:t>
       </w:r>
     </w:p>
     <w:p>
@@ -1676,7 +1650,7 @@
       <w:r>
         <w:drawing>
           <wp:inline>
-            <wp:extent cx="5334000" cy="2232378"/>
+            <wp:extent cx="5334000" cy="4136571"/>
             <wp:effectExtent b="0" l="0" r="0" t="0"/>
             <wp:docPr descr="" id="1" name="Picture"/>
             <a:graphic>
@@ -1697,7 +1671,7 @@
                   <pic:spPr bwMode="auto">
                     <a:xfrm>
                       <a:off x="0" y="0"/>
-                      <a:ext cx="5334000" cy="2232378"/>
+                      <a:ext cx="5334000" cy="4136571"/>
                     </a:xfrm>
                     <a:prstGeom prst="rect">
                       <a:avLst/>
@@ -1724,7 +1698,7 @@
         <w:rPr>
           <w:b/>
         </w:rPr>
-        <w:t xml:space="preserve">Fig 4.</w:t>
+        <w:t xml:space="preserve">Fig 4. Effect of FAO Major Fishing Area constraints on AquaMaps distributions.</w:t>
       </w:r>
       <w:r>
         <w:t xml:space="preserve"> </w:t>
@@ -1991,7 +1965,7 @@
         <w:rPr>
           <w:b/>
         </w:rPr>
-        <w:t xml:space="preserve">Fig 5.</w:t>
+        <w:t xml:space="preserve">Fig 5. MPA gap analysis results based upon alternate choices of datasets.</w:t>
       </w:r>
       <w:r>
         <w:t xml:space="preserve"> </w:t>
@@ -2578,7 +2552,7 @@
     </w:lvl>
   </w:abstractNum>
   <w:abstractNum w:abstractNumId="990">
-    <w:nsid w:val="476f9a47"/>
+    <w:nsid w:val="1aa2e886"/>
     <w:multiLevelType w:val="multilevel"/>
     <w:lvl w:ilvl="0">
       <w:numFmt w:val="bullet"/>
@@ -2659,7 +2633,7 @@
     </w:lvl>
   </w:abstractNum>
   <w:abstractNum w:abstractNumId="99411">
-    <w:nsid w:val="cdfac89e"/>
+    <w:nsid w:val="158725e0"/>
     <w:multiLevelType w:val="multilevel"/>
     <w:lvl w:ilvl="0">
       <w:start w:val="1"/>

</xml_diff>